<commit_message>
mas de terapia neurofocal
</commit_message>
<xml_diff>
--- a/En progreso/Adler/Terapia Neurofoca - Mejorando.docx
+++ b/En progreso/Adler/Terapia Neurofoca - Mejorando.docx
@@ -700,7 +700,15 @@
     </w:p>
     <w:p>
       <w:r>
-        <w:t>Un valioso método, al que me refiero repetidamente en este libro, es el Test Neural de Huneke. Con él,</w:t>
+        <w:t xml:space="preserve">Un valioso método, al que me refiero repetidamente en este libro, es el Test Neural de </w:t>
+      </w:r>
+      <w:proofErr w:type="spellStart"/>
+      <w:r>
+        <w:t>Huneke</w:t>
+      </w:r>
+      <w:proofErr w:type="spellEnd"/>
+      <w:r>
+        <w:t>. Con él,</w:t>
       </w:r>
       <w:r>
         <w:t xml:space="preserve"> </w:t>
@@ -1272,7 +1280,15 @@
     </w:p>
     <w:p>
       <w:r>
-        <w:t>Precisamente no puedo decir lo mismo, y desde la aparición de la primera edición de mi libro han transcurrido años. ¿Por qué? Bueno, lo que yo no intento es curar una enfermedad, sino buscar y tratar su etiología, eliminando del sistema dental y amigdalar ya sean focos neurales, “espinas irritativas” o interferencias y campos de distorsión e irritación del SNV que se encuentren en esta zona en conexión con el trigémino; en otras palabras, los factores patológicos, más los posibles co-factores, que son otros campos de distorsión de menor entidad que acompañan al foco principal; y observar durante muchos años los resultados.</w:t>
+        <w:t xml:space="preserve">Precisamente no puedo decir lo mismo, y desde la aparición de la primera edición de mi libro han transcurrido años. ¿Por qué? Bueno, lo que yo no intento es curar una enfermedad, sino buscar y tratar su etiología, eliminando del sistema dental y amigdalar ya sean focos neurales, “espinas irritativas” o interferencias y campos de distorsión e irritación del SNV que se encuentren en esta zona en conexión con el trigémino; en otras palabras, los factores patológicos, más los posibles </w:t>
+      </w:r>
+      <w:proofErr w:type="spellStart"/>
+      <w:r>
+        <w:t>co-factores</w:t>
+      </w:r>
+      <w:proofErr w:type="spellEnd"/>
+      <w:r>
+        <w:t>, que son otros campos de distorsión de menor entidad que acompañan al foco principal; y observar durante muchos años los resultados.</w:t>
       </w:r>
     </w:p>
     <w:p>
@@ -1407,7 +1423,31 @@
     </w:p>
     <w:p>
       <w:r>
-        <w:t>Estas palabras, extraídas de "L'homme inconnu”, del Premio Nobel Alexis Carrell, un gran hombre en la historia de la medicina, las cito porque en ellas se recoge toda la problemática de la medicina como una ciencia.</w:t>
+        <w:t>Estas palabras, extraídas de "</w:t>
+      </w:r>
+      <w:proofErr w:type="spellStart"/>
+      <w:r>
+        <w:t>L'homme</w:t>
+      </w:r>
+      <w:proofErr w:type="spellEnd"/>
+      <w:r>
+        <w:t xml:space="preserve"> </w:t>
+      </w:r>
+      <w:proofErr w:type="spellStart"/>
+      <w:r>
+        <w:t>inconnu</w:t>
+      </w:r>
+      <w:proofErr w:type="spellEnd"/>
+      <w:r>
+        <w:t xml:space="preserve">”, del Premio Nobel Alexis </w:t>
+      </w:r>
+      <w:proofErr w:type="spellStart"/>
+      <w:r>
+        <w:t>Carrell</w:t>
+      </w:r>
+      <w:proofErr w:type="spellEnd"/>
+      <w:r>
+        <w:t>, un gran hombre en la historia de la medicina, las cito porque en ellas se recoge toda la problemática de la medicina como una ciencia.</w:t>
       </w:r>
     </w:p>
     <w:p>
@@ -1728,19 +1768,7 @@
     </w:p>
     <w:p>
       <w:r>
-        <w:t>Pensarán que esto huele a sugestión, pero no. Diagnóstico y terapéutica fueron puramente</w:t>
-      </w:r>
-      <w:r>
-        <w:t xml:space="preserve"> </w:t>
-      </w:r>
-      <w:r>
-        <w:t>causales. El resto de la historia lo explicó más tarde el mismo Dr. Badía. Únicamente había hecho repetir al paciente tantas veces el relato de sus dolencias porque observaba que éste, al hablar, pasaba frecuentemente la lengua por los labios, humedeciendo también el bigote. El perspicaz médico había reconocido inmediatamente que ese bello adorno estaba teñido. El</w:t>
-      </w:r>
-      <w:r>
-        <w:t xml:space="preserve"> </w:t>
-      </w:r>
-      <w:r>
-        <w:t>tinte tóxico era el causante de las molestias.</w:t>
+        <w:t>Pensarán que esto huele a sugestión, pero no. Diagnóstico y terapéutica fueron puramente causales. El resto de la historia lo explicó más tarde el mismo Dr. Badía. Únicamente había hecho repetir al paciente tantas veces el relato de sus dolencias porque observaba que éste, al hablar, pasaba frecuentemente la lengua por los labios, humedeciendo también el bigote. El perspicaz médico había reconocido inmediatamente que ese bello adorno estaba teñido. El tinte tóxico era el causante de las molestias.</w:t>
       </w:r>
       <w:r>
         <w:rPr>
@@ -2034,7 +2062,15 @@
         <w:t xml:space="preserve"> </w:t>
       </w:r>
       <w:r>
-        <w:t>interesado pueda reconocerlas rápidamente, sin someterse a un largo estudio de literatura. (La lectura del libro "El sistema de regulación de base", 4ª edición ampliada, del Prof. A. Pischinger (Karl F. Hang Verlag, Heildelberg 1983), puede ser imprescindible para el profesional de la medicina para la aclaración de relaciones neurales desconocidas hasta ahora. En él veremos que muchos conocimientos empíricos ahora han sido demostrados y ampliados por una exacta investigación científica.</w:t>
+        <w:t xml:space="preserve">interesado pueda reconocerlas rápidamente, sin someterse a un largo estudio de literatura. (La lectura del libro "El sistema de regulación de base", 4ª edición ampliada, del Prof. A. Pischinger (Karl F. Hang Verlag, </w:t>
+      </w:r>
+      <w:proofErr w:type="spellStart"/>
+      <w:r>
+        <w:t>Heildelberg</w:t>
+      </w:r>
+      <w:proofErr w:type="spellEnd"/>
+      <w:r>
+        <w:t xml:space="preserve"> 1983), puede ser imprescindible para el profesional de la medicina para la aclaración de relaciones neurales desconocidas hasta ahora. En él veremos que muchos conocimientos empíricos ahora han sido demostrados y ampliados por una exacta investigación científica.</w:t>
       </w:r>
     </w:p>
     <w:p>
@@ -2123,13 +2159,7 @@
     </w:p>
     <w:p>
       <w:r>
-        <w:t>No me mueve en absoluto el dar lecciones a alguien o el querer dar una relevancia que no</w:t>
-      </w:r>
-      <w:r>
-        <w:t xml:space="preserve"> </w:t>
-      </w:r>
-      <w:r>
-        <w:t>corresponde a mis humildes logros.</w:t>
+        <w:t>No me mueve en absoluto el dar lecciones a alguien o el querer dar una relevancia que no corresponde a mis humildes logros.</w:t>
       </w:r>
       <w:r>
         <w:t xml:space="preserve"> </w:t>
@@ -2162,58 +2192,55 @@
         <w:rPr>
           <w:rStyle w:val="Refdenotaalpie"/>
         </w:rPr>
-        <w:t xml:space="preserve"> DE LA</w:t>
-      </w:r>
-      <w:r>
-        <w:rPr>
-          <w:rStyle w:val="Refdenotaalpie"/>
-        </w:rPr>
-        <w:t xml:space="preserve"> </w:t>
-      </w:r>
-      <w:r>
-        <w:rPr>
-          <w:rStyle w:val="Refdenotaalpie"/>
-        </w:rPr>
-        <w:t xml:space="preserve"> TRADUCCIÓN: En el libro, el Dr. E. Adler se referirá constantemente a la</w:t>
-      </w:r>
-      <w:r>
-        <w:rPr>
-          <w:rStyle w:val="Refdenotaalpie"/>
-        </w:rPr>
-        <w:t xml:space="preserve"> </w:t>
-      </w:r>
-      <w:r>
-        <w:rPr>
-          <w:rStyle w:val="Refdenotaalpie"/>
-        </w:rPr>
-        <w:t>denominada “prueba del segundo”, consistente en inocular una pequeña cantidad de anestésico, o dejar caer unas gotas de éste, en puntos concretos de la dentadura o de la boca, y en la zona del entorno amigdalar. Estas áreas pueden resultar patológicas debido a una alteración del tejido, sea éste carnoso u</w:t>
-      </w:r>
-      <w:r>
-        <w:rPr>
-          <w:rStyle w:val="Refdenotaalpie"/>
-        </w:rPr>
-        <w:t xml:space="preserve"> </w:t>
-      </w:r>
-      <w:r>
-        <w:rPr>
-          <w:rStyle w:val="Refdenotaalpie"/>
-        </w:rPr>
-        <w:t>óseo, pudiendo generar un disturbio o alteración en la bioelectricidad del sistema nervioso.</w:t>
+        <w:t>DE LA</w:t>
+      </w:r>
+      <w:r>
+        <w:rPr>
+          <w:rStyle w:val="Refdenotaalpie"/>
+        </w:rPr>
+        <w:t xml:space="preserve"> </w:t>
+      </w:r>
+      <w:r>
+        <w:rPr>
+          <w:rStyle w:val="Refdenotaalpie"/>
+        </w:rPr>
+        <w:t>TRADUCCIÓN: En el libro, el Dr. E. Adler se referirá constantemente a la denominada “prueba del segundo”, consistente en inocular una pequeña cantidad de anestésico, o dejar caer unas gotas de éste, en puntos concretos de la dentadura o de la boca, y en la zona del entorno amigdalar. Estas áreas pueden resultar patológicas debido a una alteración del tejido, sea éste carnoso u óseo, pudiendo generar un disturbio o alteración en la bioelectricidad del sistema nervioso.</w:t>
       </w:r>
     </w:p>
     <w:p/>
     <w:p>
-      <w:pPr>
-        <w:ind w:left="567"/>
-      </w:pPr>
-      <w:r>
-        <w:t>El autor de esta prueba es el Dr. Huneke, amigo de Adler. Huneke fue uno de los pioneros en la</w:t>
-      </w:r>
-      <w:r>
-        <w:t xml:space="preserve"> </w:t>
-      </w:r>
-      <w:r>
-        <w:t xml:space="preserve">aplicación y desarrollo de la denominada “Terapia Neural” o “Neuro-Focal” en Alemania, consistente en tratar clínicamente estas zonas enfermas a base de la inoculación de anestésicos en la zona dental y amigdalar, o la extracción y extirpación de estos elementos. Pero, fundamentalmente, fue Huneke el que realizó los primeros ejemplos en terapia neural con la aplicación de anestésicos, aplicación que extendió también a las cicatrices dérmicas causadas por un acto quirúrgico, o bien ocasionadas por traumatismos o accidentes, ya que éstas son frecuentemente causa de importantes alteraciones del SNV </w:t>
+      <w:r>
+        <w:t xml:space="preserve">El autor de esta prueba es el Dr. </w:t>
+      </w:r>
+      <w:proofErr w:type="spellStart"/>
+      <w:r>
+        <w:t>Huneke</w:t>
+      </w:r>
+      <w:proofErr w:type="spellEnd"/>
+      <w:r>
+        <w:t xml:space="preserve">, amigo de Adler. </w:t>
+      </w:r>
+      <w:proofErr w:type="spellStart"/>
+      <w:r>
+        <w:t>Huneke</w:t>
+      </w:r>
+      <w:proofErr w:type="spellEnd"/>
+      <w:r>
+        <w:t xml:space="preserve"> fue uno de los pioneros en la</w:t>
+      </w:r>
+      <w:r>
+        <w:t xml:space="preserve"> </w:t>
+      </w:r>
+      <w:r>
+        <w:t xml:space="preserve">aplicación y desarrollo de la denominada “Terapia Neural” o “Neuro-Focal” en Alemania, consistente en tratar clínicamente estas zonas enfermas a base de la inoculación de anestésicos en la zona dental y amigdalar, o la extracción y extirpación de estos elementos. Pero, fundamentalmente, fue </w:t>
+      </w:r>
+      <w:proofErr w:type="spellStart"/>
+      <w:r>
+        <w:t>Huneke</w:t>
+      </w:r>
+      <w:proofErr w:type="spellEnd"/>
+      <w:r>
+        <w:t xml:space="preserve"> el que realizó los primeros ejemplos en terapia neural con la aplicación de anestésicos, aplicación que extendió también a las cicatrices dérmicas causadas por un acto quirúrgico, o bien ocasionadas por traumatismos o accidentes, ya que éstas son frecuentemente causa de importantes alteraciones del SNV </w:t>
       </w:r>
       <w:r>
         <w:t>y que</w:t>
@@ -2230,13 +2257,7 @@
     </w:p>
     <w:p>
       <w:r>
-        <w:t>La “prueba del segundo”, en sí misma, deberá manifestar si el “foco primario” ha sido correctamente</w:t>
-      </w:r>
-      <w:r>
-        <w:t xml:space="preserve"> </w:t>
-      </w:r>
-      <w:r>
-        <w:t xml:space="preserve">localizado, o </w:t>
+        <w:t xml:space="preserve">La “prueba del segundo”, en sí misma, deberá manifestar si el “foco primario” ha sido correctamente localizado, o </w:t>
       </w:r>
       <w:r>
         <w:t>bien si</w:t>
@@ -2284,7 +2305,2122 @@
         <w:pStyle w:val="Ttulo3"/>
       </w:pPr>
       <w:r>
-        <w:t>teoria y práctica</w:t>
+        <w:t xml:space="preserve">teoria y </w:t>
+      </w:r>
+      <w:r>
+        <w:t>práctica</w:t>
+      </w:r>
+    </w:p>
+    <w:p/>
+    <w:p>
+      <w:r>
+        <w:t>Nuestro trabajo en España, ya desde un principio, fue más sencillo que en otros países que podríamos llamar "</w:t>
+      </w:r>
+      <w:proofErr w:type="spellStart"/>
+      <w:r>
+        <w:t>supercivilizados</w:t>
+      </w:r>
+      <w:proofErr w:type="spellEnd"/>
+      <w:r>
+        <w:t xml:space="preserve">", porque, hace años, a través del tipo y ritmo de vida de la población autóctona, pudimos observar especialmente el llamado "foco solitario", mientras </w:t>
+      </w:r>
+      <w:proofErr w:type="gramStart"/>
+      <w:r>
+        <w:t>que</w:t>
+      </w:r>
+      <w:proofErr w:type="gramEnd"/>
+      <w:r>
+        <w:t xml:space="preserve"> en</w:t>
+      </w:r>
+      <w:r>
+        <w:t xml:space="preserve"> </w:t>
+      </w:r>
+      <w:r>
+        <w:t>el</w:t>
+      </w:r>
+      <w:r>
+        <w:t xml:space="preserve"> </w:t>
+      </w:r>
+      <w:r>
+        <w:t>caso</w:t>
+      </w:r>
+      <w:r>
+        <w:t xml:space="preserve"> </w:t>
+      </w:r>
+      <w:r>
+        <w:t>de</w:t>
+      </w:r>
+      <w:r>
+        <w:t xml:space="preserve"> </w:t>
+      </w:r>
+      <w:r>
+        <w:t>los</w:t>
+      </w:r>
+      <w:r>
+        <w:t xml:space="preserve"> </w:t>
+      </w:r>
+      <w:r>
+        <w:t>campos</w:t>
+      </w:r>
+      <w:r>
+        <w:t xml:space="preserve"> </w:t>
+      </w:r>
+      <w:r>
+        <w:t>de</w:t>
+      </w:r>
+      <w:r>
+        <w:t xml:space="preserve"> </w:t>
+      </w:r>
+      <w:r>
+        <w:t>distorsión</w:t>
+      </w:r>
+      <w:r>
+        <w:t xml:space="preserve"> </w:t>
+      </w:r>
+      <w:r>
+        <w:t>múltiples,</w:t>
+      </w:r>
+      <w:r>
+        <w:t xml:space="preserve"> </w:t>
+      </w:r>
+      <w:r>
+        <w:t>sobre</w:t>
+      </w:r>
+      <w:r>
+        <w:t xml:space="preserve"> </w:t>
+      </w:r>
+      <w:r>
+        <w:t>todo</w:t>
+      </w:r>
+      <w:r>
+        <w:t xml:space="preserve"> </w:t>
+      </w:r>
+      <w:r>
+        <w:t>en</w:t>
+      </w:r>
+      <w:r>
+        <w:t xml:space="preserve"> </w:t>
+      </w:r>
+      <w:r>
+        <w:t>aquellos</w:t>
+      </w:r>
+      <w:r>
+        <w:t xml:space="preserve"> </w:t>
+      </w:r>
+      <w:r>
+        <w:t>creados artificialmente, es a veces muy difícil descubrir el nexo entre enfermedad y causa en su forma</w:t>
+      </w:r>
+      <w:r>
+        <w:t xml:space="preserve"> </w:t>
+      </w:r>
+      <w:r>
+        <w:t>"pura"*.</w:t>
+      </w:r>
+    </w:p>
+    <w:p/>
+    <w:p>
+      <w:r>
+        <w:t>(</w:t>
+      </w:r>
+      <w:proofErr w:type="gramStart"/>
+      <w:r>
+        <w:t>*</w:t>
+      </w:r>
+      <w:r>
+        <w:t xml:space="preserve"> </w:t>
+      </w:r>
+      <w:r>
+        <w:t>”Forma</w:t>
+      </w:r>
+      <w:proofErr w:type="gramEnd"/>
+      <w:r>
+        <w:t xml:space="preserve"> </w:t>
+      </w:r>
+      <w:r>
+        <w:t>pura”:</w:t>
+      </w:r>
+      <w:r>
+        <w:t xml:space="preserve"> </w:t>
+      </w:r>
+      <w:r>
+        <w:t>Se</w:t>
+      </w:r>
+      <w:r>
+        <w:t xml:space="preserve"> </w:t>
+      </w:r>
+      <w:r>
+        <w:t>refiere</w:t>
+      </w:r>
+      <w:r>
+        <w:t xml:space="preserve"> </w:t>
+      </w:r>
+      <w:r>
+        <w:t>a</w:t>
+      </w:r>
+      <w:r>
+        <w:t xml:space="preserve"> </w:t>
+      </w:r>
+      <w:r>
+        <w:t>los</w:t>
+      </w:r>
+      <w:r>
+        <w:t xml:space="preserve"> </w:t>
+      </w:r>
+      <w:r>
+        <w:t>pacientes</w:t>
+      </w:r>
+      <w:r>
+        <w:t xml:space="preserve"> </w:t>
+      </w:r>
+      <w:r>
+        <w:t>procedentes</w:t>
+      </w:r>
+      <w:r>
+        <w:t xml:space="preserve"> </w:t>
+      </w:r>
+      <w:r>
+        <w:t>del</w:t>
+      </w:r>
+      <w:r>
+        <w:t xml:space="preserve"> </w:t>
+      </w:r>
+      <w:r>
+        <w:t>que</w:t>
+      </w:r>
+      <w:r>
+        <w:t xml:space="preserve"> </w:t>
+      </w:r>
+      <w:r>
+        <w:t>acaba</w:t>
+      </w:r>
+      <w:r>
+        <w:t xml:space="preserve"> </w:t>
+      </w:r>
+      <w:r>
+        <w:t>de</w:t>
+      </w:r>
+      <w:r>
+        <w:t xml:space="preserve"> </w:t>
+      </w:r>
+      <w:r>
+        <w:t>denominar</w:t>
+      </w:r>
+      <w:r>
+        <w:t xml:space="preserve"> </w:t>
+      </w:r>
+      <w:r>
+        <w:t>“mundo</w:t>
+      </w:r>
+      <w:r>
+        <w:t xml:space="preserve"> </w:t>
+      </w:r>
+      <w:proofErr w:type="spellStart"/>
+      <w:r>
+        <w:t>supercivilizado</w:t>
+      </w:r>
+      <w:proofErr w:type="spellEnd"/>
+      <w:r>
+        <w:t>”, por llevar mucha remodelación en su dentadura bajo el pretexto de la conservación de piezas dentales obsoletas, con la finalidad de que los elementos dentales permanezcan en su lugar. “Filosofía” que, vulgarmente, y en detrimento de la salud del paciente, se expresa como “salvar el diente” en base a amalgamas, empastes, puentes, endodoncias –matar el nervio-, y, ¿por qué no?, actualmente lo podrían ser la profusa utilización y colocación de ortodoncias,</w:t>
+      </w:r>
+      <w:r>
+        <w:t xml:space="preserve"> </w:t>
+      </w:r>
+      <w:r>
+        <w:t>implantes, etc.)</w:t>
+      </w:r>
+    </w:p>
+    <w:p/>
+    <w:p>
+      <w:r>
+        <w:t>Por esto se crean las discusiones hueras, tan cansadas a veces. Motivo de ello fue también</w:t>
+      </w:r>
+      <w:r>
+        <w:t xml:space="preserve"> </w:t>
+      </w:r>
+      <w:r>
+        <w:t>el "</w:t>
+      </w:r>
+      <w:proofErr w:type="spellStart"/>
+      <w:r>
+        <w:t>exodontismo</w:t>
+      </w:r>
+      <w:proofErr w:type="spellEnd"/>
+      <w:r>
+        <w:t>", importado de América hace años, como pudimos comprobar personalmente (parecido a lo que ocurrió y aún ocurre con los antibióticos): utilización exenta de críticas, a veces obligadas, a extracciones -para oír</w:t>
+      </w:r>
+      <w:r>
+        <w:t xml:space="preserve"> </w:t>
+      </w:r>
+      <w:r>
+        <w:t>justo lo contrario de los mismos "</w:t>
+      </w:r>
+      <w:proofErr w:type="spellStart"/>
+      <w:r>
+        <w:t>exodontistas</w:t>
+      </w:r>
+      <w:proofErr w:type="spellEnd"/>
+      <w:r>
+        <w:t>" al cabo de los años-.</w:t>
+      </w:r>
+    </w:p>
+    <w:p>
+      <w:r>
+        <w:t>Ya que las relaciones entre el foco y la síntomo-patología son tan difíciles de mostrar, la</w:t>
+      </w:r>
+      <w:r>
+        <w:t xml:space="preserve"> </w:t>
+      </w:r>
+      <w:r>
+        <w:t>llamada "doctrina del foco" o “terapia del foco" se convirtió en un "problema focal"*, además, la expresión de los pioneros en este campo, es decir; el concepto "infección del foco", en sí mismo conduce frecuentemente a error. Las causas de los efectos de distorsión pueden ser muchos;</w:t>
+      </w:r>
+      <w:r>
+        <w:t xml:space="preserve"> </w:t>
+      </w:r>
+      <w:r>
+        <w:t>la infección, en todo caso, es solamente una de tantas posibilidades.</w:t>
+      </w:r>
+    </w:p>
+    <w:p/>
+    <w:p>
+      <w:pPr>
+        <w:rPr>
+          <w:rStyle w:val="Refdenotaalpie"/>
+        </w:rPr>
+      </w:pPr>
+      <w:r>
+        <w:rPr>
+          <w:rStyle w:val="Refdenotaalpie"/>
+        </w:rPr>
+        <w:t>(* “Problema focal”: se refiere al problema o discusión de toda este fenomenología focal entre los</w:t>
+      </w:r>
+      <w:r>
+        <w:rPr>
+          <w:rStyle w:val="Refdenotaalpie"/>
+        </w:rPr>
+        <w:t xml:space="preserve"> </w:t>
+      </w:r>
+      <w:r>
+        <w:rPr>
+          <w:rStyle w:val="Refdenotaalpie"/>
+        </w:rPr>
+        <w:t>profesionales).</w:t>
+      </w:r>
+    </w:p>
+    <w:p/>
+    <w:p>
+      <w:pPr>
+        <w:pStyle w:val="Ttulo4"/>
+      </w:pPr>
+      <w:r>
+        <w:t>FINALIDAD</w:t>
+      </w:r>
+      <w:r>
+        <w:t xml:space="preserve"> </w:t>
+      </w:r>
+      <w:r>
+        <w:t>Y</w:t>
+      </w:r>
+      <w:r>
+        <w:t xml:space="preserve"> </w:t>
+      </w:r>
+      <w:r>
+        <w:t>MOTIVO</w:t>
+      </w:r>
+      <w:r>
+        <w:t xml:space="preserve"> </w:t>
+      </w:r>
+      <w:r>
+        <w:t>DE</w:t>
+      </w:r>
+      <w:r>
+        <w:t xml:space="preserve"> </w:t>
+      </w:r>
+      <w:r>
+        <w:t>NUESTRAS</w:t>
+      </w:r>
+      <w:r>
+        <w:t xml:space="preserve"> </w:t>
+      </w:r>
+      <w:r>
+        <w:t>EXPLICACIONES,</w:t>
+      </w:r>
+      <w:r>
+        <w:t xml:space="preserve"> </w:t>
+      </w:r>
+      <w:r>
+        <w:t>ESTIMULOS</w:t>
+      </w:r>
+      <w:r>
+        <w:t xml:space="preserve"> </w:t>
+      </w:r>
+      <w:r>
+        <w:t>PARA</w:t>
+      </w:r>
+      <w:r>
+        <w:t xml:space="preserve"> </w:t>
+      </w:r>
+      <w:r>
+        <w:t>EL</w:t>
+      </w:r>
+      <w:r>
+        <w:t xml:space="preserve"> </w:t>
+      </w:r>
+      <w:r>
+        <w:t>MÉDICO.</w:t>
+      </w:r>
+    </w:p>
+    <w:p/>
+    <w:p>
+      <w:r>
+        <w:t>Les mostramos ahora en breves trazos, con ayuda de radiografías o fotografías, así como</w:t>
+      </w:r>
+      <w:r>
+        <w:t xml:space="preserve"> </w:t>
+      </w:r>
+      <w:r>
+        <w:t>de esquemas y de los historiales médicos correspondientes, casi siempre sin todas las exploraciones, síntomas, diagnósticos, pronósticos y tratamientos previos, en los cuales únicamente uno o varios campos de distorsión fueron la causa de la enfermedad, crearon el terreno, el campo de cultivo u obraron como irritación desencadenante.</w:t>
+      </w:r>
+    </w:p>
+    <w:p>
+      <w:r>
+        <w:t>Tenemos la opinión de que es principalmente el médico el que debe conocer estas cosas,</w:t>
+      </w:r>
+      <w:r>
+        <w:t xml:space="preserve"> </w:t>
+      </w:r>
+      <w:r>
+        <w:t>sea de medicina general o especialista.</w:t>
+      </w:r>
+    </w:p>
+    <w:p>
+      <w:r>
+        <w:t>Nuestras experiencias y observaciones nos han demostrado -no solo en pacientes nativos,</w:t>
+      </w:r>
+    </w:p>
+    <w:p>
+      <w:r>
+        <w:t>sino también en aquellos procedentes de otros países- que los campos de distorsión precisamente en el área del trigémino se ignoran aún hoy, a mitad del siglo XX*, y que, en una proporción</w:t>
+      </w:r>
+      <w:r>
+        <w:t xml:space="preserve"> </w:t>
+      </w:r>
+      <w:r>
+        <w:t>mínima</w:t>
+      </w:r>
+      <w:r>
+        <w:t xml:space="preserve"> </w:t>
+      </w:r>
+      <w:r>
+        <w:t>increíble,</w:t>
+      </w:r>
+      <w:r>
+        <w:t xml:space="preserve"> </w:t>
+      </w:r>
+      <w:r>
+        <w:t>sólo</w:t>
+      </w:r>
+      <w:r>
+        <w:t xml:space="preserve"> </w:t>
+      </w:r>
+      <w:r>
+        <w:t>se</w:t>
+      </w:r>
+      <w:r>
+        <w:t xml:space="preserve"> </w:t>
+      </w:r>
+      <w:r>
+        <w:t>procede</w:t>
+      </w:r>
+      <w:r>
+        <w:t xml:space="preserve"> </w:t>
+      </w:r>
+      <w:r>
+        <w:t>a</w:t>
+      </w:r>
+      <w:r>
+        <w:t xml:space="preserve"> </w:t>
+      </w:r>
+      <w:r>
+        <w:t>su</w:t>
+      </w:r>
+      <w:r>
+        <w:t xml:space="preserve"> </w:t>
+      </w:r>
+      <w:r>
+        <w:t>eliminación</w:t>
+      </w:r>
+      <w:r>
+        <w:t xml:space="preserve"> </w:t>
+      </w:r>
+      <w:r>
+        <w:t>cuando</w:t>
+      </w:r>
+      <w:r>
+        <w:t xml:space="preserve"> </w:t>
+      </w:r>
+      <w:r>
+        <w:t>la</w:t>
+      </w:r>
+      <w:r>
+        <w:t xml:space="preserve"> </w:t>
+      </w:r>
+      <w:r>
+        <w:t>momentánea</w:t>
+      </w:r>
+      <w:r>
+        <w:t xml:space="preserve"> </w:t>
+      </w:r>
+      <w:r>
+        <w:t>distorsión funcional se ha convertido ya en una enfermedad orgánica irreversible.</w:t>
+      </w:r>
+    </w:p>
+    <w:p/>
+    <w:p>
+      <w:pPr>
+        <w:rPr>
+          <w:rStyle w:val="Refdenotaalpie"/>
+        </w:rPr>
+      </w:pPr>
+      <w:r>
+        <w:rPr>
+          <w:rStyle w:val="Refdenotaalpie"/>
+        </w:rPr>
+        <w:t>(* La primera edición del libro es del año 1977, y esta tercera lo es de 1982)</w:t>
+      </w:r>
+    </w:p>
+    <w:p/>
+    <w:p>
+      <w:r>
+        <w:t>Un propósito más de este trabajo es el describir lo que puede definirse como un campo de</w:t>
+      </w:r>
+      <w:r>
+        <w:t xml:space="preserve"> </w:t>
+      </w:r>
+      <w:r>
+        <w:t>distorsión, porque también aquí reina la oscuridad.</w:t>
+      </w:r>
+    </w:p>
+    <w:p>
+      <w:r>
+        <w:t>Así, se lee o se oye, procedente de círculos altamente científicos,</w:t>
+      </w:r>
+      <w:r>
+        <w:t xml:space="preserve"> </w:t>
+      </w:r>
+      <w:r>
+        <w:t>lo que, según nuestra</w:t>
+      </w:r>
+    </w:p>
+    <w:p>
+      <w:r>
+        <w:t>opinión, ya hemos calificado como "</w:t>
+      </w:r>
+      <w:proofErr w:type="spellStart"/>
+      <w:r>
+        <w:t>antidiagnóstico</w:t>
+      </w:r>
+      <w:proofErr w:type="spellEnd"/>
+      <w:r>
+        <w:t>", y que reza: “Ningún granuloma” (hasta la</w:t>
+      </w:r>
+      <w:r>
+        <w:t xml:space="preserve"> </w:t>
+      </w:r>
+      <w:r>
+        <w:t>misma definición, técnicamente, está equivocada). No dice ni más ni menos que lo que,</w:t>
+      </w:r>
+      <w:r>
+        <w:t xml:space="preserve"> </w:t>
+      </w:r>
+      <w:r>
+        <w:t>comparativamente, podría decir una Jefatura de Policía publicando que: “Carteristas no había, y, por lo tanto, la asamblea no contó con elementos criminales, por lo que no existían indicios de la presencia social de delincuentes". Nos deberíamos preguntar: ¿y los otros?, los asaltantes, estafadores, falsificadores y</w:t>
+      </w:r>
+      <w:r>
+        <w:t xml:space="preserve"> </w:t>
+      </w:r>
+      <w:r>
+        <w:t xml:space="preserve">demás ladrones y asesinos ¿dónde </w:t>
+      </w:r>
+      <w:proofErr w:type="gramStart"/>
+      <w:r>
+        <w:t>están?.</w:t>
+      </w:r>
+      <w:proofErr w:type="gramEnd"/>
+      <w:r>
+        <w:t xml:space="preserve"> Pues en materia de odontología neuro-focal les presentaré una gran cantidad de estos "</w:t>
+      </w:r>
+      <w:proofErr w:type="spellStart"/>
+      <w:r>
+        <w:t>gángsters</w:t>
+      </w:r>
+      <w:proofErr w:type="spellEnd"/>
+      <w:r>
+        <w:t>" en</w:t>
+      </w:r>
+      <w:r>
+        <w:t xml:space="preserve"> </w:t>
+      </w:r>
+      <w:r>
+        <w:t>el área del trigémino, que minan la salud de nuestros pacientes.</w:t>
+      </w:r>
+    </w:p>
+    <w:p>
+      <w:r>
+        <w:t>¿Cuántas veces hemos visto a pacientes "ya saneados en su dentadura" en la que una</w:t>
+      </w:r>
+      <w:r>
+        <w:t xml:space="preserve"> </w:t>
+      </w:r>
+      <w:r>
+        <w:t xml:space="preserve">ligera o aceptable mejoría, persistiendo los síntomas, se ha entendido como una solución médica, mientras los campos de distorsión más peligrosos permanecen </w:t>
+      </w:r>
+      <w:proofErr w:type="gramStart"/>
+      <w:r>
+        <w:t>allí?.</w:t>
+      </w:r>
+      <w:proofErr w:type="gramEnd"/>
+    </w:p>
+    <w:p>
+      <w:r>
+        <w:t>A primera vista, esta constatación puede parecer exagerada, pero la demostración gráfica a</w:t>
+      </w:r>
+      <w:r>
+        <w:t xml:space="preserve"> </w:t>
+      </w:r>
+      <w:r>
+        <w:t xml:space="preserve">lo largo de este trabajo dará fe de lo que es un "campo de distorsión", y demostrará que su </w:t>
+      </w:r>
+      <w:proofErr w:type="spellStart"/>
+      <w:r>
+        <w:t>ob</w:t>
+      </w:r>
+      <w:proofErr w:type="spellEnd"/>
+      <w:r>
+        <w:t xml:space="preserve">- </w:t>
+      </w:r>
+      <w:proofErr w:type="spellStart"/>
+      <w:r>
+        <w:t>servación</w:t>
+      </w:r>
+      <w:proofErr w:type="spellEnd"/>
+      <w:r>
+        <w:t>, sobre todo al principio de la enfermedad, es de enorme importancia para cualquier tipo de terapia, sea cual sea esta o cómo se llame.</w:t>
+      </w:r>
+    </w:p>
+    <w:p>
+      <w:r>
+        <w:t>Tengan por tanto comprensión los otros autores si no los cito continuamente, sino que me</w:t>
+      </w:r>
+      <w:r>
+        <w:t xml:space="preserve"> </w:t>
+      </w:r>
+      <w:r>
+        <w:t>limito casi exclusivamente al relato de mis propias experiencias. Sólo deseo manifestar muy expresamente que, sin embargo, debo el mayor respeto a las publicaciones de mis colegas.</w:t>
+      </w:r>
+    </w:p>
+    <w:p>
+      <w:r>
+        <w:t>Se dice, y ello es cierto, que “El ser humano es el único animal que tropieza dos veces con</w:t>
+      </w:r>
+      <w:r>
+        <w:t xml:space="preserve"> </w:t>
+      </w:r>
+      <w:r>
+        <w:t>la misma piedra”.</w:t>
+      </w:r>
+    </w:p>
+    <w:p>
+      <w:r>
+        <w:t>Una ocasión especial de observar la relación entre el campo de distorsión y la enfermedad</w:t>
+      </w:r>
+      <w:r>
+        <w:t xml:space="preserve"> </w:t>
+      </w:r>
+      <w:r>
+        <w:t>la ofrecían las particularidades climáticas de esta región española, la Costa Brava, donde he residido desde los primeros años cuarenta, huyendo de la guerra europea desde Alemania, y</w:t>
+      </w:r>
+      <w:r>
+        <w:t xml:space="preserve"> </w:t>
+      </w:r>
+      <w:r>
+        <w:t>buscando poder disfrutar de una de mis aficiones preferidas, como es el submarinismo.</w:t>
+      </w:r>
+    </w:p>
+    <w:p>
+      <w:r>
+        <w:t>Por una parte, tiene el clima irritante del mar, aunque en forma más suavizada comparado</w:t>
+      </w:r>
+      <w:r>
+        <w:t xml:space="preserve"> </w:t>
+      </w:r>
+      <w:r>
+        <w:t>con el Mar del Norte, por ejemplo, pero, en contrapartida a ello, tiene la cercanía de los Pirineos, con sus frentes fríos. El constante cambio entre frente frío y frente cálido, provoca el desequilibrio del neuro-vegetativo. Este "estrés climático", como provocación, muestra muchas relaciones que los pacientes en casa no pueden observar a pesar de que los campos de distorsión</w:t>
+      </w:r>
+      <w:r>
+        <w:t xml:space="preserve"> </w:t>
+      </w:r>
+      <w:r>
+        <w:t>latentes</w:t>
+      </w:r>
+      <w:r>
+        <w:t xml:space="preserve"> </w:t>
+      </w:r>
+      <w:r>
+        <w:t>ya</w:t>
+      </w:r>
+      <w:r>
+        <w:t xml:space="preserve"> </w:t>
+      </w:r>
+      <w:r>
+        <w:t>existan.</w:t>
+      </w:r>
+      <w:r>
+        <w:t xml:space="preserve"> </w:t>
+      </w:r>
+      <w:r>
+        <w:t>Solamente</w:t>
+      </w:r>
+      <w:r>
+        <w:t xml:space="preserve"> </w:t>
+      </w:r>
+      <w:r>
+        <w:t>por</w:t>
+      </w:r>
+      <w:r>
+        <w:t xml:space="preserve"> </w:t>
+      </w:r>
+      <w:r>
+        <w:t>una</w:t>
+      </w:r>
+      <w:r>
+        <w:t xml:space="preserve"> </w:t>
+      </w:r>
+      <w:r>
+        <w:t>observación</w:t>
+      </w:r>
+      <w:r>
+        <w:t xml:space="preserve"> </w:t>
+      </w:r>
+      <w:r>
+        <w:t>casual</w:t>
+      </w:r>
+      <w:r>
+        <w:t xml:space="preserve"> </w:t>
+      </w:r>
+      <w:r>
+        <w:t>podría</w:t>
+      </w:r>
+      <w:r>
+        <w:t xml:space="preserve"> </w:t>
+      </w:r>
+      <w:r>
+        <w:t>el</w:t>
+      </w:r>
+      <w:r>
+        <w:t xml:space="preserve"> </w:t>
+      </w:r>
+      <w:r>
+        <w:t>paciente</w:t>
+      </w:r>
+      <w:r>
+        <w:t xml:space="preserve"> </w:t>
+      </w:r>
+      <w:r>
+        <w:t>detectarse uno de estos problemas.</w:t>
+      </w:r>
+    </w:p>
+    <w:p>
+      <w:r>
+        <w:t>Además, al principio de mis actividades como estomatólogo, tuve la suerte de conocer a un</w:t>
+      </w:r>
+      <w:r>
+        <w:t xml:space="preserve"> </w:t>
+      </w:r>
+      <w:r>
+        <w:t>médico que, a pesar de no tener nociones sobre las opiniones reinantes en aquel tiempo, referidas a las "infecciones focales", instintivamente, rehusaba tratar a ningún paciente que previamente no se hubiera hecho extraer sus dientes "malos". De este modo pude comprobar</w:t>
+      </w:r>
+      <w:r>
+        <w:t xml:space="preserve"> </w:t>
+      </w:r>
+      <w:r>
+        <w:t>cuantas molestias de los pacientes desaparecían únicamente por esta causa.</w:t>
+      </w:r>
+    </w:p>
+    <w:p>
+      <w:r>
+        <w:t>Así fueron especialmente los dos casos siguientes, que resultaron muy aleccionadores para</w:t>
+      </w:r>
+      <w:r>
+        <w:t xml:space="preserve"> </w:t>
+      </w:r>
+      <w:r>
+        <w:t>mí, y que me demostraron que hay que prestar atención hasta a los más pequeños detalles.</w:t>
+      </w:r>
+    </w:p>
+    <w:p>
+      <w:r>
+        <w:t>Un paciente (J.N.), previsto para una resección* de estómago, nos fue enviado para que le</w:t>
+      </w:r>
+      <w:r>
+        <w:t xml:space="preserve"> </w:t>
+      </w:r>
+      <w:r>
+        <w:t xml:space="preserve">extrajéramos restos de raíces dentales, con el fin de evitar que el pus y el detritus "infectaran" las cicatrices de la operación. Pero cuando las heridas de la boca se curaron, se normalizó también la preocupante situación del estómago, sin que se produjeran reincidencias en un periodo de observación de más de quince años. ¡¡E iba a ser </w:t>
+      </w:r>
+      <w:proofErr w:type="gramStart"/>
+      <w:r>
+        <w:t>operado!!.</w:t>
+      </w:r>
+      <w:proofErr w:type="gramEnd"/>
+    </w:p>
+    <w:p/>
+    <w:p>
+      <w:pPr>
+        <w:rPr>
+          <w:rStyle w:val="Refdenotaalpie"/>
+        </w:rPr>
+      </w:pPr>
+      <w:r>
+        <w:rPr>
+          <w:rStyle w:val="Refdenotaalpie"/>
+        </w:rPr>
+        <w:t>(* ”Resección”: una intervención quirúrgica que consiste en quitar una parte de un órgano, o también</w:t>
+      </w:r>
+      <w:r>
+        <w:rPr>
+          <w:rStyle w:val="Refdenotaalpie"/>
+        </w:rPr>
+        <w:t xml:space="preserve"> </w:t>
+      </w:r>
+      <w:r>
+        <w:rPr>
+          <w:rStyle w:val="Refdenotaalpie"/>
+        </w:rPr>
+        <w:t>de una porción de un hueso).</w:t>
+      </w:r>
+    </w:p>
+    <w:p/>
+    <w:p>
+      <w:r>
+        <w:t>También</w:t>
+      </w:r>
+      <w:r>
+        <w:t xml:space="preserve"> </w:t>
+      </w:r>
+      <w:r>
+        <w:t>el</w:t>
+      </w:r>
+      <w:r>
+        <w:t xml:space="preserve"> </w:t>
+      </w:r>
+      <w:r>
+        <w:t>otro</w:t>
+      </w:r>
+      <w:r>
+        <w:t xml:space="preserve"> </w:t>
+      </w:r>
+      <w:r>
+        <w:t>paciente,</w:t>
+      </w:r>
+      <w:r>
+        <w:t xml:space="preserve"> </w:t>
+      </w:r>
+      <w:r>
+        <w:t>que</w:t>
+      </w:r>
+      <w:r>
+        <w:t xml:space="preserve"> </w:t>
+      </w:r>
+      <w:r>
+        <w:t>padecía</w:t>
+      </w:r>
+      <w:r>
+        <w:t xml:space="preserve"> </w:t>
+      </w:r>
+      <w:r>
+        <w:t>una</w:t>
+      </w:r>
+      <w:r>
+        <w:t xml:space="preserve"> </w:t>
+      </w:r>
+      <w:r>
+        <w:t>pertinaz</w:t>
+      </w:r>
+      <w:r>
+        <w:t xml:space="preserve"> </w:t>
+      </w:r>
+      <w:r>
+        <w:t>afonía</w:t>
+      </w:r>
+      <w:r>
+        <w:t xml:space="preserve"> </w:t>
+      </w:r>
+      <w:r>
+        <w:t>desde</w:t>
+      </w:r>
+      <w:r>
+        <w:t xml:space="preserve"> </w:t>
+      </w:r>
+      <w:r>
+        <w:t>hacía</w:t>
+      </w:r>
+      <w:r>
+        <w:t xml:space="preserve"> </w:t>
+      </w:r>
+      <w:r>
+        <w:t>medio</w:t>
+      </w:r>
+      <w:r>
+        <w:t xml:space="preserve"> </w:t>
+      </w:r>
+      <w:r>
+        <w:t>año,</w:t>
+      </w:r>
+      <w:r>
+        <w:t xml:space="preserve"> </w:t>
+      </w:r>
+      <w:r>
+        <w:t>examinada y tratada en múltiples ocasiones, me fue enviado por ese colega a quien entonces consideraba demasiado precavido. Lo único que pude observar fue un minúsculo resto de raíz de un diente extraído. Para hacer honor a la verdad, quiero constatar que en aquella ocasión le dije a mi colega: “Seguramente, ni Vd. mismo pensará que este mínimo residuo de raíz pueda ser el causante de tan grave enfermedad". Pero tuve que convencerme yo mismo de lo contrario, ya que un día después de haber eliminado esa “nada”, el paciente pudo hablar por</w:t>
+      </w:r>
+      <w:r>
+        <w:t xml:space="preserve"> </w:t>
+      </w:r>
+      <w:r>
+        <w:t>primera vez en meses, y sin problemas.</w:t>
+      </w:r>
+    </w:p>
+    <w:p>
+      <w:r>
+        <w:t xml:space="preserve">¿Qué he aprendido de todo </w:t>
+      </w:r>
+      <w:proofErr w:type="gramStart"/>
+      <w:r>
+        <w:t>esto?.</w:t>
+      </w:r>
+      <w:proofErr w:type="gramEnd"/>
+      <w:r>
+        <w:t xml:space="preserve"> Sabido es que el hombre es el único animal que tropieza</w:t>
+      </w:r>
+      <w:r>
+        <w:t xml:space="preserve"> </w:t>
+      </w:r>
+      <w:r>
+        <w:t>dos veces con la misma piedra. Por lo tanto, en el futuro, intenté ser más cuidadoso en este sentido.</w:t>
+      </w:r>
+    </w:p>
+    <w:p>
+      <w:r>
+        <w:t xml:space="preserve">A raíz de nuestros éxitos, se amplió nuestra buena colaboración con el médico urbano </w:t>
+      </w:r>
+      <w:proofErr w:type="spellStart"/>
+      <w:r>
+        <w:t>Dr</w:t>
+      </w:r>
+      <w:proofErr w:type="spellEnd"/>
+      <w:r>
+        <w:t xml:space="preserve"> </w:t>
+      </w:r>
+      <w:r>
+        <w:t xml:space="preserve">Blanch y también con médicos de otras ciudades, por </w:t>
+      </w:r>
+      <w:proofErr w:type="gramStart"/>
+      <w:r>
+        <w:t>ejemplo</w:t>
+      </w:r>
+      <w:proofErr w:type="gramEnd"/>
+      <w:r>
+        <w:t xml:space="preserve"> con los Dres. </w:t>
+      </w:r>
+      <w:proofErr w:type="spellStart"/>
+      <w:r>
+        <w:t>Buguñá</w:t>
+      </w:r>
+      <w:proofErr w:type="spellEnd"/>
+      <w:r>
+        <w:t xml:space="preserve">, Bernat, Benito, </w:t>
+      </w:r>
+      <w:proofErr w:type="spellStart"/>
+      <w:r>
+        <w:t>Bataller</w:t>
+      </w:r>
+      <w:proofErr w:type="spellEnd"/>
+      <w:r>
+        <w:t xml:space="preserve">, Brunet, Borrás </w:t>
+      </w:r>
+      <w:proofErr w:type="spellStart"/>
+      <w:r>
+        <w:t>Bataller</w:t>
+      </w:r>
+      <w:proofErr w:type="spellEnd"/>
+      <w:r>
+        <w:t xml:space="preserve"> hijo, -parece como si la B al principio de sus apellidos tuviera un significado especial- así como, sobre todo, con el eminente especialista del aparato respiratorio Dr. Jacinto Reventós, del Hospital de San Pablo y de la Clínica Platón, a </w:t>
+      </w:r>
+      <w:proofErr w:type="spellStart"/>
+      <w:r>
+        <w:t>quiene</w:t>
+      </w:r>
+      <w:proofErr w:type="spellEnd"/>
+      <w:r>
+        <w:t xml:space="preserve"> </w:t>
+      </w:r>
+      <w:r>
+        <w:t>desde aquí expreso mi más sincero agradecimiento.</w:t>
+      </w:r>
+    </w:p>
+    <w:p>
+      <w:r>
+        <w:t xml:space="preserve">Asimismo, quiero dar las gracias a mi </w:t>
+      </w:r>
+      <w:proofErr w:type="spellStart"/>
+      <w:r>
+        <w:t>ex-paciente</w:t>
+      </w:r>
+      <w:proofErr w:type="spellEnd"/>
+      <w:r>
+        <w:t xml:space="preserve">, la Srta. Elisabeth </w:t>
+      </w:r>
+      <w:proofErr w:type="spellStart"/>
+      <w:r>
+        <w:t>Riede</w:t>
+      </w:r>
+      <w:proofErr w:type="spellEnd"/>
+      <w:r>
+        <w:t>, que me prestó</w:t>
+      </w:r>
+      <w:r>
+        <w:t xml:space="preserve"> </w:t>
+      </w:r>
+      <w:r>
+        <w:t>una inestimable ayuda en la confección de este libro, y también a un colega... "que no quiere ser nombrado”.</w:t>
+      </w:r>
+    </w:p>
+    <w:p/>
+    <w:p/>
+    <w:p>
+      <w:pPr>
+        <w:pStyle w:val="Ttulo4"/>
+      </w:pPr>
+      <w:r>
+        <w:t>RADIOGRAFÍAS</w:t>
+      </w:r>
+    </w:p>
+    <w:p/>
+    <w:p>
+      <w:r>
+        <w:t>Desde los más diversos círculos nacionales y extranjeros, se expresó el deseo de permitir</w:t>
+      </w:r>
+      <w:r>
+        <w:t xml:space="preserve"> </w:t>
+      </w:r>
+      <w:r>
+        <w:t>el acceso al público en general a nuestra colección privada, con muchas radiografías, que hemos confeccionado con fines de demostración. Queremos ampliar ahora este deseo.</w:t>
+      </w:r>
+    </w:p>
+    <w:p>
+      <w:r>
+        <w:t>No deberá ser, de ninguna manera, un atlas de radiografías. Por una parte, porque las</w:t>
+      </w:r>
+      <w:r>
+        <w:t xml:space="preserve"> </w:t>
+      </w:r>
+      <w:r>
+        <w:t>imágenes solamente darán explicación al historial médico, y, por</w:t>
+      </w:r>
+      <w:r>
+        <w:t xml:space="preserve"> </w:t>
+      </w:r>
+      <w:r>
+        <w:t>otra, porque en un periodo de aproximadamente 30 años muchas radiografías pasaron por varias manos, otras tuvieron que ser puestas a disposición de médicos y pacientes en veloz intercambio, lo que seguramente no ha contribuido a mejorar su calidad. Pero el propósito es mostrar a los médicos las increíbles conexiones, así como las "genuinas curaciones", comprobables por un periodo de 25 años, conseguidas en cada uno de los casos mediante la eliminación de uno o</w:t>
+      </w:r>
+      <w:r>
+        <w:t xml:space="preserve"> </w:t>
+      </w:r>
+      <w:r>
+        <w:t>más campos de distorsión, sean de naturaleza bacteriológica, tóxica, mecánica o creados por</w:t>
+      </w:r>
+      <w:r>
+        <w:t xml:space="preserve"> </w:t>
+      </w:r>
+      <w:r>
+        <w:t>compresión, ya que se puede tratar de una diversidad de causas, o, frecuentemente, de una</w:t>
+      </w:r>
+      <w:r>
+        <w:t xml:space="preserve"> </w:t>
+      </w:r>
+      <w:r>
+        <w:t>misma causa para las más diversas síntomo-patologías. En la respuesta al tratamiento, lo más importante ya no es el mismo foco o el campo de distorsión en sí mismos, sino la capacidad de reacción del organismo, deteriorado por una larga enfermedad.</w:t>
+      </w:r>
+    </w:p>
+    <w:p>
+      <w:r>
+        <w:t>El presente trabajo nació de las experiencias extraídas de la práctica diaria. Se podrían</w:t>
+      </w:r>
+      <w:r>
+        <w:t xml:space="preserve"> </w:t>
+      </w:r>
+      <w:r>
+        <w:t>escoger dos caminos para relatar precisamente estas experiencias: uno, como sobria estadística -como acostumbran a serlo las estadísticas- (la estadística en este campo no posee mucha fuerza de expresión, además de que aún no existe un método normativo para la detección de campos de distorsión,</w:t>
+      </w:r>
+      <w:r>
+        <w:t xml:space="preserve"> </w:t>
+      </w:r>
+      <w:r>
+        <w:t>y todavía no es completamente fiable en cada caso la detección negativa).</w:t>
+      </w:r>
+    </w:p>
+    <w:p>
+      <w:r>
+        <w:t>El otro camino es mostrar y relatar las cosas tal y como se produjeron dentro de la realidad</w:t>
+      </w:r>
+      <w:r>
+        <w:t xml:space="preserve"> </w:t>
+      </w:r>
+      <w:r>
+        <w:t>y la práctica diaria, con ciertas anécdotas cotidianas. En cualquier caso, el ser humano no es un número -se compone de cuerpo y alma-. La medicina psicosomática nos lo da a entender así cada día. A menudo, uno desearía que existiera el concepto de medicina somato-psíquica. Pero esto podremos comprenderlo mejor a lo largo de las explicaciones.</w:t>
+      </w:r>
+    </w:p>
+    <w:p>
+      <w:r>
+        <w:t>Ante todo, debe resaltarse que no se trata de casos incontrolables. Vemos a la mayoría de</w:t>
+      </w:r>
+      <w:r>
+        <w:t xml:space="preserve"> </w:t>
+      </w:r>
+      <w:r>
+        <w:t>nuestros</w:t>
+      </w:r>
+      <w:r>
+        <w:t xml:space="preserve"> </w:t>
+      </w:r>
+      <w:proofErr w:type="spellStart"/>
+      <w:r>
+        <w:t>ex-pacientes</w:t>
+      </w:r>
+      <w:proofErr w:type="spellEnd"/>
+      <w:r>
+        <w:t xml:space="preserve"> </w:t>
+      </w:r>
+      <w:r>
+        <w:t>años</w:t>
+      </w:r>
+      <w:r>
+        <w:t xml:space="preserve"> </w:t>
+      </w:r>
+      <w:r>
+        <w:t>y</w:t>
+      </w:r>
+      <w:r>
+        <w:t xml:space="preserve"> </w:t>
+      </w:r>
+      <w:r>
+        <w:t>años,</w:t>
+      </w:r>
+      <w:r>
+        <w:t xml:space="preserve"> </w:t>
+      </w:r>
+      <w:r>
+        <w:t>porque</w:t>
+      </w:r>
+      <w:r>
+        <w:t xml:space="preserve"> </w:t>
+      </w:r>
+      <w:r>
+        <w:t>todos</w:t>
+      </w:r>
+      <w:r>
+        <w:t xml:space="preserve"> </w:t>
+      </w:r>
+      <w:r>
+        <w:t>se</w:t>
+      </w:r>
+      <w:r>
+        <w:t xml:space="preserve"> </w:t>
+      </w:r>
+      <w:r>
+        <w:t>convierten</w:t>
+      </w:r>
+      <w:r>
+        <w:t xml:space="preserve"> </w:t>
+      </w:r>
+      <w:r>
+        <w:t>en</w:t>
+      </w:r>
+      <w:r>
+        <w:t xml:space="preserve"> </w:t>
+      </w:r>
+      <w:r>
+        <w:t>amigos</w:t>
+      </w:r>
+      <w:r>
+        <w:t xml:space="preserve"> </w:t>
+      </w:r>
+      <w:r>
+        <w:t>-también</w:t>
+      </w:r>
+      <w:r>
+        <w:t xml:space="preserve"> </w:t>
+      </w:r>
+      <w:r>
+        <w:t>los muchos extranjeros -. Por otra parte, la mayoría de los "casos", sobre todo en los últimos años, no son casos "frescos", en otras palabras, durante</w:t>
+      </w:r>
+      <w:r>
+        <w:t xml:space="preserve"> </w:t>
+      </w:r>
+      <w:r>
+        <w:t>mucho tiempo, antes de acudir a nuestra consulta, en ellos se pusieron en práctica todas las reglas del saber médico, y, en bastantes casos, parcialmente, les fue "saneada" el área del trigémino; sin embargo, no resolvieron su problema de salud. Pero todo esto no vamos a discutirlo "teóricamente", sino que relataremos detalladamente caso por caso. Por tanto, estamos interesados en dar a nuestras explicaciones una forma "neutral", que corresponda a la realidad -sin teorías-, exceptuando pequeños llamémosles</w:t>
+      </w:r>
+      <w:r>
+        <w:t xml:space="preserve"> </w:t>
+      </w:r>
+      <w:r>
+        <w:t>comentarios, para mejor comprensión de los colegas.</w:t>
+      </w:r>
+    </w:p>
+    <w:p>
+      <w:r>
+        <w:t>Pero antes de que demos comienzo al tema en sí, convendría contestar algunas preguntas</w:t>
+      </w:r>
+      <w:r>
+        <w:t xml:space="preserve"> </w:t>
+      </w:r>
+      <w:r>
+        <w:t>que se nos hacen reiteradamente.</w:t>
+      </w:r>
+    </w:p>
+    <w:p>
+      <w:r>
+        <w:t>“¿Existen muchos pacientes con focos sin molestias de ningún tipo?”. Pues sí, esto existe.</w:t>
+      </w:r>
+      <w:r>
+        <w:t xml:space="preserve"> </w:t>
+      </w:r>
+      <w:r>
+        <w:t>Los focos pueden permanecer silenciosos o dormidos durante años, porque el paciente no nota nada. El foco despierta</w:t>
+      </w:r>
+      <w:r>
+        <w:t xml:space="preserve"> </w:t>
+      </w:r>
+      <w:r>
+        <w:t>como respuesta del organismo a irritaciones, estímulos, estrés – da igual el nombre*-. Pero cada incidencia -accidente, enfermedad, por ejemplo, gripe o cualquier otra carga, sobre todo la edad, pero especialmente intervenciones quirúrgicas serias- da vida al llamado "foco mudo"* y a veces, sin exagerar, pueden quitar la vida a su propietario. El campo de distorsión se convierte en la aguja de la balanza, hacia un lado o hacia el otro; con otras palabras, mediante la disminución de la capacidad de resistencia -ya que todo en</w:t>
+      </w:r>
+      <w:r>
+        <w:t xml:space="preserve"> </w:t>
+      </w:r>
+      <w:r>
+        <w:t>nuestro organismo es equilibrio- se produce un desarrollo negativo.</w:t>
+      </w:r>
+    </w:p>
+    <w:p/>
+    <w:p>
+      <w:pPr>
+        <w:rPr>
+          <w:rStyle w:val="Refdenotaalpie"/>
+        </w:rPr>
+      </w:pPr>
+      <w:r>
+        <w:rPr>
+          <w:rStyle w:val="Refdenotaalpie"/>
+        </w:rPr>
+        <w:t>(* “Da igual el nombre”: podrían incluirse los cambios atmosféricos y climatológicos –estacionales-,</w:t>
+      </w:r>
+      <w:r>
+        <w:rPr>
+          <w:rStyle w:val="Refdenotaalpie"/>
+        </w:rPr>
+        <w:t xml:space="preserve"> </w:t>
+      </w:r>
+      <w:r>
+        <w:rPr>
+          <w:rStyle w:val="Refdenotaalpie"/>
+        </w:rPr>
+        <w:t>además de los estados emocionales debidos a la problemática existencial –entorno social-).</w:t>
+      </w:r>
+    </w:p>
+    <w:p/>
+    <w:p>
+      <w:pPr>
+        <w:rPr>
+          <w:rStyle w:val="Refdenotaalpie"/>
+        </w:rPr>
+      </w:pPr>
+      <w:r>
+        <w:rPr>
+          <w:rStyle w:val="Refdenotaalpie"/>
+        </w:rPr>
+        <w:t>(* “Foco mudo”: puede estar refiriéndose a los shocks anafilácticos, denominados también colapsos,</w:t>
+      </w:r>
+      <w:r>
+        <w:rPr>
+          <w:rStyle w:val="Refdenotaalpie"/>
+        </w:rPr>
+        <w:t xml:space="preserve"> </w:t>
+      </w:r>
+      <w:r>
+        <w:rPr>
+          <w:rStyle w:val="Refdenotaalpie"/>
+        </w:rPr>
+        <w:t>que generalmente pueden producir un paro cardio-respiratorio. Un ejemplo de ello podría ser el que un determinado paciente debiera -por sentirse enfermo o por accidente- de ingresar en el área de urgencias</w:t>
+      </w:r>
+      <w:r>
+        <w:rPr>
+          <w:rStyle w:val="Refdenotaalpie"/>
+        </w:rPr>
+        <w:t xml:space="preserve"> </w:t>
+      </w:r>
+      <w:r>
+        <w:rPr>
+          <w:rStyle w:val="Refdenotaalpie"/>
+        </w:rPr>
+        <w:t>de un determinado hospital y en la inevitable intervención del equipo que lo asistiera, su organismo</w:t>
+      </w:r>
+      <w:r>
+        <w:rPr>
+          <w:rStyle w:val="Refdenotaalpie"/>
+        </w:rPr>
+        <w:t xml:space="preserve"> </w:t>
+      </w:r>
+      <w:r>
+        <w:rPr>
+          <w:rStyle w:val="Refdenotaalpie"/>
+        </w:rPr>
+        <w:t>respondiera de esta forma, sin que directamente los que le asistieran tuviesen alguna responsabilidad directa con un fatal desenlace; en muchísimas ocasiones; en aquellos instantes, no da tiempo para averiguar la situación “focal” del ingresado. No obstante, bueno sería que esta práctica fuese puesta en los protocolos que en aquellas circunstancias se aplican, ya que, muy probablemente, bastantes de los síntomas que podían haber obligado al paciente a ingresar en urgencias podrían ser causados únicamente</w:t>
+      </w:r>
+      <w:r>
+        <w:rPr>
+          <w:rStyle w:val="Refdenotaalpie"/>
+        </w:rPr>
+        <w:t xml:space="preserve"> </w:t>
+      </w:r>
+      <w:r>
+        <w:rPr>
+          <w:rStyle w:val="Refdenotaalpie"/>
+        </w:rPr>
+        <w:t>por los famosos “focos”).</w:t>
+      </w:r>
+    </w:p>
+    <w:p/>
+    <w:p>
+      <w:r>
+        <w:t>En los diferentes capítulos se especifican solamente algunos ejemplos "visibles", ya que</w:t>
+      </w:r>
+      <w:r>
+        <w:t xml:space="preserve"> </w:t>
+      </w:r>
+      <w:r>
+        <w:t>también en el campo de los portadores de focos sin molestias, que hemos experimentado, los hay, o los ha habido, “sin síntomas".</w:t>
+      </w:r>
+    </w:p>
+    <w:p>
+      <w:r>
+        <w:t>No obstante, tenemos experiencias muy interesantes, de las que, desafortunadamente, no</w:t>
+      </w:r>
+      <w:r>
+        <w:t xml:space="preserve"> </w:t>
+      </w:r>
+      <w:r>
+        <w:t>se ha podido conseguir la autorización del paciente para su publicación.</w:t>
+      </w:r>
+    </w:p>
+    <w:p>
+      <w:r>
+        <w:t>“Se eliminaron dientes, amígdalas y apéndice, y las molestias continúan.” Sí, algo así</w:t>
+      </w:r>
+      <w:r>
+        <w:t xml:space="preserve"> </w:t>
+      </w:r>
+      <w:r>
+        <w:t>también existe, hemos podido constatarlo. También esto requiere una explicación: Cuando, a consideración del estomatólogo, se extraen dientes, amígdalas o el apéndice, entre otros, seguramente</w:t>
+      </w:r>
+      <w:r>
+        <w:t xml:space="preserve"> </w:t>
+      </w:r>
+      <w:r>
+        <w:t>éstas mostrarían alguna alteración patológica.</w:t>
+      </w:r>
+    </w:p>
+    <w:p>
+      <w:r>
+        <w:t>En ocasiones, al examinar por primera vez a un paciente en nuestra consulta, hemos</w:t>
+      </w:r>
+      <w:r>
+        <w:t xml:space="preserve"> </w:t>
+      </w:r>
+      <w:r>
+        <w:t xml:space="preserve">podido observar que, con anterioridad, se extrajeron dientes, amígdalas o apéndices, sin que pudiésemos constatar signos residuales de que </w:t>
+      </w:r>
+      <w:proofErr w:type="gramStart"/>
+      <w:r>
+        <w:t>hubiesen</w:t>
+      </w:r>
+      <w:proofErr w:type="gramEnd"/>
+      <w:r>
+        <w:t xml:space="preserve"> habido anteriormente alteraciones patológicas.</w:t>
+      </w:r>
+    </w:p>
+    <w:p>
+      <w:r>
+        <w:t>Esto, sobre todo, puede ser debido al proceder rutinario por falta de tiempo, ya que la</w:t>
+      </w:r>
+      <w:r>
+        <w:t xml:space="preserve"> </w:t>
+      </w:r>
+      <w:r>
+        <w:t xml:space="preserve">búsqueda de campos de distorsión usualmente va ligada a una larga serie de análisis. Sin </w:t>
+      </w:r>
+      <w:proofErr w:type="gramStart"/>
+      <w:r>
+        <w:t>embargo</w:t>
+      </w:r>
+      <w:proofErr w:type="gramEnd"/>
+      <w:r>
+        <w:t xml:space="preserve"> frecuentemente la causa del fracaso puede ser atribuida a que la enfermedad ya ha progresado tanto que la distorsión funcional se ha convertido en una afección orgánica que necesitaría de un tratamiento idóneo añadido, con el fin de corregir la disfunción orgánica, bien</w:t>
+      </w:r>
+      <w:r>
+        <w:t xml:space="preserve"> </w:t>
+      </w:r>
+      <w:r>
+        <w:t>establecida por la cronicidad del proceso originado por un campo interferente.</w:t>
+      </w:r>
+    </w:p>
+    <w:p>
+      <w:r>
+        <w:t>También</w:t>
+      </w:r>
+      <w:r>
+        <w:t xml:space="preserve"> </w:t>
+      </w:r>
+      <w:r>
+        <w:t>existen</w:t>
+      </w:r>
+      <w:r>
+        <w:t xml:space="preserve"> </w:t>
+      </w:r>
+      <w:r>
+        <w:t>otros</w:t>
+      </w:r>
+      <w:r>
+        <w:t xml:space="preserve"> </w:t>
+      </w:r>
+      <w:r>
+        <w:t>motivos</w:t>
+      </w:r>
+      <w:r>
+        <w:t xml:space="preserve"> </w:t>
+      </w:r>
+      <w:r>
+        <w:t>del</w:t>
+      </w:r>
+      <w:r>
+        <w:t xml:space="preserve"> </w:t>
+      </w:r>
+      <w:r>
+        <w:t>reino</w:t>
+      </w:r>
+      <w:r>
+        <w:t xml:space="preserve"> </w:t>
+      </w:r>
+      <w:r>
+        <w:t>de</w:t>
+      </w:r>
+      <w:r>
+        <w:t xml:space="preserve"> </w:t>
+      </w:r>
+      <w:r>
+        <w:t>la</w:t>
+      </w:r>
+      <w:r>
+        <w:t xml:space="preserve"> </w:t>
+      </w:r>
+      <w:r>
+        <w:t>psicosomática.</w:t>
+      </w:r>
+      <w:r>
+        <w:t xml:space="preserve"> </w:t>
+      </w:r>
+      <w:r>
+        <w:t>A</w:t>
+      </w:r>
+      <w:r>
+        <w:t xml:space="preserve"> </w:t>
+      </w:r>
+      <w:r>
+        <w:t>un</w:t>
+      </w:r>
+      <w:r>
+        <w:t xml:space="preserve"> </w:t>
+      </w:r>
+      <w:r>
+        <w:t>paciente</w:t>
+      </w:r>
+      <w:r>
+        <w:t xml:space="preserve"> </w:t>
+      </w:r>
+      <w:r>
+        <w:t>del</w:t>
+      </w:r>
+      <w:r>
+        <w:t xml:space="preserve"> </w:t>
+      </w:r>
+      <w:r>
+        <w:t>Dr.</w:t>
+      </w:r>
+      <w:r>
+        <w:t xml:space="preserve"> </w:t>
+      </w:r>
+      <w:r>
+        <w:t xml:space="preserve">Reventós, abogado, con </w:t>
+      </w:r>
+      <w:proofErr w:type="gramStart"/>
+      <w:r>
+        <w:t>un fuerte asma</w:t>
+      </w:r>
+      <w:proofErr w:type="gramEnd"/>
+      <w:r>
+        <w:t>, se le practicó una resección de amígdalas, sin resultado, pero tras la muerte de su suegra se liberó del asma.</w:t>
+      </w:r>
+    </w:p>
+    <w:p>
+      <w:r>
+        <w:t>Una paciente del Dr. B que nos fue enviada para un "saneamiento" odontológico a causa</w:t>
+      </w:r>
+      <w:r>
+        <w:t xml:space="preserve"> </w:t>
+      </w:r>
+      <w:r>
+        <w:t>de sus afecciones paravertebrales en el sector hepático -sin diagnóstico en cuanto a campos de distorsión- nos dijo al responder a la pregunta de si tenía quizá problemas psíquicos: “Sí, engaño a mi marido”. Huelga el profundizar en este asunto, ya que si a la paciente se le hubiera extraído un diente hubiera sido un fracaso.</w:t>
+      </w:r>
+    </w:p>
+    <w:p>
+      <w:r>
+        <w:t>Bueno, en el caso de otra paciente de 19 años, que nos fue traída desde la Clínica Platón,</w:t>
+      </w:r>
+      <w:r>
+        <w:t xml:space="preserve"> </w:t>
+      </w:r>
+      <w:r>
+        <w:t>de Barcelona, a causa de sus dolores paravertebrales y una sedimentación de glóbulos rojos de 90 durante la primera hora, basándonos en los resultados de la radiografía dental, seguramente podríamos eliminar con seguridad los dolores paravertebrales practicando una extracción de las muelas del juicio medio retenidas, pero nunca la alta sedimentación de los</w:t>
+      </w:r>
+      <w:r>
+        <w:t xml:space="preserve"> </w:t>
+      </w:r>
+      <w:r>
+        <w:t>glóbulos rojos. Pero veamos qué era lo que realmente provocaba el problema.</w:t>
+      </w:r>
+    </w:p>
+    <w:p>
+      <w:r>
+        <w:t>PROVOCACION</w:t>
+      </w:r>
+      <w:r>
+        <w:t xml:space="preserve"> </w:t>
+      </w:r>
+      <w:r>
+        <w:t>DEL</w:t>
+      </w:r>
+      <w:r>
+        <w:t xml:space="preserve"> </w:t>
+      </w:r>
+      <w:r>
+        <w:t>FOCO</w:t>
+      </w:r>
+      <w:r>
+        <w:t xml:space="preserve"> </w:t>
+      </w:r>
+      <w:r>
+        <w:t>PRIMARIO: El resultado final de este caso fue el siguiente:</w:t>
+      </w:r>
+      <w:r>
+        <w:t xml:space="preserve"> </w:t>
+      </w:r>
+      <w:r>
+        <w:t>como anticipamos, los dolores paravertebrales desaparecieron tras la extracción de las muelas del juicio. Pero la operación actuó simultáneamente como provocación -justamente sobre el foco primario- que tenía sus orígenes en una inyección glútea* no reabsorbida practicada en la infancia. Conocer esta circunstancia es muy importante. Mediante la primera intervención se reactivó, aumentó su dimensión y tras una intervención quirúrgica se pudieron extraer aproximadamente 20 ml. de pus, sin que anteriormente se hubieran percibido las menores molestias en esta área. Ya transcurrida una semana, la sedimentación de los glóbulos rojos</w:t>
+      </w:r>
+      <w:r>
+        <w:t xml:space="preserve"> </w:t>
+      </w:r>
+      <w:r>
+        <w:t>bajó a 5.</w:t>
+      </w:r>
+    </w:p>
+    <w:p>
+      <w:r>
+        <w:t>De esto podemos</w:t>
+      </w:r>
+      <w:r>
+        <w:t xml:space="preserve"> </w:t>
+      </w:r>
+      <w:r>
+        <w:t>deducir que un campo de distorsión, a menudo, es muy difícil de</w:t>
+      </w:r>
+      <w:r>
+        <w:t xml:space="preserve"> </w:t>
+      </w:r>
+      <w:r>
+        <w:t>encontrar, pero existe.</w:t>
+      </w:r>
+    </w:p>
+    <w:p/>
+    <w:p>
+      <w:pPr>
+        <w:rPr>
+          <w:rStyle w:val="Refdenotaalpie"/>
+        </w:rPr>
+      </w:pPr>
+      <w:r>
+        <w:rPr>
+          <w:rStyle w:val="Refdenotaalpie"/>
+        </w:rPr>
+        <w:t>(*Al respecto de la inyección glútea –la nalga como elemento interferente-, ésta se encuentra dentro</w:t>
+      </w:r>
+      <w:r>
+        <w:rPr>
+          <w:rStyle w:val="Refdenotaalpie"/>
+        </w:rPr>
+        <w:t xml:space="preserve"> </w:t>
+      </w:r>
+      <w:r>
+        <w:rPr>
+          <w:rStyle w:val="Refdenotaalpie"/>
+        </w:rPr>
+        <w:t>del mismo modelo interferencial en el que se sitúan las cicatrices, cuales éstas sean, que, situadas en cualquier</w:t>
+      </w:r>
+      <w:r>
+        <w:rPr>
+          <w:rStyle w:val="Refdenotaalpie"/>
+        </w:rPr>
+        <w:t xml:space="preserve"> </w:t>
+      </w:r>
+      <w:r>
+        <w:rPr>
+          <w:rStyle w:val="Refdenotaalpie"/>
+        </w:rPr>
+        <w:t>lugar</w:t>
+      </w:r>
+      <w:r>
+        <w:rPr>
+          <w:rStyle w:val="Refdenotaalpie"/>
+        </w:rPr>
+        <w:t xml:space="preserve"> </w:t>
+      </w:r>
+      <w:r>
+        <w:rPr>
+          <w:rStyle w:val="Refdenotaalpie"/>
+        </w:rPr>
+        <w:t>del</w:t>
+      </w:r>
+      <w:r>
+        <w:rPr>
+          <w:rStyle w:val="Refdenotaalpie"/>
+        </w:rPr>
+        <w:t xml:space="preserve"> </w:t>
+      </w:r>
+      <w:r>
+        <w:rPr>
+          <w:rStyle w:val="Refdenotaalpie"/>
+        </w:rPr>
+        <w:t>cuerpo,</w:t>
+      </w:r>
+      <w:r>
+        <w:rPr>
+          <w:rStyle w:val="Refdenotaalpie"/>
+        </w:rPr>
+        <w:t xml:space="preserve"> </w:t>
+      </w:r>
+      <w:r>
+        <w:rPr>
+          <w:rStyle w:val="Refdenotaalpie"/>
+        </w:rPr>
+        <w:t>sean</w:t>
+      </w:r>
+      <w:r>
+        <w:rPr>
+          <w:rStyle w:val="Refdenotaalpie"/>
+        </w:rPr>
+        <w:t xml:space="preserve"> </w:t>
+      </w:r>
+      <w:r>
+        <w:rPr>
+          <w:rStyle w:val="Refdenotaalpie"/>
+        </w:rPr>
+        <w:t>internas,</w:t>
+      </w:r>
+      <w:r>
+        <w:rPr>
+          <w:rStyle w:val="Refdenotaalpie"/>
+        </w:rPr>
+        <w:t xml:space="preserve"> </w:t>
+      </w:r>
+      <w:r>
+        <w:rPr>
+          <w:rStyle w:val="Refdenotaalpie"/>
+        </w:rPr>
+        <w:t>o</w:t>
+      </w:r>
+      <w:r>
+        <w:rPr>
+          <w:rStyle w:val="Refdenotaalpie"/>
+        </w:rPr>
+        <w:t xml:space="preserve"> </w:t>
+      </w:r>
+      <w:r>
+        <w:rPr>
+          <w:rStyle w:val="Refdenotaalpie"/>
+        </w:rPr>
+        <w:t>bien</w:t>
+      </w:r>
+      <w:r>
+        <w:rPr>
+          <w:rStyle w:val="Refdenotaalpie"/>
+        </w:rPr>
+        <w:t xml:space="preserve"> </w:t>
+      </w:r>
+      <w:r>
+        <w:rPr>
+          <w:rStyle w:val="Refdenotaalpie"/>
+        </w:rPr>
+        <w:t>externas,</w:t>
+      </w:r>
+      <w:r>
+        <w:rPr>
+          <w:rStyle w:val="Refdenotaalpie"/>
+        </w:rPr>
+        <w:t xml:space="preserve"> </w:t>
+      </w:r>
+      <w:r>
+        <w:rPr>
+          <w:rStyle w:val="Refdenotaalpie"/>
+        </w:rPr>
+        <w:t>motivadas</w:t>
+      </w:r>
+      <w:r>
+        <w:rPr>
+          <w:rStyle w:val="Refdenotaalpie"/>
+        </w:rPr>
+        <w:t xml:space="preserve"> </w:t>
+      </w:r>
+      <w:r>
+        <w:rPr>
+          <w:rStyle w:val="Refdenotaalpie"/>
+        </w:rPr>
+        <w:t>tanto</w:t>
+      </w:r>
+      <w:r>
+        <w:rPr>
+          <w:rStyle w:val="Refdenotaalpie"/>
+        </w:rPr>
+        <w:t xml:space="preserve"> </w:t>
+      </w:r>
+      <w:r>
+        <w:rPr>
+          <w:rStyle w:val="Refdenotaalpie"/>
+        </w:rPr>
+        <w:t>por</w:t>
+      </w:r>
+      <w:r>
+        <w:rPr>
+          <w:rStyle w:val="Refdenotaalpie"/>
+        </w:rPr>
+        <w:t xml:space="preserve"> </w:t>
+      </w:r>
+      <w:r>
+        <w:rPr>
+          <w:rStyle w:val="Refdenotaalpie"/>
+        </w:rPr>
+        <w:t>una</w:t>
+      </w:r>
+      <w:r>
+        <w:rPr>
+          <w:rStyle w:val="Refdenotaalpie"/>
+        </w:rPr>
+        <w:t xml:space="preserve"> </w:t>
+      </w:r>
+      <w:r>
+        <w:rPr>
+          <w:rStyle w:val="Refdenotaalpie"/>
+        </w:rPr>
+        <w:t>intervención quirúrgica como por un traumatismo o accidente, igualmente, ejecutan una importante función patógena,</w:t>
+      </w:r>
+      <w:r>
+        <w:rPr>
+          <w:rStyle w:val="Refdenotaalpie"/>
+        </w:rPr>
+        <w:t xml:space="preserve"> </w:t>
+      </w:r>
+      <w:r>
+        <w:rPr>
+          <w:rStyle w:val="Refdenotaalpie"/>
+        </w:rPr>
+        <w:t>interferente del SNV).</w:t>
+      </w:r>
+    </w:p>
+    <w:p/>
+    <w:p>
+      <w:r>
+        <w:t>El Profesor Dr. Diego Ferrer me confirmaba idénticos resultados en un niño afectado de</w:t>
+      </w:r>
+      <w:r>
+        <w:t xml:space="preserve"> </w:t>
+      </w:r>
+      <w:r>
+        <w:t>endocarditis, cuyo origen pudo encontrar durante la autopsia, al igual que en el caso citado anteriormente.</w:t>
+      </w:r>
+    </w:p>
+    <w:p/>
+    <w:p>
+      <w:pPr>
+        <w:rPr>
+          <w:rStyle w:val="Refdenotaalpie"/>
+        </w:rPr>
+      </w:pPr>
+      <w:r>
+        <w:rPr>
+          <w:rStyle w:val="Refdenotaalpie"/>
+        </w:rPr>
+        <w:t>(*Adler, en este caso, no especifica qué clase de foco interferente fue el que el Dr. Ferrer halló</w:t>
+      </w:r>
+      <w:r>
+        <w:rPr>
+          <w:rStyle w:val="Refdenotaalpie"/>
+        </w:rPr>
+        <w:t xml:space="preserve"> </w:t>
+      </w:r>
+      <w:r>
+        <w:rPr>
+          <w:rStyle w:val="Refdenotaalpie"/>
+        </w:rPr>
+        <w:t>durante la autopsia del joven paciente fallecido. Cabe pensar que pudo tratarse de otra inyección no bien absorbida, que además podía presentar una bolsa de pus).</w:t>
+      </w:r>
+    </w:p>
+    <w:p/>
+    <w:p>
+      <w:r>
+        <w:t>Nuestro único deseo es demostrar a médicos y pacientes un método viable con respecto a</w:t>
+      </w:r>
+      <w:r>
+        <w:t xml:space="preserve"> </w:t>
+      </w:r>
+      <w:r>
+        <w:t xml:space="preserve">la etiología en el acontecer </w:t>
+      </w:r>
+      <w:proofErr w:type="spellStart"/>
+      <w:r>
+        <w:t>pluricausal</w:t>
+      </w:r>
+      <w:proofErr w:type="spellEnd"/>
+      <w:r>
+        <w:t>.</w:t>
+      </w:r>
+    </w:p>
+    <w:p/>
+    <w:p/>
+    <w:p>
+      <w:pPr>
+        <w:pStyle w:val="Ttulo4"/>
+      </w:pPr>
+      <w:r>
+        <w:t>DIFERENTES REACCIONES</w:t>
+      </w:r>
+      <w:r>
+        <w:t xml:space="preserve"> </w:t>
+      </w:r>
+      <w:r>
+        <w:t>DE</w:t>
+      </w:r>
+      <w:r>
+        <w:t xml:space="preserve"> </w:t>
+      </w:r>
+      <w:r>
+        <w:t>CADA</w:t>
+      </w:r>
+      <w:r>
+        <w:t xml:space="preserve"> </w:t>
+      </w:r>
+      <w:r>
+        <w:t>INDIVIDUO</w:t>
+      </w:r>
+    </w:p>
+    <w:p/>
+    <w:p>
+      <w:r>
+        <w:t>Aquí no se trata de ninguna manera, o únicamente, de la presentación de una casuística,</w:t>
+      </w:r>
+      <w:r>
+        <w:t xml:space="preserve"> </w:t>
+      </w:r>
+      <w:r>
+        <w:t>sino que las radiografías publicadas aquí tienen una doble función. Por una parte, deben mostrar las múltiples posibilidades de campos de distorsión en el ámbito del Trigémino y, por otra, aclarar, mediante explicaciones, dibujos sobrepuestos, comentarios, etc., la patogeneidad</w:t>
+      </w:r>
+      <w:r>
+        <w:t xml:space="preserve"> </w:t>
+      </w:r>
+      <w:r>
+        <w:t>hallada, hasta donde sea posible.</w:t>
+      </w:r>
+    </w:p>
+    <w:p>
+      <w:r>
+        <w:t>Además, ello posibilita que el profesional interesado pueda adquirir un conocimiento más</w:t>
+      </w:r>
+      <w:r>
+        <w:t xml:space="preserve"> </w:t>
+      </w:r>
+      <w:r>
+        <w:t>rápido de las conexiones, y sobre todo observar, increíblemente a menudo, las diferentes reacciones de cada individuo frente a una misma causa.</w:t>
+      </w:r>
+    </w:p>
+    <w:p>
+      <w:r>
+        <w:t>Si se intenta atribuir algunas enfermedades a la existencia de focos o campos de distorsión,</w:t>
+      </w:r>
+      <w:r>
+        <w:t xml:space="preserve"> </w:t>
+      </w:r>
+      <w:r>
+        <w:t>como</w:t>
+      </w:r>
+      <w:r>
+        <w:t xml:space="preserve"> </w:t>
+      </w:r>
+      <w:r>
+        <w:t>venimos</w:t>
+      </w:r>
+      <w:r>
+        <w:t xml:space="preserve"> </w:t>
+      </w:r>
+      <w:r>
+        <w:t>conociendo,</w:t>
+      </w:r>
+      <w:r>
+        <w:t xml:space="preserve"> </w:t>
+      </w:r>
+      <w:r>
+        <w:t>ello</w:t>
+      </w:r>
+      <w:r>
+        <w:t xml:space="preserve"> </w:t>
+      </w:r>
+      <w:r>
+        <w:t>es</w:t>
+      </w:r>
+      <w:r>
+        <w:t xml:space="preserve"> </w:t>
+      </w:r>
+      <w:r>
+        <w:t>relativamente</w:t>
+      </w:r>
+      <w:r>
+        <w:t xml:space="preserve"> </w:t>
+      </w:r>
+      <w:r>
+        <w:t>correcto</w:t>
+      </w:r>
+      <w:r>
+        <w:t xml:space="preserve"> </w:t>
+      </w:r>
+      <w:r>
+        <w:t>a</w:t>
+      </w:r>
+      <w:r>
+        <w:t xml:space="preserve"> </w:t>
+      </w:r>
+      <w:r>
+        <w:t>partir</w:t>
+      </w:r>
+      <w:r>
+        <w:t xml:space="preserve"> </w:t>
+      </w:r>
+      <w:r>
+        <w:t>de</w:t>
+      </w:r>
+      <w:r>
+        <w:t xml:space="preserve"> </w:t>
+      </w:r>
+      <w:r>
+        <w:t>las</w:t>
+      </w:r>
+      <w:r>
+        <w:t xml:space="preserve"> </w:t>
+      </w:r>
+      <w:r>
+        <w:t>radiografías comentadas.</w:t>
+      </w:r>
+    </w:p>
+    <w:p>
+      <w:r>
+        <w:t>Por este motivo, es muy importante para el médico, no importa cuál sea su especialidad,</w:t>
+      </w:r>
+      <w:r>
+        <w:t xml:space="preserve"> </w:t>
+      </w:r>
+      <w:r>
+        <w:t>conocer al menos algunas de las relaciones enumeradas aquí, e, igualmente, para el estomatólogo con exceso de trabajo, que debe luchar contras estos campos de distorsión y eliminarlos de una manera u otra, siempre y cuando inconscientemente, o de una forma no intencionada, no sea él el causante de los mismos.</w:t>
+      </w:r>
+    </w:p>
+    <w:p>
+      <w:r>
+        <w:t>Estos</w:t>
+      </w:r>
+      <w:r>
+        <w:t xml:space="preserve"> </w:t>
+      </w:r>
+      <w:r>
+        <w:t>conocimientos derivan</w:t>
+      </w:r>
+      <w:r>
+        <w:t xml:space="preserve"> </w:t>
+      </w:r>
+      <w:r>
+        <w:t>de</w:t>
+      </w:r>
+      <w:r>
+        <w:t xml:space="preserve"> </w:t>
+      </w:r>
+      <w:r>
+        <w:t>la</w:t>
+      </w:r>
+      <w:r>
+        <w:t xml:space="preserve"> </w:t>
+      </w:r>
+      <w:r>
+        <w:t>práctica</w:t>
+      </w:r>
+      <w:r>
+        <w:t xml:space="preserve"> </w:t>
+      </w:r>
+      <w:r>
+        <w:t>diaria.</w:t>
+      </w:r>
+      <w:r>
+        <w:t xml:space="preserve"> </w:t>
+      </w:r>
+      <w:r>
+        <w:t>Naturalmente, las conexiones entre</w:t>
+      </w:r>
+      <w:r>
+        <w:t xml:space="preserve"> </w:t>
+      </w:r>
+      <w:r>
+        <w:t>campos de distorsión y una síntomo-patología a distancia sólo pudieron hacerse evidentes en los casos en los que un "foco solitario", es decir, un único foco causante (campo de distorsión), era el responsable de las molestias.</w:t>
+      </w:r>
+    </w:p>
+    <w:p>
+      <w:r>
+        <w:t>Únicamente son estos ejemplos los que nos permiten ver en forma pura la evolución de</w:t>
+      </w:r>
+      <w:r>
+        <w:t xml:space="preserve"> </w:t>
+      </w:r>
+      <w:r>
+        <w:t xml:space="preserve">cambios efímeros por efectos a distancia, creando la base para posteriores investigaciones. Esta circunstancia permite poder ver todo claramente y de forma natural. No es tan sencillo realizar esto en los países </w:t>
+      </w:r>
+      <w:proofErr w:type="spellStart"/>
+      <w:r>
+        <w:t>supercivilizados</w:t>
+      </w:r>
+      <w:proofErr w:type="spellEnd"/>
+      <w:r>
+        <w:t>, con los pacientes portadores de múltiples campos de distorsión y con la permanente falta de tiempo imperante en la medicina oficial estatal. Es en este tiempo y en esta sociedad “avanzada” donde se producen con mayor incidencia enfermedades debidas a campos de distorsión.</w:t>
+      </w:r>
+    </w:p>
+    <w:p>
+      <w:r>
+        <w:t>Deseo con la mejor de las intenciones que mediante estas indicaciones simples y breves, el</w:t>
+      </w:r>
+      <w:r>
+        <w:t xml:space="preserve"> </w:t>
+      </w:r>
+      <w:r>
+        <w:t>médico adquiera de manera sencilla una pequeña visión sobre esta área tan complicada del nervio trigémino y el neuro-vegetativo, con su patología y sus efectos a distancia.</w:t>
+      </w:r>
+    </w:p>
+    <w:p>
+      <w:r>
+        <w:t>Este es el sentido de la casuística descrita, que únicamente quiere servir de muestra y de</w:t>
+      </w:r>
+      <w:r>
+        <w:t xml:space="preserve"> </w:t>
+      </w:r>
+      <w:r>
+        <w:t>ejemplo, facilitando de esta forma un rápido y claro conocimiento en este terreno con relación a su importancia dentro del acontecer de la salud en general.</w:t>
+      </w:r>
+    </w:p>
+    <w:p>
+      <w:r>
+        <w:t>Nomenclatura de foco y campo de distorsión: a fin de impedir que surjan errores, se hace</w:t>
+      </w:r>
+      <w:r>
+        <w:t xml:space="preserve"> </w:t>
+      </w:r>
+      <w:r>
+        <w:t>precisamente la siguiente explicación sobre la diferencia entre foco y campo de distorsión. En el idioma español se utiliza, aparte de la palabra "foco", la de "espina irritativa", principalmente por parte médica. Esto ocurre tanto si la causa o el efecto es bacteriológico, tóxico, químico, mecánico o puramente neural.</w:t>
+      </w:r>
+    </w:p>
+    <w:p>
+      <w:r>
+        <w:t>En alemán,</w:t>
+      </w:r>
+      <w:r>
+        <w:t xml:space="preserve"> </w:t>
+      </w:r>
+      <w:r>
+        <w:t>al término "espina irritativa" le es más próxima la denominación "campo de</w:t>
+      </w:r>
+      <w:r>
+        <w:t xml:space="preserve"> </w:t>
+      </w:r>
+      <w:r>
+        <w:t>distorsión", que procede de la terapia neural. Asimismo, el término foco (</w:t>
+      </w:r>
+      <w:proofErr w:type="spellStart"/>
+      <w:r>
+        <w:t>fokus</w:t>
+      </w:r>
+      <w:proofErr w:type="spellEnd"/>
+      <w:r>
+        <w:t>) no manifiesta nada sobre el substrato del efecto de la distorsión, ya que una denominación exacta sólo sería posible sobre una base analítica, histológica y bacteriológica, lo que, en vistas a la enfermedad secundaria provocada de esta forma, sería únicamente de menor importancia.</w:t>
+      </w:r>
+    </w:p>
+    <w:p>
+      <w:r>
+        <w:t>Por tanto, en este libro utilizamos la terminología "foco" y "campo de distorsión" con el</w:t>
+      </w:r>
+      <w:r>
+        <w:t xml:space="preserve"> </w:t>
+      </w:r>
+      <w:r>
+        <w:t>mismo significado que nuestra "espina irritativa". Con ello, eliminamos la diferenciación tal como foco bacteriológico, tóxico o químico, ya que un campo de distorsión puede ser todo aquello que desencadene un efecto patológico a distancia, sea bacteriológico o puramente neural (como un cuerpo extraño, una cicatriz o una muela del juicio impactada, sin comunicación con la cavidad bucal).</w:t>
+      </w:r>
+    </w:p>
+    <w:p>
+      <w:r>
+        <w:t>Esto no debe ser en ningún caso una nueva nomenclatura, sino una explicación para evitar</w:t>
+      </w:r>
+      <w:r>
+        <w:t xml:space="preserve"> </w:t>
+      </w:r>
+      <w:r>
+        <w:t>malentendidos con relación a este trabajo.</w:t>
+      </w:r>
+    </w:p>
+    <w:p>
+      <w:r>
+        <w:t>En países sudamericanos se interpreta actualmente la palabra foco, o campo de distorsión,</w:t>
+      </w:r>
+      <w:r>
+        <w:t xml:space="preserve"> </w:t>
+      </w:r>
+      <w:r>
+        <w:t>como "interferencia".</w:t>
+      </w:r>
+    </w:p>
+    <w:p/>
+    <w:p/>
+    <w:p>
+      <w:pPr>
+        <w:pStyle w:val="Ttulo3"/>
+      </w:pPr>
+      <w:r>
+        <w:t>II - LA DENTADURA DE LECHE</w:t>
       </w:r>
     </w:p>
     <w:p/>
@@ -2304,7 +4440,7 @@
   <w:abstractNum w:abstractNumId="0" w15:restartNumberingAfterBreak="0">
     <w:nsid w:val="FFFFFF7C"/>
     <w:multiLevelType w:val="singleLevel"/>
-    <w:tmpl w:val="199A76EC"/>
+    <w:tmpl w:val="E82692EA"/>
     <w:lvl w:ilvl="0">
       <w:start w:val="1"/>
       <w:numFmt w:val="decimal"/>
@@ -2321,7 +4457,7 @@
   <w:abstractNum w:abstractNumId="1" w15:restartNumberingAfterBreak="0">
     <w:nsid w:val="FFFFFF7D"/>
     <w:multiLevelType w:val="singleLevel"/>
-    <w:tmpl w:val="972ABE40"/>
+    <w:tmpl w:val="55D67D64"/>
     <w:lvl w:ilvl="0">
       <w:start w:val="1"/>
       <w:numFmt w:val="decimal"/>
@@ -2338,7 +4474,7 @@
   <w:abstractNum w:abstractNumId="2" w15:restartNumberingAfterBreak="0">
     <w:nsid w:val="FFFFFF7E"/>
     <w:multiLevelType w:val="singleLevel"/>
-    <w:tmpl w:val="978C3E7C"/>
+    <w:tmpl w:val="F2CC21C8"/>
     <w:lvl w:ilvl="0">
       <w:start w:val="1"/>
       <w:numFmt w:val="decimal"/>
@@ -2355,7 +4491,7 @@
   <w:abstractNum w:abstractNumId="3" w15:restartNumberingAfterBreak="0">
     <w:nsid w:val="FFFFFF7F"/>
     <w:multiLevelType w:val="singleLevel"/>
-    <w:tmpl w:val="5A526808"/>
+    <w:tmpl w:val="F48C53EC"/>
     <w:lvl w:ilvl="0">
       <w:start w:val="1"/>
       <w:numFmt w:val="decimal"/>
@@ -2372,7 +4508,7 @@
   <w:abstractNum w:abstractNumId="4" w15:restartNumberingAfterBreak="0">
     <w:nsid w:val="FFFFFF80"/>
     <w:multiLevelType w:val="singleLevel"/>
-    <w:tmpl w:val="CFD820C6"/>
+    <w:tmpl w:val="B0F4FEBC"/>
     <w:lvl w:ilvl="0">
       <w:start w:val="1"/>
       <w:numFmt w:val="bullet"/>
@@ -2392,7 +4528,7 @@
   <w:abstractNum w:abstractNumId="5" w15:restartNumberingAfterBreak="0">
     <w:nsid w:val="FFFFFF81"/>
     <w:multiLevelType w:val="singleLevel"/>
-    <w:tmpl w:val="CC8EF2A8"/>
+    <w:tmpl w:val="C83C4A7A"/>
     <w:lvl w:ilvl="0">
       <w:start w:val="1"/>
       <w:numFmt w:val="bullet"/>
@@ -2412,7 +4548,7 @@
   <w:abstractNum w:abstractNumId="6" w15:restartNumberingAfterBreak="0">
     <w:nsid w:val="FFFFFF82"/>
     <w:multiLevelType w:val="singleLevel"/>
-    <w:tmpl w:val="902C813E"/>
+    <w:tmpl w:val="8E668084"/>
     <w:lvl w:ilvl="0">
       <w:start w:val="1"/>
       <w:numFmt w:val="bullet"/>
@@ -2432,7 +4568,7 @@
   <w:abstractNum w:abstractNumId="7" w15:restartNumberingAfterBreak="0">
     <w:nsid w:val="FFFFFF83"/>
     <w:multiLevelType w:val="singleLevel"/>
-    <w:tmpl w:val="DB0E2638"/>
+    <w:tmpl w:val="267CADA8"/>
     <w:lvl w:ilvl="0">
       <w:start w:val="1"/>
       <w:numFmt w:val="bullet"/>
@@ -2452,7 +4588,7 @@
   <w:abstractNum w:abstractNumId="8" w15:restartNumberingAfterBreak="0">
     <w:nsid w:val="FFFFFF88"/>
     <w:multiLevelType w:val="singleLevel"/>
-    <w:tmpl w:val="9394420C"/>
+    <w:tmpl w:val="1660CDFA"/>
     <w:lvl w:ilvl="0">
       <w:start w:val="1"/>
       <w:numFmt w:val="decimal"/>
@@ -2469,7 +4605,7 @@
   <w:abstractNum w:abstractNumId="9" w15:restartNumberingAfterBreak="0">
     <w:nsid w:val="FFFFFF89"/>
     <w:multiLevelType w:val="singleLevel"/>
-    <w:tmpl w:val="9C18B5EE"/>
+    <w:tmpl w:val="B98E2D66"/>
     <w:lvl w:ilvl="0">
       <w:start w:val="1"/>
       <w:numFmt w:val="bullet"/>
@@ -2996,7 +5132,7 @@
     <w:basedOn w:val="Normal"/>
     <w:next w:val="Normal"/>
     <w:qFormat/>
-    <w:rsid w:val="000C7CB8"/>
+    <w:rsid w:val="005653A3"/>
     <w:pPr>
       <w:keepNext/>
       <w:spacing w:before="240" w:after="60"/>
@@ -3009,6 +5145,26 @@
       <w:caps/>
       <w:sz w:val="36"/>
       <w:szCs w:val="26"/>
+    </w:rPr>
+  </w:style>
+  <w:style w:type="paragraph" w:styleId="Ttulo4">
+    <w:name w:val="heading 4"/>
+    <w:basedOn w:val="Normal"/>
+    <w:next w:val="Normal"/>
+    <w:link w:val="Ttulo4Car"/>
+    <w:unhideWhenUsed/>
+    <w:qFormat/>
+    <w:rsid w:val="008D3F90"/>
+    <w:pPr>
+      <w:keepNext/>
+      <w:keepLines/>
+      <w:spacing w:before="40"/>
+      <w:outlineLvl w:val="3"/>
+    </w:pPr>
+    <w:rPr>
+      <w:rFonts w:ascii="Trajan Pro" w:eastAsiaTheme="majorEastAsia" w:hAnsi="Trajan Pro" w:cstheme="majorBidi"/>
+      <w:iCs/>
+      <w:sz w:val="28"/>
     </w:rPr>
   </w:style>
   <w:style w:type="character" w:default="1" w:styleId="Fuentedeprrafopredeter">
@@ -3094,6 +5250,20 @@
     <w:rsid w:val="003A32D8"/>
     <w:rPr>
       <w:vertAlign w:val="superscript"/>
+    </w:rPr>
+  </w:style>
+  <w:style w:type="character" w:customStyle="1" w:styleId="Ttulo4Car">
+    <w:name w:val="Título 4 Car"/>
+    <w:basedOn w:val="Fuentedeprrafopredeter"/>
+    <w:link w:val="Ttulo4"/>
+    <w:rsid w:val="008D3F90"/>
+    <w:rPr>
+      <w:rFonts w:ascii="Trajan Pro" w:eastAsiaTheme="majorEastAsia" w:hAnsi="Trajan Pro" w:cstheme="majorBidi"/>
+      <w:iCs/>
+      <w:spacing w:val="20"/>
+      <w:sz w:val="28"/>
+      <w:szCs w:val="36"/>
+      <w:lang w:val="es-ES" w:eastAsia="es-ES"/>
     </w:rPr>
   </w:style>
 </w:styles>

</xml_diff>

<commit_message>
biblia del hombre astuto pag95
</commit_message>
<xml_diff>
--- a/En progreso/Adler/Terapia Neurofoca - Mejorando.docx
+++ b/En progreso/Adler/Terapia Neurofoca - Mejorando.docx
@@ -6,6 +6,8 @@
       <w:pPr>
         <w:pStyle w:val="Ttulo1"/>
       </w:pPr>
+      <w:bookmarkStart w:id="0" w:name="_Hlk120452364"/>
+      <w:bookmarkEnd w:id="0"/>
       <w:r>
         <w:t>terapia neurofocal dental</w:t>
       </w:r>
@@ -2509,10 +2511,7 @@
         <w:t xml:space="preserve"> </w:t>
       </w:r>
       <w:r>
-        <w:t>“mundo</w:t>
-      </w:r>
-      <w:r>
-        <w:t xml:space="preserve"> </w:t>
+        <w:t xml:space="preserve">“mundo </w:t>
       </w:r>
       <w:proofErr w:type="spellStart"/>
       <w:r>
@@ -2532,13 +2531,7 @@
     <w:p/>
     <w:p>
       <w:r>
-        <w:t>Por esto se crean las discusiones hueras, tan cansadas a veces. Motivo de ello fue también</w:t>
-      </w:r>
-      <w:r>
-        <w:t xml:space="preserve"> </w:t>
-      </w:r>
-      <w:r>
-        <w:t>el "</w:t>
+        <w:t>Por esto se crean las discusiones hueras, tan cansadas a veces. Motivo de ello fue también el "</w:t>
       </w:r>
       <w:proofErr w:type="spellStart"/>
       <w:r>
@@ -2565,13 +2558,7 @@
     </w:p>
     <w:p>
       <w:r>
-        <w:t>Ya que las relaciones entre el foco y la síntomo-patología son tan difíciles de mostrar, la</w:t>
-      </w:r>
-      <w:r>
-        <w:t xml:space="preserve"> </w:t>
-      </w:r>
-      <w:r>
-        <w:t>llamada "doctrina del foco" o “terapia del foco" se convirtió en un "problema focal"*, además, la expresión de los pioneros en este campo, es decir; el concepto "infección del foco", en sí mismo conduce frecuentemente a error. Las causas de los efectos de distorsión pueden ser muchos;</w:t>
+        <w:t>Ya que las relaciones entre el foco y la síntomo-patología son tan difíciles de mostrar, la llamada "doctrina del foco" o “terapia del foco" se convirtió en un "problema focal"*, además, la expresión de los pioneros en este campo, es decir; el concepto "infección del foco", en sí mismo conduce frecuentemente a error. Las causas de los efectos de distorsión pueden ser muchos;</w:t>
       </w:r>
       <w:r>
         <w:t xml:space="preserve"> </w:t>
@@ -2591,19 +2578,7 @@
         <w:rPr>
           <w:rStyle w:val="Refdenotaalpie"/>
         </w:rPr>
-        <w:t>(* “Problema focal”: se refiere al problema o discusión de toda este fenomenología focal entre los</w:t>
-      </w:r>
-      <w:r>
-        <w:rPr>
-          <w:rStyle w:val="Refdenotaalpie"/>
-        </w:rPr>
-        <w:t xml:space="preserve"> </w:t>
-      </w:r>
-      <w:r>
-        <w:rPr>
-          <w:rStyle w:val="Refdenotaalpie"/>
-        </w:rPr>
-        <w:t>profesionales).</w:t>
+        <w:t>(* “Problema focal”: se refiere al problema o discusión de toda este fenomenología focal entre los profesionales).</w:t>
       </w:r>
     </w:p>
     <w:p/>
@@ -2660,36 +2635,18 @@
         <w:t xml:space="preserve"> </w:t>
       </w:r>
       <w:r>
-        <w:t>EL</w:t>
-      </w:r>
-      <w:r>
-        <w:t xml:space="preserve"> </w:t>
-      </w:r>
-      <w:r>
-        <w:t>MÉDICO.</w:t>
-      </w:r>
-    </w:p>
-    <w:p/>
-    <w:p>
-      <w:r>
-        <w:t>Les mostramos ahora en breves trazos, con ayuda de radiografías o fotografías, así como</w:t>
-      </w:r>
-      <w:r>
-        <w:t xml:space="preserve"> </w:t>
-      </w:r>
-      <w:r>
-        <w:t>de esquemas y de los historiales médicos correspondientes, casi siempre sin todas las exploraciones, síntomas, diagnósticos, pronósticos y tratamientos previos, en los cuales únicamente uno o varios campos de distorsión fueron la causa de la enfermedad, crearon el terreno, el campo de cultivo u obraron como irritación desencadenante.</w:t>
-      </w:r>
-    </w:p>
-    <w:p>
-      <w:r>
-        <w:t>Tenemos la opinión de que es principalmente el médico el que debe conocer estas cosas,</w:t>
-      </w:r>
-      <w:r>
-        <w:t xml:space="preserve"> </w:t>
-      </w:r>
-      <w:r>
-        <w:t>sea de medicina general o especialista.</w:t>
+        <w:t>EL MÉDICO.</w:t>
+      </w:r>
+    </w:p>
+    <w:p/>
+    <w:p>
+      <w:r>
+        <w:t>Les mostramos ahora en breves trazos, con ayuda de radiografías o fotografías, así como de esquemas y de los historiales médicos correspondientes, casi siempre sin todas las exploraciones, síntomas, diagnósticos, pronósticos y tratamientos previos, en los cuales únicamente uno o varios campos de distorsión fueron la causa de la enfermedad, crearon el terreno, el campo de cultivo u obraron como irritación desencadenante.</w:t>
+      </w:r>
+    </w:p>
+    <w:p>
+      <w:r>
+        <w:t>Tenemos la opinión de que es principalmente el médico el que debe conocer estas cosas, sea de medicina general o especialista.</w:t>
       </w:r>
     </w:p>
     <w:p>
@@ -2765,13 +2722,7 @@
         <w:t xml:space="preserve"> </w:t>
       </w:r>
       <w:r>
-        <w:t>momentánea</w:t>
-      </w:r>
-      <w:r>
-        <w:t xml:space="preserve"> </w:t>
-      </w:r>
-      <w:r>
-        <w:t>distorsión funcional se ha convertido ya en una enfermedad orgánica irreversible.</w:t>
+        <w:t>momentánea distorsión funcional se ha convertido ya en una enfermedad orgánica irreversible.</w:t>
       </w:r>
     </w:p>
     <w:p/>
@@ -2791,13 +2742,7 @@
     <w:p/>
     <w:p>
       <w:r>
-        <w:t>Un propósito más de este trabajo es el describir lo que puede definirse como un campo de</w:t>
-      </w:r>
-      <w:r>
-        <w:t xml:space="preserve"> </w:t>
-      </w:r>
-      <w:r>
-        <w:t>distorsión, porque también aquí reina la oscuridad.</w:t>
+        <w:t>Un propósito más de este trabajo es el describir lo que puede definirse como un campo de distorsión, porque también aquí reina la oscuridad.</w:t>
       </w:r>
     </w:p>
     <w:p>
@@ -2824,16 +2769,7 @@
         <w:t>", y que reza: “Ningún granuloma” (hasta la</w:t>
       </w:r>
       <w:r>
-        <w:t xml:space="preserve"> </w:t>
-      </w:r>
-      <w:r>
-        <w:t>misma definición, técnicamente, está equivocada). No dice ni más ni menos que lo que,</w:t>
-      </w:r>
-      <w:r>
-        <w:t xml:space="preserve"> </w:t>
-      </w:r>
-      <w:r>
-        <w:t>comparativamente, podría decir una Jefatura de Policía publicando que: “Carteristas no había, y, por lo tanto, la asamblea no contó con elementos criminales, por lo que no existían indicios de la presencia social de delincuentes". Nos deberíamos preguntar: ¿y los otros?, los asaltantes, estafadores, falsificadores y</w:t>
+        <w:t xml:space="preserve"> misma definición, técnicamente, está equivocada). No dice ni más ni menos que lo que, comparativamente, podría decir una Jefatura de Policía publicando que: “Carteristas no había, y, por lo tanto, la asamblea no contó con elementos criminales, por lo que no existían indicios de la presencia social de delincuentes". Nos deberíamos preguntar: ¿y los otros?, los asaltantes, estafadores, falsificadores y</w:t>
       </w:r>
       <w:r>
         <w:t xml:space="preserve"> </w:t>
@@ -2855,24 +2791,12 @@
       </w:r>
       <w:proofErr w:type="spellEnd"/>
       <w:r>
-        <w:t>" en</w:t>
-      </w:r>
-      <w:r>
-        <w:t xml:space="preserve"> </w:t>
-      </w:r>
-      <w:r>
-        <w:t>el área del trigémino, que minan la salud de nuestros pacientes.</w:t>
-      </w:r>
-    </w:p>
-    <w:p>
-      <w:r>
-        <w:t>¿Cuántas veces hemos visto a pacientes "ya saneados en su dentadura" en la que una</w:t>
-      </w:r>
-      <w:r>
-        <w:t xml:space="preserve"> </w:t>
-      </w:r>
-      <w:r>
-        <w:t xml:space="preserve">ligera o aceptable mejoría, persistiendo los síntomas, se ha entendido como una solución médica, mientras los campos de distorsión más peligrosos permanecen </w:t>
+        <w:t>" en el área del trigémino, que minan la salud de nuestros pacientes.</w:t>
+      </w:r>
+    </w:p>
+    <w:p>
+      <w:r>
+        <w:t xml:space="preserve">¿Cuántas veces hemos visto a pacientes "ya saneados en su dentadura" en la que una ligera o aceptable mejoría, persistiendo los síntomas, se ha entendido como una solución médica, mientras los campos de distorsión más peligrosos permanecen </w:t>
       </w:r>
       <w:proofErr w:type="gramStart"/>
       <w:r>
@@ -2882,13 +2806,7 @@
     </w:p>
     <w:p>
       <w:r>
-        <w:t>A primera vista, esta constatación puede parecer exagerada, pero la demostración gráfica a</w:t>
-      </w:r>
-      <w:r>
-        <w:t xml:space="preserve"> </w:t>
-      </w:r>
-      <w:r>
-        <w:t xml:space="preserve">lo largo de este trabajo dará fe de lo que es un "campo de distorsión", y demostrará que su </w:t>
+        <w:t xml:space="preserve">A primera vista, esta constatación puede parecer exagerada, pero la demostración gráfica a lo largo de este trabajo dará fe de lo que es un "campo de distorsión", y demostrará que su </w:t>
       </w:r>
       <w:proofErr w:type="spellStart"/>
       <w:r>
@@ -2909,52 +2827,22 @@
     </w:p>
     <w:p>
       <w:r>
-        <w:t>Tengan por tanto comprensión los otros autores si no los cito continuamente, sino que me</w:t>
-      </w:r>
-      <w:r>
-        <w:t xml:space="preserve"> </w:t>
-      </w:r>
-      <w:r>
-        <w:t>limito casi exclusivamente al relato de mis propias experiencias. Sólo deseo manifestar muy expresamente que, sin embargo, debo el mayor respeto a las publicaciones de mis colegas.</w:t>
-      </w:r>
-    </w:p>
-    <w:p>
-      <w:r>
-        <w:t>Se dice, y ello es cierto, que “El ser humano es el único animal que tropieza dos veces con</w:t>
-      </w:r>
-      <w:r>
-        <w:t xml:space="preserve"> </w:t>
-      </w:r>
-      <w:r>
-        <w:t>la misma piedra”.</w:t>
-      </w:r>
-    </w:p>
-    <w:p>
-      <w:r>
-        <w:t>Una ocasión especial de observar la relación entre el campo de distorsión y la enfermedad</w:t>
-      </w:r>
-      <w:r>
-        <w:t xml:space="preserve"> </w:t>
-      </w:r>
-      <w:r>
-        <w:t>la ofrecían las particularidades climáticas de esta región española, la Costa Brava, donde he residido desde los primeros años cuarenta, huyendo de la guerra europea desde Alemania, y</w:t>
-      </w:r>
-      <w:r>
-        <w:t xml:space="preserve"> </w:t>
-      </w:r>
-      <w:r>
-        <w:t>buscando poder disfrutar de una de mis aficiones preferidas, como es el submarinismo.</w:t>
-      </w:r>
-    </w:p>
-    <w:p>
-      <w:r>
-        <w:t>Por una parte, tiene el clima irritante del mar, aunque en forma más suavizada comparado</w:t>
-      </w:r>
-      <w:r>
-        <w:t xml:space="preserve"> </w:t>
-      </w:r>
-      <w:r>
-        <w:t>con el Mar del Norte, por ejemplo, pero, en contrapartida a ello, tiene la cercanía de los Pirineos, con sus frentes fríos. El constante cambio entre frente frío y frente cálido, provoca el desequilibrio del neuro-vegetativo. Este "estrés climático", como provocación, muestra muchas relaciones que los pacientes en casa no pueden observar a pesar de que los campos de distorsión</w:t>
+        <w:t>Tengan por tanto comprensión los otros autores si no los cito continuamente, sino que me limito casi exclusivamente al relato de mis propias experiencias. Sólo deseo manifestar muy expresamente que, sin embargo, debo el mayor respeto a las publicaciones de mis colegas.</w:t>
+      </w:r>
+    </w:p>
+    <w:p>
+      <w:r>
+        <w:t>Se dice, y ello es cierto, que “El ser humano es el único animal que tropieza dos veces con la misma piedra”.</w:t>
+      </w:r>
+    </w:p>
+    <w:p>
+      <w:r>
+        <w:t>Una ocasión especial de observar la relación entre el campo de distorsión y la enfermedad la ofrecían las particularidades climáticas de esta región española, la Costa Brava, donde he residido desde los primeros años cuarenta, huyendo de la guerra europea desde Alemania, y buscando poder disfrutar de una de mis aficiones preferidas, como es el submarinismo.</w:t>
+      </w:r>
+    </w:p>
+    <w:p>
+      <w:r>
+        <w:t>Por una parte, tiene el clima irritante del mar, aunque en forma más suavizada comparado con el Mar del Norte, por ejemplo, pero, en contrapartida a ello, tiene la cercanía de los Pirineos, con sus frentes fríos. El constante cambio entre frente frío y frente cálido, provoca el desequilibrio del neuro-vegetativo. Este "estrés climático", como provocación, muestra muchas relaciones que los pacientes en casa no pueden observar a pesar de que los campos de distorsión</w:t>
       </w:r>
       <w:r>
         <w:t xml:space="preserve"> </w:t>
@@ -3020,52 +2908,22 @@
         <w:t xml:space="preserve"> </w:t>
       </w:r>
       <w:r>
-        <w:t>paciente</w:t>
-      </w:r>
-      <w:r>
-        <w:t xml:space="preserve"> </w:t>
-      </w:r>
-      <w:r>
-        <w:t>detectarse uno de estos problemas.</w:t>
-      </w:r>
-    </w:p>
-    <w:p>
-      <w:r>
-        <w:t>Además, al principio de mis actividades como estomatólogo, tuve la suerte de conocer a un</w:t>
-      </w:r>
-      <w:r>
-        <w:t xml:space="preserve"> </w:t>
-      </w:r>
-      <w:r>
-        <w:t>médico que, a pesar de no tener nociones sobre las opiniones reinantes en aquel tiempo, referidas a las "infecciones focales", instintivamente, rehusaba tratar a ningún paciente que previamente no se hubiera hecho extraer sus dientes "malos". De este modo pude comprobar</w:t>
-      </w:r>
-      <w:r>
-        <w:t xml:space="preserve"> </w:t>
-      </w:r>
-      <w:r>
-        <w:t>cuantas molestias de los pacientes desaparecían únicamente por esta causa.</w:t>
-      </w:r>
-    </w:p>
-    <w:p>
-      <w:r>
-        <w:t>Así fueron especialmente los dos casos siguientes, que resultaron muy aleccionadores para</w:t>
-      </w:r>
-      <w:r>
-        <w:t xml:space="preserve"> </w:t>
-      </w:r>
-      <w:r>
-        <w:t>mí, y que me demostraron que hay que prestar atención hasta a los más pequeños detalles.</w:t>
-      </w:r>
-    </w:p>
-    <w:p>
-      <w:r>
-        <w:t>Un paciente (J.N.), previsto para una resección* de estómago, nos fue enviado para que le</w:t>
-      </w:r>
-      <w:r>
-        <w:t xml:space="preserve"> </w:t>
-      </w:r>
-      <w:r>
-        <w:t xml:space="preserve">extrajéramos restos de raíces dentales, con el fin de evitar que el pus y el detritus "infectaran" las cicatrices de la operación. Pero cuando las heridas de la boca se curaron, se normalizó también la preocupante situación del estómago, sin que se produjeran reincidencias en un periodo de observación de más de quince años. ¡¡E iba a ser </w:t>
+        <w:t>paciente detectarse uno de estos problemas.</w:t>
+      </w:r>
+    </w:p>
+    <w:p>
+      <w:r>
+        <w:t>Además, al principio de mis actividades como estomatólogo, tuve la suerte de conocer a un médico que, a pesar de no tener nociones sobre las opiniones reinantes en aquel tiempo, referidas a las "infecciones focales", instintivamente, rehusaba tratar a ningún paciente que previamente no se hubiera hecho extraer sus dientes "malos". De este modo pude comprobar cuantas molestias de los pacientes desaparecían únicamente por esta causa.</w:t>
+      </w:r>
+    </w:p>
+    <w:p>
+      <w:r>
+        <w:t>Así fueron especialmente los dos casos siguientes, que resultaron muy aleccionadores para mí, y que me demostraron que hay que prestar atención hasta a los más pequeños detalles.</w:t>
+      </w:r>
+    </w:p>
+    <w:p>
+      <w:r>
+        <w:t xml:space="preserve">Un paciente (J.N.), previsto para una resección* de estómago, nos fue enviado para que le extrajéramos restos de raíces dentales, con el fin de evitar que el pus y el detritus "infectaran" las cicatrices de la operación. Pero cuando las heridas de la boca se curaron, se normalizó también la preocupante situación del estómago, sin que se produjeran reincidencias en un periodo de observación de más de quince años. ¡¡E iba a ser </w:t>
       </w:r>
       <w:proofErr w:type="gramStart"/>
       <w:r>
@@ -3084,19 +2942,7 @@
         <w:rPr>
           <w:rStyle w:val="Refdenotaalpie"/>
         </w:rPr>
-        <w:t>(* ”Resección”: una intervención quirúrgica que consiste en quitar una parte de un órgano, o también</w:t>
-      </w:r>
-      <w:r>
-        <w:rPr>
-          <w:rStyle w:val="Refdenotaalpie"/>
-        </w:rPr>
-        <w:t xml:space="preserve"> </w:t>
-      </w:r>
-      <w:r>
-        <w:rPr>
-          <w:rStyle w:val="Refdenotaalpie"/>
-        </w:rPr>
-        <w:t>de una porción de un hueso).</w:t>
+        <w:t>(* ”Resección”: una intervención quirúrgica que consiste en quitar una parte de un órgano, o también de una porción de un hueso).</w:t>
       </w:r>
     </w:p>
     <w:p/>
@@ -3174,19 +3020,7 @@
         <w:t xml:space="preserve"> </w:t>
       </w:r>
       <w:r>
-        <w:t>año,</w:t>
-      </w:r>
-      <w:r>
-        <w:t xml:space="preserve"> </w:t>
-      </w:r>
-      <w:r>
-        <w:t>examinada y tratada en múltiples ocasiones, me fue enviado por ese colega a quien entonces consideraba demasiado precavido. Lo único que pude observar fue un minúsculo resto de raíz de un diente extraído. Para hacer honor a la verdad, quiero constatar que en aquella ocasión le dije a mi colega: “Seguramente, ni Vd. mismo pensará que este mínimo residuo de raíz pueda ser el causante de tan grave enfermedad". Pero tuve que convencerme yo mismo de lo contrario, ya que un día después de haber eliminado esa “nada”, el paciente pudo hablar por</w:t>
-      </w:r>
-      <w:r>
-        <w:t xml:space="preserve"> </w:t>
-      </w:r>
-      <w:r>
-        <w:t>primera vez en meses, y sin problemas.</w:t>
+        <w:t>año, examinada y tratada en múltiples ocasiones, me fue enviado por ese colega a quien entonces consideraba demasiado precavido. Lo único que pude observar fue un minúsculo resto de raíz de un diente extraído. Para hacer honor a la verdad, quiero constatar que en aquella ocasión le dije a mi colega: “Seguramente, ni Vd. mismo pensará que este mínimo residuo de raíz pueda ser el causante de tan grave enfermedad". Pero tuve que convencerme yo mismo de lo contrario, ya que un día después de haber eliminado esa “nada”, el paciente pudo hablar por primera vez en meses, y sin problemas.</w:t>
       </w:r>
     </w:p>
     <w:p>
@@ -3199,13 +3033,7 @@
       </w:r>
       <w:proofErr w:type="gramEnd"/>
       <w:r>
-        <w:t xml:space="preserve"> Sabido es que el hombre es el único animal que tropieza</w:t>
-      </w:r>
-      <w:r>
-        <w:t xml:space="preserve"> </w:t>
-      </w:r>
-      <w:r>
-        <w:t>dos veces con la misma piedra. Por lo tanto, en el futuro, intenté ser más cuidadoso en este sentido.</w:t>
+        <w:t xml:space="preserve"> Sabido es que el hombre es el único animal que tropieza dos veces con la misma piedra. Por lo tanto, en el futuro, intenté ser más cuidadoso en este sentido.</w:t>
       </w:r>
     </w:p>
     <w:p>
@@ -3218,18 +3046,7 @@
       </w:r>
       <w:proofErr w:type="spellEnd"/>
       <w:r>
-        <w:t xml:space="preserve"> </w:t>
-      </w:r>
-      <w:r>
-        <w:t xml:space="preserve">Blanch y también con médicos de otras ciudades, por </w:t>
-      </w:r>
-      <w:proofErr w:type="gramStart"/>
-      <w:r>
-        <w:t>ejemplo</w:t>
-      </w:r>
-      <w:proofErr w:type="gramEnd"/>
-      <w:r>
-        <w:t xml:space="preserve"> con los Dres. </w:t>
+        <w:t xml:space="preserve"> Blanch y también con médicos de otras ciudades, por ejemplo con los Dres. </w:t>
       </w:r>
       <w:proofErr w:type="spellStart"/>
       <w:r>
@@ -3261,10 +3078,7 @@
       </w:r>
       <w:proofErr w:type="spellEnd"/>
       <w:r>
-        <w:t xml:space="preserve"> </w:t>
-      </w:r>
-      <w:r>
-        <w:t>desde aquí expreso mi más sincero agradecimiento.</w:t>
+        <w:t xml:space="preserve"> desde aquí expreso mi más sincero agradecimiento.</w:t>
       </w:r>
     </w:p>
     <w:p>
@@ -3285,13 +3099,7 @@
       </w:r>
       <w:proofErr w:type="spellEnd"/>
       <w:r>
-        <w:t>, que me prestó</w:t>
-      </w:r>
-      <w:r>
-        <w:t xml:space="preserve"> </w:t>
-      </w:r>
-      <w:r>
-        <w:t>una inestimable ayuda en la confección de este libro, y también a un colega... "que no quiere ser nombrado”.</w:t>
+        <w:t>, que me prestó una inestimable ayuda en la confección de este libro, y también a un colega... "que no quiere ser nombrado”.</w:t>
       </w:r>
     </w:p>
     <w:p/>
@@ -3307,59 +3115,23 @@
     <w:p/>
     <w:p>
       <w:r>
-        <w:t>Desde los más diversos círculos nacionales y extranjeros, se expresó el deseo de permitir</w:t>
-      </w:r>
-      <w:r>
-        <w:t xml:space="preserve"> </w:t>
-      </w:r>
-      <w:r>
-        <w:t>el acceso al público en general a nuestra colección privada, con muchas radiografías, que hemos confeccionado con fines de demostración. Queremos ampliar ahora este deseo.</w:t>
-      </w:r>
-    </w:p>
-    <w:p>
-      <w:r>
-        <w:t>No deberá ser, de ninguna manera, un atlas de radiografías. Por una parte, porque las</w:t>
-      </w:r>
-      <w:r>
-        <w:t xml:space="preserve"> </w:t>
-      </w:r>
-      <w:r>
-        <w:t>imágenes solamente darán explicación al historial médico, y, por</w:t>
-      </w:r>
-      <w:r>
-        <w:t xml:space="preserve"> </w:t>
-      </w:r>
-      <w:r>
-        <w:t>otra, porque en un periodo de aproximadamente 30 años muchas radiografías pasaron por varias manos, otras tuvieron que ser puestas a disposición de médicos y pacientes en veloz intercambio, lo que seguramente no ha contribuido a mejorar su calidad. Pero el propósito es mostrar a los médicos las increíbles conexiones, así como las "genuinas curaciones", comprobables por un periodo de 25 años, conseguidas en cada uno de los casos mediante la eliminación de uno o</w:t>
-      </w:r>
-      <w:r>
-        <w:t xml:space="preserve"> </w:t>
-      </w:r>
-      <w:r>
-        <w:t>más campos de distorsión, sean de naturaleza bacteriológica, tóxica, mecánica o creados por</w:t>
-      </w:r>
-      <w:r>
-        <w:t xml:space="preserve"> </w:t>
-      </w:r>
-      <w:r>
-        <w:t>compresión, ya que se puede tratar de una diversidad de causas, o, frecuentemente, de una</w:t>
-      </w:r>
-      <w:r>
-        <w:t xml:space="preserve"> </w:t>
-      </w:r>
-      <w:r>
-        <w:t>misma causa para las más diversas síntomo-patologías. En la respuesta al tratamiento, lo más importante ya no es el mismo foco o el campo de distorsión en sí mismos, sino la capacidad de reacción del organismo, deteriorado por una larga enfermedad.</w:t>
-      </w:r>
-    </w:p>
-    <w:p>
-      <w:r>
-        <w:t>El presente trabajo nació de las experiencias extraídas de la práctica diaria. Se podrían</w:t>
-      </w:r>
-      <w:r>
-        <w:t xml:space="preserve"> </w:t>
-      </w:r>
-      <w:r>
-        <w:t>escoger dos caminos para relatar precisamente estas experiencias: uno, como sobria estadística -como acostumbran a serlo las estadísticas- (la estadística en este campo no posee mucha fuerza de expresión, además de que aún no existe un método normativo para la detección de campos de distorsión,</w:t>
+        <w:t>Desde los más diversos círculos nacionales y extranjeros, se expresó el deseo de permitir el acceso al público en general a nuestra colección privada, con muchas radiografías, que hemos confeccionado con fines de demostración. Queremos ampliar ahora este deseo.</w:t>
+      </w:r>
+    </w:p>
+    <w:p>
+      <w:r>
+        <w:t>No deberá ser, de ninguna manera, un atlas de radiografías. Por una parte, porque las imágenes solamente darán explicación al historial médico, y, por</w:t>
+      </w:r>
+      <w:r>
+        <w:t xml:space="preserve"> </w:t>
+      </w:r>
+      <w:r>
+        <w:t>otra, porque en un periodo de aproximadamente 30 años muchas radiografías pasaron por varias manos, otras tuvieron que ser puestas a disposición de médicos y pacientes en veloz intercambio, lo que seguramente no ha contribuido a mejorar su calidad. Pero el propósito es mostrar a los médicos las increíbles conexiones, así como las "genuinas curaciones", comprobables por un periodo de 25 años, conseguidas en cada uno de los casos mediante la eliminación de uno o más campos de distorsión, sean de naturaleza bacteriológica, tóxica, mecánica o creados por compresión, ya que se puede tratar de una diversidad de causas, o, frecuentemente, de una misma causa para las más diversas síntomo-patologías. En la respuesta al tratamiento, lo más importante ya no es el mismo foco o el campo de distorsión en sí mismos, sino la capacidad de reacción del organismo, deteriorado por una larga enfermedad.</w:t>
+      </w:r>
+    </w:p>
+    <w:p>
+      <w:r>
+        <w:t>El presente trabajo nació de las experiencias extraídas de la práctica diaria. Se podrían escoger dos caminos para relatar precisamente estas experiencias: uno, como sobria estadística -como acostumbran a serlo las estadísticas- (la estadística en este campo no posee mucha fuerza de expresión, además de que aún no existe un método normativo para la detección de campos de distorsión,</w:t>
       </w:r>
       <w:r>
         <w:t xml:space="preserve"> </w:t>
@@ -3370,24 +3142,12 @@
     </w:p>
     <w:p>
       <w:r>
-        <w:t>El otro camino es mostrar y relatar las cosas tal y como se produjeron dentro de la realidad</w:t>
-      </w:r>
-      <w:r>
-        <w:t xml:space="preserve"> </w:t>
-      </w:r>
-      <w:r>
-        <w:t>y la práctica diaria, con ciertas anécdotas cotidianas. En cualquier caso, el ser humano no es un número -se compone de cuerpo y alma-. La medicina psicosomática nos lo da a entender así cada día. A menudo, uno desearía que existiera el concepto de medicina somato-psíquica. Pero esto podremos comprenderlo mejor a lo largo de las explicaciones.</w:t>
-      </w:r>
-    </w:p>
-    <w:p>
-      <w:r>
-        <w:t>Ante todo, debe resaltarse que no se trata de casos incontrolables. Vemos a la mayoría de</w:t>
-      </w:r>
-      <w:r>
-        <w:t xml:space="preserve"> </w:t>
-      </w:r>
-      <w:r>
-        <w:t>nuestros</w:t>
+        <w:t>El otro camino es mostrar y relatar las cosas tal y como se produjeron dentro de la realidad y la práctica diaria, con ciertas anécdotas cotidianas. En cualquier caso, el ser humano no es un número -se compone de cuerpo y alma-. La medicina psicosomática nos lo da a entender así cada día. A menudo, uno desearía que existiera el concepto de medicina somato-psíquica. Pero esto podremos comprenderlo mejor a lo largo de las explicaciones.</w:t>
+      </w:r>
+    </w:p>
+    <w:p>
+      <w:r>
+        <w:t>Ante todo, debe resaltarse que no se trata de casos incontrolables. Vemos a la mayoría de nuestros</w:t>
       </w:r>
       <w:r>
         <w:t xml:space="preserve"> </w:t>
@@ -3478,36 +3238,18 @@
     </w:p>
     <w:p>
       <w:r>
-        <w:t>Pero antes de que demos comienzo al tema en sí, convendría contestar algunas preguntas</w:t>
-      </w:r>
-      <w:r>
-        <w:t xml:space="preserve"> </w:t>
-      </w:r>
-      <w:r>
-        <w:t>que se nos hacen reiteradamente.</w:t>
-      </w:r>
-    </w:p>
-    <w:p>
-      <w:r>
-        <w:t>“¿Existen muchos pacientes con focos sin molestias de ningún tipo?”. Pues sí, esto existe.</w:t>
-      </w:r>
-      <w:r>
-        <w:t xml:space="preserve"> </w:t>
-      </w:r>
-      <w:r>
-        <w:t>Los focos pueden permanecer silenciosos o dormidos durante años, porque el paciente no nota nada. El foco despierta</w:t>
-      </w:r>
-      <w:r>
-        <w:t xml:space="preserve"> </w:t>
-      </w:r>
-      <w:r>
-        <w:t>como respuesta del organismo a irritaciones, estímulos, estrés – da igual el nombre*-. Pero cada incidencia -accidente, enfermedad, por ejemplo, gripe o cualquier otra carga, sobre todo la edad, pero especialmente intervenciones quirúrgicas serias- da vida al llamado "foco mudo"* y a veces, sin exagerar, pueden quitar la vida a su propietario. El campo de distorsión se convierte en la aguja de la balanza, hacia un lado o hacia el otro; con otras palabras, mediante la disminución de la capacidad de resistencia -ya que todo en</w:t>
-      </w:r>
-      <w:r>
-        <w:t xml:space="preserve"> </w:t>
-      </w:r>
-      <w:r>
-        <w:t>nuestro organismo es equilibrio- se produce un desarrollo negativo.</w:t>
+        <w:t>Pero antes de que demos comienzo al tema en sí, convendría contestar algunas preguntas que se nos hacen reiteradamente.</w:t>
+      </w:r>
+    </w:p>
+    <w:p>
+      <w:r>
+        <w:t>“¿Existen muchos pacientes con focos sin molestias de ningún tipo?”. Pues sí, esto existe. Los focos pueden permanecer silenciosos o dormidos durante años, porque el paciente no nota nada. El foco despierta</w:t>
+      </w:r>
+      <w:r>
+        <w:t xml:space="preserve"> </w:t>
+      </w:r>
+      <w:r>
+        <w:t>como respuesta del organismo a irritaciones, estímulos, estrés – da igual el nombre*-. Pero cada incidencia -accidente, enfermedad, por ejemplo, gripe o cualquier otra carga, sobre todo la edad, pero especialmente intervenciones quirúrgicas serias- da vida al llamado "foco mudo"* y a veces, sin exagerar, pueden quitar la vida a su propietario. El campo de distorsión se convierte en la aguja de la balanza, hacia un lado o hacia el otro; con otras palabras, mediante la disminución de la capacidad de resistencia -ya que todo en nuestro organismo es equilibrio- se produce un desarrollo negativo.</w:t>
       </w:r>
     </w:p>
     <w:p/>
@@ -3521,19 +3263,7 @@
         <w:rPr>
           <w:rStyle w:val="Refdenotaalpie"/>
         </w:rPr>
-        <w:t>(* “Da igual el nombre”: podrían incluirse los cambios atmosféricos y climatológicos –estacionales-,</w:t>
-      </w:r>
-      <w:r>
-        <w:rPr>
-          <w:rStyle w:val="Refdenotaalpie"/>
-        </w:rPr>
-        <w:t xml:space="preserve"> </w:t>
-      </w:r>
-      <w:r>
-        <w:rPr>
-          <w:rStyle w:val="Refdenotaalpie"/>
-        </w:rPr>
-        <w:t>además de los estados emocionales debidos a la problemática existencial –entorno social-).</w:t>
+        <w:t>(* “Da igual el nombre”: podrían incluirse los cambios atmosféricos y climatológicos –estacionales-, además de los estados emocionales debidos a la problemática existencial –entorno social-).</w:t>
       </w:r>
     </w:p>
     <w:p/>
@@ -3547,89 +3277,23 @@
         <w:rPr>
           <w:rStyle w:val="Refdenotaalpie"/>
         </w:rPr>
-        <w:t>(* “Foco mudo”: puede estar refiriéndose a los shocks anafilácticos, denominados también colapsos,</w:t>
-      </w:r>
-      <w:r>
-        <w:rPr>
-          <w:rStyle w:val="Refdenotaalpie"/>
-        </w:rPr>
-        <w:t xml:space="preserve"> </w:t>
-      </w:r>
-      <w:r>
-        <w:rPr>
-          <w:rStyle w:val="Refdenotaalpie"/>
-        </w:rPr>
-        <w:t>que generalmente pueden producir un paro cardio-respiratorio. Un ejemplo de ello podría ser el que un determinado paciente debiera -por sentirse enfermo o por accidente- de ingresar en el área de urgencias</w:t>
-      </w:r>
-      <w:r>
-        <w:rPr>
-          <w:rStyle w:val="Refdenotaalpie"/>
-        </w:rPr>
-        <w:t xml:space="preserve"> </w:t>
-      </w:r>
-      <w:r>
-        <w:rPr>
-          <w:rStyle w:val="Refdenotaalpie"/>
-        </w:rPr>
-        <w:t>de un determinado hospital y en la inevitable intervención del equipo que lo asistiera, su organismo</w:t>
-      </w:r>
-      <w:r>
-        <w:rPr>
-          <w:rStyle w:val="Refdenotaalpie"/>
-        </w:rPr>
-        <w:t xml:space="preserve"> </w:t>
-      </w:r>
-      <w:r>
-        <w:rPr>
-          <w:rStyle w:val="Refdenotaalpie"/>
-        </w:rPr>
-        <w:t>respondiera de esta forma, sin que directamente los que le asistieran tuviesen alguna responsabilidad directa con un fatal desenlace; en muchísimas ocasiones; en aquellos instantes, no da tiempo para averiguar la situación “focal” del ingresado. No obstante, bueno sería que esta práctica fuese puesta en los protocolos que en aquellas circunstancias se aplican, ya que, muy probablemente, bastantes de los síntomas que podían haber obligado al paciente a ingresar en urgencias podrían ser causados únicamente</w:t>
-      </w:r>
-      <w:r>
-        <w:rPr>
-          <w:rStyle w:val="Refdenotaalpie"/>
-        </w:rPr>
-        <w:t xml:space="preserve"> </w:t>
-      </w:r>
-      <w:r>
-        <w:rPr>
-          <w:rStyle w:val="Refdenotaalpie"/>
-        </w:rPr>
-        <w:t>por los famosos “focos”).</w:t>
-      </w:r>
-    </w:p>
-    <w:p/>
-    <w:p>
-      <w:r>
-        <w:t>En los diferentes capítulos se especifican solamente algunos ejemplos "visibles", ya que</w:t>
-      </w:r>
-      <w:r>
-        <w:t xml:space="preserve"> </w:t>
-      </w:r>
-      <w:r>
-        <w:t>también en el campo de los portadores de focos sin molestias, que hemos experimentado, los hay, o los ha habido, “sin síntomas".</w:t>
-      </w:r>
-    </w:p>
-    <w:p>
-      <w:r>
-        <w:t>No obstante, tenemos experiencias muy interesantes, de las que, desafortunadamente, no</w:t>
-      </w:r>
-      <w:r>
-        <w:t xml:space="preserve"> </w:t>
-      </w:r>
-      <w:r>
-        <w:t>se ha podido conseguir la autorización del paciente para su publicación.</w:t>
-      </w:r>
-    </w:p>
-    <w:p>
-      <w:r>
-        <w:t>“Se eliminaron dientes, amígdalas y apéndice, y las molestias continúan.” Sí, algo así</w:t>
-      </w:r>
-      <w:r>
-        <w:t xml:space="preserve"> </w:t>
-      </w:r>
-      <w:r>
-        <w:t>también existe, hemos podido constatarlo. También esto requiere una explicación: Cuando, a consideración del estomatólogo, se extraen dientes, amígdalas o el apéndice, entre otros, seguramente</w:t>
+        <w:t>(* “Foco mudo”: puede estar refiriéndose a los shocks anafilácticos, denominados también colapsos, que generalmente pueden producir un paro cardio-respiratorio. Un ejemplo de ello podría ser el que un determinado paciente debiera -por sentirse enfermo o por accidente- de ingresar en el área de urgencias de un determinado hospital y en la inevitable intervención del equipo que lo asistiera, su organismo respondiera de esta forma, sin que directamente los que le asistieran tuviesen alguna responsabilidad directa con un fatal desenlace; en muchísimas ocasiones; en aquellos instantes, no da tiempo para averiguar la situación “focal” del ingresado. No obstante, bueno sería que esta práctica fuese puesta en los protocolos que en aquellas circunstancias se aplican, ya que, muy probablemente, bastantes de los síntomas que podían haber obligado al paciente a ingresar en urgencias podrían ser causados únicamente por los famosos “focos”).</w:t>
+      </w:r>
+    </w:p>
+    <w:p/>
+    <w:p>
+      <w:r>
+        <w:t>En los diferentes capítulos se especifican solamente algunos ejemplos "visibles", ya que también en el campo de los portadores de focos sin molestias, que hemos experimentado, los hay, o los ha habido, “sin síntomas".</w:t>
+      </w:r>
+    </w:p>
+    <w:p>
+      <w:r>
+        <w:t>No obstante, tenemos experiencias muy interesantes, de las que, desafortunadamente, no se ha podido conseguir la autorización del paciente para su publicación.</w:t>
+      </w:r>
+    </w:p>
+    <w:p>
+      <w:r>
+        <w:t>“Se eliminaron dientes, amígdalas y apéndice, y las molestias continúan.” Sí, algo así también existe, hemos podido constatarlo. También esto requiere una explicación: Cuando, a consideración del estomatólogo, se extraen dientes, amígdalas o el apéndice, entre otros, seguramente</w:t>
       </w:r>
       <w:r>
         <w:t xml:space="preserve"> </w:t>
@@ -3640,13 +3304,7 @@
     </w:p>
     <w:p>
       <w:r>
-        <w:t>En ocasiones, al examinar por primera vez a un paciente en nuestra consulta, hemos</w:t>
-      </w:r>
-      <w:r>
-        <w:t xml:space="preserve"> </w:t>
-      </w:r>
-      <w:r>
-        <w:t xml:space="preserve">podido observar que, con anterioridad, se extrajeron dientes, amígdalas o apéndices, sin que pudiésemos constatar signos residuales de que </w:t>
+        <w:t xml:space="preserve">En ocasiones, al examinar por primera vez a un paciente en nuestra consulta, hemos podido observar que, con anterioridad, se extrajeron dientes, amígdalas o apéndices, sin que pudiésemos constatar signos residuales de que </w:t>
       </w:r>
       <w:proofErr w:type="gramStart"/>
       <w:r>
@@ -3659,13 +3317,7 @@
     </w:p>
     <w:p>
       <w:r>
-        <w:t>Esto, sobre todo, puede ser debido al proceder rutinario por falta de tiempo, ya que la</w:t>
-      </w:r>
-      <w:r>
-        <w:t xml:space="preserve"> </w:t>
-      </w:r>
-      <w:r>
-        <w:t xml:space="preserve">búsqueda de campos de distorsión usualmente va ligada a una larga serie de análisis. Sin </w:t>
+        <w:t xml:space="preserve">Esto, sobre todo, puede ser debido al proceder rutinario por falta de tiempo, ya que la búsqueda de campos de distorsión usualmente va ligada a una larga serie de análisis. Sin </w:t>
       </w:r>
       <w:proofErr w:type="gramStart"/>
       <w:r>
@@ -3673,13 +3325,7 @@
       </w:r>
       <w:proofErr w:type="gramEnd"/>
       <w:r>
-        <w:t xml:space="preserve"> frecuentemente la causa del fracaso puede ser atribuida a que la enfermedad ya ha progresado tanto que la distorsión funcional se ha convertido en una afección orgánica que necesitaría de un tratamiento idóneo añadido, con el fin de corregir la disfunción orgánica, bien</w:t>
-      </w:r>
-      <w:r>
-        <w:t xml:space="preserve"> </w:t>
-      </w:r>
-      <w:r>
-        <w:t>establecida por la cronicidad del proceso originado por un campo interferente.</w:t>
+        <w:t xml:space="preserve"> frecuentemente la causa del fracaso puede ser atribuida a que la enfermedad ya ha progresado tanto que la distorsión funcional se ha convertido en una afección orgánica que necesitaría de un tratamiento idóneo añadido, con el fin de corregir la disfunción orgánica, bien establecida por la cronicidad del proceso originado por un campo interferente.</w:t>
       </w:r>
     </w:p>
     <w:p>
@@ -3762,13 +3408,7 @@
         <w:t xml:space="preserve"> </w:t>
       </w:r>
       <w:r>
-        <w:t>Dr.</w:t>
-      </w:r>
-      <w:r>
-        <w:t xml:space="preserve"> </w:t>
-      </w:r>
-      <w:r>
-        <w:t xml:space="preserve">Reventós, abogado, con </w:t>
+        <w:t xml:space="preserve">Dr. Reventós, abogado, con </w:t>
       </w:r>
       <w:proofErr w:type="gramStart"/>
       <w:r>
@@ -3781,27 +3421,12 @@
     </w:p>
     <w:p>
       <w:r>
-        <w:t>Una paciente del Dr. B que nos fue enviada para un "saneamiento" odontológico a causa</w:t>
-      </w:r>
-      <w:r>
-        <w:t xml:space="preserve"> </w:t>
-      </w:r>
-      <w:r>
-        <w:t>de sus afecciones paravertebrales en el sector hepático -sin diagnóstico en cuanto a campos de distorsión- nos dijo al responder a la pregunta de si tenía quizá problemas psíquicos: “Sí, engaño a mi marido”. Huelga el profundizar en este asunto, ya que si a la paciente se le hubiera extraído un diente hubiera sido un fracaso.</w:t>
-      </w:r>
-    </w:p>
-    <w:p>
-      <w:r>
-        <w:t>Bueno, en el caso de otra paciente de 19 años, que nos fue traída desde la Clínica Platón,</w:t>
-      </w:r>
-      <w:r>
-        <w:t xml:space="preserve"> </w:t>
-      </w:r>
-      <w:r>
-        <w:t>de Barcelona, a causa de sus dolores paravertebrales y una sedimentación de glóbulos rojos de 90 durante la primera hora, basándonos en los resultados de la radiografía dental, seguramente podríamos eliminar con seguridad los dolores paravertebrales practicando una extracción de las muelas del juicio medio retenidas, pero nunca la alta sedimentación de los</w:t>
-      </w:r>
-      <w:r>
-        <w:t xml:space="preserve"> </w:t>
+        <w:t>Una paciente del Dr. B que nos fue enviada para un "saneamiento" odontológico a causa de sus afecciones paravertebrales en el sector hepático -sin diagnóstico en cuanto a campos de distorsión- nos dijo al responder a la pregunta de si tenía quizá problemas psíquicos: “Sí, engaño a mi marido”. Huelga el profundizar en este asunto, ya que si a la paciente se le hubiera extraído un diente hubiera sido un fracaso.</w:t>
+      </w:r>
+    </w:p>
+    <w:p>
+      <w:r>
+        <w:t xml:space="preserve">Bueno, en el caso de otra paciente de 19 años, que nos fue traída desde la Clínica Platón, de Barcelona, a causa de sus dolores paravertebrales y una sedimentación de glóbulos rojos de 90 durante la primera hora, basándonos en los resultados de la radiografía dental, seguramente podríamos eliminar con seguridad los dolores paravertebrales practicando una extracción de las muelas del juicio medio retenidas, pero nunca la alta sedimentación de los </w:t>
       </w:r>
       <w:r>
         <w:t>glóbulos rojos. Pero veamos qué era lo que realmente provocaba el problema.</w:t>
@@ -3827,19 +3452,7 @@
         <w:t xml:space="preserve"> </w:t>
       </w:r>
       <w:r>
-        <w:t>PRIMARIO: El resultado final de este caso fue el siguiente:</w:t>
-      </w:r>
-      <w:r>
-        <w:t xml:space="preserve"> </w:t>
-      </w:r>
-      <w:r>
-        <w:t>como anticipamos, los dolores paravertebrales desaparecieron tras la extracción de las muelas del juicio. Pero la operación actuó simultáneamente como provocación -justamente sobre el foco primario- que tenía sus orígenes en una inyección glútea* no reabsorbida practicada en la infancia. Conocer esta circunstancia es muy importante. Mediante la primera intervención se reactivó, aumentó su dimensión y tras una intervención quirúrgica se pudieron extraer aproximadamente 20 ml. de pus, sin que anteriormente se hubieran percibido las menores molestias en esta área. Ya transcurrida una semana, la sedimentación de los glóbulos rojos</w:t>
-      </w:r>
-      <w:r>
-        <w:t xml:space="preserve"> </w:t>
-      </w:r>
-      <w:r>
-        <w:t>bajó a 5.</w:t>
+        <w:t>PRIMARIO: El resultado final de este caso fue el siguiente: como anticipamos, los dolores paravertebrales desaparecieron tras la extracción de las muelas del juicio. Pero la operación actuó simultáneamente como provocación -justamente sobre el foco primario- que tenía sus orígenes en una inyección glútea* no reabsorbida practicada en la infancia. Conocer esta circunstancia es muy importante. Mediante la primera intervención se reactivó, aumentó su dimensión y tras una intervención quirúrgica se pudieron extraer aproximadamente 20 ml. de pus, sin que anteriormente se hubieran percibido las menores molestias en esta área. Ya transcurrida una semana, la sedimentación de los glóbulos rojos bajó a 5.</w:t>
       </w:r>
     </w:p>
     <w:p>
@@ -3850,13 +3463,7 @@
         <w:t xml:space="preserve"> </w:t>
       </w:r>
       <w:r>
-        <w:t>deducir que un campo de distorsión, a menudo, es muy difícil de</w:t>
-      </w:r>
-      <w:r>
-        <w:t xml:space="preserve"> </w:t>
-      </w:r>
-      <w:r>
-        <w:t>encontrar, pero existe.</w:t>
+        <w:t>deducir que un campo de distorsión, a menudo, es muy difícil de encontrar, pero existe.</w:t>
       </w:r>
     </w:p>
     <w:p/>
@@ -3870,19 +3477,7 @@
         <w:rPr>
           <w:rStyle w:val="Refdenotaalpie"/>
         </w:rPr>
-        <w:t>(*Al respecto de la inyección glútea –la nalga como elemento interferente-, ésta se encuentra dentro</w:t>
-      </w:r>
-      <w:r>
-        <w:rPr>
-          <w:rStyle w:val="Refdenotaalpie"/>
-        </w:rPr>
-        <w:t xml:space="preserve"> </w:t>
-      </w:r>
-      <w:r>
-        <w:rPr>
-          <w:rStyle w:val="Refdenotaalpie"/>
-        </w:rPr>
-        <w:t>del mismo modelo interferencial en el que se sitúan las cicatrices, cuales éstas sean, que, situadas en cualquier</w:t>
+        <w:t>(*Al respecto de la inyección glútea –la nalga como elemento interferente-, ésta se encuentra dentro del mismo modelo interferencial en el que se sitúan las cicatrices, cuales éstas sean, que, situadas en cualquier</w:t>
       </w:r>
       <w:r>
         <w:rPr>
@@ -4038,31 +3633,13 @@
         <w:rPr>
           <w:rStyle w:val="Refdenotaalpie"/>
         </w:rPr>
-        <w:t>intervención quirúrgica como por un traumatismo o accidente, igualmente, ejecutan una importante función patógena,</w:t>
-      </w:r>
-      <w:r>
-        <w:rPr>
-          <w:rStyle w:val="Refdenotaalpie"/>
-        </w:rPr>
-        <w:t xml:space="preserve"> </w:t>
-      </w:r>
-      <w:r>
-        <w:rPr>
-          <w:rStyle w:val="Refdenotaalpie"/>
-        </w:rPr>
-        <w:t>interferente del SNV).</w:t>
-      </w:r>
-    </w:p>
-    <w:p/>
-    <w:p>
-      <w:r>
-        <w:t>El Profesor Dr. Diego Ferrer me confirmaba idénticos resultados en un niño afectado de</w:t>
-      </w:r>
-      <w:r>
-        <w:t xml:space="preserve"> </w:t>
-      </w:r>
-      <w:r>
-        <w:t>endocarditis, cuyo origen pudo encontrar durante la autopsia, al igual que en el caso citado anteriormente.</w:t>
+        <w:t>intervención quirúrgica como por un traumatismo o accidente, igualmente, ejecutan una importante función patógena, interferente del SNV).</w:t>
+      </w:r>
+    </w:p>
+    <w:p/>
+    <w:p>
+      <w:r>
+        <w:t>El Profesor Dr. Diego Ferrer me confirmaba idénticos resultados en un niño afectado de endocarditis, cuyo origen pudo encontrar durante la autopsia, al igual que en el caso citado anteriormente.</w:t>
       </w:r>
     </w:p>
     <w:p/>
@@ -4076,31 +3653,13 @@
         <w:rPr>
           <w:rStyle w:val="Refdenotaalpie"/>
         </w:rPr>
-        <w:t>(*Adler, en este caso, no especifica qué clase de foco interferente fue el que el Dr. Ferrer halló</w:t>
-      </w:r>
-      <w:r>
-        <w:rPr>
-          <w:rStyle w:val="Refdenotaalpie"/>
-        </w:rPr>
-        <w:t xml:space="preserve"> </w:t>
-      </w:r>
-      <w:r>
-        <w:rPr>
-          <w:rStyle w:val="Refdenotaalpie"/>
-        </w:rPr>
-        <w:t>durante la autopsia del joven paciente fallecido. Cabe pensar que pudo tratarse de otra inyección no bien absorbida, que además podía presentar una bolsa de pus).</w:t>
-      </w:r>
-    </w:p>
-    <w:p/>
-    <w:p>
-      <w:r>
-        <w:t>Nuestro único deseo es demostrar a médicos y pacientes un método viable con respecto a</w:t>
-      </w:r>
-      <w:r>
-        <w:t xml:space="preserve"> </w:t>
-      </w:r>
-      <w:r>
-        <w:t xml:space="preserve">la etiología en el acontecer </w:t>
+        <w:t>(*Adler, en este caso, no especifica qué clase de foco interferente fue el que el Dr. Ferrer halló durante la autopsia del joven paciente fallecido. Cabe pensar que pudo tratarse de otra inyección no bien absorbida, que además podía presentar una bolsa de pus).</w:t>
+      </w:r>
+    </w:p>
+    <w:p/>
+    <w:p>
+      <w:r>
+        <w:t xml:space="preserve">Nuestro único deseo es demostrar a médicos y pacientes un método viable con respecto a la etiología en el acontecer </w:t>
       </w:r>
       <w:proofErr w:type="spellStart"/>
       <w:r>
@@ -4142,41 +3701,17 @@
     <w:p/>
     <w:p>
       <w:r>
-        <w:t>Aquí no se trata de ninguna manera, o únicamente, de la presentación de una casuística,</w:t>
-      </w:r>
-      <w:r>
-        <w:t xml:space="preserve"> </w:t>
-      </w:r>
-      <w:r>
-        <w:t>sino que las radiografías publicadas aquí tienen una doble función. Por una parte, deben mostrar las múltiples posibilidades de campos de distorsión en el ámbito del Trigémino y, por otra, aclarar, mediante explicaciones, dibujos sobrepuestos, comentarios, etc., la patogeneidad</w:t>
-      </w:r>
-      <w:r>
-        <w:t xml:space="preserve"> </w:t>
-      </w:r>
-      <w:r>
-        <w:t>hallada, hasta donde sea posible.</w:t>
-      </w:r>
-    </w:p>
-    <w:p>
-      <w:r>
-        <w:t>Además, ello posibilita que el profesional interesado pueda adquirir un conocimiento más</w:t>
-      </w:r>
-      <w:r>
-        <w:t xml:space="preserve"> </w:t>
-      </w:r>
-      <w:r>
-        <w:t>rápido de las conexiones, y sobre todo observar, increíblemente a menudo, las diferentes reacciones de cada individuo frente a una misma causa.</w:t>
-      </w:r>
-    </w:p>
-    <w:p>
-      <w:r>
-        <w:t>Si se intenta atribuir algunas enfermedades a la existencia de focos o campos de distorsión,</w:t>
-      </w:r>
-      <w:r>
-        <w:t xml:space="preserve"> </w:t>
-      </w:r>
-      <w:r>
-        <w:t>como</w:t>
+        <w:t>Aquí no se trata de ninguna manera, o únicamente, de la presentación de una casuística, sino que las radiografías publicadas aquí tienen una doble función. Por una parte, deben mostrar las múltiples posibilidades de campos de distorsión en el ámbito del Trigémino y, por otra, aclarar, mediante explicaciones, dibujos sobrepuestos, comentarios, etc., la patogeneidad hallada, hasta donde sea posible.</w:t>
+      </w:r>
+    </w:p>
+    <w:p>
+      <w:r>
+        <w:t>Además, ello posibilita que el profesional interesado pueda adquirir un conocimiento más rápido de las conexiones, y sobre todo observar, increíblemente a menudo, las diferentes reacciones de cada individuo frente a una misma causa.</w:t>
+      </w:r>
+    </w:p>
+    <w:p>
+      <w:r>
+        <w:t>Si se intenta atribuir algunas enfermedades a la existencia de focos o campos de distorsión, como</w:t>
       </w:r>
       <w:r>
         <w:t xml:space="preserve"> </w:t>
@@ -4247,13 +3782,7 @@
     </w:p>
     <w:p>
       <w:r>
-        <w:t>Por este motivo, es muy importante para el médico, no importa cuál sea su especialidad,</w:t>
-      </w:r>
-      <w:r>
-        <w:t xml:space="preserve"> </w:t>
-      </w:r>
-      <w:r>
-        <w:t>conocer al menos algunas de las relaciones enumeradas aquí, e, igualmente, para el estomatólogo con exceso de trabajo, que debe luchar contras estos campos de distorsión y eliminarlos de una manera u otra, siempre y cuando inconscientemente, o de una forma no intencionada, no sea él el causante de los mismos.</w:t>
+        <w:t>Por este motivo, es muy importante para el médico, no importa cuál sea su especialidad, conocer al menos algunas de las relaciones enumeradas aquí, e, igualmente, para el estomatólogo con exceso de trabajo, que debe luchar contras estos campos de distorsión y eliminarlos de una manera u otra, siempre y cuando inconscientemente, o de una forma no intencionada, no sea él el causante de los mismos.</w:t>
       </w:r>
     </w:p>
     <w:p>
@@ -4294,24 +3823,12 @@
         <w:t xml:space="preserve"> </w:t>
       </w:r>
       <w:r>
-        <w:t>Naturalmente, las conexiones entre</w:t>
-      </w:r>
-      <w:r>
-        <w:t xml:space="preserve"> </w:t>
-      </w:r>
-      <w:r>
-        <w:t>campos de distorsión y una síntomo-patología a distancia sólo pudieron hacerse evidentes en los casos en los que un "foco solitario", es decir, un único foco causante (campo de distorsión), era el responsable de las molestias.</w:t>
-      </w:r>
-    </w:p>
-    <w:p>
-      <w:r>
-        <w:t>Únicamente son estos ejemplos los que nos permiten ver en forma pura la evolución de</w:t>
-      </w:r>
-      <w:r>
-        <w:t xml:space="preserve"> </w:t>
-      </w:r>
-      <w:r>
-        <w:t xml:space="preserve">cambios efímeros por efectos a distancia, creando la base para posteriores investigaciones. Esta circunstancia permite poder ver todo claramente y de forma natural. No es tan sencillo realizar esto en los países </w:t>
+        <w:t>Naturalmente, las conexiones entre campos de distorsión y una síntomo-patología a distancia sólo pudieron hacerse evidentes en los casos en los que un "foco solitario", es decir, un único foco causante (campo de distorsión), era el responsable de las molestias.</w:t>
+      </w:r>
+    </w:p>
+    <w:p>
+      <w:r>
+        <w:t xml:space="preserve">Únicamente son estos ejemplos los que nos permiten ver en forma pura la evolución de cambios efímeros por efectos a distancia, creando la base para posteriores investigaciones. Esta circunstancia permite poder ver todo claramente y de forma natural. No es tan sencillo realizar esto en los países </w:t>
       </w:r>
       <w:proofErr w:type="spellStart"/>
       <w:r>
@@ -4324,35 +3841,17 @@
     </w:p>
     <w:p>
       <w:r>
-        <w:t>Deseo con la mejor de las intenciones que mediante estas indicaciones simples y breves, el</w:t>
-      </w:r>
-      <w:r>
-        <w:t xml:space="preserve"> </w:t>
-      </w:r>
-      <w:r>
-        <w:t>médico adquiera de manera sencilla una pequeña visión sobre esta área tan complicada del nervio trigémino y el neuro-vegetativo, con su patología y sus efectos a distancia.</w:t>
-      </w:r>
-    </w:p>
-    <w:p>
-      <w:r>
-        <w:t>Este es el sentido de la casuística descrita, que únicamente quiere servir de muestra y de</w:t>
-      </w:r>
-      <w:r>
-        <w:t xml:space="preserve"> </w:t>
-      </w:r>
-      <w:r>
-        <w:t>ejemplo, facilitando de esta forma un rápido y claro conocimiento en este terreno con relación a su importancia dentro del acontecer de la salud en general.</w:t>
-      </w:r>
-    </w:p>
-    <w:p>
-      <w:r>
-        <w:t>Nomenclatura de foco y campo de distorsión: a fin de impedir que surjan errores, se hace</w:t>
-      </w:r>
-      <w:r>
-        <w:t xml:space="preserve"> </w:t>
-      </w:r>
-      <w:r>
-        <w:t>precisamente la siguiente explicación sobre la diferencia entre foco y campo de distorsión. En el idioma español se utiliza, aparte de la palabra "foco", la de "espina irritativa", principalmente por parte médica. Esto ocurre tanto si la causa o el efecto es bacteriológico, tóxico, químico, mecánico o puramente neural.</w:t>
+        <w:t>Deseo con la mejor de las intenciones que mediante estas indicaciones simples y breves, el médico adquiera de manera sencilla una pequeña visión sobre esta área tan complicada del nervio trigémino y el neuro-vegetativo, con su patología y sus efectos a distancia.</w:t>
+      </w:r>
+    </w:p>
+    <w:p>
+      <w:r>
+        <w:t>Este es el sentido de la casuística descrita, que únicamente quiere servir de muestra y de ejemplo, facilitando de esta forma un rápido y claro conocimiento en este terreno con relación a su importancia dentro del acontecer de la salud en general.</w:t>
+      </w:r>
+    </w:p>
+    <w:p>
+      <w:r>
+        <w:t>Nomenclatura de foco y campo de distorsión: a fin de impedir que surjan errores, se hace precisamente la siguiente explicación sobre la diferencia entre foco y campo de distorsión. En el idioma español se utiliza, aparte de la palabra "foco", la de "espina irritativa", principalmente por parte médica. Esto ocurre tanto si la causa o el efecto es bacteriológico, tóxico, químico, mecánico o puramente neural.</w:t>
       </w:r>
     </w:p>
     <w:p>
@@ -4363,13 +3862,7 @@
         <w:t xml:space="preserve"> </w:t>
       </w:r>
       <w:r>
-        <w:t>al término "espina irritativa" le es más próxima la denominación "campo de</w:t>
-      </w:r>
-      <w:r>
-        <w:t xml:space="preserve"> </w:t>
-      </w:r>
-      <w:r>
-        <w:t>distorsión", que procede de la terapia neural. Asimismo, el término foco (</w:t>
+        <w:t>al término "espina irritativa" le es más próxima la denominación "campo de distorsión", que procede de la terapia neural. Asimismo, el término foco (</w:t>
       </w:r>
       <w:proofErr w:type="spellStart"/>
       <w:r>
@@ -4382,35 +3875,17 @@
     </w:p>
     <w:p>
       <w:r>
-        <w:t>Por tanto, en este libro utilizamos la terminología "foco" y "campo de distorsión" con el</w:t>
-      </w:r>
-      <w:r>
-        <w:t xml:space="preserve"> </w:t>
-      </w:r>
-      <w:r>
-        <w:t>mismo significado que nuestra "espina irritativa". Con ello, eliminamos la diferenciación tal como foco bacteriológico, tóxico o químico, ya que un campo de distorsión puede ser todo aquello que desencadene un efecto patológico a distancia, sea bacteriológico o puramente neural (como un cuerpo extraño, una cicatriz o una muela del juicio impactada, sin comunicación con la cavidad bucal).</w:t>
-      </w:r>
-    </w:p>
-    <w:p>
-      <w:r>
-        <w:t>Esto no debe ser en ningún caso una nueva nomenclatura, sino una explicación para evitar</w:t>
-      </w:r>
-      <w:r>
-        <w:t xml:space="preserve"> </w:t>
-      </w:r>
-      <w:r>
-        <w:t>malentendidos con relación a este trabajo.</w:t>
-      </w:r>
-    </w:p>
-    <w:p>
-      <w:r>
-        <w:t>En países sudamericanos se interpreta actualmente la palabra foco, o campo de distorsión,</w:t>
-      </w:r>
-      <w:r>
-        <w:t xml:space="preserve"> </w:t>
-      </w:r>
-      <w:r>
-        <w:t>como "interferencia".</w:t>
+        <w:t>Por tanto, en este libro utilizamos la terminología "foco" y "campo de distorsión" con el mismo significado que nuestra "espina irritativa". Con ello, eliminamos la diferenciación tal como foco bacteriológico, tóxico o químico, ya que un campo de distorsión puede ser todo aquello que desencadene un efecto patológico a distancia, sea bacteriológico o puramente neural (como un cuerpo extraño, una cicatriz o una muela del juicio impactada, sin comunicación con la cavidad bucal).</w:t>
+      </w:r>
+    </w:p>
+    <w:p>
+      <w:r>
+        <w:t>Esto no debe ser en ningún caso una nueva nomenclatura, sino una explicación para evitar malentendidos con relación a este trabajo.</w:t>
+      </w:r>
+    </w:p>
+    <w:p>
+      <w:r>
+        <w:t>En países sudamericanos se interpreta actualmente la palabra foco, o campo de distorsión, como "interferencia".</w:t>
       </w:r>
     </w:p>
     <w:p/>
@@ -4424,6 +3899,1768 @@
       </w:r>
     </w:p>
     <w:p/>
+    <w:p>
+      <w:r>
+        <w:t>Aunque los dientes de leche (debido a que se suplantan o cambian por las otras piezas) no</w:t>
+      </w:r>
+      <w:r>
+        <w:t xml:space="preserve"> </w:t>
+      </w:r>
+      <w:proofErr w:type="gramStart"/>
+      <w:r>
+        <w:t>alcanzan  la</w:t>
+      </w:r>
+      <w:proofErr w:type="gramEnd"/>
+      <w:r>
+        <w:t xml:space="preserve">  importancia  de  otros  factores  en  la  dentadura  permanente,  necesitan,  sin embargo, de atenciones en cuanto se refiere a campos de distorsión. Muy a menudo, de ahí se derivan distorsiones a distancia que, como consecuencia, originan enfermedades secundarias resistentes a cualquier terapia.</w:t>
+      </w:r>
+    </w:p>
+    <w:p>
+      <w:r>
+        <w:t xml:space="preserve">Aquí no es el lugar de hablarles de los riesgos que conlleva la negligencia de la </w:t>
+      </w:r>
+      <w:proofErr w:type="spellStart"/>
+      <w:r>
+        <w:t>practica</w:t>
+      </w:r>
+      <w:proofErr w:type="spellEnd"/>
+      <w:r>
+        <w:t xml:space="preserve"> </w:t>
+      </w:r>
+      <w:r>
+        <w:t xml:space="preserve">clínica en </w:t>
+      </w:r>
+      <w:proofErr w:type="spellStart"/>
+      <w:r>
+        <w:t>estomato</w:t>
+      </w:r>
+      <w:proofErr w:type="spellEnd"/>
+      <w:r>
+        <w:t>-odontología, del hecho foco-neural respecto de los centros de irritación, no solamente para la dentadura permanente sino para la salud en general.</w:t>
+      </w:r>
+    </w:p>
+    <w:p>
+      <w:proofErr w:type="gramStart"/>
+      <w:r>
+        <w:t>Así,  no</w:t>
+      </w:r>
+      <w:proofErr w:type="gramEnd"/>
+      <w:r>
+        <w:t xml:space="preserve">  solamente  las  caries  revisten  importancia,  sino  que  también  las  anomalías</w:t>
+      </w:r>
+      <w:r>
+        <w:t xml:space="preserve"> </w:t>
+      </w:r>
+      <w:r>
+        <w:t>posicionales, estrecheces, etc., deben ser tenidas en cuenta, cuya posible corrección influirá en el desarrollo general del cuerpo.</w:t>
+      </w:r>
+    </w:p>
+    <w:p>
+      <w:r>
+        <w:t>Lamentablemente, aún está muy extendida la creencia de que un diente está enfermo</w:t>
+      </w:r>
+      <w:r>
+        <w:t xml:space="preserve"> </w:t>
+      </w:r>
+      <w:r>
+        <w:t>únicamente cuando duele. Resultado, los padres sólo van al estomatólogo con los niños para que les alivie el dolor, lo que casi siempre se solventa abriendo el diente ya podrido y entonces se espera al cambio de "dientes". En este tiempo carente de dolor, sin embargo, se establecen los primeros efectos a distancia; en esta época comienza el protagonismo del diente de leche como campo de distorsión.</w:t>
+      </w:r>
+    </w:p>
+    <w:p>
+      <w:r>
+        <w:rPr>
+          <w:noProof/>
+        </w:rPr>
+        <w:drawing>
+          <wp:anchor distT="0" distB="0" distL="114300" distR="114300" simplePos="0" relativeHeight="251658240" behindDoc="1" locked="0" layoutInCell="1" allowOverlap="1" wp14:anchorId="60113EE0" wp14:editId="5CA42354">
+            <wp:simplePos x="0" y="0"/>
+            <wp:positionH relativeFrom="column">
+              <wp:posOffset>-3810</wp:posOffset>
+            </wp:positionH>
+            <wp:positionV relativeFrom="paragraph">
+              <wp:posOffset>1123950</wp:posOffset>
+            </wp:positionV>
+            <wp:extent cx="2388235" cy="1630680"/>
+            <wp:effectExtent l="0" t="0" r="0" b="7620"/>
+            <wp:wrapTight wrapText="bothSides">
+              <wp:wrapPolygon edited="0">
+                <wp:start x="0" y="0"/>
+                <wp:lineTo x="0" y="21449"/>
+                <wp:lineTo x="21365" y="21449"/>
+                <wp:lineTo x="21365" y="0"/>
+                <wp:lineTo x="0" y="0"/>
+              </wp:wrapPolygon>
+            </wp:wrapTight>
+            <wp:docPr id="1" name="Imagen 1"/>
+            <wp:cNvGraphicFramePr>
+              <a:graphicFrameLocks xmlns:a="http://schemas.openxmlformats.org/drawingml/2006/main" noChangeAspect="1"/>
+            </wp:cNvGraphicFramePr>
+            <a:graphic xmlns:a="http://schemas.openxmlformats.org/drawingml/2006/main">
+              <a:graphicData uri="http://schemas.openxmlformats.org/drawingml/2006/picture">
+                <pic:pic xmlns:pic="http://schemas.openxmlformats.org/drawingml/2006/picture">
+                  <pic:nvPicPr>
+                    <pic:cNvPr id="0" name="Picture 1"/>
+                    <pic:cNvPicPr>
+                      <a:picLocks noChangeAspect="1" noChangeArrowheads="1"/>
+                    </pic:cNvPicPr>
+                  </pic:nvPicPr>
+                  <pic:blipFill>
+                    <a:blip r:embed="rId5">
+                      <a:extLst>
+                        <a:ext uri="{28A0092B-C50C-407E-A947-70E740481C1C}">
+                          <a14:useLocalDpi xmlns:a14="http://schemas.microsoft.com/office/drawing/2010/main" val="0"/>
+                        </a:ext>
+                      </a:extLst>
+                    </a:blip>
+                    <a:srcRect/>
+                    <a:stretch>
+                      <a:fillRect/>
+                    </a:stretch>
+                  </pic:blipFill>
+                  <pic:spPr bwMode="auto">
+                    <a:xfrm>
+                      <a:off x="0" y="0"/>
+                      <a:ext cx="2388235" cy="1630680"/>
+                    </a:xfrm>
+                    <a:prstGeom prst="rect">
+                      <a:avLst/>
+                    </a:prstGeom>
+                    <a:noFill/>
+                    <a:ln>
+                      <a:noFill/>
+                    </a:ln>
+                  </pic:spPr>
+                </pic:pic>
+              </a:graphicData>
+            </a:graphic>
+          </wp:anchor>
+        </w:drawing>
+      </w:r>
+      <w:r>
+        <w:t>Frecuentemente, se trata de ligeros e intermitentes ascensos de la temperatura, falta de</w:t>
+      </w:r>
+      <w:r>
+        <w:t xml:space="preserve"> </w:t>
+      </w:r>
+      <w:r>
+        <w:t xml:space="preserve">apetito, distracción, nerviosismo, desobediencia y también agresividad, creados por los efectos de estas intoxicaciones crónicas en un cuerpo inestable. Muchos pediatras se quejan de que no se eliminen estos dientes gangrenosos, pero, por una parte, los padres argumentan que no </w:t>
+      </w:r>
+      <w:proofErr w:type="gramStart"/>
+      <w:r>
+        <w:t>duelen,  mientras</w:t>
+      </w:r>
+      <w:proofErr w:type="gramEnd"/>
+      <w:r>
+        <w:t xml:space="preserve">  que  algunos  estomatólogos  aseveran  que  "debe  esperarse  hasta  que cambien”  para  que  la  hilera  de  dientes  no  se</w:t>
+      </w:r>
+      <w:r>
+        <w:t xml:space="preserve"> </w:t>
+      </w:r>
+      <w:r>
+        <w:t xml:space="preserve">desplace. Aquí aún falta una gran labor de información. Un diente gangrenoso (moribundo) no debe permanecer nunca en su lugar por el mero hecho de que se trate de una "reserva de lugar", además de que la resección de la raíz no puede realizarse con normalidad como en el </w:t>
+      </w:r>
+      <w:proofErr w:type="gramStart"/>
+      <w:r>
+        <w:t>diente  de</w:t>
+      </w:r>
+      <w:proofErr w:type="gramEnd"/>
+      <w:r>
+        <w:t xml:space="preserve">  leche  vivo,  por  lo  que  no  debe</w:t>
+      </w:r>
+      <w:r>
+        <w:t xml:space="preserve"> </w:t>
+      </w:r>
+      <w:r>
+        <w:t xml:space="preserve">demorarse su extracción. (Imagen </w:t>
+      </w:r>
+      <w:proofErr w:type="spellStart"/>
+      <w:r>
+        <w:t>nº</w:t>
+      </w:r>
+      <w:proofErr w:type="spellEnd"/>
+      <w:r>
+        <w:t xml:space="preserve"> 2).</w:t>
+      </w:r>
+    </w:p>
+    <w:p>
+      <w:r>
+        <w:t>TEXTO DE LA IMAGEN Nº 002: En esta imagen vemos una amalgama demasiado próxima</w:t>
+      </w:r>
+      <w:r>
+        <w:t xml:space="preserve"> </w:t>
+      </w:r>
+      <w:proofErr w:type="gramStart"/>
+      <w:r>
+        <w:t>a  la</w:t>
+      </w:r>
+      <w:proofErr w:type="gramEnd"/>
+      <w:r>
+        <w:t xml:space="preserve"> pulpa,  sin </w:t>
+      </w:r>
+      <w:proofErr w:type="spellStart"/>
+      <w:r>
+        <w:t>replesión</w:t>
+      </w:r>
+      <w:proofErr w:type="spellEnd"/>
+      <w:r>
+        <w:t xml:space="preserve"> de base. En A un diente de leche desvitalizado con absorción incompleta de la raíz, mientras que en B es normal.</w:t>
+      </w:r>
+    </w:p>
+    <w:p>
+      <w:r>
+        <w:rPr>
+          <w:noProof/>
+        </w:rPr>
+        <w:drawing>
+          <wp:anchor distT="0" distB="0" distL="114300" distR="114300" simplePos="0" relativeHeight="251659264" behindDoc="0" locked="0" layoutInCell="1" allowOverlap="1" wp14:anchorId="41A00D10" wp14:editId="71390D89">
+            <wp:simplePos x="0" y="0"/>
+            <wp:positionH relativeFrom="column">
+              <wp:posOffset>50790</wp:posOffset>
+            </wp:positionH>
+            <wp:positionV relativeFrom="paragraph">
+              <wp:posOffset>225804</wp:posOffset>
+            </wp:positionV>
+            <wp:extent cx="1985645" cy="1419225"/>
+            <wp:effectExtent l="0" t="0" r="0" b="9525"/>
+            <wp:wrapSquare wrapText="bothSides"/>
+            <wp:docPr id="2" name="Imagen 2"/>
+            <wp:cNvGraphicFramePr>
+              <a:graphicFrameLocks xmlns:a="http://schemas.openxmlformats.org/drawingml/2006/main" noChangeAspect="1"/>
+            </wp:cNvGraphicFramePr>
+            <a:graphic xmlns:a="http://schemas.openxmlformats.org/drawingml/2006/main">
+              <a:graphicData uri="http://schemas.openxmlformats.org/drawingml/2006/picture">
+                <pic:pic xmlns:pic="http://schemas.openxmlformats.org/drawingml/2006/picture">
+                  <pic:nvPicPr>
+                    <pic:cNvPr id="0" name="Picture 3"/>
+                    <pic:cNvPicPr>
+                      <a:picLocks noChangeAspect="1" noChangeArrowheads="1"/>
+                    </pic:cNvPicPr>
+                  </pic:nvPicPr>
+                  <pic:blipFill>
+                    <a:blip r:embed="rId6">
+                      <a:extLst>
+                        <a:ext uri="{28A0092B-C50C-407E-A947-70E740481C1C}">
+                          <a14:useLocalDpi xmlns:a14="http://schemas.microsoft.com/office/drawing/2010/main" val="0"/>
+                        </a:ext>
+                      </a:extLst>
+                    </a:blip>
+                    <a:srcRect/>
+                    <a:stretch>
+                      <a:fillRect/>
+                    </a:stretch>
+                  </pic:blipFill>
+                  <pic:spPr bwMode="auto">
+                    <a:xfrm>
+                      <a:off x="0" y="0"/>
+                      <a:ext cx="1985645" cy="1419225"/>
+                    </a:xfrm>
+                    <a:prstGeom prst="rect">
+                      <a:avLst/>
+                    </a:prstGeom>
+                    <a:noFill/>
+                    <a:ln>
+                      <a:noFill/>
+                    </a:ln>
+                  </pic:spPr>
+                </pic:pic>
+              </a:graphicData>
+            </a:graphic>
+          </wp:anchor>
+        </w:drawing>
+      </w:r>
+      <w:r>
+        <w:t>En casos excepcionales, un diente sin infección, o sea,</w:t>
+      </w:r>
+      <w:r>
+        <w:t xml:space="preserve"> </w:t>
+      </w:r>
+      <w:r>
+        <w:t xml:space="preserve">puramente neural, y perfectamente absorbido, puede convertirse también en un campo de distorsión. Se trata de dientes pinzados por presión lateral por la estrechez de la hilera de dientes, que, por este motivo, no pueden caerse a tiempo. (Imagen </w:t>
+      </w:r>
+      <w:proofErr w:type="spellStart"/>
+      <w:r>
+        <w:t>nº</w:t>
+      </w:r>
+      <w:proofErr w:type="spellEnd"/>
+      <w:r>
+        <w:t xml:space="preserve"> 3).</w:t>
+      </w:r>
+      <w:r>
+        <w:t xml:space="preserve"> </w:t>
+      </w:r>
+    </w:p>
+    <w:p>
+      <w:proofErr w:type="gramStart"/>
+      <w:r>
+        <w:t>TEXTO  DE</w:t>
+      </w:r>
+      <w:proofErr w:type="gramEnd"/>
+      <w:r>
+        <w:t xml:space="preserve">  LA  IMAGEN  Nº 3: Paciente de 11 años. Enfermedad: caída de cabello en</w:t>
+      </w:r>
+      <w:r>
+        <w:t xml:space="preserve"> </w:t>
+      </w:r>
+      <w:r>
+        <w:t xml:space="preserve">círculos (alopecia </w:t>
+      </w:r>
+      <w:proofErr w:type="spellStart"/>
+      <w:r>
+        <w:t>areata</w:t>
+      </w:r>
+      <w:proofErr w:type="spellEnd"/>
+      <w:r>
+        <w:t>) a causa de la estrechez de la posición de los dientes. A pesar de una perfecta absorción de la raíz, no se expulsó el premolar; ello fue debido a la presión de los dientes vecinos. El diente no podía colocarse, por tanto, en su posición normal, ejerciendo así una presión patológica sobre la superficie del seno maxilar, abundantemente inervado como es bien visible. La caída del cabello en forma circular se encontraba justamente en el foco</w:t>
+      </w:r>
+      <w:r>
+        <w:t xml:space="preserve"> </w:t>
+      </w:r>
+      <w:r>
+        <w:t>neural de este diente. Curación mediante eliminación del diente fuertemente presionado.</w:t>
+      </w:r>
+    </w:p>
+    <w:p>
+      <w:r>
+        <w:t>No es necesario profundizar en casos diferentes, sino que queremos dirigir la atención</w:t>
+      </w:r>
+      <w:r>
+        <w:t xml:space="preserve"> </w:t>
+      </w:r>
+      <w:r>
+        <w:t>hacia el diente de leche como campo de distorsión.</w:t>
+      </w:r>
+    </w:p>
+    <w:p>
+      <w:proofErr w:type="gramStart"/>
+      <w:r>
+        <w:t>En  nuestros</w:t>
+      </w:r>
+      <w:proofErr w:type="gramEnd"/>
+      <w:r>
+        <w:t xml:space="preserve">  pequeños  pacientes  centroeuropeos,  frecuentemente  vemos  dientes  con</w:t>
+      </w:r>
+      <w:r>
+        <w:t xml:space="preserve"> </w:t>
+      </w:r>
+      <w:r>
+        <w:t>empastes   de   amalgama   excesivamente   grandes,   parcialmente   desvitalizados   por   la proximidad del empaste a la pulpa. Que a menudo es consecuencia de la aparición de una linfadenitis, y, simultáneamente, la causa de interminables exploraciones. Se trata en este caso de una "hiperemia" de la pulpa dental, ya que el cemento no es un elemento aislante neutral en una caries profunda (pero estas circunstancias ya empiezan a ser contempladas por la odonto-estomatología).</w:t>
+      </w:r>
+    </w:p>
+    <w:p>
+      <w:r>
+        <w:t>Si los niños sufren frecuentes anginas, hay que prestar especial atención a todos estos</w:t>
+      </w:r>
+      <w:r>
+        <w:t xml:space="preserve"> </w:t>
+      </w:r>
+      <w:r>
+        <w:t>diagnósticos patológicos en el ámbito de la dentadura de leche.</w:t>
+      </w:r>
+    </w:p>
+    <w:p>
+      <w:r>
+        <w:t>Un factor poco o nada contemplado en los niños son las reacciones inespecíficas tras las</w:t>
+      </w:r>
+      <w:r>
+        <w:t xml:space="preserve"> </w:t>
+      </w:r>
+      <w:r>
+        <w:t xml:space="preserve">vacunaciones. Aunque éstas se manifiestan en primera línea a través de las amígdalas, no deben ignorarse de ningún modo los peligrosos campos de distorsión que representan los </w:t>
+      </w:r>
+      <w:proofErr w:type="gramStart"/>
+      <w:r>
+        <w:t>dientes  de</w:t>
+      </w:r>
+      <w:proofErr w:type="gramEnd"/>
+      <w:r>
+        <w:t xml:space="preserve">  leche  gangrenosos,  a  los  que,  muy  frecuentemente,  se les atribuye la fuerte reacción a la vacunación misma, e, igualmente,  una molestia secundaria por el mismo motivo, a pesar de que en el fondo el fenómeno se presenta por la presencia de focos y campos de</w:t>
+      </w:r>
+      <w:r>
+        <w:t xml:space="preserve"> </w:t>
+      </w:r>
+      <w:r>
+        <w:t>distorsión activados por la inoculación de la vacuna.</w:t>
+      </w:r>
+    </w:p>
+    <w:p/>
+    <w:p/>
+    <w:p>
+      <w:pPr>
+        <w:pStyle w:val="Ttulo3"/>
+      </w:pPr>
+      <w:r>
+        <w:t xml:space="preserve">LA ALIMENTACION EN </w:t>
+      </w:r>
+      <w:proofErr w:type="gramStart"/>
+      <w:r>
+        <w:t>LA  INFANCIA</w:t>
+      </w:r>
+      <w:proofErr w:type="gramEnd"/>
+    </w:p>
+    <w:p/>
+    <w:p>
+      <w:r>
+        <w:t>Desde la fecha de la última edición del libro, se observa un incremento importante de las</w:t>
+      </w:r>
+      <w:r>
+        <w:t xml:space="preserve"> </w:t>
+      </w:r>
+      <w:r>
+        <w:t>anomalías en la dentadura. Ello está  relacionado con la ortopedia* maxilar que se aplica para corregir anomalías en la alineación dental; entonces, los colegios, la prensa, los padres y sobre todo la televisión, deberían hacer hincapié constantemente sobre los perjuicios que conlleva esta práctica, en la que prevalece el factor estético y no tiene en cuenta la realidad que significa, dado que los daños pueden influir también, generalmente, sobre el Sistema Nervioso Vegetativo y, sobre todo, en el desarrollo psicosomático del individuo. (En el capítulo IX se profundizará más sobre este tema). El motivo es la compresión, por falta de espacio, y las irritaciones mensurables que provoca. El mal general es, entre otros, cada vez más la</w:t>
+      </w:r>
+      <w:r>
+        <w:t xml:space="preserve"> </w:t>
+      </w:r>
+      <w:r>
+        <w:t>alimentación blanda, que conduce a la pereza en la masticación.</w:t>
+      </w:r>
+    </w:p>
+    <w:p/>
+    <w:p>
+      <w:pPr>
+        <w:rPr>
+          <w:rStyle w:val="Refdenotaalfinal"/>
+        </w:rPr>
+      </w:pPr>
+      <w:r>
+        <w:rPr>
+          <w:rStyle w:val="Refdenotaalfinal"/>
+        </w:rPr>
+        <w:t>(* “Ortopedia maxilar”: se refiere a las ortodoncias, hoy en día tan en boga, y que conllevan tantos</w:t>
+      </w:r>
+      <w:r>
+        <w:rPr>
+          <w:rStyle w:val="Refdenotaalfinal"/>
+        </w:rPr>
+        <w:t xml:space="preserve"> </w:t>
+      </w:r>
+      <w:r>
+        <w:rPr>
+          <w:rStyle w:val="Refdenotaalfinal"/>
+        </w:rPr>
+        <w:t>problemas para el  sistema nervioso y, en consecuencia, para la salud.</w:t>
+      </w:r>
+    </w:p>
+    <w:p>
+      <w:pPr>
+        <w:rPr>
+          <w:rStyle w:val="Refdenotaalfinal"/>
+        </w:rPr>
+      </w:pPr>
+      <w:r>
+        <w:rPr>
+          <w:rStyle w:val="Refdenotaalfinal"/>
+        </w:rPr>
+        <w:t xml:space="preserve">Se está constatando que los portadores de tal “tratamiento” ortodóncico, jóvenes </w:t>
+      </w:r>
+      <w:proofErr w:type="spellStart"/>
+      <w:r>
+        <w:rPr>
+          <w:rStyle w:val="Refdenotaalfinal"/>
+        </w:rPr>
+        <w:t>pubertos</w:t>
+      </w:r>
+      <w:proofErr w:type="spellEnd"/>
+      <w:r>
+        <w:rPr>
+          <w:rStyle w:val="Refdenotaalfinal"/>
+        </w:rPr>
+        <w:t xml:space="preserve"> y en edad escolar, en </w:t>
+      </w:r>
+      <w:proofErr w:type="spellStart"/>
+      <w:r>
+        <w:rPr>
+          <w:rStyle w:val="Refdenotaalfinal"/>
+        </w:rPr>
+        <w:t>muchísmos</w:t>
+      </w:r>
+      <w:proofErr w:type="spellEnd"/>
+      <w:r>
+        <w:rPr>
+          <w:rStyle w:val="Refdenotaalfinal"/>
+        </w:rPr>
+        <w:t xml:space="preserve"> casos pueden sufrir una regresión en su intelecto que se manifiesta en forma de desinterés en sus estudios, o, si no, igualmente en un descenso de las evaluaciones escolares, a pesar del esfuerzo que pueda aplicarse en sus estudios. Sus notas escolares descienden alarmantemente. Además, esta  </w:t>
+      </w:r>
+      <w:proofErr w:type="spellStart"/>
+      <w:r>
+        <w:rPr>
+          <w:rStyle w:val="Refdenotaalfinal"/>
+        </w:rPr>
+        <w:t>patogénia</w:t>
+      </w:r>
+      <w:proofErr w:type="spellEnd"/>
+      <w:r>
+        <w:rPr>
+          <w:rStyle w:val="Refdenotaalfinal"/>
+        </w:rPr>
+        <w:t xml:space="preserve">  se  manifiesta  en  el  comportamiento,  que  al  alterar  el  sentido  de  la  percepción,  en</w:t>
+      </w:r>
+      <w:r>
+        <w:rPr>
+          <w:rStyle w:val="Refdenotaalfinal"/>
+        </w:rPr>
+        <w:t xml:space="preserve"> </w:t>
+      </w:r>
+      <w:r>
+        <w:rPr>
+          <w:rStyle w:val="Refdenotaalfinal"/>
+        </w:rPr>
+        <w:t>ocasiones se producen cambios de conducta nada encomiables en esta clase de pacientes).</w:t>
+      </w:r>
+    </w:p>
+    <w:p/>
+    <w:p>
+      <w:proofErr w:type="gramStart"/>
+      <w:r>
+        <w:t>En  animales</w:t>
+      </w:r>
+      <w:proofErr w:type="gramEnd"/>
+      <w:r>
+        <w:t xml:space="preserve">  jóvenes,  podemos  observar  este  fenómeno  correctamente  desarrollado.</w:t>
+      </w:r>
+      <w:r>
+        <w:t xml:space="preserve"> </w:t>
+      </w:r>
+      <w:r>
+        <w:t>Monos, perros y gatos mordisquean desde muy pequeños todo lo que encuentran, y así logran un desarrollo normal de los maxilares. Nunca he observado esta clase de anomalías en las dentaduras de monos, perros y gatos.</w:t>
+      </w:r>
+    </w:p>
+    <w:p>
+      <w:r>
+        <w:t>Experimentos llevados a cabo con animales (pobres animales), a los que se les efectúa una</w:t>
+      </w:r>
+      <w:r>
+        <w:t xml:space="preserve"> </w:t>
+      </w:r>
+      <w:r>
+        <w:t>intervención consistente en separar un determinado nervio que les produce una incapacidad de masticación en el mandibular, se ha conseguido reproducir anomalías dentales semejantes</w:t>
+      </w:r>
+      <w:r>
+        <w:t xml:space="preserve"> </w:t>
+      </w:r>
+      <w:r>
+        <w:t>a las que son "normales" en los niños a causa de su subdesarrollo dental (pobres niños).</w:t>
+      </w:r>
+    </w:p>
+    <w:p>
+      <w:r>
+        <w:t>Pero la tragedia del ser humano ya comienza cuando, tras el parto, se separa al niño de la</w:t>
+      </w:r>
+      <w:r>
+        <w:t xml:space="preserve"> </w:t>
+      </w:r>
+      <w:r>
+        <w:t>madre, provocando consecuentemente un shock psíquico, a lo que se añade un periodo de lactancia demasiado corto (cuando no se da un sustitutivo de la leche materna ya desde el comienzo).</w:t>
+      </w:r>
+    </w:p>
+    <w:p>
+      <w:r>
+        <w:t>Lo grave de todas estas circunstancias es que, inmediatamente después del nacimiento, se</w:t>
+      </w:r>
+      <w:r>
+        <w:t xml:space="preserve"> </w:t>
+      </w:r>
+      <w:r>
+        <w:t>desarrolla un ser humano "defectuoso".</w:t>
+      </w:r>
+    </w:p>
+    <w:p>
+      <w:proofErr w:type="gramStart"/>
+      <w:r>
+        <w:t>La  pereza</w:t>
+      </w:r>
+      <w:proofErr w:type="gramEnd"/>
+      <w:r>
+        <w:t xml:space="preserve">  de  masticación  precoz  es  también  una  de  las  causas  del  aumento  de</w:t>
+      </w:r>
+      <w:r>
+        <w:t xml:space="preserve"> </w:t>
+      </w:r>
+      <w:proofErr w:type="spellStart"/>
+      <w:r>
+        <w:t>paradontalgias</w:t>
+      </w:r>
+      <w:proofErr w:type="spellEnd"/>
+      <w:r>
+        <w:t xml:space="preserve"> e implica en primera línea a todo el sistema digestivo.</w:t>
+      </w:r>
+    </w:p>
+    <w:p/>
+    <w:p/>
+    <w:p>
+      <w:pPr>
+        <w:pStyle w:val="Ttulo2"/>
+      </w:pPr>
+      <w:r>
+        <w:t xml:space="preserve">III - </w:t>
+      </w:r>
+      <w:proofErr w:type="gramStart"/>
+      <w:r>
+        <w:t>LA  MUELA</w:t>
+      </w:r>
+      <w:proofErr w:type="gramEnd"/>
+      <w:r>
+        <w:t xml:space="preserve"> DEL JUICIO  SUPERIOR  E  INFERIOR</w:t>
+      </w:r>
+    </w:p>
+    <w:p/>
+    <w:p/>
+    <w:p>
+      <w:r>
+        <w:t>Aunque en la literatura odontológica se haya escrito mucho sobre ello, especialmente sobre</w:t>
+      </w:r>
+      <w:r>
+        <w:t xml:space="preserve"> </w:t>
+      </w:r>
+      <w:proofErr w:type="gramStart"/>
+      <w:r>
+        <w:t>síntomas  locales</w:t>
+      </w:r>
+      <w:proofErr w:type="gramEnd"/>
+      <w:r>
+        <w:t xml:space="preserve">  y  terapia  (entre  otros  HARNISCH,  respecto  a  las  perturbaciones  en  la erupción de las muelas del juicio), existen pocos trabajos que traten sobre sus efectos a distancia.</w:t>
+      </w:r>
+    </w:p>
+    <w:p>
+      <w:r>
+        <w:t>Sobre todo, el conocimiento sobre este peligroso campo de distorsión es aún demasiado</w:t>
+      </w:r>
+      <w:r>
+        <w:t xml:space="preserve"> </w:t>
+      </w:r>
+      <w:r>
+        <w:t>reducido como para ser un "bien común" de todos los médicos.</w:t>
+      </w:r>
+    </w:p>
+    <w:p>
+      <w:r>
+        <w:t>A través de estas experiencias vividas ya en una época temprana, nos ocupamos de este</w:t>
+      </w:r>
+      <w:r>
+        <w:t xml:space="preserve"> </w:t>
+      </w:r>
+      <w:r>
+        <w:t>tema, y, en un congreso en el año 1951 sobre "Patología focal dentaria", en la facultad de Medicina de Barcelona, hablamos sobre ello, mostrando una serie de diapositivas (publicadas en la monografía "Patología focal dentaria", Ediciones Teide, Barcelona).</w:t>
+      </w:r>
+    </w:p>
+    <w:p>
+      <w:r>
+        <w:t>Hasta ahora, se hablaba sobre todo de la muela del juicio retenida o impactada*, o de la</w:t>
+      </w:r>
+      <w:r>
+        <w:t xml:space="preserve"> </w:t>
+      </w:r>
+      <w:r>
+        <w:t>bolsa retromolar</w:t>
+      </w:r>
+      <w:proofErr w:type="gramStart"/>
+      <w:r>
+        <w:t>*  o</w:t>
+      </w:r>
+      <w:proofErr w:type="gramEnd"/>
+      <w:r>
+        <w:t xml:space="preserve"> de </w:t>
+      </w:r>
+      <w:proofErr w:type="spellStart"/>
+      <w:r>
+        <w:t>pericoronitis</w:t>
+      </w:r>
+      <w:proofErr w:type="spellEnd"/>
+      <w:r>
+        <w:t>*, con o sin trismo*; sin embargo, este campo se amplía todavía más, como en un principio lo demostraron las observaciones casuales y, más tarde, lo corroboraron estudios exactos.</w:t>
+      </w:r>
+    </w:p>
+    <w:p/>
+    <w:p>
+      <w:pPr>
+        <w:rPr>
+          <w:rStyle w:val="Refdenotaalfinal"/>
+        </w:rPr>
+      </w:pPr>
+      <w:r>
+        <w:rPr>
+          <w:rStyle w:val="Refdenotaalfinal"/>
+        </w:rPr>
+        <w:t>(* “Retenida o impactada”:  se refiere a la muela dentro del hueso que no eclosiona).</w:t>
+      </w:r>
+    </w:p>
+    <w:p>
+      <w:pPr>
+        <w:rPr>
+          <w:rStyle w:val="Refdenotaalfinal"/>
+        </w:rPr>
+      </w:pPr>
+      <w:r>
+        <w:rPr>
+          <w:rStyle w:val="Refdenotaalfinal"/>
+        </w:rPr>
+        <w:t>(* “Bolsa retromolar”: existe un vacío entre la parte posterior de la muela y el hueso).</w:t>
+      </w:r>
+    </w:p>
+    <w:p>
+      <w:pPr>
+        <w:rPr>
+          <w:rStyle w:val="Refdenotaalfinal"/>
+        </w:rPr>
+      </w:pPr>
+      <w:r>
+        <w:rPr>
+          <w:rStyle w:val="Refdenotaalfinal"/>
+        </w:rPr>
+        <w:t>(* “</w:t>
+      </w:r>
+      <w:proofErr w:type="spellStart"/>
+      <w:r>
+        <w:rPr>
+          <w:rStyle w:val="Refdenotaalfinal"/>
+        </w:rPr>
+        <w:t>Pericoronitis</w:t>
+      </w:r>
+      <w:proofErr w:type="spellEnd"/>
+      <w:r>
+        <w:rPr>
+          <w:rStyle w:val="Refdenotaalfinal"/>
+        </w:rPr>
+        <w:t>”: inflamación de la encía en relación con la corona de un diente o muela del juicio inferior, que puede impedir la movilidad por contractura e inflamación de la mandíbula y mejilla).</w:t>
+      </w:r>
+    </w:p>
+    <w:p>
+      <w:pPr>
+        <w:rPr>
+          <w:rStyle w:val="Refdenotaalfinal"/>
+        </w:rPr>
+      </w:pPr>
+      <w:r>
+        <w:rPr>
+          <w:rStyle w:val="Refdenotaalfinal"/>
+        </w:rPr>
+        <w:t>(* “Trismo”: contractura del músculo mandibular denominado masetero, que bloquea la articulación</w:t>
+      </w:r>
+      <w:r>
+        <w:rPr>
+          <w:rStyle w:val="Refdenotaalfinal"/>
+        </w:rPr>
+        <w:t xml:space="preserve"> </w:t>
+      </w:r>
+      <w:proofErr w:type="spellStart"/>
+      <w:r>
+        <w:rPr>
+          <w:rStyle w:val="Refdenotaalfinal"/>
+        </w:rPr>
+        <w:t>témporo</w:t>
+      </w:r>
+      <w:proofErr w:type="spellEnd"/>
+      <w:r>
+        <w:rPr>
+          <w:rStyle w:val="Refdenotaalfinal"/>
+        </w:rPr>
+        <w:t>-mandibular  -ATM-).</w:t>
+      </w:r>
+    </w:p>
+    <w:p>
+      <w:r>
+        <w:t>UNA "PEQUEÑEZ" HISTORICA:</w:t>
+      </w:r>
+    </w:p>
+    <w:p>
+      <w:r>
+        <w:t>En la historia de la medicina, de la química, de la física y de muchas otras ciencias, o de la técnica, el detonante fue primero una observación casual sobre la cual se formulaba una hipótesis, que más tarde se transformaba en una teoría y después se convertía sencillamente en un hecho.</w:t>
+      </w:r>
+    </w:p>
+    <w:p>
+      <w:r>
+        <w:t>Un conocido profesor dijo en una ocasión con relación a estas afirmaciones: "Primero uno</w:t>
+      </w:r>
+      <w:r>
+        <w:t xml:space="preserve"> </w:t>
+      </w:r>
+      <w:r>
+        <w:t>se ríe, luego se calla y después se dice: “Esto ya lo hemos dicho siempre.”</w:t>
+      </w:r>
+    </w:p>
+    <w:p>
+      <w:proofErr w:type="gramStart"/>
+      <w:r>
+        <w:t>Ya  muchos</w:t>
+      </w:r>
+      <w:proofErr w:type="gramEnd"/>
+      <w:r>
+        <w:t xml:space="preserve">  estomatólogos  anteriores  a  </w:t>
+      </w:r>
+      <w:proofErr w:type="spellStart"/>
+      <w:r>
+        <w:t>Huneke</w:t>
+      </w:r>
+      <w:proofErr w:type="spellEnd"/>
+      <w:r>
+        <w:t>,  en  sus  prácticas  diarias  dentro  del</w:t>
+      </w:r>
+      <w:r>
+        <w:t xml:space="preserve"> </w:t>
+      </w:r>
+      <w:r>
+        <w:t xml:space="preserve">contexto   odonto-estomatológico,   observaron   fenómenos   de   remisión   de   molestias   en segundos, lo que, al igual que yo, interpretaron como procesos de reflejo inconexos, sin profundizar en su origen. Y precisamente aquí se demuestra el valor que tiene la simple pala- </w:t>
+      </w:r>
+      <w:proofErr w:type="spellStart"/>
+      <w:r>
+        <w:t>bra</w:t>
+      </w:r>
+      <w:proofErr w:type="spellEnd"/>
+      <w:r>
+        <w:t xml:space="preserve"> "¿por qué?".</w:t>
+      </w:r>
+    </w:p>
+    <w:p>
+      <w:r>
+        <w:t>Por lo que se refiere al campo de la muela del juicio superior e inferior fue precisamente un</w:t>
+      </w:r>
+      <w:r>
+        <w:t xml:space="preserve"> </w:t>
+      </w:r>
+      <w:r>
+        <w:t>caso el que nos permitió abrir algo más los ojos; con otras palabras: un factor más en la patogénesis de la enfermedad bivalente.</w:t>
+      </w:r>
+    </w:p>
+    <w:p>
+      <w:r>
+        <w:t xml:space="preserve">El caso en concreto que dio </w:t>
+      </w:r>
+      <w:proofErr w:type="spellStart"/>
+      <w:r>
+        <w:t>pié</w:t>
+      </w:r>
+      <w:proofErr w:type="spellEnd"/>
+      <w:r>
+        <w:t xml:space="preserve"> a realizar exploraciones u observaciones más precisas fue</w:t>
+      </w:r>
+      <w:r>
+        <w:t xml:space="preserve"> </w:t>
+      </w:r>
+      <w:r>
+        <w:t>el siguiente: en una paciente (M.S.B.) que, además de las molestias reumáticas, padecía de un síndrome cervical, tras recetarle todos los medicamentos disponibles, se extrajeron también todos los focos dentales visibles, sin lograr una especial mejoría. Una muela del juicio inferior; recta y normal quedo intacta, como ocurre tan a menudo, y se deja como soporte para prótesis dentales. La paciente mencionó más tarde que este diente le causaba una molestia en la mejilla, por estar situado muy atrás y, a su petición, se extrajo. Ya que ni ella ni nosotros relacionábamos esta muela con el síndrome cervical, fue grande la sorpresa por ambas partes</w:t>
+      </w:r>
+      <w:r>
+        <w:t xml:space="preserve"> </w:t>
+      </w:r>
+      <w:r>
+        <w:t>al comprobar, que ya al día siguiente, habían desaparecido las molestias.</w:t>
+      </w:r>
+    </w:p>
+    <w:p>
+      <w:r>
+        <w:t>En el transcurso de estas explicaciones podremos ver las más diversas enfermedades y su</w:t>
+      </w:r>
+      <w:r>
+        <w:t xml:space="preserve"> </w:t>
+      </w:r>
+      <w:r>
+        <w:t>correspondiente terapia, que también tuvieron su origen en una de las muelas del juicio.</w:t>
+      </w:r>
+    </w:p>
+    <w:p>
+      <w:r>
+        <w:t>Por tanto, debemos manifestar que es un gran error el mutilar una dentadura mediante la</w:t>
+      </w:r>
+      <w:r>
+        <w:t xml:space="preserve"> </w:t>
+      </w:r>
+      <w:r>
+        <w:t xml:space="preserve">extracción del segundo molar para crear espacio. La muela del juicio inferior desploma su eje y queda en el canal mandibular y, salvo raras excepciones (como en el caso de la primera extracción del molar de los seis años en la infancia), no discurre paralelamente a los otros dientes, ocasionando anomalías de oclusión. Lo propio ocurre con todos los otros dientes que son sacrificados para crear espacio para la muela del juicio. Así lo constatamos recientemente en el caso de un turista alemán a quien tratamos una grave </w:t>
+      </w:r>
+      <w:proofErr w:type="spellStart"/>
+      <w:r>
+        <w:t>pericoronitis</w:t>
+      </w:r>
+      <w:proofErr w:type="spellEnd"/>
+      <w:r>
+        <w:t>, al que le habían sido</w:t>
+      </w:r>
+      <w:r>
+        <w:t xml:space="preserve"> </w:t>
+      </w:r>
+      <w:r>
+        <w:t>extraídos los primeros premolares para que la muela del juicio tuviera sitio.</w:t>
+      </w:r>
+    </w:p>
+    <w:p>
+      <w:proofErr w:type="gramStart"/>
+      <w:r>
+        <w:t>Igualmente</w:t>
+      </w:r>
+      <w:proofErr w:type="gramEnd"/>
+      <w:r>
+        <w:t xml:space="preserve"> errónea es la opinión de que la muela del juicio sirve de soporte lateral a otras</w:t>
+      </w:r>
+      <w:r>
+        <w:t xml:space="preserve"> </w:t>
+      </w:r>
+      <w:r>
+        <w:t>muelas. Cuanto antes se realice la extracción mejor y más dura será la osificación detrás de los segundos molares.</w:t>
+      </w:r>
+    </w:p>
+    <w:p>
+      <w:r>
+        <w:t>Veamos mediante las radiografías cómo en esta zona existe una gran proximidad de las</w:t>
+      </w:r>
+      <w:r>
+        <w:t xml:space="preserve"> </w:t>
+      </w:r>
+      <w:r>
+        <w:t>raíces, de manera que entre los dos últimos molares no existe una capa ósea mesial interdental; por el contrario, en casi todos los casos, existe una bolsa retromolar, hasta en el caso de adolescentes.</w:t>
+      </w:r>
+    </w:p>
+    <w:p>
+      <w:proofErr w:type="gramStart"/>
+      <w:r>
+        <w:t>Por  tanto</w:t>
+      </w:r>
+      <w:proofErr w:type="gramEnd"/>
+      <w:r>
+        <w:t>,  se  debe  desechar  esta  terapia  de  "comodidad"  que  consiste  en  extraer  el</w:t>
+      </w:r>
+      <w:r>
+        <w:t xml:space="preserve"> </w:t>
+      </w:r>
+      <w:r>
+        <w:t>segundo molar, exceptuando algunos casos muy infrecuentes tales como muelas del juicio totalmente impactadas, con raíz corroída del segundo molar.</w:t>
+      </w:r>
+    </w:p>
+    <w:p>
+      <w:r>
+        <w:t>Para comprender mejor este mecanismo, debemos retroceder algunos milenios.</w:t>
+      </w:r>
+    </w:p>
+    <w:p>
+      <w:r>
+        <w:t>Es conocido que nuestros hábitos de vida y alimentación se han visto sometidos a grandes</w:t>
+      </w:r>
+      <w:r>
+        <w:t xml:space="preserve"> </w:t>
+      </w:r>
+      <w:r>
+        <w:t>cambios en el transcurso de estos milenios, que los alimentos eran cada vez más blandos y la función de masticación empeoraba, sin referirnos a los diversos factores de la alimentación en sí. La "función crea el órgano" se dice. En nuestro caso la reducción de la labor de masticación conlleva una reducción en el crecimiento de los maxilares. Esta circunstancia trajo consigo que, el espacio entre la muela del juicio y la rama mandibular ascendente fuese cada vez</w:t>
+      </w:r>
+      <w:r>
+        <w:t xml:space="preserve"> </w:t>
+      </w:r>
+      <w:r>
+        <w:t>menor.</w:t>
+      </w:r>
+    </w:p>
+    <w:p>
+      <w:r>
+        <w:t xml:space="preserve">Comparemos ahora unas radiografías, cedidas gentilmente por el Dr. A. </w:t>
+      </w:r>
+      <w:proofErr w:type="spellStart"/>
+      <w:r>
+        <w:t>Sollmann</w:t>
+      </w:r>
+      <w:proofErr w:type="spellEnd"/>
+      <w:r>
+        <w:t>, del</w:t>
+      </w:r>
+      <w:r>
+        <w:t xml:space="preserve"> </w:t>
+      </w:r>
+      <w:r>
+        <w:t xml:space="preserve">Instituto Antropológico de </w:t>
+      </w:r>
+      <w:proofErr w:type="spellStart"/>
+      <w:r>
+        <w:t>Munich</w:t>
+      </w:r>
+      <w:proofErr w:type="spellEnd"/>
+      <w:r>
+        <w:t>. Se trata de unos maxilares de hace solamente 3000 años a.</w:t>
+      </w:r>
+      <w:r>
+        <w:t xml:space="preserve"> </w:t>
+      </w:r>
+      <w:r>
+        <w:t xml:space="preserve">C. (Imágenes </w:t>
+      </w:r>
+      <w:proofErr w:type="spellStart"/>
+      <w:r>
+        <w:t>nºs</w:t>
+      </w:r>
+      <w:proofErr w:type="spellEnd"/>
+      <w:r>
+        <w:t xml:space="preserve"> 4, 5, 6, 7 y 8), y veremos que entre la muela del juicio y la rama ascendente existe un espacio que aún podría dar cabida a otra muela, mientras que hoy en día, en casi todos los maxilares, la muela del juicio, aún la de desarrollo normal, se encuentran ya casi cerca o en la rama ascendente (Imágenes </w:t>
+      </w:r>
+      <w:proofErr w:type="spellStart"/>
+      <w:r>
+        <w:t>nºs</w:t>
+      </w:r>
+      <w:proofErr w:type="spellEnd"/>
+      <w:r>
+        <w:t xml:space="preserve"> 9 y 10).</w:t>
+      </w:r>
+    </w:p>
+    <w:p/>
+    <w:p>
+      <w:r>
+        <w:rPr>
+          <w:noProof/>
+        </w:rPr>
+        <w:drawing>
+          <wp:anchor distT="0" distB="0" distL="114300" distR="114300" simplePos="0" relativeHeight="251660288" behindDoc="1" locked="0" layoutInCell="1" allowOverlap="1" wp14:anchorId="6CA93F37" wp14:editId="672BACC8">
+            <wp:simplePos x="0" y="0"/>
+            <wp:positionH relativeFrom="column">
+              <wp:posOffset>357505</wp:posOffset>
+            </wp:positionH>
+            <wp:positionV relativeFrom="paragraph">
+              <wp:posOffset>-1905</wp:posOffset>
+            </wp:positionV>
+            <wp:extent cx="2661285" cy="2054225"/>
+            <wp:effectExtent l="0" t="0" r="5715" b="3175"/>
+            <wp:wrapTight wrapText="bothSides">
+              <wp:wrapPolygon edited="0">
+                <wp:start x="0" y="0"/>
+                <wp:lineTo x="0" y="21433"/>
+                <wp:lineTo x="21492" y="21433"/>
+                <wp:lineTo x="21492" y="0"/>
+                <wp:lineTo x="0" y="0"/>
+              </wp:wrapPolygon>
+            </wp:wrapTight>
+            <wp:docPr id="3" name="Imagen 3"/>
+            <wp:cNvGraphicFramePr>
+              <a:graphicFrameLocks xmlns:a="http://schemas.openxmlformats.org/drawingml/2006/main" noChangeAspect="1"/>
+            </wp:cNvGraphicFramePr>
+            <a:graphic xmlns:a="http://schemas.openxmlformats.org/drawingml/2006/main">
+              <a:graphicData uri="http://schemas.openxmlformats.org/drawingml/2006/picture">
+                <pic:pic xmlns:pic="http://schemas.openxmlformats.org/drawingml/2006/picture">
+                  <pic:nvPicPr>
+                    <pic:cNvPr id="0" name="Picture 5"/>
+                    <pic:cNvPicPr>
+                      <a:picLocks noChangeAspect="1" noChangeArrowheads="1"/>
+                    </pic:cNvPicPr>
+                  </pic:nvPicPr>
+                  <pic:blipFill>
+                    <a:blip r:embed="rId7">
+                      <a:extLst>
+                        <a:ext uri="{28A0092B-C50C-407E-A947-70E740481C1C}">
+                          <a14:useLocalDpi xmlns:a14="http://schemas.microsoft.com/office/drawing/2010/main" val="0"/>
+                        </a:ext>
+                      </a:extLst>
+                    </a:blip>
+                    <a:srcRect/>
+                    <a:stretch>
+                      <a:fillRect/>
+                    </a:stretch>
+                  </pic:blipFill>
+                  <pic:spPr bwMode="auto">
+                    <a:xfrm>
+                      <a:off x="0" y="0"/>
+                      <a:ext cx="2661285" cy="2054225"/>
+                    </a:xfrm>
+                    <a:prstGeom prst="rect">
+                      <a:avLst/>
+                    </a:prstGeom>
+                    <a:noFill/>
+                    <a:ln>
+                      <a:noFill/>
+                    </a:ln>
+                  </pic:spPr>
+                </pic:pic>
+              </a:graphicData>
+            </a:graphic>
+          </wp:anchor>
+        </w:drawing>
+      </w:r>
+      <w:r>
+        <w:t>TEXTO DE LA IMAGEN Nº 4: Mandíbula</w:t>
+      </w:r>
+      <w:r>
+        <w:t xml:space="preserve"> </w:t>
+      </w:r>
+      <w:r>
+        <w:t xml:space="preserve">3000 a 2000 años a.C. Detrás de la muela </w:t>
+      </w:r>
+      <w:proofErr w:type="gramStart"/>
+      <w:r>
+        <w:t>del  juicio</w:t>
+      </w:r>
+      <w:proofErr w:type="gramEnd"/>
+      <w:r>
+        <w:t xml:space="preserve">  aún  quedaría  suficiente  espacio para otro molar.</w:t>
+      </w:r>
+    </w:p>
+    <w:p/>
+    <w:p/>
+    <w:p/>
+    <w:p/>
+    <w:p/>
+    <w:p/>
+    <w:p>
+      <w:r>
+        <w:rPr>
+          <w:noProof/>
+        </w:rPr>
+        <w:drawing>
+          <wp:anchor distT="0" distB="0" distL="114300" distR="114300" simplePos="0" relativeHeight="251661312" behindDoc="1" locked="0" layoutInCell="1" allowOverlap="1" wp14:anchorId="099D38CA" wp14:editId="54CA06AC">
+            <wp:simplePos x="0" y="0"/>
+            <wp:positionH relativeFrom="column">
+              <wp:posOffset>358083</wp:posOffset>
+            </wp:positionH>
+            <wp:positionV relativeFrom="paragraph">
+              <wp:posOffset>957</wp:posOffset>
+            </wp:positionV>
+            <wp:extent cx="2675255" cy="2040255"/>
+            <wp:effectExtent l="0" t="0" r="0" b="0"/>
+            <wp:wrapTight wrapText="bothSides">
+              <wp:wrapPolygon edited="0">
+                <wp:start x="0" y="0"/>
+                <wp:lineTo x="0" y="21378"/>
+                <wp:lineTo x="21380" y="21378"/>
+                <wp:lineTo x="21380" y="0"/>
+                <wp:lineTo x="0" y="0"/>
+              </wp:wrapPolygon>
+            </wp:wrapTight>
+            <wp:docPr id="4" name="Imagen 4"/>
+            <wp:cNvGraphicFramePr>
+              <a:graphicFrameLocks xmlns:a="http://schemas.openxmlformats.org/drawingml/2006/main" noChangeAspect="1"/>
+            </wp:cNvGraphicFramePr>
+            <a:graphic xmlns:a="http://schemas.openxmlformats.org/drawingml/2006/main">
+              <a:graphicData uri="http://schemas.openxmlformats.org/drawingml/2006/picture">
+                <pic:pic xmlns:pic="http://schemas.openxmlformats.org/drawingml/2006/picture">
+                  <pic:nvPicPr>
+                    <pic:cNvPr id="0" name="Picture 7"/>
+                    <pic:cNvPicPr>
+                      <a:picLocks noChangeAspect="1" noChangeArrowheads="1"/>
+                    </pic:cNvPicPr>
+                  </pic:nvPicPr>
+                  <pic:blipFill>
+                    <a:blip r:embed="rId8">
+                      <a:extLst>
+                        <a:ext uri="{28A0092B-C50C-407E-A947-70E740481C1C}">
+                          <a14:useLocalDpi xmlns:a14="http://schemas.microsoft.com/office/drawing/2010/main" val="0"/>
+                        </a:ext>
+                      </a:extLst>
+                    </a:blip>
+                    <a:srcRect/>
+                    <a:stretch>
+                      <a:fillRect/>
+                    </a:stretch>
+                  </pic:blipFill>
+                  <pic:spPr bwMode="auto">
+                    <a:xfrm>
+                      <a:off x="0" y="0"/>
+                      <a:ext cx="2675255" cy="2040255"/>
+                    </a:xfrm>
+                    <a:prstGeom prst="rect">
+                      <a:avLst/>
+                    </a:prstGeom>
+                    <a:noFill/>
+                    <a:ln>
+                      <a:noFill/>
+                    </a:ln>
+                  </pic:spPr>
+                </pic:pic>
+              </a:graphicData>
+            </a:graphic>
+          </wp:anchor>
+        </w:drawing>
+      </w:r>
+      <w:r>
+        <w:t>TEXTO DE LA IMAGEN Nº 5: También</w:t>
+      </w:r>
+      <w:r>
+        <w:t xml:space="preserve"> </w:t>
+      </w:r>
+      <w:r>
+        <w:t>aquí quedaría espacio para otra muela; sin embargo, la muela del juicio en crecimiento se encuentra en posición falsa. El motivo de esta mala posición, por tanto, no es la falta de espacio.</w:t>
+      </w:r>
+    </w:p>
+    <w:p/>
+    <w:p/>
+    <w:p/>
+    <w:p>
+      <w:r>
+        <w:rPr>
+          <w:noProof/>
+        </w:rPr>
+        <w:drawing>
+          <wp:anchor distT="0" distB="0" distL="114300" distR="114300" simplePos="0" relativeHeight="251662336" behindDoc="1" locked="0" layoutInCell="1" allowOverlap="1" wp14:anchorId="1D9BF42C" wp14:editId="21CEAEBA">
+            <wp:simplePos x="0" y="0"/>
+            <wp:positionH relativeFrom="column">
+              <wp:posOffset>392136</wp:posOffset>
+            </wp:positionH>
+            <wp:positionV relativeFrom="paragraph">
+              <wp:posOffset>214630</wp:posOffset>
+            </wp:positionV>
+            <wp:extent cx="2688590" cy="2047240"/>
+            <wp:effectExtent l="0" t="0" r="0" b="0"/>
+            <wp:wrapTight wrapText="bothSides">
+              <wp:wrapPolygon edited="0">
+                <wp:start x="0" y="0"/>
+                <wp:lineTo x="0" y="21305"/>
+                <wp:lineTo x="21427" y="21305"/>
+                <wp:lineTo x="21427" y="0"/>
+                <wp:lineTo x="0" y="0"/>
+              </wp:wrapPolygon>
+            </wp:wrapTight>
+            <wp:docPr id="5" name="Imagen 5"/>
+            <wp:cNvGraphicFramePr>
+              <a:graphicFrameLocks xmlns:a="http://schemas.openxmlformats.org/drawingml/2006/main" noChangeAspect="1"/>
+            </wp:cNvGraphicFramePr>
+            <a:graphic xmlns:a="http://schemas.openxmlformats.org/drawingml/2006/main">
+              <a:graphicData uri="http://schemas.openxmlformats.org/drawingml/2006/picture">
+                <pic:pic xmlns:pic="http://schemas.openxmlformats.org/drawingml/2006/picture">
+                  <pic:nvPicPr>
+                    <pic:cNvPr id="0" name="Picture 9"/>
+                    <pic:cNvPicPr>
+                      <a:picLocks noChangeAspect="1" noChangeArrowheads="1"/>
+                    </pic:cNvPicPr>
+                  </pic:nvPicPr>
+                  <pic:blipFill>
+                    <a:blip r:embed="rId9">
+                      <a:extLst>
+                        <a:ext uri="{28A0092B-C50C-407E-A947-70E740481C1C}">
+                          <a14:useLocalDpi xmlns:a14="http://schemas.microsoft.com/office/drawing/2010/main" val="0"/>
+                        </a:ext>
+                      </a:extLst>
+                    </a:blip>
+                    <a:srcRect/>
+                    <a:stretch>
+                      <a:fillRect/>
+                    </a:stretch>
+                  </pic:blipFill>
+                  <pic:spPr bwMode="auto">
+                    <a:xfrm>
+                      <a:off x="0" y="0"/>
+                      <a:ext cx="2688590" cy="2047240"/>
+                    </a:xfrm>
+                    <a:prstGeom prst="rect">
+                      <a:avLst/>
+                    </a:prstGeom>
+                    <a:noFill/>
+                    <a:ln>
+                      <a:noFill/>
+                    </a:ln>
+                  </pic:spPr>
+                </pic:pic>
+              </a:graphicData>
+            </a:graphic>
+          </wp:anchor>
+        </w:drawing>
+      </w:r>
+    </w:p>
+    <w:p>
+      <w:r>
+        <w:t>TEXTO DE LA IMAGEN Nº 6: 0 – 500</w:t>
+      </w:r>
+      <w:r>
+        <w:t xml:space="preserve"> </w:t>
+      </w:r>
+      <w:r>
+        <w:t xml:space="preserve">a.C.  </w:t>
+      </w:r>
+      <w:proofErr w:type="gramStart"/>
+      <w:r>
+        <w:t>También  aquí</w:t>
+      </w:r>
+      <w:proofErr w:type="gramEnd"/>
+      <w:r>
+        <w:t xml:space="preserve">  tenemos  todavía  un espacio ancho, libre, detrás de la muela del</w:t>
+      </w:r>
+      <w:r>
+        <w:t xml:space="preserve"> </w:t>
+      </w:r>
+      <w:r>
+        <w:t>juicio.</w:t>
+      </w:r>
+      <w:r>
+        <w:t xml:space="preserve"> </w:t>
+      </w:r>
+      <w:r>
+        <w:t>Esta</w:t>
+      </w:r>
+      <w:r>
+        <w:t xml:space="preserve"> </w:t>
+      </w:r>
+      <w:r>
+        <w:t>radiografía</w:t>
+      </w:r>
+      <w:r>
+        <w:t xml:space="preserve"> nos muestra, asimismo, la expulsión de un molar “de seis años”, roto, con formación ósea nueva y a únicamente una ligera claridad en la zona de reabsorción.</w:t>
+      </w:r>
+      <w:r>
+        <w:t xml:space="preserve"> </w:t>
+      </w:r>
+    </w:p>
+    <w:p/>
+    <w:p>
+      <w:r>
+        <w:rPr>
+          <w:noProof/>
+        </w:rPr>
+        <w:drawing>
+          <wp:anchor distT="0" distB="0" distL="114300" distR="114300" simplePos="0" relativeHeight="251663360" behindDoc="1" locked="0" layoutInCell="1" allowOverlap="1" wp14:anchorId="1437B37F" wp14:editId="1F51CE73">
+            <wp:simplePos x="0" y="0"/>
+            <wp:positionH relativeFrom="column">
+              <wp:posOffset>385199</wp:posOffset>
+            </wp:positionH>
+            <wp:positionV relativeFrom="paragraph">
+              <wp:posOffset>228</wp:posOffset>
+            </wp:positionV>
+            <wp:extent cx="2531745" cy="1985645"/>
+            <wp:effectExtent l="0" t="0" r="1905" b="0"/>
+            <wp:wrapTight wrapText="bothSides">
+              <wp:wrapPolygon edited="0">
+                <wp:start x="0" y="0"/>
+                <wp:lineTo x="0" y="21344"/>
+                <wp:lineTo x="21454" y="21344"/>
+                <wp:lineTo x="21454" y="0"/>
+                <wp:lineTo x="0" y="0"/>
+              </wp:wrapPolygon>
+            </wp:wrapTight>
+            <wp:docPr id="6" name="Imagen 6"/>
+            <wp:cNvGraphicFramePr>
+              <a:graphicFrameLocks xmlns:a="http://schemas.openxmlformats.org/drawingml/2006/main" noChangeAspect="1"/>
+            </wp:cNvGraphicFramePr>
+            <a:graphic xmlns:a="http://schemas.openxmlformats.org/drawingml/2006/main">
+              <a:graphicData uri="http://schemas.openxmlformats.org/drawingml/2006/picture">
+                <pic:pic xmlns:pic="http://schemas.openxmlformats.org/drawingml/2006/picture">
+                  <pic:nvPicPr>
+                    <pic:cNvPr id="0" name="Picture 11"/>
+                    <pic:cNvPicPr>
+                      <a:picLocks noChangeAspect="1" noChangeArrowheads="1"/>
+                    </pic:cNvPicPr>
+                  </pic:nvPicPr>
+                  <pic:blipFill>
+                    <a:blip r:embed="rId10">
+                      <a:extLst>
+                        <a:ext uri="{28A0092B-C50C-407E-A947-70E740481C1C}">
+                          <a14:useLocalDpi xmlns:a14="http://schemas.microsoft.com/office/drawing/2010/main" val="0"/>
+                        </a:ext>
+                      </a:extLst>
+                    </a:blip>
+                    <a:srcRect/>
+                    <a:stretch>
+                      <a:fillRect/>
+                    </a:stretch>
+                  </pic:blipFill>
+                  <pic:spPr bwMode="auto">
+                    <a:xfrm>
+                      <a:off x="0" y="0"/>
+                      <a:ext cx="2531745" cy="1985645"/>
+                    </a:xfrm>
+                    <a:prstGeom prst="rect">
+                      <a:avLst/>
+                    </a:prstGeom>
+                    <a:noFill/>
+                    <a:ln>
+                      <a:noFill/>
+                    </a:ln>
+                  </pic:spPr>
+                </pic:pic>
+              </a:graphicData>
+            </a:graphic>
+          </wp:anchor>
+        </w:drawing>
+      </w:r>
+      <w:r>
+        <w:t>TEXTO DE LA IMAGEN Nº 7: Siglos XII-VIII. Aquí ya podemos observar una reducción del espacio retromolar.</w:t>
+      </w:r>
+    </w:p>
+    <w:p/>
+    <w:p/>
+    <w:p/>
+    <w:p/>
+    <w:p/>
+    <w:p/>
+    <w:p/>
+    <w:p/>
+    <w:p>
+      <w:r>
+        <w:rPr>
+          <w:noProof/>
+        </w:rPr>
+        <w:drawing>
+          <wp:anchor distT="0" distB="0" distL="114300" distR="114300" simplePos="0" relativeHeight="251664384" behindDoc="1" locked="0" layoutInCell="1" allowOverlap="1" wp14:anchorId="785DA99D" wp14:editId="5BF6FE70">
+            <wp:simplePos x="0" y="0"/>
+            <wp:positionH relativeFrom="column">
+              <wp:posOffset>358083</wp:posOffset>
+            </wp:positionH>
+            <wp:positionV relativeFrom="paragraph">
+              <wp:posOffset>1374</wp:posOffset>
+            </wp:positionV>
+            <wp:extent cx="2402205" cy="1863090"/>
+            <wp:effectExtent l="0" t="0" r="0" b="3810"/>
+            <wp:wrapTight wrapText="bothSides">
+              <wp:wrapPolygon edited="0">
+                <wp:start x="0" y="0"/>
+                <wp:lineTo x="0" y="21423"/>
+                <wp:lineTo x="21412" y="21423"/>
+                <wp:lineTo x="21412" y="0"/>
+                <wp:lineTo x="0" y="0"/>
+              </wp:wrapPolygon>
+            </wp:wrapTight>
+            <wp:docPr id="7" name="Imagen 7"/>
+            <wp:cNvGraphicFramePr>
+              <a:graphicFrameLocks xmlns:a="http://schemas.openxmlformats.org/drawingml/2006/main" noChangeAspect="1"/>
+            </wp:cNvGraphicFramePr>
+            <a:graphic xmlns:a="http://schemas.openxmlformats.org/drawingml/2006/main">
+              <a:graphicData uri="http://schemas.openxmlformats.org/drawingml/2006/picture">
+                <pic:pic xmlns:pic="http://schemas.openxmlformats.org/drawingml/2006/picture">
+                  <pic:nvPicPr>
+                    <pic:cNvPr id="0" name="Picture 13"/>
+                    <pic:cNvPicPr>
+                      <a:picLocks noChangeAspect="1" noChangeArrowheads="1"/>
+                    </pic:cNvPicPr>
+                  </pic:nvPicPr>
+                  <pic:blipFill>
+                    <a:blip r:embed="rId11">
+                      <a:extLst>
+                        <a:ext uri="{28A0092B-C50C-407E-A947-70E740481C1C}">
+                          <a14:useLocalDpi xmlns:a14="http://schemas.microsoft.com/office/drawing/2010/main" val="0"/>
+                        </a:ext>
+                      </a:extLst>
+                    </a:blip>
+                    <a:srcRect/>
+                    <a:stretch>
+                      <a:fillRect/>
+                    </a:stretch>
+                  </pic:blipFill>
+                  <pic:spPr bwMode="auto">
+                    <a:xfrm>
+                      <a:off x="0" y="0"/>
+                      <a:ext cx="2402205" cy="1863090"/>
+                    </a:xfrm>
+                    <a:prstGeom prst="rect">
+                      <a:avLst/>
+                    </a:prstGeom>
+                    <a:noFill/>
+                    <a:ln>
+                      <a:noFill/>
+                    </a:ln>
+                  </pic:spPr>
+                </pic:pic>
+              </a:graphicData>
+            </a:graphic>
+          </wp:anchor>
+        </w:drawing>
+      </w:r>
+      <w:r>
+        <w:t>TEXTO DE LA IMAGEN Nº 8: Siglos XIII-XIV.</w:t>
+      </w:r>
+      <w:r>
+        <w:t xml:space="preserve"> </w:t>
+      </w:r>
+      <w:proofErr w:type="gramStart"/>
+      <w:r>
+        <w:t>La  reducción</w:t>
+      </w:r>
+      <w:proofErr w:type="gramEnd"/>
+      <w:r>
+        <w:t xml:space="preserve">  del  espacio  retromolar  progresa. Muela del juicio con estrías periodontales.</w:t>
+      </w:r>
+    </w:p>
+    <w:p/>
+    <w:p/>
+    <w:p/>
+    <w:p/>
+    <w:p/>
+    <w:p/>
+    <w:p>
+      <w:r>
+        <w:rPr>
+          <w:noProof/>
+        </w:rPr>
+        <w:drawing>
+          <wp:anchor distT="0" distB="0" distL="114300" distR="114300" simplePos="0" relativeHeight="251665408" behindDoc="1" locked="0" layoutInCell="1" allowOverlap="1" wp14:anchorId="1A60229E" wp14:editId="56CD5D3C">
+            <wp:simplePos x="0" y="0"/>
+            <wp:positionH relativeFrom="column">
+              <wp:posOffset>358083</wp:posOffset>
+            </wp:positionH>
+            <wp:positionV relativeFrom="paragraph">
+              <wp:posOffset>313</wp:posOffset>
+            </wp:positionV>
+            <wp:extent cx="2484120" cy="1863090"/>
+            <wp:effectExtent l="0" t="0" r="0" b="3810"/>
+            <wp:wrapTight wrapText="bothSides">
+              <wp:wrapPolygon edited="0">
+                <wp:start x="0" y="0"/>
+                <wp:lineTo x="0" y="21423"/>
+                <wp:lineTo x="21368" y="21423"/>
+                <wp:lineTo x="21368" y="0"/>
+                <wp:lineTo x="0" y="0"/>
+              </wp:wrapPolygon>
+            </wp:wrapTight>
+            <wp:docPr id="8" name="Imagen 8"/>
+            <wp:cNvGraphicFramePr>
+              <a:graphicFrameLocks xmlns:a="http://schemas.openxmlformats.org/drawingml/2006/main" noChangeAspect="1"/>
+            </wp:cNvGraphicFramePr>
+            <a:graphic xmlns:a="http://schemas.openxmlformats.org/drawingml/2006/main">
+              <a:graphicData uri="http://schemas.openxmlformats.org/drawingml/2006/picture">
+                <pic:pic xmlns:pic="http://schemas.openxmlformats.org/drawingml/2006/picture">
+                  <pic:nvPicPr>
+                    <pic:cNvPr id="0" name="Picture 15"/>
+                    <pic:cNvPicPr>
+                      <a:picLocks noChangeAspect="1" noChangeArrowheads="1"/>
+                    </pic:cNvPicPr>
+                  </pic:nvPicPr>
+                  <pic:blipFill>
+                    <a:blip r:embed="rId12">
+                      <a:extLst>
+                        <a:ext uri="{28A0092B-C50C-407E-A947-70E740481C1C}">
+                          <a14:useLocalDpi xmlns:a14="http://schemas.microsoft.com/office/drawing/2010/main" val="0"/>
+                        </a:ext>
+                      </a:extLst>
+                    </a:blip>
+                    <a:srcRect/>
+                    <a:stretch>
+                      <a:fillRect/>
+                    </a:stretch>
+                  </pic:blipFill>
+                  <pic:spPr bwMode="auto">
+                    <a:xfrm>
+                      <a:off x="0" y="0"/>
+                      <a:ext cx="2484120" cy="1863090"/>
+                    </a:xfrm>
+                    <a:prstGeom prst="rect">
+                      <a:avLst/>
+                    </a:prstGeom>
+                    <a:noFill/>
+                    <a:ln>
+                      <a:noFill/>
+                    </a:ln>
+                  </pic:spPr>
+                </pic:pic>
+              </a:graphicData>
+            </a:graphic>
+          </wp:anchor>
+        </w:drawing>
+      </w:r>
+      <w:proofErr w:type="gramStart"/>
+      <w:r>
+        <w:t>TEXTO  DE</w:t>
+      </w:r>
+      <w:proofErr w:type="gramEnd"/>
+      <w:r>
+        <w:t xml:space="preserve">  LA  IMAGEN  Nº  9:  Mandíbula</w:t>
+      </w:r>
+      <w:r>
+        <w:t xml:space="preserve"> </w:t>
+      </w:r>
+      <w:r>
+        <w:t>contemporánea;  la muela del juicio se halla ya en</w:t>
+      </w:r>
+    </w:p>
+    <w:p/>
+    <w:p/>
+    <w:p/>
+    <w:p/>
+    <w:p/>
+    <w:p/>
+    <w:p/>
+    <w:p>
+      <w:r>
+        <w:rPr>
+          <w:noProof/>
+        </w:rPr>
+        <w:drawing>
+          <wp:inline distT="0" distB="0" distL="0" distR="0" wp14:anchorId="0DA851D3" wp14:editId="455AC9E9">
+            <wp:extent cx="5377180" cy="2743200"/>
+            <wp:effectExtent l="0" t="0" r="0" b="0"/>
+            <wp:docPr id="9" name="Imagen 9"/>
+            <wp:cNvGraphicFramePr>
+              <a:graphicFrameLocks xmlns:a="http://schemas.openxmlformats.org/drawingml/2006/main" noChangeAspect="1"/>
+            </wp:cNvGraphicFramePr>
+            <a:graphic xmlns:a="http://schemas.openxmlformats.org/drawingml/2006/main">
+              <a:graphicData uri="http://schemas.openxmlformats.org/drawingml/2006/picture">
+                <pic:pic xmlns:pic="http://schemas.openxmlformats.org/drawingml/2006/picture">
+                  <pic:nvPicPr>
+                    <pic:cNvPr id="0" name="Picture 17"/>
+                    <pic:cNvPicPr>
+                      <a:picLocks noChangeAspect="1" noChangeArrowheads="1"/>
+                    </pic:cNvPicPr>
+                  </pic:nvPicPr>
+                  <pic:blipFill>
+                    <a:blip r:embed="rId13">
+                      <a:extLst>
+                        <a:ext uri="{28A0092B-C50C-407E-A947-70E740481C1C}">
+                          <a14:useLocalDpi xmlns:a14="http://schemas.microsoft.com/office/drawing/2010/main" val="0"/>
+                        </a:ext>
+                      </a:extLst>
+                    </a:blip>
+                    <a:srcRect/>
+                    <a:stretch>
+                      <a:fillRect/>
+                    </a:stretch>
+                  </pic:blipFill>
+                  <pic:spPr bwMode="auto">
+                    <a:xfrm>
+                      <a:off x="0" y="0"/>
+                      <a:ext cx="5377180" cy="2743200"/>
+                    </a:xfrm>
+                    <a:prstGeom prst="rect">
+                      <a:avLst/>
+                    </a:prstGeom>
+                    <a:noFill/>
+                    <a:ln>
+                      <a:noFill/>
+                    </a:ln>
+                  </pic:spPr>
+                </pic:pic>
+              </a:graphicData>
+            </a:graphic>
+          </wp:inline>
+        </w:drawing>
+      </w:r>
+    </w:p>
+    <w:p>
+      <w:proofErr w:type="gramStart"/>
+      <w:r>
+        <w:t>TEXTO  DE</w:t>
+      </w:r>
+      <w:proofErr w:type="gramEnd"/>
+      <w:r>
+        <w:t xml:space="preserve">  LA  IMAGEN  Nº  10:  En  esta  radiografía  panorámica</w:t>
+      </w:r>
+      <w:r>
+        <w:t xml:space="preserve"> de u niño de 8 años </w:t>
+      </w:r>
+      <w:r>
+        <w:t>podemos observar, en una dentadura bien desarrollada, sin caries, la futura falta de espacio</w:t>
+      </w:r>
+      <w:r>
+        <w:t xml:space="preserve"> </w:t>
+      </w:r>
+      <w:r>
+        <w:t>del tercer molar. A pesar de que los maxilares se desarrollarán más, se reconocen ya los gérmenes dentales en la rama ascendente (flechas).</w:t>
+      </w:r>
+    </w:p>
+    <w:p>
+      <w:r>
+        <w:t>Pero no se trata únicamente de este factor, sino que, mediante este "desplazamiento", las</w:t>
+      </w:r>
+      <w:r>
+        <w:t xml:space="preserve"> </w:t>
+      </w:r>
+      <w:r>
+        <w:t xml:space="preserve">muelas se aproximan cada vez más a la curva que describe el canal mandibular* en esta re- </w:t>
+      </w:r>
+      <w:proofErr w:type="spellStart"/>
+      <w:r>
+        <w:t>gión</w:t>
+      </w:r>
+      <w:proofErr w:type="spellEnd"/>
+      <w:r>
+        <w:t>; dicho con otras palabras: que las raíces de los propios molares se encuentran muy cerca</w:t>
+      </w:r>
+      <w:r>
+        <w:t xml:space="preserve"> </w:t>
+      </w:r>
+      <w:r>
+        <w:t>de él. Esta excesiva aproximación puede significar un área que genere alteraciones del S.N.V.</w:t>
+      </w:r>
+      <w:r>
+        <w:t xml:space="preserve"> </w:t>
+      </w:r>
+      <w:r>
+        <w:t>y, en consecuencia, patologías a distancia.</w:t>
+      </w:r>
+    </w:p>
+    <w:p/>
+    <w:p>
+      <w:pPr>
+        <w:rPr>
+          <w:rStyle w:val="Refdenotaalfinal"/>
+        </w:rPr>
+      </w:pPr>
+      <w:r>
+        <w:rPr>
+          <w:rStyle w:val="Refdenotaalfinal"/>
+        </w:rPr>
+        <w:t>(* “Canal mandibular”: acanaladura situada a lo largo del interior del hueso mandibular, que alberga</w:t>
+      </w:r>
+      <w:r>
+        <w:rPr>
+          <w:rStyle w:val="Refdenotaalfinal"/>
+        </w:rPr>
+        <w:t xml:space="preserve"> </w:t>
+      </w:r>
+      <w:r>
+        <w:rPr>
+          <w:rStyle w:val="Refdenotaalfinal"/>
+        </w:rPr>
+        <w:t>el nervio de este mismo nombre que enraíza las piezas dentales).</w:t>
+      </w:r>
+    </w:p>
+    <w:p/>
+    <w:p>
+      <w:r>
+        <w:t xml:space="preserve">¿Dónde se halla, pues, el peligro en la muela del </w:t>
+      </w:r>
+      <w:proofErr w:type="gramStart"/>
+      <w:r>
+        <w:t>juicio?.</w:t>
+      </w:r>
+      <w:proofErr w:type="gramEnd"/>
+      <w:r>
+        <w:t xml:space="preserve"> </w:t>
+      </w:r>
+      <w:r>
+        <w:rPr>
+          <w:lang w:val="pt-BR"/>
+        </w:rPr>
+        <w:t>A grandes rasgos, podemos</w:t>
+      </w:r>
+      <w:r>
+        <w:rPr>
+          <w:lang w:val="pt-BR"/>
+        </w:rPr>
+        <w:t xml:space="preserve"> </w:t>
+      </w:r>
+      <w:r>
+        <w:rPr>
+          <w:lang w:val="pt-BR"/>
+        </w:rPr>
+        <w:t xml:space="preserve">destacar dos motivos. </w:t>
+      </w:r>
+      <w:r>
+        <w:t>Primero: a causa de esta falta de espacio, se crea el fenómeno que describe la literatura odontológica y que se denomina “</w:t>
+      </w:r>
+      <w:proofErr w:type="spellStart"/>
+      <w:r>
+        <w:t>pericoronitis</w:t>
+      </w:r>
+      <w:proofErr w:type="spellEnd"/>
+      <w:r>
+        <w:t>”, consistente en restos de la bolsita dental, con formación de bolsa marginal posterior y que se contempla como principal motivo de la infección focal.</w:t>
+      </w:r>
+    </w:p>
+    <w:p>
+      <w:r>
+        <w:t>A nuestro juicio, sin embargo, el segundo factor, puramente neural, es frecuentemente más</w:t>
+      </w:r>
+      <w:r>
+        <w:t xml:space="preserve"> </w:t>
+      </w:r>
+      <w:r>
+        <w:t>peligroso, ya que actúa a distancia y no es apreciable localmente. Este es, principalmente, el factor que hasta ahora casi no ha sido tenido en cuenta.</w:t>
+      </w:r>
+    </w:p>
+    <w:p>
+      <w:r>
+        <w:t>El diente crece desde la corona de la raíz. A causa de la reducción del maxilar descrita</w:t>
+      </w:r>
+      <w:r>
+        <w:t xml:space="preserve"> </w:t>
+      </w:r>
+      <w:r>
+        <w:t xml:space="preserve">anteriormente, y casi finalizado el periodo de crecimiento, las raíces se aproximan cada vez más al canal mandibular, como podemos apreciar claramente en la imagen </w:t>
+      </w:r>
+      <w:proofErr w:type="spellStart"/>
+      <w:r>
+        <w:t>nº</w:t>
+      </w:r>
+      <w:proofErr w:type="spellEnd"/>
+      <w:r>
+        <w:t xml:space="preserve"> 11.</w:t>
+      </w:r>
+    </w:p>
     <w:p/>
     <w:sectPr>
       <w:pgSz w:w="11906" w:h="16838" w:code="9"/>
@@ -5266,6 +6503,14 @@
       <w:lang w:val="es-ES" w:eastAsia="es-ES"/>
     </w:rPr>
   </w:style>
+  <w:style w:type="character" w:styleId="Refdenotaalfinal">
+    <w:name w:val="endnote reference"/>
+    <w:basedOn w:val="Fuentedeprrafopredeter"/>
+    <w:rsid w:val="00BB0A19"/>
+    <w:rPr>
+      <w:vertAlign w:val="superscript"/>
+    </w:rPr>
+  </w:style>
 </w:styles>
 </file>
 

</xml_diff>

<commit_message>
hasta pag 30 adler, hasta 150 del TRabajo tio g
</commit_message>
<xml_diff>
--- a/En progreso/Adler/Terapia Neurofoca - Mejorando.docx
+++ b/En progreso/Adler/Terapia Neurofoca - Mejorando.docx
@@ -702,15 +702,7 @@
     </w:p>
     <w:p>
       <w:r>
-        <w:t xml:space="preserve">Un valioso método, al que me refiero repetidamente en este libro, es el Test Neural de </w:t>
-      </w:r>
-      <w:proofErr w:type="spellStart"/>
-      <w:r>
-        <w:t>Huneke</w:t>
-      </w:r>
-      <w:proofErr w:type="spellEnd"/>
-      <w:r>
-        <w:t>. Con él,</w:t>
+        <w:t>Un valioso método, al que me refiero repetidamente en este libro, es el Test Neural de Huneke. Con él,</w:t>
       </w:r>
       <w:r>
         <w:t xml:space="preserve"> </w:t>
@@ -1282,15 +1274,7 @@
     </w:p>
     <w:p>
       <w:r>
-        <w:t xml:space="preserve">Precisamente no puedo decir lo mismo, y desde la aparición de la primera edición de mi libro han transcurrido años. ¿Por qué? Bueno, lo que yo no intento es curar una enfermedad, sino buscar y tratar su etiología, eliminando del sistema dental y amigdalar ya sean focos neurales, “espinas irritativas” o interferencias y campos de distorsión e irritación del SNV que se encuentren en esta zona en conexión con el trigémino; en otras palabras, los factores patológicos, más los posibles </w:t>
-      </w:r>
-      <w:proofErr w:type="spellStart"/>
-      <w:r>
-        <w:t>co-factores</w:t>
-      </w:r>
-      <w:proofErr w:type="spellEnd"/>
-      <w:r>
-        <w:t>, que son otros campos de distorsión de menor entidad que acompañan al foco principal; y observar durante muchos años los resultados.</w:t>
+        <w:t>Precisamente no puedo decir lo mismo, y desde la aparición de la primera edición de mi libro han transcurrido años. ¿Por qué? Bueno, lo que yo no intento es curar una enfermedad, sino buscar y tratar su etiología, eliminando del sistema dental y amigdalar ya sean focos neurales, “espinas irritativas” o interferencias y campos de distorsión e irritación del SNV que se encuentren en esta zona en conexión con el trigémino; en otras palabras, los factores patológicos, más los posibles co-factores, que son otros campos de distorsión de menor entidad que acompañan al foco principal; y observar durante muchos años los resultados.</w:t>
       </w:r>
     </w:p>
     <w:p>
@@ -1425,31 +1409,7 @@
     </w:p>
     <w:p>
       <w:r>
-        <w:t>Estas palabras, extraídas de "</w:t>
-      </w:r>
-      <w:proofErr w:type="spellStart"/>
-      <w:r>
-        <w:t>L'homme</w:t>
-      </w:r>
-      <w:proofErr w:type="spellEnd"/>
-      <w:r>
-        <w:t xml:space="preserve"> </w:t>
-      </w:r>
-      <w:proofErr w:type="spellStart"/>
-      <w:r>
-        <w:t>inconnu</w:t>
-      </w:r>
-      <w:proofErr w:type="spellEnd"/>
-      <w:r>
-        <w:t xml:space="preserve">”, del Premio Nobel Alexis </w:t>
-      </w:r>
-      <w:proofErr w:type="spellStart"/>
-      <w:r>
-        <w:t>Carrell</w:t>
-      </w:r>
-      <w:proofErr w:type="spellEnd"/>
-      <w:r>
-        <w:t>, un gran hombre en la historia de la medicina, las cito porque en ellas se recoge toda la problemática de la medicina como una ciencia.</w:t>
+        <w:t>Estas palabras, extraídas de "L'homme inconnu”, del Premio Nobel Alexis Carrell, un gran hombre en la historia de la medicina, las cito porque en ellas se recoge toda la problemática de la medicina como una ciencia.</w:t>
       </w:r>
     </w:p>
     <w:p>
@@ -2064,15 +2024,7 @@
         <w:t xml:space="preserve"> </w:t>
       </w:r>
       <w:r>
-        <w:t xml:space="preserve">interesado pueda reconocerlas rápidamente, sin someterse a un largo estudio de literatura. (La lectura del libro "El sistema de regulación de base", 4ª edición ampliada, del Prof. A. Pischinger (Karl F. Hang Verlag, </w:t>
-      </w:r>
-      <w:proofErr w:type="spellStart"/>
-      <w:r>
-        <w:t>Heildelberg</w:t>
-      </w:r>
-      <w:proofErr w:type="spellEnd"/>
-      <w:r>
-        <w:t xml:space="preserve"> 1983), puede ser imprescindible para el profesional de la medicina para la aclaración de relaciones neurales desconocidas hasta ahora. En él veremos que muchos conocimientos empíricos ahora han sido demostrados y ampliados por una exacta investigación científica.</w:t>
+        <w:t>interesado pueda reconocerlas rápidamente, sin someterse a un largo estudio de literatura. (La lectura del libro "El sistema de regulación de base", 4ª edición ampliada, del Prof. A. Pischinger (Karl F. Hang Verlag, Heildelberg 1983), puede ser imprescindible para el profesional de la medicina para la aclaración de relaciones neurales desconocidas hasta ahora. En él veremos que muchos conocimientos empíricos ahora han sido demostrados y ampliados por una exacta investigación científica.</w:t>
       </w:r>
     </w:p>
     <w:p>
@@ -2212,37 +2164,13 @@
     <w:p/>
     <w:p>
       <w:r>
-        <w:t xml:space="preserve">El autor de esta prueba es el Dr. </w:t>
-      </w:r>
-      <w:proofErr w:type="spellStart"/>
-      <w:r>
-        <w:t>Huneke</w:t>
-      </w:r>
-      <w:proofErr w:type="spellEnd"/>
-      <w:r>
-        <w:t xml:space="preserve">, amigo de Adler. </w:t>
-      </w:r>
-      <w:proofErr w:type="spellStart"/>
-      <w:r>
-        <w:t>Huneke</w:t>
-      </w:r>
-      <w:proofErr w:type="spellEnd"/>
-      <w:r>
-        <w:t xml:space="preserve"> fue uno de los pioneros en la</w:t>
-      </w:r>
-      <w:r>
-        <w:t xml:space="preserve"> </w:t>
-      </w:r>
-      <w:r>
-        <w:t xml:space="preserve">aplicación y desarrollo de la denominada “Terapia Neural” o “Neuro-Focal” en Alemania, consistente en tratar clínicamente estas zonas enfermas a base de la inoculación de anestésicos en la zona dental y amigdalar, o la extracción y extirpación de estos elementos. Pero, fundamentalmente, fue </w:t>
-      </w:r>
-      <w:proofErr w:type="spellStart"/>
-      <w:r>
-        <w:t>Huneke</w:t>
-      </w:r>
-      <w:proofErr w:type="spellEnd"/>
-      <w:r>
-        <w:t xml:space="preserve"> el que realizó los primeros ejemplos en terapia neural con la aplicación de anestésicos, aplicación que extendió también a las cicatrices dérmicas causadas por un acto quirúrgico, o bien ocasionadas por traumatismos o accidentes, ya que éstas son frecuentemente causa de importantes alteraciones del SNV </w:t>
+        <w:t>El autor de esta prueba es el Dr. Huneke, amigo de Adler. Huneke fue uno de los pioneros en la</w:t>
+      </w:r>
+      <w:r>
+        <w:t xml:space="preserve"> </w:t>
+      </w:r>
+      <w:r>
+        <w:t xml:space="preserve">aplicación y desarrollo de la denominada “Terapia Neural” o “Neuro-Focal” en Alemania, consistente en tratar clínicamente estas zonas enfermas a base de la inoculación de anestésicos en la zona dental y amigdalar, o la extracción y extirpación de estos elementos. Pero, fundamentalmente, fue Huneke el que realizó los primeros ejemplos en terapia neural con la aplicación de anestésicos, aplicación que extendió también a las cicatrices dérmicas causadas por un acto quirúrgico, o bien ocasionadas por traumatismos o accidentes, ya que éstas son frecuentemente causa de importantes alteraciones del SNV </w:t>
       </w:r>
       <w:r>
         <w:t>y que</w:t>
@@ -2316,35 +2244,169 @@
     <w:p/>
     <w:p>
       <w:r>
-        <w:t>Nuestro trabajo en España, ya desde un principio, fue más sencillo que en otros países que podríamos llamar "</w:t>
-      </w:r>
-      <w:proofErr w:type="spellStart"/>
-      <w:r>
-        <w:t>supercivilizados</w:t>
-      </w:r>
-      <w:proofErr w:type="spellEnd"/>
-      <w:r>
-        <w:t xml:space="preserve">", porque, hace años, a través del tipo y ritmo de vida de la población autóctona, pudimos observar especialmente el llamado "foco solitario", mientras </w:t>
-      </w:r>
-      <w:proofErr w:type="gramStart"/>
+        <w:t xml:space="preserve">Nuestro trabajo en España, ya desde un principio, fue más sencillo que en otros países que podríamos llamar "supercivilizados", porque, hace años, a través del tipo y ritmo de vida de la población autóctona, pudimos observar especialmente el llamado "foco solitario", mientras </w:t>
+      </w:r>
+      <w:r>
+        <w:t>que,</w:t>
+      </w:r>
+      <w:r>
+        <w:t xml:space="preserve"> en</w:t>
+      </w:r>
+      <w:r>
+        <w:t xml:space="preserve"> </w:t>
+      </w:r>
+      <w:r>
+        <w:t>el</w:t>
+      </w:r>
+      <w:r>
+        <w:t xml:space="preserve"> </w:t>
+      </w:r>
+      <w:r>
+        <w:t>caso</w:t>
+      </w:r>
+      <w:r>
+        <w:t xml:space="preserve"> </w:t>
+      </w:r>
+      <w:r>
+        <w:t>de</w:t>
+      </w:r>
+      <w:r>
+        <w:t xml:space="preserve"> </w:t>
+      </w:r>
+      <w:r>
+        <w:t>los</w:t>
+      </w:r>
+      <w:r>
+        <w:t xml:space="preserve"> </w:t>
+      </w:r>
+      <w:r>
+        <w:t>campos</w:t>
+      </w:r>
+      <w:r>
+        <w:t xml:space="preserve"> </w:t>
+      </w:r>
+      <w:r>
+        <w:t>de</w:t>
+      </w:r>
+      <w:r>
+        <w:t xml:space="preserve"> </w:t>
+      </w:r>
+      <w:r>
+        <w:t>distorsión</w:t>
+      </w:r>
+      <w:r>
+        <w:t xml:space="preserve"> </w:t>
+      </w:r>
+      <w:r>
+        <w:t>múltiples,</w:t>
+      </w:r>
+      <w:r>
+        <w:t xml:space="preserve"> </w:t>
+      </w:r>
+      <w:r>
+        <w:t>sobre</w:t>
+      </w:r>
+      <w:r>
+        <w:t xml:space="preserve"> </w:t>
+      </w:r>
+      <w:r>
+        <w:t>todo</w:t>
+      </w:r>
+      <w:r>
+        <w:t xml:space="preserve"> </w:t>
+      </w:r>
+      <w:r>
+        <w:t>en</w:t>
+      </w:r>
+      <w:r>
+        <w:t xml:space="preserve"> </w:t>
+      </w:r>
+      <w:r>
+        <w:t>aquellos</w:t>
+      </w:r>
+      <w:r>
+        <w:t xml:space="preserve"> </w:t>
+      </w:r>
+      <w:r>
+        <w:t>creados artificialmente, es a veces muy difícil descubrir el nexo entre enfermedad y causa en su forma</w:t>
+      </w:r>
+      <w:r>
+        <w:t xml:space="preserve"> </w:t>
+      </w:r>
+      <w:r>
+        <w:t>"pura"*.</w:t>
+      </w:r>
+    </w:p>
+    <w:p/>
+    <w:p>
+      <w:r>
+        <w:t>(*</w:t>
+      </w:r>
+      <w:r>
+        <w:t xml:space="preserve"> </w:t>
+      </w:r>
+      <w:r>
+        <w:t>”Forma</w:t>
+      </w:r>
+      <w:r>
+        <w:t xml:space="preserve"> </w:t>
+      </w:r>
+      <w:r>
+        <w:t>pura”:</w:t>
+      </w:r>
+      <w:r>
+        <w:t xml:space="preserve"> </w:t>
+      </w:r>
+      <w:r>
+        <w:t>Se</w:t>
+      </w:r>
+      <w:r>
+        <w:t xml:space="preserve"> </w:t>
+      </w:r>
+      <w:r>
+        <w:t>refiere</w:t>
+      </w:r>
+      <w:r>
+        <w:t xml:space="preserve"> </w:t>
+      </w:r>
+      <w:r>
+        <w:t>a</w:t>
+      </w:r>
+      <w:r>
+        <w:t xml:space="preserve"> </w:t>
+      </w:r>
+      <w:r>
+        <w:t>los</w:t>
+      </w:r>
+      <w:r>
+        <w:t xml:space="preserve"> </w:t>
+      </w:r>
+      <w:r>
+        <w:t>pacientes</w:t>
+      </w:r>
+      <w:r>
+        <w:t xml:space="preserve"> </w:t>
+      </w:r>
+      <w:r>
+        <w:t>procedentes</w:t>
+      </w:r>
+      <w:r>
+        <w:t xml:space="preserve"> </w:t>
+      </w:r>
+      <w:r>
+        <w:t>del</w:t>
+      </w:r>
+      <w:r>
+        <w:t xml:space="preserve"> </w:t>
+      </w:r>
       <w:r>
         <w:t>que</w:t>
       </w:r>
-      <w:proofErr w:type="gramEnd"/>
-      <w:r>
-        <w:t xml:space="preserve"> en</w:t>
-      </w:r>
-      <w:r>
-        <w:t xml:space="preserve"> </w:t>
-      </w:r>
-      <w:r>
-        <w:t>el</w:t>
-      </w:r>
-      <w:r>
-        <w:t xml:space="preserve"> </w:t>
-      </w:r>
-      <w:r>
-        <w:t>caso</w:t>
+      <w:r>
+        <w:t xml:space="preserve"> </w:t>
+      </w:r>
+      <w:r>
+        <w:t>acaba</w:t>
       </w:r>
       <w:r>
         <w:t xml:space="preserve"> </w:t>
@@ -2356,170 +2418,13 @@
         <w:t xml:space="preserve"> </w:t>
       </w:r>
       <w:r>
-        <w:t>los</w:t>
-      </w:r>
-      <w:r>
-        <w:t xml:space="preserve"> </w:t>
-      </w:r>
-      <w:r>
-        <w:t>campos</w:t>
-      </w:r>
-      <w:r>
-        <w:t xml:space="preserve"> </w:t>
-      </w:r>
-      <w:r>
-        <w:t>de</w:t>
-      </w:r>
-      <w:r>
-        <w:t xml:space="preserve"> </w:t>
-      </w:r>
-      <w:r>
-        <w:t>distorsión</w:t>
-      </w:r>
-      <w:r>
-        <w:t xml:space="preserve"> </w:t>
-      </w:r>
-      <w:r>
-        <w:t>múltiples,</w:t>
-      </w:r>
-      <w:r>
-        <w:t xml:space="preserve"> </w:t>
-      </w:r>
-      <w:r>
-        <w:t>sobre</w:t>
-      </w:r>
-      <w:r>
-        <w:t xml:space="preserve"> </w:t>
-      </w:r>
-      <w:r>
-        <w:t>todo</w:t>
-      </w:r>
-      <w:r>
-        <w:t xml:space="preserve"> </w:t>
-      </w:r>
-      <w:r>
-        <w:t>en</w:t>
-      </w:r>
-      <w:r>
-        <w:t xml:space="preserve"> </w:t>
-      </w:r>
-      <w:r>
-        <w:t>aquellos</w:t>
-      </w:r>
-      <w:r>
-        <w:t xml:space="preserve"> </w:t>
-      </w:r>
-      <w:r>
-        <w:t>creados artificialmente, es a veces muy difícil descubrir el nexo entre enfermedad y causa en su forma</w:t>
-      </w:r>
-      <w:r>
-        <w:t xml:space="preserve"> </w:t>
-      </w:r>
-      <w:r>
-        <w:t>"pura"*.</w:t>
-      </w:r>
-    </w:p>
-    <w:p/>
-    <w:p>
-      <w:r>
-        <w:t>(</w:t>
-      </w:r>
-      <w:proofErr w:type="gramStart"/>
-      <w:r>
-        <w:t>*</w:t>
-      </w:r>
-      <w:r>
-        <w:t xml:space="preserve"> </w:t>
-      </w:r>
-      <w:r>
-        <w:t>”Forma</w:t>
-      </w:r>
-      <w:proofErr w:type="gramEnd"/>
-      <w:r>
-        <w:t xml:space="preserve"> </w:t>
-      </w:r>
-      <w:r>
-        <w:t>pura”:</w:t>
-      </w:r>
-      <w:r>
-        <w:t xml:space="preserve"> </w:t>
-      </w:r>
-      <w:r>
-        <w:t>Se</w:t>
-      </w:r>
-      <w:r>
-        <w:t xml:space="preserve"> </w:t>
-      </w:r>
-      <w:r>
-        <w:t>refiere</w:t>
-      </w:r>
-      <w:r>
-        <w:t xml:space="preserve"> </w:t>
-      </w:r>
-      <w:r>
-        <w:t>a</w:t>
-      </w:r>
-      <w:r>
-        <w:t xml:space="preserve"> </w:t>
-      </w:r>
-      <w:r>
-        <w:t>los</w:t>
-      </w:r>
-      <w:r>
-        <w:t xml:space="preserve"> </w:t>
-      </w:r>
-      <w:r>
-        <w:t>pacientes</w:t>
-      </w:r>
-      <w:r>
-        <w:t xml:space="preserve"> </w:t>
-      </w:r>
-      <w:r>
-        <w:t>procedentes</w:t>
-      </w:r>
-      <w:r>
-        <w:t xml:space="preserve"> </w:t>
-      </w:r>
-      <w:r>
-        <w:t>del</w:t>
-      </w:r>
-      <w:r>
-        <w:t xml:space="preserve"> </w:t>
-      </w:r>
-      <w:r>
-        <w:t>que</w:t>
-      </w:r>
-      <w:r>
-        <w:t xml:space="preserve"> </w:t>
-      </w:r>
-      <w:r>
-        <w:t>acaba</w:t>
-      </w:r>
-      <w:r>
-        <w:t xml:space="preserve"> </w:t>
-      </w:r>
-      <w:r>
-        <w:t>de</w:t>
-      </w:r>
-      <w:r>
-        <w:t xml:space="preserve"> </w:t>
-      </w:r>
-      <w:r>
         <w:t>denominar</w:t>
       </w:r>
       <w:r>
         <w:t xml:space="preserve"> </w:t>
       </w:r>
       <w:r>
-        <w:t xml:space="preserve">“mundo </w:t>
-      </w:r>
-      <w:proofErr w:type="spellStart"/>
-      <w:r>
-        <w:t>supercivilizado</w:t>
-      </w:r>
-      <w:proofErr w:type="spellEnd"/>
-      <w:r>
-        <w:t>”, por llevar mucha remodelación en su dentadura bajo el pretexto de la conservación de piezas dentales obsoletas, con la finalidad de que los elementos dentales permanezcan en su lugar. “Filosofía” que, vulgarmente, y en detrimento de la salud del paciente, se expresa como “salvar el diente” en base a amalgamas, empastes, puentes, endodoncias –matar el nervio-, y, ¿por qué no?, actualmente lo podrían ser la profusa utilización y colocación de ortodoncias,</w:t>
+        <w:t>“mundo supercivilizado”, por llevar mucha remodelación en su dentadura bajo el pretexto de la conservación de piezas dentales obsoletas, con la finalidad de que los elementos dentales permanezcan en su lugar. “Filosofía” que, vulgarmente, y en detrimento de la salud del paciente, se expresa como “salvar el diente” en base a amalgamas, empastes, puentes, endodoncias –matar el nervio-, y, ¿por qué no?, actualmente lo podrían ser la profusa utilización y colocación de ortodoncias,</w:t>
       </w:r>
       <w:r>
         <w:t xml:space="preserve"> </w:t>
@@ -2531,29 +2436,13 @@
     <w:p/>
     <w:p>
       <w:r>
-        <w:t>Por esto se crean las discusiones hueras, tan cansadas a veces. Motivo de ello fue también el "</w:t>
-      </w:r>
-      <w:proofErr w:type="spellStart"/>
-      <w:r>
-        <w:t>exodontismo</w:t>
-      </w:r>
-      <w:proofErr w:type="spellEnd"/>
-      <w:r>
-        <w:t>", importado de América hace años, como pudimos comprobar personalmente (parecido a lo que ocurrió y aún ocurre con los antibióticos): utilización exenta de críticas, a veces obligadas, a extracciones -para oír</w:t>
-      </w:r>
-      <w:r>
-        <w:t xml:space="preserve"> </w:t>
-      </w:r>
-      <w:r>
-        <w:t>justo lo contrario de los mismos "</w:t>
-      </w:r>
-      <w:proofErr w:type="spellStart"/>
-      <w:r>
-        <w:t>exodontistas</w:t>
-      </w:r>
-      <w:proofErr w:type="spellEnd"/>
-      <w:r>
-        <w:t>" al cabo de los años-.</w:t>
+        <w:t>Por esto se crean las discusiones hueras, tan cansadas a veces. Motivo de ello fue también el "exodontismo", importado de América hace años, como pudimos comprobar personalmente (parecido a lo que ocurrió y aún ocurre con los antibióticos): utilización exenta de críticas, a veces obligadas, a extracciones -para oír</w:t>
+      </w:r>
+      <w:r>
+        <w:t xml:space="preserve"> </w:t>
+      </w:r>
+      <w:r>
+        <w:t>justo lo contrario de los mismos "exodontistas" al cabo de los años-.</w:t>
       </w:r>
     </w:p>
     <w:p>
@@ -2758,15 +2647,7 @@
     </w:p>
     <w:p>
       <w:r>
-        <w:t>opinión, ya hemos calificado como "</w:t>
-      </w:r>
-      <w:proofErr w:type="spellStart"/>
-      <w:r>
-        <w:t>antidiagnóstico</w:t>
-      </w:r>
-      <w:proofErr w:type="spellEnd"/>
-      <w:r>
-        <w:t>", y que reza: “Ningún granuloma” (hasta la</w:t>
+        <w:t>opinión, ya hemos calificado como "antidiagnóstico", y que reza: “Ningún granuloma” (hasta la</w:t>
       </w:r>
       <w:r>
         <w:t xml:space="preserve"> misma definición, técnicamente, está equivocada). No dice ni más ni menos que lo que, comparativamente, podría decir una Jefatura de Policía publicando que: “Carteristas no había, y, por lo tanto, la asamblea no contó con elementos criminales, por lo que no existían indicios de la presencia social de delincuentes". Nos deberíamos preguntar: ¿y los otros?, los asaltantes, estafadores, falsificadores y</w:t>
@@ -2777,52 +2658,24 @@
       <w:r>
         <w:t xml:space="preserve">demás ladrones y asesinos ¿dónde </w:t>
       </w:r>
-      <w:proofErr w:type="gramStart"/>
-      <w:r>
-        <w:t>están?.</w:t>
-      </w:r>
-      <w:proofErr w:type="gramEnd"/>
-      <w:r>
-        <w:t xml:space="preserve"> Pues en materia de odontología neuro-focal les presentaré una gran cantidad de estos "</w:t>
-      </w:r>
-      <w:proofErr w:type="spellStart"/>
-      <w:r>
-        <w:t>gángsters</w:t>
-      </w:r>
-      <w:proofErr w:type="spellEnd"/>
-      <w:r>
-        <w:t>" en el área del trigémino, que minan la salud de nuestros pacientes.</w:t>
+      <w:r>
+        <w:t>están?</w:t>
+      </w:r>
+      <w:r>
+        <w:t xml:space="preserve"> Pues en materia de odontología neuro-focal les presentaré una gran cantidad de estos "gángsters" en el área del trigémino, que minan la salud de nuestros pacientes.</w:t>
       </w:r>
     </w:p>
     <w:p>
       <w:r>
         <w:t xml:space="preserve">¿Cuántas veces hemos visto a pacientes "ya saneados en su dentadura" en la que una ligera o aceptable mejoría, persistiendo los síntomas, se ha entendido como una solución médica, mientras los campos de distorsión más peligrosos permanecen </w:t>
       </w:r>
-      <w:proofErr w:type="gramStart"/>
-      <w:r>
-        <w:t>allí?.</w:t>
-      </w:r>
-      <w:proofErr w:type="gramEnd"/>
-    </w:p>
-    <w:p>
-      <w:r>
-        <w:t xml:space="preserve">A primera vista, esta constatación puede parecer exagerada, pero la demostración gráfica a lo largo de este trabajo dará fe de lo que es un "campo de distorsión", y demostrará que su </w:t>
-      </w:r>
-      <w:proofErr w:type="spellStart"/>
-      <w:r>
-        <w:t>ob</w:t>
-      </w:r>
-      <w:proofErr w:type="spellEnd"/>
-      <w:r>
-        <w:t xml:space="preserve">- </w:t>
-      </w:r>
-      <w:proofErr w:type="spellStart"/>
-      <w:r>
-        <w:t>servación</w:t>
-      </w:r>
-      <w:proofErr w:type="spellEnd"/>
-      <w:r>
-        <w:t>, sobre todo al principio de la enfermedad, es de enorme importancia para cualquier tipo de terapia, sea cual sea esta o cómo se llame.</w:t>
+      <w:r>
+        <w:t>allí?</w:t>
+      </w:r>
+    </w:p>
+    <w:p>
+      <w:r>
+        <w:t>A primera vista, esta constatación puede parecer exagerada, pero la demostración gráfica a lo largo de este trabajo dará fe de lo que es un "campo de distorsión", y demostrará que su observación, sobre todo al principio de la enfermedad, es de enorme importancia para cualquier tipo de terapia, sea cual sea esta o cómo se llame.</w:t>
       </w:r>
     </w:p>
     <w:p>
@@ -2925,11 +2778,9 @@
       <w:r>
         <w:t xml:space="preserve">Un paciente (J.N.), previsto para una resección* de estómago, nos fue enviado para que le extrajéramos restos de raíces dentales, con el fin de evitar que el pus y el detritus "infectaran" las cicatrices de la operación. Pero cuando las heridas de la boca se curaron, se normalizó también la preocupante situación del estómago, sin que se produjeran reincidencias en un periodo de observación de más de quince años. ¡¡E iba a ser </w:t>
       </w:r>
-      <w:proofErr w:type="gramStart"/>
-      <w:r>
-        <w:t>operado!!.</w:t>
-      </w:r>
-      <w:proofErr w:type="gramEnd"/>
+      <w:r>
+        <w:t>operado!</w:t>
+      </w:r>
     </w:p>
     <w:p/>
     <w:p>
@@ -3025,58 +2876,22 @@
     </w:p>
     <w:p>
       <w:r>
-        <w:t xml:space="preserve">¿Qué he aprendido de todo </w:t>
-      </w:r>
-      <w:proofErr w:type="gramStart"/>
-      <w:r>
-        <w:t>esto?.</w:t>
-      </w:r>
-      <w:proofErr w:type="gramEnd"/>
-      <w:r>
-        <w:t xml:space="preserve"> Sabido es que el hombre es el único animal que tropieza dos veces con la misma piedra. Por lo tanto, en el futuro, intenté ser más cuidadoso en este sentido.</w:t>
+        <w:t>Sabido es que el hombre es el único animal que tropieza dos veces con la misma piedra. Por lo tanto, en el futuro, intenté ser más cuidadoso en este sentido.</w:t>
       </w:r>
     </w:p>
     <w:p>
       <w:r>
         <w:t xml:space="preserve">A raíz de nuestros éxitos, se amplió nuestra buena colaboración con el médico urbano </w:t>
       </w:r>
-      <w:proofErr w:type="spellStart"/>
-      <w:r>
-        <w:t>Dr</w:t>
-      </w:r>
-      <w:proofErr w:type="spellEnd"/>
-      <w:r>
-        <w:t xml:space="preserve"> Blanch y también con médicos de otras ciudades, por ejemplo con los Dres. </w:t>
-      </w:r>
-      <w:proofErr w:type="spellStart"/>
-      <w:r>
-        <w:t>Buguñá</w:t>
-      </w:r>
-      <w:proofErr w:type="spellEnd"/>
-      <w:r>
-        <w:t xml:space="preserve">, Bernat, Benito, </w:t>
-      </w:r>
-      <w:proofErr w:type="spellStart"/>
-      <w:r>
-        <w:t>Bataller</w:t>
-      </w:r>
-      <w:proofErr w:type="spellEnd"/>
-      <w:r>
-        <w:t xml:space="preserve">, Brunet, Borrás </w:t>
-      </w:r>
-      <w:proofErr w:type="spellStart"/>
-      <w:r>
-        <w:t>Bataller</w:t>
-      </w:r>
-      <w:proofErr w:type="spellEnd"/>
-      <w:r>
-        <w:t xml:space="preserve"> hijo, -parece como si la B al principio de sus apellidos tuviera un significado especial- así como, sobre todo, con el eminente especialista del aparato respiratorio Dr. Jacinto Reventós, del Hospital de San Pablo y de la Clínica Platón, a </w:t>
-      </w:r>
-      <w:proofErr w:type="spellStart"/>
-      <w:r>
-        <w:t>quiene</w:t>
-      </w:r>
-      <w:proofErr w:type="spellEnd"/>
+      <w:r>
+        <w:t>Dr.</w:t>
+      </w:r>
+      <w:r>
+        <w:t xml:space="preserve"> Blanch y también con médicos de otras ciudades, por ejemplo con los Dres. Buguñá, Bernat, Benito, Bataller, Brunet, Borrás Bataller hijo, -parece como si la B al principio de sus apellidos tuviera un significado especial- así como, sobre todo, con el eminente especialista del aparato respiratorio Dr. Jacinto Reventós, del Hospital de San Pablo y de la Clínica Platón, a </w:t>
+      </w:r>
+      <w:r>
+        <w:t>quienes</w:t>
+      </w:r>
       <w:r>
         <w:t xml:space="preserve"> desde aquí expreso mi más sincero agradecimiento.</w:t>
       </w:r>
@@ -3085,21 +2900,11 @@
       <w:r>
         <w:t xml:space="preserve">Asimismo, quiero dar las gracias a mi </w:t>
       </w:r>
-      <w:proofErr w:type="spellStart"/>
-      <w:r>
-        <w:t>ex-paciente</w:t>
-      </w:r>
-      <w:proofErr w:type="spellEnd"/>
-      <w:r>
-        <w:t xml:space="preserve">, la Srta. Elisabeth </w:t>
-      </w:r>
-      <w:proofErr w:type="spellStart"/>
-      <w:r>
-        <w:t>Riede</w:t>
-      </w:r>
-      <w:proofErr w:type="spellEnd"/>
-      <w:r>
-        <w:t>, que me prestó una inestimable ayuda en la confección de este libro, y también a un colega... "que no quiere ser nombrado”.</w:t>
+      <w:r>
+        <w:t>expaciente</w:t>
+      </w:r>
+      <w:r>
+        <w:t>, la Srta. Elisabeth Riede, que me prestó una inestimable ayuda en la confección de este libro, y también a un colega... "que no quiere ser nombrado”.</w:t>
       </w:r>
     </w:p>
     <w:p/>
@@ -3152,11 +2957,9 @@
       <w:r>
         <w:t xml:space="preserve"> </w:t>
       </w:r>
-      <w:proofErr w:type="spellStart"/>
-      <w:r>
-        <w:t>ex-pacientes</w:t>
-      </w:r>
-      <w:proofErr w:type="spellEnd"/>
+      <w:r>
+        <w:t>expacientes</w:t>
+      </w:r>
       <w:r>
         <w:t xml:space="preserve"> </w:t>
       </w:r>
@@ -3304,26 +3107,16 @@
     </w:p>
     <w:p>
       <w:r>
-        <w:t xml:space="preserve">En ocasiones, al examinar por primera vez a un paciente en nuestra consulta, hemos podido observar que, con anterioridad, se extrajeron dientes, amígdalas o apéndices, sin que pudiésemos constatar signos residuales de que </w:t>
-      </w:r>
-      <w:proofErr w:type="gramStart"/>
-      <w:r>
-        <w:t>hubiesen</w:t>
-      </w:r>
-      <w:proofErr w:type="gramEnd"/>
-      <w:r>
-        <w:t xml:space="preserve"> habido anteriormente alteraciones patológicas.</w:t>
+        <w:t>En ocasiones, al examinar por primera vez a un paciente en nuestra consulta, hemos podido observar que, con anterioridad, se extrajeron dientes, amígdalas o apéndices, sin que pudiésemos constatar signos residuales de que hubiesen habido anteriormente alteraciones patológicas.</w:t>
       </w:r>
     </w:p>
     <w:p>
       <w:r>
         <w:t xml:space="preserve">Esto, sobre todo, puede ser debido al proceder rutinario por falta de tiempo, ya que la búsqueda de campos de distorsión usualmente va ligada a una larga serie de análisis. Sin </w:t>
       </w:r>
-      <w:proofErr w:type="gramStart"/>
-      <w:r>
-        <w:t>embargo</w:t>
-      </w:r>
-      <w:proofErr w:type="gramEnd"/>
+      <w:r>
+        <w:t>embargo,</w:t>
+      </w:r>
       <w:r>
         <w:t xml:space="preserve"> frecuentemente la causa del fracaso puede ser atribuida a que la enfermedad ya ha progresado tanto que la distorsión funcional se ha convertido en una afección orgánica que necesitaría de un tratamiento idóneo añadido, con el fin de corregir la disfunción orgánica, bien establecida por la cronicidad del proceso originado por un campo interferente.</w:t>
       </w:r>
@@ -3410,11 +3203,9 @@
       <w:r>
         <w:t xml:space="preserve">Dr. Reventós, abogado, con </w:t>
       </w:r>
-      <w:proofErr w:type="gramStart"/>
-      <w:r>
-        <w:t>un fuerte asma</w:t>
-      </w:r>
-      <w:proofErr w:type="gramEnd"/>
+      <w:r>
+        <w:t>una fuerte asma</w:t>
+      </w:r>
       <w:r>
         <w:t>, se le practicó una resección de amígdalas, sin resultado, pero tras la muerte de su suegra se liberó del asma.</w:t>
       </w:r>
@@ -3659,15 +3450,7 @@
     <w:p/>
     <w:p>
       <w:r>
-        <w:t xml:space="preserve">Nuestro único deseo es demostrar a médicos y pacientes un método viable con respecto a la etiología en el acontecer </w:t>
-      </w:r>
-      <w:proofErr w:type="spellStart"/>
-      <w:r>
-        <w:t>pluricausal</w:t>
-      </w:r>
-      <w:proofErr w:type="spellEnd"/>
-      <w:r>
-        <w:t>.</w:t>
+        <w:t>Nuestro único deseo es demostrar a médicos y pacientes un método viable con respecto a la etiología en el acontecer pluricausal.</w:t>
       </w:r>
     </w:p>
     <w:p/>
@@ -3828,15 +3611,7 @@
     </w:p>
     <w:p>
       <w:r>
-        <w:t xml:space="preserve">Únicamente son estos ejemplos los que nos permiten ver en forma pura la evolución de cambios efímeros por efectos a distancia, creando la base para posteriores investigaciones. Esta circunstancia permite poder ver todo claramente y de forma natural. No es tan sencillo realizar esto en los países </w:t>
-      </w:r>
-      <w:proofErr w:type="spellStart"/>
-      <w:r>
-        <w:t>supercivilizados</w:t>
-      </w:r>
-      <w:proofErr w:type="spellEnd"/>
-      <w:r>
-        <w:t>, con los pacientes portadores de múltiples campos de distorsión y con la permanente falta de tiempo imperante en la medicina oficial estatal. Es en este tiempo y en esta sociedad “avanzada” donde se producen con mayor incidencia enfermedades debidas a campos de distorsión.</w:t>
+        <w:t>Únicamente son estos ejemplos los que nos permiten ver en forma pura la evolución de cambios efímeros por efectos a distancia, creando la base para posteriores investigaciones. Esta circunstancia permite poder ver todo claramente y de forma natural. No es tan sencillo realizar esto en los países supercivilizados, con los pacientes portadores de múltiples campos de distorsión y con la permanente falta de tiempo imperante en la medicina oficial estatal. Es en este tiempo y en esta sociedad “avanzada” donde se producen con mayor incidencia enfermedades debidas a campos de distorsión.</w:t>
       </w:r>
     </w:p>
     <w:p>
@@ -3862,15 +3637,7 @@
         <w:t xml:space="preserve"> </w:t>
       </w:r>
       <w:r>
-        <w:t>al término "espina irritativa" le es más próxima la denominación "campo de distorsión", que procede de la terapia neural. Asimismo, el término foco (</w:t>
-      </w:r>
-      <w:proofErr w:type="spellStart"/>
-      <w:r>
-        <w:t>fokus</w:t>
-      </w:r>
-      <w:proofErr w:type="spellEnd"/>
-      <w:r>
-        <w:t>) no manifiesta nada sobre el substrato del efecto de la distorsión, ya que una denominación exacta sólo sería posible sobre una base analítica, histológica y bacteriológica, lo que, en vistas a la enfermedad secundaria provocada de esta forma, sería únicamente de menor importancia.</w:t>
+        <w:t>al término "espina irritativa" le es más próxima la denominación "campo de distorsión", que procede de la terapia neural. Asimismo, el término foco (fokus) no manifiesta nada sobre el substrato del efecto de la distorsión, ya que una denominación exacta sólo sería posible sobre una base analítica, histológica y bacteriológica, lo que, en vistas a la enfermedad secundaria provocada de esta forma, sería únicamente de menor importancia.</w:t>
       </w:r>
     </w:p>
     <w:p>
@@ -3906,64 +3673,35 @@
       <w:r>
         <w:t xml:space="preserve"> </w:t>
       </w:r>
-      <w:proofErr w:type="gramStart"/>
-      <w:r>
-        <w:t>alcanzan  la</w:t>
-      </w:r>
-      <w:proofErr w:type="gramEnd"/>
-      <w:r>
-        <w:t xml:space="preserve">  importancia  de  otros  factores  en  la  dentadura  permanente,  necesitan,  sin embargo, de atenciones en cuanto se refiere a campos de distorsión. Muy a menudo, de ahí se derivan distorsiones a distancia que, como consecuencia, originan enfermedades secundarias resistentes a cualquier terapia.</w:t>
+      <w:r>
+        <w:t>alcanzan la importancia de otros factores en la dentadura permanente, necesitan, sin</w:t>
+      </w:r>
+      <w:r>
+        <w:t xml:space="preserve"> embargo, de atenciones en cuanto se refiere a campos de distorsión. Muy a menudo, de ahí se derivan distorsiones a distancia que, como consecuencia, originan enfermedades secundarias resistentes a cualquier terapia.</w:t>
       </w:r>
     </w:p>
     <w:p>
       <w:r>
         <w:t xml:space="preserve">Aquí no es el lugar de hablarles de los riesgos que conlleva la negligencia de la </w:t>
       </w:r>
-      <w:proofErr w:type="spellStart"/>
-      <w:r>
-        <w:t>practica</w:t>
-      </w:r>
-      <w:proofErr w:type="spellEnd"/>
-      <w:r>
-        <w:t xml:space="preserve"> </w:t>
-      </w:r>
-      <w:r>
-        <w:t xml:space="preserve">clínica en </w:t>
-      </w:r>
-      <w:proofErr w:type="spellStart"/>
-      <w:r>
-        <w:t>estomato</w:t>
-      </w:r>
-      <w:proofErr w:type="spellEnd"/>
-      <w:r>
-        <w:t>-odontología, del hecho foco-neural respecto de los centros de irritación, no solamente para la dentadura permanente sino para la salud en general.</w:t>
-      </w:r>
-    </w:p>
-    <w:p>
-      <w:proofErr w:type="gramStart"/>
-      <w:r>
-        <w:t>Así,  no</w:t>
-      </w:r>
-      <w:proofErr w:type="gramEnd"/>
-      <w:r>
-        <w:t xml:space="preserve">  solamente  las  caries  revisten  importancia,  sino  que  también  las  anomalías</w:t>
-      </w:r>
-      <w:r>
-        <w:t xml:space="preserve"> </w:t>
-      </w:r>
-      <w:r>
-        <w:t>posicionales, estrecheces, etc., deben ser tenidas en cuenta, cuya posible corrección influirá en el desarrollo general del cuerpo.</w:t>
-      </w:r>
-    </w:p>
-    <w:p>
-      <w:r>
-        <w:t>Lamentablemente, aún está muy extendida la creencia de que un diente está enfermo</w:t>
-      </w:r>
-      <w:r>
-        <w:t xml:space="preserve"> </w:t>
-      </w:r>
-      <w:r>
-        <w:t>únicamente cuando duele. Resultado, los padres sólo van al estomatólogo con los niños para que les alivie el dolor, lo que casi siempre se solventa abriendo el diente ya podrido y entonces se espera al cambio de "dientes". En este tiempo carente de dolor, sin embargo, se establecen los primeros efectos a distancia; en esta época comienza el protagonismo del diente de leche como campo de distorsión.</w:t>
+      <w:r>
+        <w:t>práctica</w:t>
+      </w:r>
+      <w:r>
+        <w:t xml:space="preserve"> clínica en estomato-odontología, del hecho foco-neural respecto de los centros de irritación, no solamente para la dentadura permanente sino para la salud en general.</w:t>
+      </w:r>
+    </w:p>
+    <w:p>
+      <w:r>
+        <w:t>Así, no solamente las caries revisten importancia, sino que también las anomalías</w:t>
+      </w:r>
+      <w:r>
+        <w:t xml:space="preserve"> posicionales, estrecheces, etc., deben ser tenidas en cuenta, cuya posible corrección influirá en el desarrollo general del cuerpo.</w:t>
+      </w:r>
+    </w:p>
+    <w:p>
+      <w:r>
+        <w:t>Lamentablemente, aún está muy extendida la creencia de que un diente está enfermo únicamente cuando duele. Resultado, los padres sólo van al estomatólogo con los niños para que les alivie el dolor, lo que casi siempre se solventa abriendo el diente ya podrido y entonces se espera al cambio de "dientes". En este tiempo carente de dolor, sin embargo, se establecen los primeros efectos a distancia; en esta época comienza el protagonismo del diente de leche como campo de distorsión.</w:t>
       </w:r>
     </w:p>
     <w:p>
@@ -4037,73 +3775,42 @@
         </w:drawing>
       </w:r>
       <w:r>
-        <w:t>Frecuentemente, se trata de ligeros e intermitentes ascensos de la temperatura, falta de</w:t>
-      </w:r>
-      <w:r>
-        <w:t xml:space="preserve"> </w:t>
-      </w:r>
-      <w:r>
-        <w:t xml:space="preserve">apetito, distracción, nerviosismo, desobediencia y también agresividad, creados por los efectos de estas intoxicaciones crónicas en un cuerpo inestable. Muchos pediatras se quejan de que no se eliminen estos dientes gangrenosos, pero, por una parte, los padres argumentan que no </w:t>
-      </w:r>
-      <w:proofErr w:type="gramStart"/>
-      <w:r>
-        <w:t>duelen,  mientras</w:t>
-      </w:r>
-      <w:proofErr w:type="gramEnd"/>
-      <w:r>
-        <w:t xml:space="preserve">  que  algunos  estomatólogos  aseveran  que  "debe  esperarse  hasta  que cambien”  para  que  la  hilera  de  dientes  no  se</w:t>
-      </w:r>
-      <w:r>
-        <w:t xml:space="preserve"> </w:t>
-      </w:r>
-      <w:r>
-        <w:t xml:space="preserve">desplace. Aquí aún falta una gran labor de información. Un diente gangrenoso (moribundo) no debe permanecer nunca en su lugar por el mero hecho de que se trate de una "reserva de lugar", además de que la resección de la raíz no puede realizarse con normalidad como en el </w:t>
-      </w:r>
-      <w:proofErr w:type="gramStart"/>
-      <w:r>
-        <w:t>diente  de</w:t>
-      </w:r>
-      <w:proofErr w:type="gramEnd"/>
-      <w:r>
-        <w:t xml:space="preserve">  leche  vivo,  por  lo  que  no  debe</w:t>
-      </w:r>
-      <w:r>
-        <w:t xml:space="preserve"> </w:t>
-      </w:r>
-      <w:r>
-        <w:t xml:space="preserve">demorarse su extracción. (Imagen </w:t>
-      </w:r>
-      <w:proofErr w:type="spellStart"/>
-      <w:r>
-        <w:t>nº</w:t>
-      </w:r>
-      <w:proofErr w:type="spellEnd"/>
-      <w:r>
-        <w:t xml:space="preserve"> 2).</w:t>
-      </w:r>
-    </w:p>
-    <w:p>
-      <w:r>
-        <w:t>TEXTO DE LA IMAGEN Nº 002: En esta imagen vemos una amalgama demasiado próxima</w:t>
-      </w:r>
-      <w:r>
-        <w:t xml:space="preserve"> </w:t>
-      </w:r>
-      <w:proofErr w:type="gramStart"/>
-      <w:r>
-        <w:t>a  la</w:t>
-      </w:r>
-      <w:proofErr w:type="gramEnd"/>
-      <w:r>
-        <w:t xml:space="preserve"> pulpa,  sin </w:t>
-      </w:r>
-      <w:proofErr w:type="spellStart"/>
-      <w:r>
-        <w:t>replesión</w:t>
-      </w:r>
-      <w:proofErr w:type="spellEnd"/>
-      <w:r>
-        <w:t xml:space="preserve"> de base. En A un diente de leche desvitalizado con absorción incompleta de la raíz, mientras que en B es normal.</w:t>
+        <w:t xml:space="preserve">Frecuentemente, se trata de ligeros e intermitentes ascensos de la temperatura, falta de apetito, distracción, nerviosismo, desobediencia y también agresividad, creados por los efectos de estas intoxicaciones crónicas en un cuerpo inestable. Muchos pediatras se quejan de que no se eliminen estos dientes gangrenosos, pero, por una parte, los padres argumentan que no </w:t>
+      </w:r>
+      <w:r>
+        <w:t>duelen, mientras que algunos estomatólogos aseveran que “debe esperarse hasta que</w:t>
+      </w:r>
+      <w:r>
+        <w:t xml:space="preserve"> </w:t>
+      </w:r>
+      <w:r>
+        <w:t>cambien” para que la hilera de dientes no se</w:t>
+      </w:r>
+      <w:r>
+        <w:t xml:space="preserve"> desplace. Aquí aún falta una gran labor de información. Un diente gangrenoso (moribundo) no debe permanecer nunca en su lugar por el mero hecho de que se trate de una "reserva de lugar", además de que la resección de la raíz no puede realizarse con normalidad como en el </w:t>
+      </w:r>
+      <w:r>
+        <w:t>diente de leche vivo, por lo que no debe</w:t>
+      </w:r>
+      <w:r>
+        <w:t xml:space="preserve"> demorarse su extracción. (Imagen nº 2).</w:t>
+      </w:r>
+    </w:p>
+    <w:p>
+      <w:r>
+        <w:t xml:space="preserve">TEXTO DE LA IMAGEN Nº 002: En esta imagen vemos una amalgama demasiado próxima </w:t>
+      </w:r>
+      <w:r>
+        <w:t>a la</w:t>
+      </w:r>
+      <w:r>
+        <w:t xml:space="preserve"> </w:t>
+      </w:r>
+      <w:r>
+        <w:t>pulpa, sin</w:t>
+      </w:r>
+      <w:r>
+        <w:t xml:space="preserve"> replesión de base. En A un diente de leche desvitalizado con absorción incompleta de la raíz, mientras que en B es normal.</w:t>
       </w:r>
     </w:p>
     <w:p>
@@ -4169,117 +3876,65 @@
         </w:drawing>
       </w:r>
       <w:r>
-        <w:t>En casos excepcionales, un diente sin infección, o sea,</w:t>
-      </w:r>
-      <w:r>
-        <w:t xml:space="preserve"> </w:t>
-      </w:r>
-      <w:r>
-        <w:t xml:space="preserve">puramente neural, y perfectamente absorbido, puede convertirse también en un campo de distorsión. Se trata de dientes pinzados por presión lateral por la estrechez de la hilera de dientes, que, por este motivo, no pueden caerse a tiempo. (Imagen </w:t>
-      </w:r>
-      <w:proofErr w:type="spellStart"/>
-      <w:r>
-        <w:t>nº</w:t>
-      </w:r>
-      <w:proofErr w:type="spellEnd"/>
-      <w:r>
-        <w:t xml:space="preserve"> 3).</w:t>
-      </w:r>
-      <w:r>
-        <w:t xml:space="preserve"> </w:t>
-      </w:r>
-    </w:p>
-    <w:p>
-      <w:proofErr w:type="gramStart"/>
-      <w:r>
-        <w:t>TEXTO  DE</w:t>
-      </w:r>
-      <w:proofErr w:type="gramEnd"/>
-      <w:r>
-        <w:t xml:space="preserve">  LA  IMAGEN  Nº 3: Paciente de 11 años. Enfermedad: caída de cabello en</w:t>
-      </w:r>
-      <w:r>
-        <w:t xml:space="preserve"> </w:t>
-      </w:r>
-      <w:r>
-        <w:t xml:space="preserve">círculos (alopecia </w:t>
-      </w:r>
-      <w:proofErr w:type="spellStart"/>
-      <w:r>
-        <w:t>areata</w:t>
-      </w:r>
-      <w:proofErr w:type="spellEnd"/>
-      <w:r>
-        <w:t>) a causa de la estrechez de la posición de los dientes. A pesar de una perfecta absorción de la raíz, no se expulsó el premolar; ello fue debido a la presión de los dientes vecinos. El diente no podía colocarse, por tanto, en su posición normal, ejerciendo así una presión patológica sobre la superficie del seno maxilar, abundantemente inervado como es bien visible. La caída del cabello en forma circular se encontraba justamente en el foco</w:t>
-      </w:r>
-      <w:r>
-        <w:t xml:space="preserve"> </w:t>
-      </w:r>
-      <w:r>
-        <w:t>neural de este diente. Curación mediante eliminación del diente fuertemente presionado.</w:t>
-      </w:r>
-    </w:p>
-    <w:p>
-      <w:r>
-        <w:t>No es necesario profundizar en casos diferentes, sino que queremos dirigir la atención</w:t>
-      </w:r>
-      <w:r>
-        <w:t xml:space="preserve"> </w:t>
-      </w:r>
-      <w:r>
-        <w:t>hacia el diente de leche como campo de distorsión.</w:t>
-      </w:r>
-    </w:p>
-    <w:p>
-      <w:proofErr w:type="gramStart"/>
-      <w:r>
-        <w:t>En  nuestros</w:t>
-      </w:r>
-      <w:proofErr w:type="gramEnd"/>
-      <w:r>
-        <w:t xml:space="preserve">  pequeños  pacientes  centroeuropeos,  frecuentemente  vemos  dientes  con</w:t>
-      </w:r>
-      <w:r>
-        <w:t xml:space="preserve"> </w:t>
-      </w:r>
-      <w:r>
-        <w:t>empastes   de   amalgama   excesivamente   grandes,   parcialmente   desvitalizados   por   la proximidad del empaste a la pulpa. Que a menudo es consecuencia de la aparición de una linfadenitis, y, simultáneamente, la causa de interminables exploraciones. Se trata en este caso de una "hiperemia" de la pulpa dental, ya que el cemento no es un elemento aislante neutral en una caries profunda (pero estas circunstancias ya empiezan a ser contempladas por la odonto-estomatología).</w:t>
-      </w:r>
-    </w:p>
-    <w:p>
-      <w:r>
-        <w:t>Si los niños sufren frecuentes anginas, hay que prestar especial atención a todos estos</w:t>
-      </w:r>
-      <w:r>
-        <w:t xml:space="preserve"> </w:t>
-      </w:r>
-      <w:r>
-        <w:t>diagnósticos patológicos en el ámbito de la dentadura de leche.</w:t>
-      </w:r>
-    </w:p>
-    <w:p>
-      <w:r>
-        <w:t>Un factor poco o nada contemplado en los niños son las reacciones inespecíficas tras las</w:t>
-      </w:r>
-      <w:r>
-        <w:t xml:space="preserve"> </w:t>
-      </w:r>
-      <w:r>
-        <w:t xml:space="preserve">vacunaciones. Aunque éstas se manifiestan en primera línea a través de las amígdalas, no deben ignorarse de ningún modo los peligrosos campos de distorsión que representan los </w:t>
-      </w:r>
-      <w:proofErr w:type="gramStart"/>
-      <w:r>
-        <w:t>dientes  de</w:t>
-      </w:r>
-      <w:proofErr w:type="gramEnd"/>
-      <w:r>
-        <w:t xml:space="preserve">  leche  gangrenosos,  a  los  que,  muy  frecuentemente,  se les atribuye la fuerte reacción a la vacunación misma, e, igualmente,  una molestia secundaria por el mismo motivo, a pesar de que en el fondo el fenómeno se presenta por la presencia de focos y campos de</w:t>
-      </w:r>
-      <w:r>
-        <w:t xml:space="preserve"> </w:t>
-      </w:r>
-      <w:r>
-        <w:t>distorsión activados por la inoculación de la vacuna.</w:t>
+        <w:t>En casos excepcionales, un diente sin infección, o sea, puramente neural, y perfectamente absorbido, puede convertirse también en un campo de distorsión. Se trata de dientes pinzados por presión lateral por la estrechez de la hilera de dientes, que, por este motivo, no pueden caerse a tiempo. (Imagen nº 3).</w:t>
+      </w:r>
+      <w:r>
+        <w:t xml:space="preserve"> </w:t>
+      </w:r>
+    </w:p>
+    <w:p>
+      <w:r>
+        <w:t>TEXTO DE LA IMAGEN Nº</w:t>
+      </w:r>
+      <w:r>
+        <w:t xml:space="preserve"> 3: Paciente de 11 años. Enfermedad: caída de cabello en círculos (alopecia areata) a causa de la estrechez de la posición de los dientes. A pesar de una perfecta absorción de la raíz, no se expulsó el premolar; ello fue debido a la presión de los dientes vecinos. El diente no podía colocarse, por tanto, en su posición normal, ejerciendo así una presión patológica sobre la superficie del seno maxilar, abundantemente inervado como es bien visible. La caída del cabello en forma circular se encontraba justamente en el foco neural de este diente. Curación mediante eliminación del diente fuertemente presionado.</w:t>
+      </w:r>
+    </w:p>
+    <w:p>
+      <w:r>
+        <w:t>No es necesario profundizar en casos diferentes, sino que queremos dirigir la atención hacia el diente de leche como campo de distorsión.</w:t>
+      </w:r>
+    </w:p>
+    <w:p>
+      <w:r>
+        <w:t>En nuestros pequeños pacientes centroeuropeos, frecuentemente vemos dientes con</w:t>
+      </w:r>
+      <w:r>
+        <w:t xml:space="preserve"> empastes   de   amalgama   excesivamente   </w:t>
+      </w:r>
+      <w:r>
+        <w:t>grandes, parcialmente</w:t>
+      </w:r>
+      <w:r>
+        <w:t xml:space="preserve">   desvitalizados   por   la proximidad del empaste a la pulpa. Que a menudo es consecuencia de la aparición de una linfadenitis, y, simultáneamente, la causa de interminables exploraciones. Se trata en este caso de una "hiperemia" de la pulpa dental, ya que el cemento no es un elemento aislante neutral en una caries profunda (pero estas circunstancias ya empiezan a ser contempladas por la odonto-estomatología).</w:t>
+      </w:r>
+    </w:p>
+    <w:p>
+      <w:r>
+        <w:t>Si los niños sufren frecuentes anginas, hay que prestar especial atención a todos estos diagnósticos patológicos en el ámbito de la dentadura de leche.</w:t>
+      </w:r>
+    </w:p>
+    <w:p>
+      <w:r>
+        <w:t xml:space="preserve">Un factor poco o nada contemplado en los niños son las reacciones inespecíficas tras las vacunaciones. Aunque éstas se manifiestan en primera línea a través de las amígdalas, no deben ignorarse de ningún modo los peligrosos campos de distorsión que representan los </w:t>
+      </w:r>
+      <w:r>
+        <w:t>dientes de leche gangrenosos, a los que, muy frecuentemente, se</w:t>
+      </w:r>
+      <w:r>
+        <w:t xml:space="preserve"> </w:t>
+      </w:r>
+      <w:r>
+        <w:t>le</w:t>
+      </w:r>
+      <w:r>
+        <w:t xml:space="preserve"> atribuye la fuerte reacción a la vacunación misma, e, </w:t>
+      </w:r>
+      <w:r>
+        <w:t>igualmente, una</w:t>
+      </w:r>
+      <w:r>
+        <w:t xml:space="preserve"> molestia secundaria por el mismo motivo, a pesar de que en el fondo el fenómeno se presenta por la presencia de focos y campos de distorsión activados por la inoculación de la vacuna.</w:t>
       </w:r>
     </w:p>
     <w:p/>
@@ -4291,28 +3946,14 @@
       <w:r>
         <w:t xml:space="preserve">LA ALIMENTACION EN </w:t>
       </w:r>
-      <w:proofErr w:type="gramStart"/>
-      <w:r>
-        <w:t>LA  INFANCIA</w:t>
-      </w:r>
-      <w:proofErr w:type="gramEnd"/>
-    </w:p>
-    <w:p/>
-    <w:p>
-      <w:r>
-        <w:t>Desde la fecha de la última edición del libro, se observa un incremento importante de las</w:t>
-      </w:r>
-      <w:r>
-        <w:t xml:space="preserve"> </w:t>
-      </w:r>
-      <w:r>
-        <w:t>anomalías en la dentadura. Ello está  relacionado con la ortopedia* maxilar que se aplica para corregir anomalías en la alineación dental; entonces, los colegios, la prensa, los padres y sobre todo la televisión, deberían hacer hincapié constantemente sobre los perjuicios que conlleva esta práctica, en la que prevalece el factor estético y no tiene en cuenta la realidad que significa, dado que los daños pueden influir también, generalmente, sobre el Sistema Nervioso Vegetativo y, sobre todo, en el desarrollo psicosomático del individuo. (En el capítulo IX se profundizará más sobre este tema). El motivo es la compresión, por falta de espacio, y las irritaciones mensurables que provoca. El mal general es, entre otros, cada vez más la</w:t>
-      </w:r>
-      <w:r>
-        <w:t xml:space="preserve"> </w:t>
-      </w:r>
-      <w:r>
-        <w:t>alimentación blanda, que conduce a la pereza en la masticación.</w:t>
+      <w:r>
+        <w:t>LA INFANCIA</w:t>
+      </w:r>
+    </w:p>
+    <w:p/>
+    <w:p>
+      <w:r>
+        <w:t>Desde la fecha de la última edición del libro, se observa un incremento importante de las anomalías en la dentadura. Ello está  relacionado con la ortopedia* maxilar que se aplica para corregir anomalías en la alineación dental; entonces, los colegios, la prensa, los padres y sobre todo la televisión, deberían hacer hincapié constantemente sobre los perjuicios que conlleva esta práctica, en la que prevalece el factor estético y no tiene en cuenta la realidad que significa, dado que los daños pueden influir también, generalmente, sobre el Sistema Nervioso Vegetativo y, sobre todo, en el desarrollo psicosomático del individuo. (En el capítulo IX se profundizará más sobre este tema). El motivo es la compresión, por falta de espacio, y las irritaciones mensurables que provoca. El mal general es, entre otros, cada vez más la alimentación blanda, que conduce a la pereza en la masticación.</w:t>
       </w:r>
     </w:p>
     <w:p/>
@@ -4326,163 +3967,64 @@
         <w:rPr>
           <w:rStyle w:val="Refdenotaalfinal"/>
         </w:rPr>
-        <w:t>(* “Ortopedia maxilar”: se refiere a las ortodoncias, hoy en día tan en boga, y que conllevan tantos</w:t>
-      </w:r>
-      <w:r>
+        <w:t>(* “Ortopedia maxilar”: se refiere a las ortodoncias, hoy en día tan en boga, y que conllevan tantos problemas para el  sistema nervioso y, en consecuencia, para la salud.</w:t>
+      </w:r>
+    </w:p>
+    <w:p>
+      <w:pPr>
         <w:rPr>
           <w:rStyle w:val="Refdenotaalfinal"/>
         </w:rPr>
-        <w:t xml:space="preserve"> </w:t>
-      </w:r>
+      </w:pPr>
       <w:r>
         <w:rPr>
           <w:rStyle w:val="Refdenotaalfinal"/>
         </w:rPr>
-        <w:t>problemas para el  sistema nervioso y, en consecuencia, para la salud.</w:t>
-      </w:r>
-    </w:p>
-    <w:p>
-      <w:pPr>
+        <w:t xml:space="preserve">Se está constatando que los portadores de tal “tratamiento” ortodóncico, jóvenes pubertos y en edad escolar, en </w:t>
+      </w:r>
+      <w:r>
         <w:rPr>
           <w:rStyle w:val="Refdenotaalfinal"/>
         </w:rPr>
-      </w:pPr>
+        <w:t>muchísimos</w:t>
+      </w:r>
       <w:r>
         <w:rPr>
           <w:rStyle w:val="Refdenotaalfinal"/>
         </w:rPr>
-        <w:t xml:space="preserve">Se está constatando que los portadores de tal “tratamiento” ortodóncico, jóvenes </w:t>
-      </w:r>
-      <w:proofErr w:type="spellStart"/>
-      <w:r>
-        <w:rPr>
-          <w:rStyle w:val="Refdenotaalfinal"/>
-        </w:rPr>
-        <w:t>pubertos</w:t>
-      </w:r>
-      <w:proofErr w:type="spellEnd"/>
-      <w:r>
-        <w:rPr>
-          <w:rStyle w:val="Refdenotaalfinal"/>
-        </w:rPr>
-        <w:t xml:space="preserve"> y en edad escolar, en </w:t>
-      </w:r>
-      <w:proofErr w:type="spellStart"/>
-      <w:r>
-        <w:rPr>
-          <w:rStyle w:val="Refdenotaalfinal"/>
-        </w:rPr>
-        <w:t>muchísmos</w:t>
-      </w:r>
-      <w:proofErr w:type="spellEnd"/>
-      <w:r>
-        <w:rPr>
-          <w:rStyle w:val="Refdenotaalfinal"/>
-        </w:rPr>
-        <w:t xml:space="preserve"> casos pueden sufrir una regresión en su intelecto que se manifiesta en forma de desinterés en sus estudios, o, si no, igualmente en un descenso de las evaluaciones escolares, a pesar del esfuerzo que pueda aplicarse en sus estudios. Sus notas escolares descienden alarmantemente. Además, esta  </w:t>
-      </w:r>
-      <w:proofErr w:type="spellStart"/>
-      <w:r>
-        <w:rPr>
-          <w:rStyle w:val="Refdenotaalfinal"/>
-        </w:rPr>
-        <w:t>patogénia</w:t>
-      </w:r>
-      <w:proofErr w:type="spellEnd"/>
-      <w:r>
-        <w:rPr>
-          <w:rStyle w:val="Refdenotaalfinal"/>
-        </w:rPr>
-        <w:t xml:space="preserve">  se  manifiesta  en  el  comportamiento,  que  al  alterar  el  sentido  de  la  percepción,  en</w:t>
-      </w:r>
-      <w:r>
-        <w:rPr>
-          <w:rStyle w:val="Refdenotaalfinal"/>
-        </w:rPr>
-        <w:t xml:space="preserve"> </w:t>
-      </w:r>
-      <w:r>
-        <w:rPr>
-          <w:rStyle w:val="Refdenotaalfinal"/>
-        </w:rPr>
-        <w:t>ocasiones se producen cambios de conducta nada encomiables en esta clase de pacientes).</w:t>
-      </w:r>
-    </w:p>
-    <w:p/>
-    <w:p>
-      <w:proofErr w:type="gramStart"/>
-      <w:r>
-        <w:t>En  animales</w:t>
-      </w:r>
-      <w:proofErr w:type="gramEnd"/>
-      <w:r>
-        <w:t xml:space="preserve">  jóvenes,  podemos  observar  este  fenómeno  correctamente  desarrollado.</w:t>
-      </w:r>
-      <w:r>
-        <w:t xml:space="preserve"> </w:t>
-      </w:r>
-      <w:r>
-        <w:t>Monos, perros y gatos mordisquean desde muy pequeños todo lo que encuentran, y así logran un desarrollo normal de los maxilares. Nunca he observado esta clase de anomalías en las dentaduras de monos, perros y gatos.</w:t>
-      </w:r>
-    </w:p>
-    <w:p>
-      <w:r>
-        <w:t>Experimentos llevados a cabo con animales (pobres animales), a los que se les efectúa una</w:t>
-      </w:r>
-      <w:r>
-        <w:t xml:space="preserve"> </w:t>
-      </w:r>
-      <w:r>
-        <w:t>intervención consistente en separar un determinado nervio que les produce una incapacidad de masticación en el mandibular, se ha conseguido reproducir anomalías dentales semejantes</w:t>
-      </w:r>
-      <w:r>
-        <w:t xml:space="preserve"> </w:t>
-      </w:r>
-      <w:r>
-        <w:t>a las que son "normales" en los niños a causa de su subdesarrollo dental (pobres niños).</w:t>
-      </w:r>
-    </w:p>
-    <w:p>
-      <w:r>
-        <w:t>Pero la tragedia del ser humano ya comienza cuando, tras el parto, se separa al niño de la</w:t>
-      </w:r>
-      <w:r>
-        <w:t xml:space="preserve"> </w:t>
-      </w:r>
-      <w:r>
-        <w:t>madre, provocando consecuentemente un shock psíquico, a lo que se añade un periodo de lactancia demasiado corto (cuando no se da un sustitutivo de la leche materna ya desde el comienzo).</w:t>
-      </w:r>
-    </w:p>
-    <w:p>
-      <w:r>
-        <w:t>Lo grave de todas estas circunstancias es que, inmediatamente después del nacimiento, se</w:t>
-      </w:r>
-      <w:r>
-        <w:t xml:space="preserve"> </w:t>
-      </w:r>
-      <w:r>
-        <w:t>desarrolla un ser humano "defectuoso".</w:t>
-      </w:r>
-    </w:p>
-    <w:p>
-      <w:proofErr w:type="gramStart"/>
-      <w:r>
-        <w:t>La  pereza</w:t>
-      </w:r>
-      <w:proofErr w:type="gramEnd"/>
-      <w:r>
-        <w:t xml:space="preserve">  de  masticación  precoz  es  también  una  de  las  causas  del  aumento  de</w:t>
-      </w:r>
-      <w:r>
-        <w:t xml:space="preserve"> </w:t>
-      </w:r>
-      <w:proofErr w:type="spellStart"/>
-      <w:r>
-        <w:t>paradontalgias</w:t>
-      </w:r>
-      <w:proofErr w:type="spellEnd"/>
-      <w:r>
-        <w:t xml:space="preserve"> e implica en primera línea a todo el sistema digestivo.</w:t>
+        <w:t xml:space="preserve"> casos pueden sufrir una regresión en su intelecto que se manifiesta en forma de desinterés en sus estudios, o, si no, igualmente en un descenso de las evaluaciones escolares, a pesar del esfuerzo que pueda aplicarse en sus estudios. Sus notas escolares descienden alarmantemente. Además, esta  patogénia  se  manifiesta  en  el  comportamiento,  que  al  alterar  el  sentido  de  la  percepción,  en ocasiones se producen cambios de conducta nada encomiables en esta clase de pacientes).</w:t>
+      </w:r>
+    </w:p>
+    <w:p/>
+    <w:p>
+      <w:r>
+        <w:t>En animales jóvenes, podemos observar este fenómeno correctamente desarrollado</w:t>
+      </w:r>
+      <w:r>
+        <w:t>. Monos, perros y gatos mordisquean desde muy pequeños todo lo que encuentran, y así logran un desarrollo normal de los maxilares. Nunca he observado esta clase de anomalías en las dentaduras de monos, perros y gatos.</w:t>
+      </w:r>
+    </w:p>
+    <w:p>
+      <w:r>
+        <w:t>Experimentos llevados a cabo con animales (pobres animales), a los que se les efectúa una intervención consistente en separar un determinado nervio que les produce una incapacidad de masticación en el mandibular, se ha conseguido reproducir anomalías dentales semejantes a las que son "normales" en los niños a causa de su subdesarrollo dental (pobres niños).</w:t>
+      </w:r>
+    </w:p>
+    <w:p>
+      <w:r>
+        <w:t>Pero la tragedia del ser humano ya comienza cuando, tras el parto, se separa al niño de la madre, provocando consecuentemente un shock psíquico, a lo que se añade un periodo de lactancia demasiado corto (cuando no se da un sustitutivo de la leche materna ya desde el comienzo).</w:t>
+      </w:r>
+    </w:p>
+    <w:p>
+      <w:r>
+        <w:t>Lo grave de todas estas circunstancias es que, inmediatamente después del nacimiento, se desarrolla un ser humano "defectuoso".</w:t>
+      </w:r>
+    </w:p>
+    <w:p>
+      <w:r>
+        <w:t>La pereza de masticación precoz es también una de las causas del aumento de</w:t>
+      </w:r>
+      <w:r>
+        <w:t xml:space="preserve"> paradontalgias e implica en primera línea a todo el sistema digestivo.</w:t>
       </w:r>
     </w:p>
     <w:p/>
@@ -4494,78 +4036,52 @@
       <w:r>
         <w:t xml:space="preserve">III - </w:t>
       </w:r>
-      <w:proofErr w:type="gramStart"/>
-      <w:r>
-        <w:t>LA  MUELA</w:t>
-      </w:r>
-      <w:proofErr w:type="gramEnd"/>
-      <w:r>
-        <w:t xml:space="preserve"> DEL JUICIO  SUPERIOR  E  INFERIOR</w:t>
-      </w:r>
-    </w:p>
-    <w:p/>
-    <w:p/>
-    <w:p>
-      <w:r>
-        <w:t>Aunque en la literatura odontológica se haya escrito mucho sobre ello, especialmente sobre</w:t>
-      </w:r>
-      <w:r>
-        <w:t xml:space="preserve"> </w:t>
-      </w:r>
-      <w:proofErr w:type="gramStart"/>
-      <w:r>
-        <w:t>síntomas  locales</w:t>
-      </w:r>
-      <w:proofErr w:type="gramEnd"/>
-      <w:r>
-        <w:t xml:space="preserve">  y  terapia  (entre  otros  HARNISCH,  respecto  a  las  perturbaciones  en  la erupción de las muelas del juicio), existen pocos trabajos que traten sobre sus efectos a distancia.</w:t>
-      </w:r>
-    </w:p>
-    <w:p>
-      <w:r>
-        <w:t>Sobre todo, el conocimiento sobre este peligroso campo de distorsión es aún demasiado</w:t>
-      </w:r>
-      <w:r>
-        <w:t xml:space="preserve"> </w:t>
-      </w:r>
-      <w:r>
-        <w:t>reducido como para ser un "bien común" de todos los médicos.</w:t>
-      </w:r>
-    </w:p>
-    <w:p>
-      <w:r>
-        <w:t>A través de estas experiencias vividas ya en una época temprana, nos ocupamos de este</w:t>
-      </w:r>
-      <w:r>
-        <w:t xml:space="preserve"> </w:t>
-      </w:r>
-      <w:r>
-        <w:t>tema, y, en un congreso en el año 1951 sobre "Patología focal dentaria", en la facultad de Medicina de Barcelona, hablamos sobre ello, mostrando una serie de diapositivas (publicadas en la monografía "Patología focal dentaria", Ediciones Teide, Barcelona).</w:t>
-      </w:r>
-    </w:p>
-    <w:p>
-      <w:r>
-        <w:t>Hasta ahora, se hablaba sobre todo de la muela del juicio retenida o impactada*, o de la</w:t>
-      </w:r>
-      <w:r>
-        <w:t xml:space="preserve"> </w:t>
-      </w:r>
-      <w:r>
-        <w:t>bolsa retromolar</w:t>
-      </w:r>
-      <w:proofErr w:type="gramStart"/>
-      <w:r>
-        <w:t>*  o</w:t>
-      </w:r>
-      <w:proofErr w:type="gramEnd"/>
+      <w:r>
+        <w:t>LA MUELA</w:t>
+      </w:r>
+      <w:r>
+        <w:t xml:space="preserve"> DEL </w:t>
+      </w:r>
+      <w:r>
+        <w:t>JUICIO SUPERIOR E INFERIOR</w:t>
+      </w:r>
+    </w:p>
+    <w:p/>
+    <w:p/>
+    <w:p>
+      <w:r>
+        <w:t xml:space="preserve">Aunque en la literatura odontológica se haya escrito mucho sobre ello, especialmente sobre </w:t>
+      </w:r>
+      <w:r>
+        <w:t>síntomas locales y terapia (entre otros HARNISCH, respecto a las perturbaciones en la</w:t>
+      </w:r>
+      <w:r>
+        <w:t xml:space="preserve"> erupción de las muelas del juicio), existen pocos trabajos que traten sobre sus efectos a distancia.</w:t>
+      </w:r>
+    </w:p>
+    <w:p>
+      <w:r>
+        <w:t>Sobre todo, el conocimiento sobre este peligroso campo de distorsión es aún demasiado reducido como para ser un "bien común" de todos los médicos.</w:t>
+      </w:r>
+    </w:p>
+    <w:p>
+      <w:r>
+        <w:t>A través de estas experiencias vividas ya en una época temprana, nos ocupamos de este tema, y, en un congreso en el año 1951 sobre "Patología focal dentaria", en la facultad de Medicina de Barcelona, hablamos sobre ello, mostrando una serie de diapositivas (publicadas en la monografía "Patología focal dentaria", Ediciones Teide, Barcelona).</w:t>
+      </w:r>
+    </w:p>
+    <w:p>
+      <w:r>
+        <w:t>Hasta ahora, se hablaba sobre todo de la muela del juicio retenida o impactada*, o de la bolsa retromolar</w:t>
+      </w:r>
+      <w:r>
+        <w:t>* o</w:t>
+      </w:r>
       <w:r>
         <w:t xml:space="preserve"> de </w:t>
       </w:r>
-      <w:proofErr w:type="spellStart"/>
-      <w:r>
-        <w:t>pericoronitis</w:t>
-      </w:r>
-      <w:proofErr w:type="spellEnd"/>
+      <w:r>
+        <w:t>en la</w:t>
+      </w:r>
       <w:r>
         <w:t>*, con o sin trismo*; sin embargo, este campo se amplía todavía más, como en un principio lo demostraron las observaciones casuales y, más tarde, lo corroboraron estudios exactos.</w:t>
       </w:r>
@@ -4607,54 +4123,20 @@
         <w:rPr>
           <w:rStyle w:val="Refdenotaalfinal"/>
         </w:rPr>
-        <w:t>(* “</w:t>
-      </w:r>
-      <w:proofErr w:type="spellStart"/>
-      <w:r>
+        <w:t>(* “Pericoronitis”: inflamación de la encía en relación con la corona de un diente o muela del juicio inferior, que puede impedir la movilidad por contractura e inflamación de la mandíbula y mejilla).</w:t>
+      </w:r>
+    </w:p>
+    <w:p>
+      <w:pPr>
         <w:rPr>
           <w:rStyle w:val="Refdenotaalfinal"/>
         </w:rPr>
-        <w:t>Pericoronitis</w:t>
-      </w:r>
-      <w:proofErr w:type="spellEnd"/>
+      </w:pPr>
       <w:r>
         <w:rPr>
           <w:rStyle w:val="Refdenotaalfinal"/>
         </w:rPr>
-        <w:t>”: inflamación de la encía en relación con la corona de un diente o muela del juicio inferior, que puede impedir la movilidad por contractura e inflamación de la mandíbula y mejilla).</w:t>
-      </w:r>
-    </w:p>
-    <w:p>
-      <w:pPr>
-        <w:rPr>
-          <w:rStyle w:val="Refdenotaalfinal"/>
-        </w:rPr>
-      </w:pPr>
-      <w:r>
-        <w:rPr>
-          <w:rStyle w:val="Refdenotaalfinal"/>
-        </w:rPr>
-        <w:t>(* “Trismo”: contractura del músculo mandibular denominado masetero, que bloquea la articulación</w:t>
-      </w:r>
-      <w:r>
-        <w:rPr>
-          <w:rStyle w:val="Refdenotaalfinal"/>
-        </w:rPr>
-        <w:t xml:space="preserve"> </w:t>
-      </w:r>
-      <w:proofErr w:type="spellStart"/>
-      <w:r>
-        <w:rPr>
-          <w:rStyle w:val="Refdenotaalfinal"/>
-        </w:rPr>
-        <w:t>témporo</w:t>
-      </w:r>
-      <w:proofErr w:type="spellEnd"/>
-      <w:r>
-        <w:rPr>
-          <w:rStyle w:val="Refdenotaalfinal"/>
-        </w:rPr>
-        <w:t>-mandibular  -ATM-).</w:t>
+        <w:t>(* “Trismo”: contractura del músculo mandibular denominado masetero, que bloquea la articulación témporo-mandibular  -ATM-).</w:t>
       </w:r>
     </w:p>
     <w:p>
@@ -4669,160 +4151,74 @@
     </w:p>
     <w:p>
       <w:r>
-        <w:t>Un conocido profesor dijo en una ocasión con relación a estas afirmaciones: "Primero uno</w:t>
-      </w:r>
-      <w:r>
-        <w:t xml:space="preserve"> </w:t>
-      </w:r>
-      <w:r>
-        <w:t>se ríe, luego se calla y después se dice: “Esto ya lo hemos dicho siempre.”</w:t>
-      </w:r>
-    </w:p>
-    <w:p>
-      <w:proofErr w:type="gramStart"/>
-      <w:r>
-        <w:t>Ya  muchos</w:t>
-      </w:r>
-      <w:proofErr w:type="gramEnd"/>
-      <w:r>
-        <w:t xml:space="preserve">  estomatólogos  anteriores  a  </w:t>
-      </w:r>
-      <w:proofErr w:type="spellStart"/>
-      <w:r>
-        <w:t>Huneke</w:t>
-      </w:r>
-      <w:proofErr w:type="spellEnd"/>
-      <w:r>
-        <w:t>,  en  sus  prácticas  diarias  dentro  del</w:t>
-      </w:r>
-      <w:r>
-        <w:t xml:space="preserve"> </w:t>
-      </w:r>
-      <w:r>
-        <w:t xml:space="preserve">contexto   odonto-estomatológico,   observaron   fenómenos   de   remisión   de   molestias   en segundos, lo que, al igual que yo, interpretaron como procesos de reflejo inconexos, sin profundizar en su origen. Y precisamente aquí se demuestra el valor que tiene la simple pala- </w:t>
-      </w:r>
-      <w:proofErr w:type="spellStart"/>
-      <w:r>
-        <w:t>bra</w:t>
-      </w:r>
-      <w:proofErr w:type="spellEnd"/>
-      <w:r>
-        <w:t xml:space="preserve"> "¿por qué?".</w:t>
-      </w:r>
-    </w:p>
-    <w:p>
-      <w:r>
-        <w:t>Por lo que se refiere al campo de la muela del juicio superior e inferior fue precisamente un</w:t>
-      </w:r>
-      <w:r>
-        <w:t xml:space="preserve"> </w:t>
-      </w:r>
-      <w:r>
-        <w:t>caso el que nos permitió abrir algo más los ojos; con otras palabras: un factor más en la patogénesis de la enfermedad bivalente.</w:t>
-      </w:r>
-    </w:p>
-    <w:p>
-      <w:r>
-        <w:t xml:space="preserve">El caso en concreto que dio </w:t>
-      </w:r>
-      <w:proofErr w:type="spellStart"/>
-      <w:r>
-        <w:t>pié</w:t>
-      </w:r>
-      <w:proofErr w:type="spellEnd"/>
-      <w:r>
-        <w:t xml:space="preserve"> a realizar exploraciones u observaciones más precisas fue</w:t>
-      </w:r>
-      <w:r>
-        <w:t xml:space="preserve"> </w:t>
-      </w:r>
-      <w:r>
-        <w:t>el siguiente: en una paciente (M.S.B.) que, además de las molestias reumáticas, padecía de un síndrome cervical, tras recetarle todos los medicamentos disponibles, se extrajeron también todos los focos dentales visibles, sin lograr una especial mejoría. Una muela del juicio inferior; recta y normal quedo intacta, como ocurre tan a menudo, y se deja como soporte para prótesis dentales. La paciente mencionó más tarde que este diente le causaba una molestia en la mejilla, por estar situado muy atrás y, a su petición, se extrajo. Ya que ni ella ni nosotros relacionábamos esta muela con el síndrome cervical, fue grande la sorpresa por ambas partes</w:t>
-      </w:r>
-      <w:r>
-        <w:t xml:space="preserve"> </w:t>
-      </w:r>
-      <w:r>
-        <w:t>al comprobar, que ya al día siguiente, habían desaparecido las molestias.</w:t>
-      </w:r>
-    </w:p>
-    <w:p>
-      <w:r>
-        <w:t>En el transcurso de estas explicaciones podremos ver las más diversas enfermedades y su</w:t>
-      </w:r>
-      <w:r>
-        <w:t xml:space="preserve"> </w:t>
-      </w:r>
-      <w:r>
-        <w:t>correspondiente terapia, que también tuvieron su origen en una de las muelas del juicio.</w:t>
-      </w:r>
-    </w:p>
-    <w:p>
-      <w:r>
-        <w:t>Por tanto, debemos manifestar que es un gran error el mutilar una dentadura mediante la</w:t>
-      </w:r>
-      <w:r>
-        <w:t xml:space="preserve"> </w:t>
-      </w:r>
-      <w:r>
-        <w:t xml:space="preserve">extracción del segundo molar para crear espacio. La muela del juicio inferior desploma su eje y queda en el canal mandibular y, salvo raras excepciones (como en el caso de la primera extracción del molar de los seis años en la infancia), no discurre paralelamente a los otros dientes, ocasionando anomalías de oclusión. Lo propio ocurre con todos los otros dientes que son sacrificados para crear espacio para la muela del juicio. Así lo constatamos recientemente en el caso de un turista alemán a quien tratamos una grave </w:t>
-      </w:r>
-      <w:proofErr w:type="spellStart"/>
-      <w:r>
-        <w:t>pericoronitis</w:t>
-      </w:r>
-      <w:proofErr w:type="spellEnd"/>
-      <w:r>
-        <w:t>, al que le habían sido</w:t>
-      </w:r>
-      <w:r>
-        <w:t xml:space="preserve"> </w:t>
-      </w:r>
-      <w:r>
-        <w:t>extraídos los primeros premolares para que la muela del juicio tuviera sitio.</w:t>
-      </w:r>
-    </w:p>
-    <w:p>
-      <w:proofErr w:type="gramStart"/>
-      <w:r>
-        <w:t>Igualmente</w:t>
-      </w:r>
-      <w:proofErr w:type="gramEnd"/>
-      <w:r>
-        <w:t xml:space="preserve"> errónea es la opinión de que la muela del juicio sirve de soporte lateral a otras</w:t>
-      </w:r>
-      <w:r>
-        <w:t xml:space="preserve"> </w:t>
-      </w:r>
-      <w:r>
-        <w:t>muelas. Cuanto antes se realice la extracción mejor y más dura será la osificación detrás de los segundos molares.</w:t>
-      </w:r>
-    </w:p>
-    <w:p>
-      <w:r>
-        <w:t>Veamos mediante las radiografías cómo en esta zona existe una gran proximidad de las</w:t>
-      </w:r>
-      <w:r>
-        <w:t xml:space="preserve"> </w:t>
-      </w:r>
-      <w:r>
-        <w:t>raíces, de manera que entre los dos últimos molares no existe una capa ósea mesial interdental; por el contrario, en casi todos los casos, existe una bolsa retromolar, hasta en el caso de adolescentes.</w:t>
-      </w:r>
-    </w:p>
-    <w:p>
-      <w:proofErr w:type="gramStart"/>
-      <w:r>
-        <w:t>Por  tanto</w:t>
-      </w:r>
-      <w:proofErr w:type="gramEnd"/>
-      <w:r>
-        <w:t>,  se  debe  desechar  esta  terapia  de  "comodidad"  que  consiste  en  extraer  el</w:t>
-      </w:r>
-      <w:r>
-        <w:t xml:space="preserve"> </w:t>
-      </w:r>
-      <w:r>
-        <w:t>segundo molar, exceptuando algunos casos muy infrecuentes tales como muelas del juicio totalmente impactadas, con raíz corroída del segundo molar.</w:t>
+        <w:t>Un conocido profesor dijo en una ocasión con relación a estas afirmaciones: "Primero uno se ríe, luego se calla y después se dice: “Esto ya lo hemos dicho siempre.”</w:t>
+      </w:r>
+    </w:p>
+    <w:p>
+      <w:r>
+        <w:t>Ya muchos estomatólogos anteriores a Huneke, en sus prácticas diarias dentro del</w:t>
+      </w:r>
+      <w:r>
+        <w:t xml:space="preserve"> contexto   odonto-</w:t>
+      </w:r>
+      <w:r>
+        <w:t>estomatológico, observaron</w:t>
+      </w:r>
+      <w:r>
+        <w:t xml:space="preserve">   fenómenos   de   remisión   de   molestias   en segundos, lo que, al igual que yo, interpretaron como procesos de reflejo inconexos, sin profundizar en su origen. Y precisamente aquí se demuestra el valor que tiene la simple pal</w:t>
+      </w:r>
+      <w:r>
+        <w:t>a</w:t>
+      </w:r>
+      <w:r>
+        <w:t>bra "¿por qué?".</w:t>
+      </w:r>
+    </w:p>
+    <w:p>
+      <w:r>
+        <w:t>Por lo que se refiere al campo de la muela del juicio superior e inferior fue precisamente un caso el que nos permitió abrir algo más los ojos; con otras palabras: un factor más en la patogénesis de la enfermedad bivalente.</w:t>
+      </w:r>
+    </w:p>
+    <w:p>
+      <w:r>
+        <w:t>El caso en concreto que dio pié a realizar exploraciones u observaciones más precisas fue el siguiente: en una paciente (M.S.B.) que, además de las molestias reumáticas, padecía de un síndrome cervical, tras recetarle todos los medicamentos disponibles, se extrajeron también todos los focos dentales visibles, sin lograr una especial mejoría. Una muela del juicio inferior; recta y normal quedo intacta, como ocurre tan a menudo, y se deja como soporte para prótesis dentales. La paciente mencionó más tarde que este diente le causaba una molestia en la mejilla, por estar situado muy atrás y, a su petición, se extrajo. Ya que ni ella ni nosotros relacionábamos esta muela con el síndrome cervical, fue grande la sorpresa por ambas partes al comprobar, que ya al día siguiente, habían desaparecido las molestias.</w:t>
+      </w:r>
+    </w:p>
+    <w:p>
+      <w:r>
+        <w:t>En el transcurso de estas explicaciones podremos ver las más diversas enfermedades y su correspondiente terapia, que también tuvieron su origen en una de las muelas del juicio.</w:t>
+      </w:r>
+    </w:p>
+    <w:p>
+      <w:r>
+        <w:t>Por tanto, debemos manifestar que es un gran error el mutilar una dentadura mediante la extracción del segundo molar para crear espacio. La muela del juicio inferior desploma su eje y queda en el canal mandibular y, salvo raras excepciones (como en el caso de la primera extracción del molar de los seis años en la infancia), no discurre paralelamente a los otros dientes, ocasionando anomalías de oclusión. Lo propio ocurre con todos los otros dientes que son sacrificados para crear espacio para la muela del juicio. Así lo constatamos recientemente en el caso de un turista alemán a quien tratamos una grave pericoronitis, al que le habían sido extraídos los primeros premolares para que la muela del juicio tuviera sitio.</w:t>
+      </w:r>
+    </w:p>
+    <w:p>
+      <w:r>
+        <w:t>Igualmente,</w:t>
+      </w:r>
+      <w:r>
+        <w:t xml:space="preserve"> errónea es la opinión de que la muela del juicio sirve de soporte lateral a otras muelas. Cuanto antes se realice la extracción mejor y más dura será la osificación detrás de los segundos molares.</w:t>
+      </w:r>
+    </w:p>
+    <w:p>
+      <w:r>
+        <w:t>Veamos mediante las radiografías cómo en esta zona existe una gran proximidad de las raíces, de manera que entre los dos últimos molares no existe una capa ósea mesial interdental; por el contrario, en casi todos los casos, existe una bolsa retromolar, hasta en el caso de adolescentes.</w:t>
+      </w:r>
+    </w:p>
+    <w:p>
+      <w:r>
+        <w:t>Por tanto, se debe desechar esta terapia de “</w:t>
+      </w:r>
+      <w:r>
+        <w:t>comodidad</w:t>
+      </w:r>
+      <w:r>
+        <w:t>” que consiste en extraer el</w:t>
+      </w:r>
+      <w:r>
+        <w:t xml:space="preserve"> segundo molar, exceptuando algunos casos muy infrecuentes tales como muelas del juicio totalmente impactadas, con raíz corroída del segundo molar.</w:t>
       </w:r>
     </w:p>
     <w:p>
@@ -4832,68 +4228,15 @@
     </w:p>
     <w:p>
       <w:r>
-        <w:t>Es conocido que nuestros hábitos de vida y alimentación se han visto sometidos a grandes</w:t>
-      </w:r>
-      <w:r>
-        <w:t xml:space="preserve"> </w:t>
-      </w:r>
-      <w:r>
-        <w:t>cambios en el transcurso de estos milenios, que los alimentos eran cada vez más blandos y la función de masticación empeoraba, sin referirnos a los diversos factores de la alimentación en sí. La "función crea el órgano" se dice. En nuestro caso la reducción de la labor de masticación conlleva una reducción en el crecimiento de los maxilares. Esta circunstancia trajo consigo que, el espacio entre la muela del juicio y la rama mandibular ascendente fuese cada vez</w:t>
-      </w:r>
-      <w:r>
-        <w:t xml:space="preserve"> </w:t>
-      </w:r>
-      <w:r>
-        <w:t>menor.</w:t>
-      </w:r>
-    </w:p>
-    <w:p>
-      <w:r>
-        <w:t xml:space="preserve">Comparemos ahora unas radiografías, cedidas gentilmente por el Dr. A. </w:t>
-      </w:r>
-      <w:proofErr w:type="spellStart"/>
-      <w:r>
-        <w:t>Sollmann</w:t>
-      </w:r>
-      <w:proofErr w:type="spellEnd"/>
-      <w:r>
-        <w:t>, del</w:t>
-      </w:r>
-      <w:r>
-        <w:t xml:space="preserve"> </w:t>
-      </w:r>
-      <w:r>
-        <w:t xml:space="preserve">Instituto Antropológico de </w:t>
-      </w:r>
-      <w:proofErr w:type="spellStart"/>
-      <w:r>
-        <w:t>Munich</w:t>
-      </w:r>
-      <w:proofErr w:type="spellEnd"/>
-      <w:r>
-        <w:t>. Se trata de unos maxilares de hace solamente 3000 años a.</w:t>
-      </w:r>
-      <w:r>
-        <w:t xml:space="preserve"> </w:t>
-      </w:r>
-      <w:r>
-        <w:t xml:space="preserve">C. (Imágenes </w:t>
-      </w:r>
-      <w:proofErr w:type="spellStart"/>
-      <w:r>
-        <w:t>nºs</w:t>
-      </w:r>
-      <w:proofErr w:type="spellEnd"/>
-      <w:r>
-        <w:t xml:space="preserve"> 4, 5, 6, 7 y 8), y veremos que entre la muela del juicio y la rama ascendente existe un espacio que aún podría dar cabida a otra muela, mientras que hoy en día, en casi todos los maxilares, la muela del juicio, aún la de desarrollo normal, se encuentran ya casi cerca o en la rama ascendente (Imágenes </w:t>
-      </w:r>
-      <w:proofErr w:type="spellStart"/>
-      <w:r>
-        <w:t>nºs</w:t>
-      </w:r>
-      <w:proofErr w:type="spellEnd"/>
-      <w:r>
-        <w:t xml:space="preserve"> 9 y 10).</w:t>
+        <w:t>Es conocido que nuestros hábitos de vida y alimentación se han visto sometidos a grandes cambios en el transcurso de estos milenios, que los alimentos eran cada vez más blandos y la función de masticación empeoraba, sin referirnos a los diversos factores de la alimentación en sí. La "función crea el órgano" se dice. En nuestro caso la reducción de la labor de masticación conlleva una reducción en el crecimiento de los maxilares. Esta circunstancia trajo consigo que, el espacio entre la muela del juicio y la rama mandibular ascendente fuese cada vez menor.</w:t>
+      </w:r>
+    </w:p>
+    <w:p>
+      <w:r>
+        <w:t>Comparemos ahora unas radiografías, cedidas gentilmente por el Dr. A. Sollmann, del</w:t>
+      </w:r>
+      <w:r>
+        <w:t xml:space="preserve"> Instituto Antropológico de Munich. Se trata de unos maxilares de hace solamente 3000 años a. C. (Imágenes nºs 4, 5, 6, 7 y 8), y veremos que entre la muela del juicio y la rama ascendente existe un espacio que aún podría dar cabida a otra muela, mientras que hoy en día, en casi todos los maxilares, la muela del juicio, aún la de desarrollo normal, se encuentran ya casi cerca o en la rama ascendente (Imágenes nºs 9 y 10).</w:t>
       </w:r>
     </w:p>
     <w:p/>
@@ -4968,21 +4311,13 @@
         </w:drawing>
       </w:r>
       <w:r>
-        <w:t>TEXTO DE LA IMAGEN Nº 4: Mandíbula</w:t>
-      </w:r>
-      <w:r>
-        <w:t xml:space="preserve"> </w:t>
-      </w:r>
-      <w:r>
-        <w:t xml:space="preserve">3000 a 2000 años a.C. Detrás de la muela </w:t>
-      </w:r>
-      <w:proofErr w:type="gramStart"/>
-      <w:r>
-        <w:t>del  juicio</w:t>
-      </w:r>
-      <w:proofErr w:type="gramEnd"/>
-      <w:r>
-        <w:t xml:space="preserve">  aún  quedaría  suficiente  espacio para otro molar.</w:t>
+        <w:t xml:space="preserve">TEXTO DE LA IMAGEN Nº 4: Mandíbula 3000 a 2000 años a.C. Detrás de la muela </w:t>
+      </w:r>
+      <w:r>
+        <w:t>del juicio aún quedaría suficiente espacio</w:t>
+      </w:r>
+      <w:r>
+        <w:t xml:space="preserve"> para otro molar.</w:t>
       </w:r>
     </w:p>
     <w:p/>
@@ -5062,13 +4397,7 @@
         </w:drawing>
       </w:r>
       <w:r>
-        <w:t>TEXTO DE LA IMAGEN Nº 5: También</w:t>
-      </w:r>
-      <w:r>
-        <w:t xml:space="preserve"> </w:t>
-      </w:r>
-      <w:r>
-        <w:t>aquí quedaría espacio para otra muela; sin embargo, la muela del juicio en crecimiento se encuentra en posición falsa. El motivo de esta mala posición, por tanto, no es la falta de espacio.</w:t>
+        <w:t>TEXTO DE LA IMAGEN Nº 5: También aquí quedaría espacio para otra muela; sin embargo, la muela del juicio en crecimiento se encuentra en posición falsa. El motivo de esta mala posición, por tanto, no es la falta de espacio.</w:t>
       </w:r>
     </w:p>
     <w:p/>
@@ -5147,24 +4476,13 @@
     </w:p>
     <w:p>
       <w:r>
-        <w:t>TEXTO DE LA IMAGEN Nº 6: 0 – 500</w:t>
-      </w:r>
-      <w:r>
-        <w:t xml:space="preserve"> </w:t>
-      </w:r>
-      <w:r>
-        <w:t xml:space="preserve">a.C.  </w:t>
-      </w:r>
-      <w:proofErr w:type="gramStart"/>
-      <w:r>
-        <w:t>También  aquí</w:t>
-      </w:r>
-      <w:proofErr w:type="gramEnd"/>
-      <w:r>
-        <w:t xml:space="preserve">  tenemos  todavía  un espacio ancho, libre, detrás de la muela del</w:t>
-      </w:r>
-      <w:r>
-        <w:t xml:space="preserve"> </w:t>
+        <w:t xml:space="preserve">TEXTO DE LA IMAGEN Nº 6: 0 – 500 a.C.  </w:t>
+      </w:r>
+      <w:r>
+        <w:t>También aquí tenemos todavía un</w:t>
+      </w:r>
+      <w:r>
+        <w:t xml:space="preserve"> espacio ancho, libre, detrás de la muela del </w:t>
       </w:r>
       <w:r>
         <w:t>juicio.</w:t>
@@ -5342,18 +4660,13 @@
         </w:drawing>
       </w:r>
       <w:r>
-        <w:t>TEXTO DE LA IMAGEN Nº 8: Siglos XIII-XIV.</w:t>
-      </w:r>
-      <w:r>
-        <w:t xml:space="preserve"> </w:t>
-      </w:r>
-      <w:proofErr w:type="gramStart"/>
-      <w:r>
-        <w:t>La  reducción</w:t>
-      </w:r>
-      <w:proofErr w:type="gramEnd"/>
-      <w:r>
-        <w:t xml:space="preserve">  del  espacio  retromolar  progresa. Muela del juicio con estrías periodontales.</w:t>
+        <w:t xml:space="preserve">TEXTO DE LA IMAGEN Nº 8: Siglos XIII-XIV. </w:t>
+      </w:r>
+      <w:r>
+        <w:t>La reducción del espacio retromolar progresa</w:t>
+      </w:r>
+      <w:r>
+        <w:t>. Muela del juicio con estrías periodontales.</w:t>
       </w:r>
     </w:p>
     <w:p/>
@@ -5432,19 +4745,17 @@
           </wp:anchor>
         </w:drawing>
       </w:r>
-      <w:proofErr w:type="gramStart"/>
-      <w:r>
-        <w:t>TEXTO  DE</w:t>
-      </w:r>
-      <w:proofErr w:type="gramEnd"/>
-      <w:r>
-        <w:t xml:space="preserve">  LA  IMAGEN  Nº  9:  Mandíbula</w:t>
-      </w:r>
-      <w:r>
-        <w:t xml:space="preserve"> </w:t>
-      </w:r>
-      <w:r>
-        <w:t>contemporánea;  la muela del juicio se halla ya en</w:t>
+      <w:r>
+        <w:t>TEXTO DE LA IMAGEN Nº 9</w:t>
+      </w:r>
+      <w:r>
+        <w:t xml:space="preserve">:  Mandíbula </w:t>
+      </w:r>
+      <w:r>
+        <w:t>contemporánea; la</w:t>
+      </w:r>
+      <w:r>
+        <w:t xml:space="preserve"> muela del juicio se halla ya en</w:t>
       </w:r>
     </w:p>
     <w:p/>
@@ -5510,56 +4821,22 @@
       </w:r>
     </w:p>
     <w:p>
-      <w:proofErr w:type="gramStart"/>
-      <w:r>
-        <w:t>TEXTO  DE</w:t>
-      </w:r>
-      <w:proofErr w:type="gramEnd"/>
-      <w:r>
-        <w:t xml:space="preserve">  LA  IMAGEN  Nº  10:  En  esta  radiografía  panorámica</w:t>
-      </w:r>
-      <w:r>
-        <w:t xml:space="preserve"> de u niño de 8 años </w:t>
-      </w:r>
-      <w:r>
-        <w:t>podemos observar, en una dentadura bien desarrollada, sin caries, la futura falta de espacio</w:t>
-      </w:r>
-      <w:r>
-        <w:t xml:space="preserve"> </w:t>
-      </w:r>
-      <w:r>
-        <w:t>del tercer molar. A pesar de que los maxilares se desarrollarán más, se reconocen ya los gérmenes dentales en la rama ascendente (flechas).</w:t>
-      </w:r>
-    </w:p>
-    <w:p>
-      <w:r>
-        <w:t>Pero no se trata únicamente de este factor, sino que, mediante este "desplazamiento", las</w:t>
-      </w:r>
-      <w:r>
-        <w:t xml:space="preserve"> </w:t>
-      </w:r>
-      <w:r>
-        <w:t xml:space="preserve">muelas se aproximan cada vez más a la curva que describe el canal mandibular* en esta re- </w:t>
-      </w:r>
-      <w:proofErr w:type="spellStart"/>
-      <w:r>
-        <w:t>gión</w:t>
-      </w:r>
-      <w:proofErr w:type="spellEnd"/>
-      <w:r>
-        <w:t>; dicho con otras palabras: que las raíces de los propios molares se encuentran muy cerca</w:t>
-      </w:r>
-      <w:r>
-        <w:t xml:space="preserve"> </w:t>
-      </w:r>
-      <w:r>
-        <w:t>de él. Esta excesiva aproximación puede significar un área que genere alteraciones del S.N.V.</w:t>
-      </w:r>
-      <w:r>
-        <w:t xml:space="preserve"> </w:t>
-      </w:r>
-      <w:r>
-        <w:t>y, en consecuencia, patologías a distancia.</w:t>
+      <w:r>
+        <w:t>TEXTO DE LA IMAGEN Nº 10</w:t>
+      </w:r>
+      <w:r>
+        <w:t xml:space="preserve">:  </w:t>
+      </w:r>
+      <w:r>
+        <w:t>En esta radiografía panorámica</w:t>
+      </w:r>
+      <w:r>
+        <w:t xml:space="preserve"> de u niño de 8 años podemos observar, en una dentadura bien desarrollada, sin caries, la futura falta de espacio del tercer molar. A pesar de que los maxilares se desarrollarán más, se reconocen ya los gérmenes dentales en la rama ascendente (flechas).</w:t>
+      </w:r>
+    </w:p>
+    <w:p>
+      <w:r>
+        <w:t>Pero no se trata únicamente de este factor, sino que, mediante este "desplazamiento", las muelas se aproximan cada vez más a la curva que describe el canal mandibular* en esta región; dicho con otras palabras: que las raíces de los propios molares se encuentran muy cerca de él. Esta excesiva aproximación puede significar un área que genere alteraciones del S.N.V. y, en consecuencia, patologías a distancia.</w:t>
       </w:r>
     </w:p>
     <w:p/>
@@ -5573,19 +4850,7 @@
         <w:rPr>
           <w:rStyle w:val="Refdenotaalfinal"/>
         </w:rPr>
-        <w:t>(* “Canal mandibular”: acanaladura situada a lo largo del interior del hueso mandibular, que alberga</w:t>
-      </w:r>
-      <w:r>
-        <w:rPr>
-          <w:rStyle w:val="Refdenotaalfinal"/>
-        </w:rPr>
-        <w:t xml:space="preserve"> </w:t>
-      </w:r>
-      <w:r>
-        <w:rPr>
-          <w:rStyle w:val="Refdenotaalfinal"/>
-        </w:rPr>
-        <w:t>el nervio de este mismo nombre que enraíza las piezas dentales).</w:t>
+        <w:t>(* “Canal mandibular”: acanaladura situada a lo largo del interior del hueso mandibular, que alberga el nervio de este mismo nombre que enraíza las piezas dentales).</w:t>
       </w:r>
     </w:p>
     <w:p/>
@@ -5593,11 +4858,9 @@
       <w:r>
         <w:t xml:space="preserve">¿Dónde se halla, pues, el peligro en la muela del </w:t>
       </w:r>
-      <w:proofErr w:type="gramStart"/>
-      <w:r>
-        <w:t>juicio?.</w:t>
-      </w:r>
-      <w:proofErr w:type="gramEnd"/>
+      <w:r>
+        <w:t>juicio?</w:t>
+      </w:r>
       <w:r>
         <w:t xml:space="preserve"> </w:t>
       </w:r>
@@ -5620,48 +4883,1441 @@
         <w:t xml:space="preserve">destacar dos motivos. </w:t>
       </w:r>
       <w:r>
-        <w:t>Primero: a causa de esta falta de espacio, se crea el fenómeno que describe la literatura odontológica y que se denomina “</w:t>
-      </w:r>
-      <w:proofErr w:type="spellStart"/>
-      <w:r>
-        <w:t>pericoronitis</w:t>
-      </w:r>
-      <w:proofErr w:type="spellEnd"/>
-      <w:r>
-        <w:t>”, consistente en restos de la bolsita dental, con formación de bolsa marginal posterior y que se contempla como principal motivo de la infección focal.</w:t>
-      </w:r>
-    </w:p>
-    <w:p>
-      <w:r>
-        <w:t>A nuestro juicio, sin embargo, el segundo factor, puramente neural, es frecuentemente más</w:t>
-      </w:r>
-      <w:r>
-        <w:t xml:space="preserve"> </w:t>
-      </w:r>
-      <w:r>
-        <w:t>peligroso, ya que actúa a distancia y no es apreciable localmente. Este es, principalmente, el factor que hasta ahora casi no ha sido tenido en cuenta.</w:t>
-      </w:r>
-    </w:p>
-    <w:p>
-      <w:r>
-        <w:t>El diente crece desde la corona de la raíz. A causa de la reducción del maxilar descrita</w:t>
-      </w:r>
-      <w:r>
-        <w:t xml:space="preserve"> </w:t>
-      </w:r>
-      <w:r>
-        <w:t xml:space="preserve">anteriormente, y casi finalizado el periodo de crecimiento, las raíces se aproximan cada vez más al canal mandibular, como podemos apreciar claramente en la imagen </w:t>
-      </w:r>
-      <w:proofErr w:type="spellStart"/>
-      <w:r>
-        <w:t>nº</w:t>
-      </w:r>
-      <w:proofErr w:type="spellEnd"/>
-      <w:r>
-        <w:t xml:space="preserve"> 11.</w:t>
-      </w:r>
-    </w:p>
-    <w:p/>
+        <w:t>Primero: a causa de esta falta de espacio, se crea el fenómeno que describe la literatura odontológica y que se denomina “pericoronitis”, consistente en restos de la bolsita dental, con formación de bolsa marginal posterior y que se contempla como principal motivo de la infección focal.</w:t>
+      </w:r>
+    </w:p>
+    <w:p>
+      <w:r>
+        <w:t>A nuestro juicio, sin embargo, el segundo factor, puramente neural, es frecuentemente más peligroso, ya que actúa a distancia y no es apreciable localmente. Este es, principalmente, el factor que hasta ahora casi no ha sido tenido en cuenta.</w:t>
+      </w:r>
+    </w:p>
+    <w:p>
+      <w:r>
+        <w:t>El diente crece desde la corona de la raíz. A causa de la reducción del maxilar descrita anteriormente, y casi finalizado el periodo de crecimiento, las raíces se aproximan cada vez más al canal mandibular, como podemos apreciar claramente en la imagen nº 11.</w:t>
+      </w:r>
+    </w:p>
+    <w:p>
+      <w:r>
+        <w:rPr>
+          <w:noProof/>
+        </w:rPr>
+        <w:drawing>
+          <wp:anchor distT="0" distB="0" distL="114300" distR="114300" simplePos="0" relativeHeight="251666432" behindDoc="0" locked="0" layoutInCell="1" allowOverlap="1" wp14:anchorId="6582CD40" wp14:editId="2A708E43">
+            <wp:simplePos x="0" y="0"/>
+            <wp:positionH relativeFrom="column">
+              <wp:posOffset>51435</wp:posOffset>
+            </wp:positionH>
+            <wp:positionV relativeFrom="paragraph">
+              <wp:posOffset>213995</wp:posOffset>
+            </wp:positionV>
+            <wp:extent cx="2181225" cy="1266825"/>
+            <wp:effectExtent l="0" t="0" r="9525" b="9525"/>
+            <wp:wrapSquare wrapText="bothSides"/>
+            <wp:docPr id="10" name="Imagen 10"/>
+            <wp:cNvGraphicFramePr>
+              <a:graphicFrameLocks xmlns:a="http://schemas.openxmlformats.org/drawingml/2006/main" noChangeAspect="1"/>
+            </wp:cNvGraphicFramePr>
+            <a:graphic xmlns:a="http://schemas.openxmlformats.org/drawingml/2006/main">
+              <a:graphicData uri="http://schemas.openxmlformats.org/drawingml/2006/picture">
+                <pic:pic xmlns:pic="http://schemas.openxmlformats.org/drawingml/2006/picture">
+                  <pic:nvPicPr>
+                    <pic:cNvPr id="0" name="Picture 1"/>
+                    <pic:cNvPicPr>
+                      <a:picLocks noChangeAspect="1" noChangeArrowheads="1"/>
+                    </pic:cNvPicPr>
+                  </pic:nvPicPr>
+                  <pic:blipFill>
+                    <a:blip r:embed="rId14">
+                      <a:extLst>
+                        <a:ext uri="{28A0092B-C50C-407E-A947-70E740481C1C}">
+                          <a14:useLocalDpi xmlns:a14="http://schemas.microsoft.com/office/drawing/2010/main" val="0"/>
+                        </a:ext>
+                      </a:extLst>
+                    </a:blip>
+                    <a:srcRect/>
+                    <a:stretch>
+                      <a:fillRect/>
+                    </a:stretch>
+                  </pic:blipFill>
+                  <pic:spPr bwMode="auto">
+                    <a:xfrm>
+                      <a:off x="0" y="0"/>
+                      <a:ext cx="2181225" cy="1266825"/>
+                    </a:xfrm>
+                    <a:prstGeom prst="rect">
+                      <a:avLst/>
+                    </a:prstGeom>
+                    <a:noFill/>
+                    <a:ln>
+                      <a:noFill/>
+                    </a:ln>
+                  </pic:spPr>
+                </pic:pic>
+              </a:graphicData>
+            </a:graphic>
+          </wp:anchor>
+        </w:drawing>
+      </w:r>
+    </w:p>
+    <w:p>
+      <w:r>
+        <w:t>TEXTO DE LA IMAGEN Nº 11 - Aquí se crea un</w:t>
+      </w:r>
+      <w:r>
+        <w:t xml:space="preserve"> </w:t>
+      </w:r>
+      <w:r>
+        <w:t>campo de irritación, ya que es sabido que en estas situaciones la formación de raíces es "rechazada", de manera  que,  morfológicamente,  éstas  adoptan  las</w:t>
+      </w:r>
+      <w:r>
+        <w:t xml:space="preserve"> </w:t>
+      </w:r>
+      <w:r>
+        <w:t>más increíbles formas o deformaciones.</w:t>
+      </w:r>
+    </w:p>
+    <w:p>
+      <w:r>
+        <w:t>nºs 12 y 13).</w:t>
+      </w:r>
+    </w:p>
+    <w:p>
+      <w:r>
+        <w:rPr>
+          <w:noProof/>
+        </w:rPr>
+        <w:drawing>
+          <wp:anchor distT="0" distB="0" distL="114300" distR="114300" simplePos="0" relativeHeight="251668480" behindDoc="1" locked="0" layoutInCell="1" allowOverlap="1" wp14:anchorId="7EF2039D" wp14:editId="1DDB4969">
+            <wp:simplePos x="0" y="0"/>
+            <wp:positionH relativeFrom="column">
+              <wp:posOffset>4804410</wp:posOffset>
+            </wp:positionH>
+            <wp:positionV relativeFrom="paragraph">
+              <wp:posOffset>-20320</wp:posOffset>
+            </wp:positionV>
+            <wp:extent cx="1162050" cy="1695450"/>
+            <wp:effectExtent l="0" t="0" r="0" b="0"/>
+            <wp:wrapTight wrapText="bothSides">
+              <wp:wrapPolygon edited="0">
+                <wp:start x="0" y="0"/>
+                <wp:lineTo x="0" y="21357"/>
+                <wp:lineTo x="21246" y="21357"/>
+                <wp:lineTo x="21246" y="0"/>
+                <wp:lineTo x="0" y="0"/>
+              </wp:wrapPolygon>
+            </wp:wrapTight>
+            <wp:docPr id="12" name="Imagen 12"/>
+            <wp:cNvGraphicFramePr>
+              <a:graphicFrameLocks xmlns:a="http://schemas.openxmlformats.org/drawingml/2006/main" noChangeAspect="1"/>
+            </wp:cNvGraphicFramePr>
+            <a:graphic xmlns:a="http://schemas.openxmlformats.org/drawingml/2006/main">
+              <a:graphicData uri="http://schemas.openxmlformats.org/drawingml/2006/picture">
+                <pic:pic xmlns:pic="http://schemas.openxmlformats.org/drawingml/2006/picture">
+                  <pic:nvPicPr>
+                    <pic:cNvPr id="0" name="Picture 5"/>
+                    <pic:cNvPicPr>
+                      <a:picLocks noChangeAspect="1" noChangeArrowheads="1"/>
+                    </pic:cNvPicPr>
+                  </pic:nvPicPr>
+                  <pic:blipFill>
+                    <a:blip r:embed="rId15">
+                      <a:extLst>
+                        <a:ext uri="{28A0092B-C50C-407E-A947-70E740481C1C}">
+                          <a14:useLocalDpi xmlns:a14="http://schemas.microsoft.com/office/drawing/2010/main" val="0"/>
+                        </a:ext>
+                      </a:extLst>
+                    </a:blip>
+                    <a:srcRect/>
+                    <a:stretch>
+                      <a:fillRect/>
+                    </a:stretch>
+                  </pic:blipFill>
+                  <pic:spPr bwMode="auto">
+                    <a:xfrm>
+                      <a:off x="0" y="0"/>
+                      <a:ext cx="1162050" cy="1695450"/>
+                    </a:xfrm>
+                    <a:prstGeom prst="rect">
+                      <a:avLst/>
+                    </a:prstGeom>
+                    <a:noFill/>
+                    <a:ln>
+                      <a:noFill/>
+                    </a:ln>
+                  </pic:spPr>
+                </pic:pic>
+              </a:graphicData>
+            </a:graphic>
+          </wp:anchor>
+        </w:drawing>
+      </w:r>
+      <w:r>
+        <w:rPr>
+          <w:noProof/>
+        </w:rPr>
+        <w:drawing>
+          <wp:anchor distT="0" distB="0" distL="114300" distR="114300" simplePos="0" relativeHeight="251667456" behindDoc="1" locked="0" layoutInCell="1" allowOverlap="1" wp14:anchorId="32C2B072" wp14:editId="068DBEBC">
+            <wp:simplePos x="0" y="0"/>
+            <wp:positionH relativeFrom="column">
+              <wp:posOffset>51435</wp:posOffset>
+            </wp:positionH>
+            <wp:positionV relativeFrom="paragraph">
+              <wp:posOffset>-96520</wp:posOffset>
+            </wp:positionV>
+            <wp:extent cx="1152525" cy="1762125"/>
+            <wp:effectExtent l="0" t="0" r="9525" b="9525"/>
+            <wp:wrapSquare wrapText="bothSides"/>
+            <wp:docPr id="11" name="Imagen 11"/>
+            <wp:cNvGraphicFramePr>
+              <a:graphicFrameLocks xmlns:a="http://schemas.openxmlformats.org/drawingml/2006/main" noChangeAspect="1"/>
+            </wp:cNvGraphicFramePr>
+            <a:graphic xmlns:a="http://schemas.openxmlformats.org/drawingml/2006/main">
+              <a:graphicData uri="http://schemas.openxmlformats.org/drawingml/2006/picture">
+                <pic:pic xmlns:pic="http://schemas.openxmlformats.org/drawingml/2006/picture">
+                  <pic:nvPicPr>
+                    <pic:cNvPr id="0" name="Picture 3"/>
+                    <pic:cNvPicPr>
+                      <a:picLocks noChangeAspect="1" noChangeArrowheads="1"/>
+                    </pic:cNvPicPr>
+                  </pic:nvPicPr>
+                  <pic:blipFill>
+                    <a:blip r:embed="rId16">
+                      <a:extLst>
+                        <a:ext uri="{28A0092B-C50C-407E-A947-70E740481C1C}">
+                          <a14:useLocalDpi xmlns:a14="http://schemas.microsoft.com/office/drawing/2010/main" val="0"/>
+                        </a:ext>
+                      </a:extLst>
+                    </a:blip>
+                    <a:srcRect/>
+                    <a:stretch>
+                      <a:fillRect/>
+                    </a:stretch>
+                  </pic:blipFill>
+                  <pic:spPr bwMode="auto">
+                    <a:xfrm>
+                      <a:off x="0" y="0"/>
+                      <a:ext cx="1152525" cy="1762125"/>
+                    </a:xfrm>
+                    <a:prstGeom prst="rect">
+                      <a:avLst/>
+                    </a:prstGeom>
+                    <a:noFill/>
+                    <a:ln>
+                      <a:noFill/>
+                    </a:ln>
+                  </pic:spPr>
+                </pic:pic>
+              </a:graphicData>
+            </a:graphic>
+          </wp:anchor>
+        </w:drawing>
+      </w:r>
+    </w:p>
+    <w:p>
+      <w:r>
+        <w:t>Se produce el caso contrario cuando el</w:t>
+      </w:r>
+      <w:r>
+        <w:t xml:space="preserve"> </w:t>
+      </w:r>
+      <w:r>
+        <w:t>crecimiento se dirige contra las mismas muelas vecinas. En este caso, se dan procesos de reabsorción en la corona o en la</w:t>
+      </w:r>
+      <w:r>
+        <w:t xml:space="preserve"> </w:t>
+      </w:r>
+      <w:r>
+        <w:t>raíz. (Imágenes nºs 14 y 15).</w:t>
+      </w:r>
+      <w:r>
+        <w:t xml:space="preserve"> </w:t>
+      </w:r>
+    </w:p>
+    <w:p/>
+    <w:p>
+      <w:r>
+        <w:rPr>
+          <w:noProof/>
+        </w:rPr>
+        <w:drawing>
+          <wp:inline distT="0" distB="0" distL="0" distR="0" wp14:anchorId="4EDB5EE0" wp14:editId="4109E91A">
+            <wp:extent cx="1209675" cy="1609725"/>
+            <wp:effectExtent l="0" t="0" r="9525" b="9525"/>
+            <wp:docPr id="13" name="Imagen 13"/>
+            <wp:cNvGraphicFramePr>
+              <a:graphicFrameLocks xmlns:a="http://schemas.openxmlformats.org/drawingml/2006/main" noChangeAspect="1"/>
+            </wp:cNvGraphicFramePr>
+            <a:graphic xmlns:a="http://schemas.openxmlformats.org/drawingml/2006/main">
+              <a:graphicData uri="http://schemas.openxmlformats.org/drawingml/2006/picture">
+                <pic:pic xmlns:pic="http://schemas.openxmlformats.org/drawingml/2006/picture">
+                  <pic:nvPicPr>
+                    <pic:cNvPr id="0" name="Picture 7"/>
+                    <pic:cNvPicPr>
+                      <a:picLocks noChangeAspect="1" noChangeArrowheads="1"/>
+                    </pic:cNvPicPr>
+                  </pic:nvPicPr>
+                  <pic:blipFill>
+                    <a:blip r:embed="rId17">
+                      <a:extLst>
+                        <a:ext uri="{28A0092B-C50C-407E-A947-70E740481C1C}">
+                          <a14:useLocalDpi xmlns:a14="http://schemas.microsoft.com/office/drawing/2010/main" val="0"/>
+                        </a:ext>
+                      </a:extLst>
+                    </a:blip>
+                    <a:srcRect/>
+                    <a:stretch>
+                      <a:fillRect/>
+                    </a:stretch>
+                  </pic:blipFill>
+                  <pic:spPr bwMode="auto">
+                    <a:xfrm>
+                      <a:off x="0" y="0"/>
+                      <a:ext cx="1209675" cy="1609725"/>
+                    </a:xfrm>
+                    <a:prstGeom prst="rect">
+                      <a:avLst/>
+                    </a:prstGeom>
+                    <a:noFill/>
+                    <a:ln>
+                      <a:noFill/>
+                    </a:ln>
+                  </pic:spPr>
+                </pic:pic>
+              </a:graphicData>
+            </a:graphic>
+          </wp:inline>
+        </w:drawing>
+      </w:r>
+    </w:p>
+    <w:p/>
+    <w:p>
+      <w:r>
+        <w:rPr>
+          <w:noProof/>
+        </w:rPr>
+        <w:drawing>
+          <wp:inline distT="0" distB="0" distL="0" distR="0" wp14:anchorId="41805890" wp14:editId="4FF00BD5">
+            <wp:extent cx="1190625" cy="1590675"/>
+            <wp:effectExtent l="0" t="0" r="9525" b="9525"/>
+            <wp:docPr id="14" name="Imagen 14"/>
+            <wp:cNvGraphicFramePr>
+              <a:graphicFrameLocks xmlns:a="http://schemas.openxmlformats.org/drawingml/2006/main" noChangeAspect="1"/>
+            </wp:cNvGraphicFramePr>
+            <a:graphic xmlns:a="http://schemas.openxmlformats.org/drawingml/2006/main">
+              <a:graphicData uri="http://schemas.openxmlformats.org/drawingml/2006/picture">
+                <pic:pic xmlns:pic="http://schemas.openxmlformats.org/drawingml/2006/picture">
+                  <pic:nvPicPr>
+                    <pic:cNvPr id="0" name="Picture 9"/>
+                    <pic:cNvPicPr>
+                      <a:picLocks noChangeAspect="1" noChangeArrowheads="1"/>
+                    </pic:cNvPicPr>
+                  </pic:nvPicPr>
+                  <pic:blipFill>
+                    <a:blip r:embed="rId18">
+                      <a:extLst>
+                        <a:ext uri="{28A0092B-C50C-407E-A947-70E740481C1C}">
+                          <a14:useLocalDpi xmlns:a14="http://schemas.microsoft.com/office/drawing/2010/main" val="0"/>
+                        </a:ext>
+                      </a:extLst>
+                    </a:blip>
+                    <a:srcRect/>
+                    <a:stretch>
+                      <a:fillRect/>
+                    </a:stretch>
+                  </pic:blipFill>
+                  <pic:spPr bwMode="auto">
+                    <a:xfrm>
+                      <a:off x="0" y="0"/>
+                      <a:ext cx="1190625" cy="1590675"/>
+                    </a:xfrm>
+                    <a:prstGeom prst="rect">
+                      <a:avLst/>
+                    </a:prstGeom>
+                    <a:noFill/>
+                    <a:ln>
+                      <a:noFill/>
+                    </a:ln>
+                  </pic:spPr>
+                </pic:pic>
+              </a:graphicData>
+            </a:graphic>
+          </wp:inline>
+        </w:drawing>
+      </w:r>
+    </w:p>
+    <w:p/>
+    <w:p/>
+    <w:p>
+      <w:r>
+        <w:t>En el primer caso, si la raíz de la muela del juicio se encuentra directamente al lado del</w:t>
+      </w:r>
+      <w:r>
+        <w:t xml:space="preserve"> </w:t>
+      </w:r>
+      <w:r>
+        <w:t xml:space="preserve">canal mandibular (utilicemos mejor el </w:t>
+      </w:r>
+      <w:r>
+        <w:t>término</w:t>
+      </w:r>
+      <w:r>
+        <w:t xml:space="preserve"> “en la zona de irritación"), se añade otro factor, que es el siguiente: Basándonos en la ley de la palanca, si, por ejemplo, sobre un incisivo recaen 25 Kg. por presión de masticación, a la muela del juicio le corresponderán 50 Kg. Sin embargo, si a este lado faltan muelas, la presión por masticación se incrementa en mucho (por ejemplo, en el caso de soportes para prótesis, etc.) sobre dicho diente, y, por tanto, produce una sobrecarga, como puede ocurrir en el caso de una oclusión traumática. Esto produce una mayor irritación alrededor del canal y del nervio mandibular, lo que, consecuentemente, conlleva un cambio en los correspondientes segmentos del área cervical (vértebras cervicales C2 y C3), como lo demuestran los puntos dolorosos a la presión situados en la zona posterior</w:t>
+      </w:r>
+      <w:r>
+        <w:t xml:space="preserve"> </w:t>
+      </w:r>
+      <w:r>
+        <w:t>del cuello, a la altura del costado de las cervicales mencionadas.</w:t>
+      </w:r>
+    </w:p>
+    <w:p/>
+    <w:p>
+      <w:pPr>
+        <w:jc w:val="center"/>
+      </w:pPr>
+      <w:r>
+        <w:rPr>
+          <w:noProof/>
+        </w:rPr>
+        <w:drawing>
+          <wp:inline distT="0" distB="0" distL="0" distR="0" wp14:anchorId="4203B335" wp14:editId="2CDD99CB">
+            <wp:extent cx="2686050" cy="2190750"/>
+            <wp:effectExtent l="0" t="0" r="0" b="0"/>
+            <wp:docPr id="15" name="Imagen 15"/>
+            <wp:cNvGraphicFramePr>
+              <a:graphicFrameLocks xmlns:a="http://schemas.openxmlformats.org/drawingml/2006/main" noChangeAspect="1"/>
+            </wp:cNvGraphicFramePr>
+            <a:graphic xmlns:a="http://schemas.openxmlformats.org/drawingml/2006/main">
+              <a:graphicData uri="http://schemas.openxmlformats.org/drawingml/2006/picture">
+                <pic:pic xmlns:pic="http://schemas.openxmlformats.org/drawingml/2006/picture">
+                  <pic:nvPicPr>
+                    <pic:cNvPr id="0" name="Picture 11"/>
+                    <pic:cNvPicPr>
+                      <a:picLocks noChangeAspect="1" noChangeArrowheads="1"/>
+                    </pic:cNvPicPr>
+                  </pic:nvPicPr>
+                  <pic:blipFill>
+                    <a:blip r:embed="rId19">
+                      <a:extLst>
+                        <a:ext uri="{28A0092B-C50C-407E-A947-70E740481C1C}">
+                          <a14:useLocalDpi xmlns:a14="http://schemas.microsoft.com/office/drawing/2010/main" val="0"/>
+                        </a:ext>
+                      </a:extLst>
+                    </a:blip>
+                    <a:srcRect/>
+                    <a:stretch>
+                      <a:fillRect/>
+                    </a:stretch>
+                  </pic:blipFill>
+                  <pic:spPr bwMode="auto">
+                    <a:xfrm>
+                      <a:off x="0" y="0"/>
+                      <a:ext cx="2686050" cy="2190750"/>
+                    </a:xfrm>
+                    <a:prstGeom prst="rect">
+                      <a:avLst/>
+                    </a:prstGeom>
+                    <a:noFill/>
+                    <a:ln>
+                      <a:noFill/>
+                    </a:ln>
+                  </pic:spPr>
+                </pic:pic>
+              </a:graphicData>
+            </a:graphic>
+          </wp:inline>
+        </w:drawing>
+      </w:r>
+    </w:p>
+    <w:p>
+      <w:pPr>
+        <w:jc w:val="center"/>
+      </w:pPr>
+    </w:p>
+    <w:p>
+      <w:r>
+        <w:t>LA MUELA DEL JUICIO IMPACTADA O RETENIDA</w:t>
+      </w:r>
+    </w:p>
+    <w:p>
+      <w:r>
+        <w:t>Sobre este tema, quisiéramos mencionar lo siguiente: lo que ya</w:t>
+      </w:r>
+      <w:r>
+        <w:t xml:space="preserve"> </w:t>
+      </w:r>
+      <w:r>
+        <w:t>indicábamos anteriormente sobre la muela del juicio normal, recta, pero falta de espacio, se refleja aún más -la práctica lo demuestra en miles de casos- en muelas del juicio medio o totalmente retenidas o impactadas (Imagen nº 17). A veces sin comunicación con la cavidad bucal; otras ya la tienen a través de una estría, o ya con una zona purulenta (Imagen nº 18).</w:t>
+      </w:r>
+    </w:p>
+    <w:p>
+      <w:r>
+        <w:rPr>
+          <w:noProof/>
+        </w:rPr>
+        <w:drawing>
+          <wp:inline distT="0" distB="0" distL="0" distR="0" wp14:anchorId="1D891100" wp14:editId="5523E843">
+            <wp:extent cx="2533650" cy="1524000"/>
+            <wp:effectExtent l="0" t="0" r="0" b="0"/>
+            <wp:docPr id="16" name="Imagen 16"/>
+            <wp:cNvGraphicFramePr>
+              <a:graphicFrameLocks xmlns:a="http://schemas.openxmlformats.org/drawingml/2006/main" noChangeAspect="1"/>
+            </wp:cNvGraphicFramePr>
+            <a:graphic xmlns:a="http://schemas.openxmlformats.org/drawingml/2006/main">
+              <a:graphicData uri="http://schemas.openxmlformats.org/drawingml/2006/picture">
+                <pic:pic xmlns:pic="http://schemas.openxmlformats.org/drawingml/2006/picture">
+                  <pic:nvPicPr>
+                    <pic:cNvPr id="0" name="Picture 13"/>
+                    <pic:cNvPicPr>
+                      <a:picLocks noChangeAspect="1" noChangeArrowheads="1"/>
+                    </pic:cNvPicPr>
+                  </pic:nvPicPr>
+                  <pic:blipFill>
+                    <a:blip r:embed="rId20">
+                      <a:extLst>
+                        <a:ext uri="{28A0092B-C50C-407E-A947-70E740481C1C}">
+                          <a14:useLocalDpi xmlns:a14="http://schemas.microsoft.com/office/drawing/2010/main" val="0"/>
+                        </a:ext>
+                      </a:extLst>
+                    </a:blip>
+                    <a:srcRect/>
+                    <a:stretch>
+                      <a:fillRect/>
+                    </a:stretch>
+                  </pic:blipFill>
+                  <pic:spPr bwMode="auto">
+                    <a:xfrm>
+                      <a:off x="0" y="0"/>
+                      <a:ext cx="2533650" cy="1524000"/>
+                    </a:xfrm>
+                    <a:prstGeom prst="rect">
+                      <a:avLst/>
+                    </a:prstGeom>
+                    <a:noFill/>
+                    <a:ln>
+                      <a:noFill/>
+                    </a:ln>
+                  </pic:spPr>
+                </pic:pic>
+              </a:graphicData>
+            </a:graphic>
+          </wp:inline>
+        </w:drawing>
+      </w:r>
+      <w:r>
+        <w:t xml:space="preserve">    </w:t>
+      </w:r>
+      <w:r>
+        <w:rPr>
+          <w:noProof/>
+        </w:rPr>
+        <w:drawing>
+          <wp:inline distT="0" distB="0" distL="0" distR="0" wp14:anchorId="71C0A533" wp14:editId="3BB52374">
+            <wp:extent cx="2514600" cy="1495425"/>
+            <wp:effectExtent l="0" t="0" r="0" b="9525"/>
+            <wp:docPr id="17" name="Imagen 17"/>
+            <wp:cNvGraphicFramePr>
+              <a:graphicFrameLocks xmlns:a="http://schemas.openxmlformats.org/drawingml/2006/main" noChangeAspect="1"/>
+            </wp:cNvGraphicFramePr>
+            <a:graphic xmlns:a="http://schemas.openxmlformats.org/drawingml/2006/main">
+              <a:graphicData uri="http://schemas.openxmlformats.org/drawingml/2006/picture">
+                <pic:pic xmlns:pic="http://schemas.openxmlformats.org/drawingml/2006/picture">
+                  <pic:nvPicPr>
+                    <pic:cNvPr id="0" name="Picture 15"/>
+                    <pic:cNvPicPr>
+                      <a:picLocks noChangeAspect="1" noChangeArrowheads="1"/>
+                    </pic:cNvPicPr>
+                  </pic:nvPicPr>
+                  <pic:blipFill>
+                    <a:blip r:embed="rId21">
+                      <a:extLst>
+                        <a:ext uri="{28A0092B-C50C-407E-A947-70E740481C1C}">
+                          <a14:useLocalDpi xmlns:a14="http://schemas.microsoft.com/office/drawing/2010/main" val="0"/>
+                        </a:ext>
+                      </a:extLst>
+                    </a:blip>
+                    <a:srcRect/>
+                    <a:stretch>
+                      <a:fillRect/>
+                    </a:stretch>
+                  </pic:blipFill>
+                  <pic:spPr bwMode="auto">
+                    <a:xfrm>
+                      <a:off x="0" y="0"/>
+                      <a:ext cx="2514600" cy="1495425"/>
+                    </a:xfrm>
+                    <a:prstGeom prst="rect">
+                      <a:avLst/>
+                    </a:prstGeom>
+                    <a:noFill/>
+                    <a:ln>
+                      <a:noFill/>
+                    </a:ln>
+                  </pic:spPr>
+                </pic:pic>
+              </a:graphicData>
+            </a:graphic>
+          </wp:inline>
+        </w:drawing>
+      </w:r>
+    </w:p>
+    <w:p/>
+    <w:p>
+      <w:r>
+        <w:t>Sin grandes</w:t>
+      </w:r>
+      <w:r>
+        <w:t xml:space="preserve"> </w:t>
+      </w:r>
+      <w:r>
+        <w:t>preámbulos,</w:t>
+      </w:r>
+      <w:r>
+        <w:t xml:space="preserve"> </w:t>
+      </w:r>
+      <w:r>
+        <w:t>preferimos mostrar las diversas radiografías   con sus</w:t>
+      </w:r>
+      <w:r>
+        <w:t xml:space="preserve"> </w:t>
+      </w:r>
+      <w:r>
+        <w:t>correspondientes historiales clínicos, ya que disponemos de suficiente material con relación a este tema, tanto sobre el maxilar como sobre el mandibular.</w:t>
+      </w:r>
+    </w:p>
+    <w:p>
+      <w:r>
+        <w:t xml:space="preserve">Quizá sea </w:t>
+      </w:r>
+      <w:r>
+        <w:t>preciso mencionar que estas colocaciones defectuosas no siempre están</w:t>
+      </w:r>
+      <w:r>
+        <w:t xml:space="preserve"> </w:t>
+      </w:r>
+      <w:r>
+        <w:t>provocadas por la falta de espacio, lo que podemos observar especialmente en la radiografía de un mandibular (Imagen nº 5, ya mostrada anteriormente) de la Edad de Bronce, 2000 -</w:t>
+      </w:r>
+      <w:r>
+        <w:t xml:space="preserve"> </w:t>
+      </w:r>
+      <w:r>
+        <w:t>1000 a.C.</w:t>
+      </w:r>
+    </w:p>
+    <w:p/>
+    <w:p>
+      <w:r>
+        <w:t>LA MUELA DEL</w:t>
+      </w:r>
+      <w:r>
+        <w:t xml:space="preserve"> </w:t>
+      </w:r>
+      <w:r>
+        <w:t>JUICIO</w:t>
+      </w:r>
+      <w:r>
+        <w:t xml:space="preserve"> </w:t>
+      </w:r>
+      <w:r>
+        <w:t>EN</w:t>
+      </w:r>
+      <w:r>
+        <w:t xml:space="preserve"> </w:t>
+      </w:r>
+      <w:r>
+        <w:t>EL</w:t>
+      </w:r>
+      <w:r>
+        <w:t xml:space="preserve"> </w:t>
+      </w:r>
+      <w:r>
+        <w:t>MAXILAR</w:t>
+      </w:r>
+    </w:p>
+    <w:p>
+      <w:r>
+        <w:t>La circunstancia de que en el maxilar se presenten menos apariciones locales motiva que</w:t>
+      </w:r>
+      <w:r>
+        <w:t xml:space="preserve"> </w:t>
+      </w:r>
+      <w:r>
+        <w:t>prestemos menos atención a esta área que, sin embargo, es igualmente importante con relación a la patología y patogénesis general de las enfermedades secundarias.</w:t>
+      </w:r>
+    </w:p>
+    <w:p>
+      <w:r>
+        <w:rPr>
+          <w:noProof/>
+        </w:rPr>
+        <w:drawing>
+          <wp:anchor distT="0" distB="0" distL="114300" distR="114300" simplePos="0" relativeHeight="251669504" behindDoc="0" locked="0" layoutInCell="1" allowOverlap="1" wp14:anchorId="0B459296" wp14:editId="00E020DA">
+            <wp:simplePos x="0" y="0"/>
+            <wp:positionH relativeFrom="column">
+              <wp:posOffset>3810</wp:posOffset>
+            </wp:positionH>
+            <wp:positionV relativeFrom="paragraph">
+              <wp:posOffset>45720</wp:posOffset>
+            </wp:positionV>
+            <wp:extent cx="2647950" cy="1962150"/>
+            <wp:effectExtent l="0" t="0" r="0" b="0"/>
+            <wp:wrapSquare wrapText="bothSides"/>
+            <wp:docPr id="18" name="Imagen 18"/>
+            <wp:cNvGraphicFramePr>
+              <a:graphicFrameLocks xmlns:a="http://schemas.openxmlformats.org/drawingml/2006/main" noChangeAspect="1"/>
+            </wp:cNvGraphicFramePr>
+            <a:graphic xmlns:a="http://schemas.openxmlformats.org/drawingml/2006/main">
+              <a:graphicData uri="http://schemas.openxmlformats.org/drawingml/2006/picture">
+                <pic:pic xmlns:pic="http://schemas.openxmlformats.org/drawingml/2006/picture">
+                  <pic:nvPicPr>
+                    <pic:cNvPr id="0" name="Picture 17"/>
+                    <pic:cNvPicPr>
+                      <a:picLocks noChangeAspect="1" noChangeArrowheads="1"/>
+                    </pic:cNvPicPr>
+                  </pic:nvPicPr>
+                  <pic:blipFill>
+                    <a:blip r:embed="rId22">
+                      <a:extLst>
+                        <a:ext uri="{28A0092B-C50C-407E-A947-70E740481C1C}">
+                          <a14:useLocalDpi xmlns:a14="http://schemas.microsoft.com/office/drawing/2010/main" val="0"/>
+                        </a:ext>
+                      </a:extLst>
+                    </a:blip>
+                    <a:srcRect/>
+                    <a:stretch>
+                      <a:fillRect/>
+                    </a:stretch>
+                  </pic:blipFill>
+                  <pic:spPr bwMode="auto">
+                    <a:xfrm>
+                      <a:off x="0" y="0"/>
+                      <a:ext cx="2647950" cy="1962150"/>
+                    </a:xfrm>
+                    <a:prstGeom prst="rect">
+                      <a:avLst/>
+                    </a:prstGeom>
+                    <a:noFill/>
+                    <a:ln>
+                      <a:noFill/>
+                    </a:ln>
+                  </pic:spPr>
+                </pic:pic>
+              </a:graphicData>
+            </a:graphic>
+          </wp:anchor>
+        </w:drawing>
+      </w:r>
+      <w:r>
+        <w:t xml:space="preserve"> </w:t>
+      </w:r>
+      <w:r>
+        <w:t>Si en el mandibular es la región del canal</w:t>
+      </w:r>
+      <w:r>
+        <w:t xml:space="preserve"> </w:t>
+      </w:r>
+      <w:r>
+        <w:t>donde transcurre el nervio, la zona en liza en el maxilar es la base de la cavidad maxilar, en el Tubermaxillae, que, mediante presión, y por causa, asimismo, de falta de espacio, se convierte en una zona de irritación. (Imagen</w:t>
+      </w:r>
+      <w:r>
+        <w:t xml:space="preserve"> </w:t>
+      </w:r>
+      <w:r>
+        <w:t>nº 19).</w:t>
+      </w:r>
+    </w:p>
+    <w:p/>
+    <w:p>
+      <w:r>
+        <w:rPr>
+          <w:noProof/>
+        </w:rPr>
+        <w:drawing>
+          <wp:anchor distT="0" distB="0" distL="114300" distR="114300" simplePos="0" relativeHeight="251670528" behindDoc="0" locked="0" layoutInCell="1" allowOverlap="1" wp14:anchorId="3BCC0A59" wp14:editId="1F1138C8">
+            <wp:simplePos x="0" y="0"/>
+            <wp:positionH relativeFrom="column">
+              <wp:posOffset>3810</wp:posOffset>
+            </wp:positionH>
+            <wp:positionV relativeFrom="paragraph">
+              <wp:posOffset>325755</wp:posOffset>
+            </wp:positionV>
+            <wp:extent cx="1352550" cy="1495425"/>
+            <wp:effectExtent l="0" t="0" r="0" b="9525"/>
+            <wp:wrapSquare wrapText="bothSides"/>
+            <wp:docPr id="19" name="Imagen 19"/>
+            <wp:cNvGraphicFramePr>
+              <a:graphicFrameLocks xmlns:a="http://schemas.openxmlformats.org/drawingml/2006/main" noChangeAspect="1"/>
+            </wp:cNvGraphicFramePr>
+            <a:graphic xmlns:a="http://schemas.openxmlformats.org/drawingml/2006/main">
+              <a:graphicData uri="http://schemas.openxmlformats.org/drawingml/2006/picture">
+                <pic:pic xmlns:pic="http://schemas.openxmlformats.org/drawingml/2006/picture">
+                  <pic:nvPicPr>
+                    <pic:cNvPr id="0" name="Picture 19"/>
+                    <pic:cNvPicPr>
+                      <a:picLocks noChangeAspect="1" noChangeArrowheads="1"/>
+                    </pic:cNvPicPr>
+                  </pic:nvPicPr>
+                  <pic:blipFill>
+                    <a:blip r:embed="rId23">
+                      <a:extLst>
+                        <a:ext uri="{28A0092B-C50C-407E-A947-70E740481C1C}">
+                          <a14:useLocalDpi xmlns:a14="http://schemas.microsoft.com/office/drawing/2010/main" val="0"/>
+                        </a:ext>
+                      </a:extLst>
+                    </a:blip>
+                    <a:srcRect/>
+                    <a:stretch>
+                      <a:fillRect/>
+                    </a:stretch>
+                  </pic:blipFill>
+                  <pic:spPr bwMode="auto">
+                    <a:xfrm>
+                      <a:off x="0" y="0"/>
+                      <a:ext cx="1352550" cy="1495425"/>
+                    </a:xfrm>
+                    <a:prstGeom prst="rect">
+                      <a:avLst/>
+                    </a:prstGeom>
+                    <a:noFill/>
+                    <a:ln>
+                      <a:noFill/>
+                    </a:ln>
+                  </pic:spPr>
+                </pic:pic>
+              </a:graphicData>
+            </a:graphic>
+          </wp:anchor>
+        </w:drawing>
+      </w:r>
+      <w:r>
+        <w:t>También en este emplazamiento se "rechaza" el crecimiento de la raíz. Las raíces se</w:t>
+      </w:r>
+      <w:r>
+        <w:t xml:space="preserve"> </w:t>
+      </w:r>
+      <w:r>
+        <w:t>deforman, igual que en el mandibular. (Imagen nº 20).</w:t>
+      </w:r>
+    </w:p>
+    <w:p>
+      <w:r>
+        <w:t>La muela del juicio superior retenida,</w:t>
+      </w:r>
+      <w:r>
+        <w:t xml:space="preserve"> </w:t>
+      </w:r>
+      <w:r>
+        <w:t>al contrario que su "colega</w:t>
+      </w:r>
+      <w:r>
+        <w:t xml:space="preserve"> </w:t>
+      </w:r>
+      <w:r>
+        <w:t>inferior", casi nunca presenta apariciones locales;</w:t>
+      </w:r>
+      <w:r>
+        <w:t xml:space="preserve"> </w:t>
+      </w:r>
+      <w:r>
+        <w:t>sin</w:t>
+      </w:r>
+      <w:r>
+        <w:t xml:space="preserve"> </w:t>
+      </w:r>
+      <w:r>
+        <w:t>embargo, actúa también patológicamente como campo de distorsión, lo que desgraciadamente no es tenido suficientemente en cuenta.</w:t>
+      </w:r>
+    </w:p>
+    <w:p/>
+    <w:p>
+      <w:r>
+        <w:t>En algunos libros o artículos se puede leer: "Si la muela impactada carece de síntomas no</w:t>
+      </w:r>
+      <w:r>
+        <w:t xml:space="preserve"> </w:t>
+      </w:r>
+      <w:r>
+        <w:t>es preciso eliminarla". Esta opinión resulta de la antigua enseñanza de la infección focal; con otras palabras, se supone que siempre debe existir una infección para justificar su extracción. Sin embargo, nuestras experiencias nos demuestran lo contrario; a pesar de que pueda permanecer</w:t>
+      </w:r>
+      <w:r>
+        <w:t xml:space="preserve"> </w:t>
+      </w:r>
+      <w:r>
+        <w:t>carente  de  síntomas  en  la  propia  muela  durante  años,  siempre  el  paciente</w:t>
+      </w:r>
+      <w:r>
+        <w:t xml:space="preserve"> </w:t>
+      </w:r>
+      <w:r>
+        <w:t>menciona alguna clase de molestia o dolor a distancia.</w:t>
+      </w:r>
+    </w:p>
+    <w:p>
+      <w:r>
+        <w:t>Se habla mucho de "distonía vegetativa", etc. etc., y se olvida que este término banal,</w:t>
+      </w:r>
+      <w:r>
+        <w:t xml:space="preserve"> </w:t>
+      </w:r>
+      <w:r>
+        <w:t>siempre bajo el punto de vista etiológico, se refiere a la muela por falta de espacio o</w:t>
+      </w:r>
+      <w:r>
+        <w:t xml:space="preserve"> impactada*, especialmente en edad juvenil.</w:t>
+      </w:r>
+    </w:p>
+    <w:p/>
+    <w:p>
+      <w:r>
+        <w:t>(*”Muela impactada”:  que no ha erupcionado o salido).</w:t>
+      </w:r>
+    </w:p>
+    <w:p/>
+    <w:p>
+      <w:r>
+        <w:t>Cuántas veces, tras la eliminación de esta "espina irritativa"*, obtenemos, inmediatamente</w:t>
+      </w:r>
+      <w:r>
+        <w:t xml:space="preserve"> </w:t>
+      </w:r>
+      <w:r>
+        <w:t>después de la operación, una notable mejoría, a pesar de algunas molestias locales y dolores pasajeros, junto a una notoria disminución “de una tensión” no percibida anteriormente, como nos manifiestan nuestros jóvenes pacientes. Entonces, en pocas semanas desaparece el dolor en los puntos de presión en las cervicales 2 y 3.</w:t>
+      </w:r>
+    </w:p>
+    <w:p/>
+    <w:p>
+      <w:r>
+        <w:t>(* “Espina irritativa”: se trata de un campo de distorsión del S.N.V.).</w:t>
+      </w:r>
+    </w:p>
+    <w:p/>
+    <w:p>
+      <w:r>
+        <w:t xml:space="preserve">¿Para la eliminación de los cordales*, debe esperarse, por </w:t>
+      </w:r>
+      <w:r>
+        <w:t>tanto, hasta</w:t>
+      </w:r>
+      <w:r>
+        <w:t xml:space="preserve"> que se presenten</w:t>
+      </w:r>
+      <w:r>
+        <w:t xml:space="preserve"> </w:t>
+      </w:r>
+      <w:r>
+        <w:t>síndromes cervicales u otras molestias resistentes a la terapia?</w:t>
+      </w:r>
+    </w:p>
+    <w:p>
+      <w:r>
+        <w:t>La verdadera medicina debería ser preferentemente profiláctica, ya que no faltan aparatos</w:t>
+      </w:r>
+      <w:r>
+        <w:t xml:space="preserve"> </w:t>
+      </w:r>
+      <w:r>
+        <w:t>para reconocer agentes nocivos a tiempo (naturalmente, y como siempre, falta tiempo... y el pensamiento, y también una actitud lógica en el paciente).</w:t>
+      </w:r>
+    </w:p>
+    <w:p/>
+    <w:p>
+      <w:r>
+        <w:tab/>
+      </w:r>
+      <w:r>
+        <w:t>(* “Cordales”:  son las muelas del juicio).</w:t>
+      </w:r>
+    </w:p>
+    <w:p/>
+    <w:p>
+      <w:r>
+        <w:t>Nosotros aquí no tenemos la más mínima dificultad. Los pacientes que, en este sentido,</w:t>
+      </w:r>
+      <w:r>
+        <w:t xml:space="preserve"> </w:t>
+      </w:r>
+      <w:r>
+        <w:t>aún no lo son, permiten que se realice esta operación, cierta y frecuentemente difícil*, a pesar de no experimentar dolores ni molestias.</w:t>
+      </w:r>
+    </w:p>
+    <w:p/>
+    <w:p>
+      <w:r>
+        <w:t>(* En la actualidad, la dificultad referida por la extracción de los cordales está ya superada por las</w:t>
+      </w:r>
+      <w:r>
+        <w:t xml:space="preserve"> </w:t>
+      </w:r>
+      <w:r>
+        <w:t>nuevas técnicas que se emplean en la exodoncia de las muelas del juicio, que permiten tanto la cómoda intervención en la misma consulta del estomatólogo o cirujano máxilofacial, como un postoperatorio sin problemas, por lo que no se debe temer por esta causa).</w:t>
+      </w:r>
+    </w:p>
+    <w:p>
+      <w:r>
+        <w:t>Así,  pueden  resolverse  también  problemas  de  la  juventud*  actual  que,  generalmente,</w:t>
+      </w:r>
+      <w:r>
+        <w:t xml:space="preserve"> </w:t>
+      </w:r>
+      <w:r>
+        <w:t>comienzan con una "tensión", o la llamada "distonía vegetativa constitucional" mencionada más arriba.</w:t>
+      </w:r>
+    </w:p>
+    <w:p/>
+    <w:p>
+      <w:r>
+        <w:t>(* “Problemas de la juventud”:   problemas de comportamiento y actitud, en los estudios y en la</w:t>
+      </w:r>
+      <w:r>
+        <w:t xml:space="preserve"> </w:t>
+      </w:r>
+      <w:r>
+        <w:t>personalidad).</w:t>
+      </w:r>
+    </w:p>
+    <w:p/>
+    <w:p>
+      <w:r>
+        <w:t>Deberíamos prescindir de una vez del enfoque local y no olvidar que, a pesar de nuestra</w:t>
+      </w:r>
+      <w:r>
+        <w:t xml:space="preserve"> </w:t>
+      </w:r>
+      <w:r>
+        <w:t>creciente especialización, el ser humano es una unidad, un entero, y que esta unidad puede ser desequilibrada desde un solo punto.</w:t>
+      </w:r>
+    </w:p>
+    <w:p/>
+    <w:p/>
+    <w:p>
+      <w:r>
+        <w:t>FUERTES DOLORES</w:t>
+      </w:r>
+      <w:r>
+        <w:t xml:space="preserve"> DE </w:t>
+      </w:r>
+      <w:r>
+        <w:t>CABEZA Y DORSALGIA</w:t>
+      </w:r>
+      <w:r>
+        <w:t>:</w:t>
+      </w:r>
+    </w:p>
+    <w:p>
+      <w:r>
+        <w:t>PACIENTE: Srta. M.F., 21 años, Lloret de Mar. Existían desde muchos meses atrás fuertes dolores de cabeza, así como dolores en la musculatura de la nuca y de la espalda.</w:t>
+      </w:r>
+    </w:p>
+    <w:p>
+      <w:r>
+        <w:t>Puntos dolorosos paravertebrales cervicales: positivo; especialmente en C3 (indicativo de</w:t>
+      </w:r>
+      <w:r>
+        <w:t xml:space="preserve"> </w:t>
+      </w:r>
+      <w:r>
+        <w:t>un problema Mandibular). Borde trapezoidal: miogelosas (cuello-hombros, que corresponden a las amígdalas).</w:t>
+      </w:r>
+    </w:p>
+    <w:p>
+      <w:r>
+        <w:t>RESULTADO: Análisis dental perfecto, sin caries, sin empastes (Imagen nº 21).</w:t>
+      </w:r>
+    </w:p>
+    <w:p>
+      <w:r>
+        <w:rPr>
+          <w:noProof/>
+        </w:rPr>
+        <w:drawing>
+          <wp:anchor distT="0" distB="0" distL="114300" distR="114300" simplePos="0" relativeHeight="251671552" behindDoc="1" locked="0" layoutInCell="1" allowOverlap="1" wp14:anchorId="1D252F4F" wp14:editId="09A278EE">
+            <wp:simplePos x="0" y="0"/>
+            <wp:positionH relativeFrom="column">
+              <wp:posOffset>-24765</wp:posOffset>
+            </wp:positionH>
+            <wp:positionV relativeFrom="paragraph">
+              <wp:posOffset>-3810</wp:posOffset>
+            </wp:positionV>
+            <wp:extent cx="2190750" cy="1676400"/>
+            <wp:effectExtent l="0" t="0" r="0" b="0"/>
+            <wp:wrapTight wrapText="bothSides">
+              <wp:wrapPolygon edited="0">
+                <wp:start x="0" y="0"/>
+                <wp:lineTo x="0" y="21355"/>
+                <wp:lineTo x="21412" y="21355"/>
+                <wp:lineTo x="21412" y="0"/>
+                <wp:lineTo x="0" y="0"/>
+              </wp:wrapPolygon>
+            </wp:wrapTight>
+            <wp:docPr id="20" name="Imagen 20"/>
+            <wp:cNvGraphicFramePr>
+              <a:graphicFrameLocks xmlns:a="http://schemas.openxmlformats.org/drawingml/2006/main" noChangeAspect="1"/>
+            </wp:cNvGraphicFramePr>
+            <a:graphic xmlns:a="http://schemas.openxmlformats.org/drawingml/2006/main">
+              <a:graphicData uri="http://schemas.openxmlformats.org/drawingml/2006/picture">
+                <pic:pic xmlns:pic="http://schemas.openxmlformats.org/drawingml/2006/picture">
+                  <pic:nvPicPr>
+                    <pic:cNvPr id="0" name="Picture 21"/>
+                    <pic:cNvPicPr>
+                      <a:picLocks noChangeAspect="1" noChangeArrowheads="1"/>
+                    </pic:cNvPicPr>
+                  </pic:nvPicPr>
+                  <pic:blipFill>
+                    <a:blip r:embed="rId24">
+                      <a:extLst>
+                        <a:ext uri="{28A0092B-C50C-407E-A947-70E740481C1C}">
+                          <a14:useLocalDpi xmlns:a14="http://schemas.microsoft.com/office/drawing/2010/main" val="0"/>
+                        </a:ext>
+                      </a:extLst>
+                    </a:blip>
+                    <a:srcRect/>
+                    <a:stretch>
+                      <a:fillRect/>
+                    </a:stretch>
+                  </pic:blipFill>
+                  <pic:spPr bwMode="auto">
+                    <a:xfrm>
+                      <a:off x="0" y="0"/>
+                      <a:ext cx="2190750" cy="1676400"/>
+                    </a:xfrm>
+                    <a:prstGeom prst="rect">
+                      <a:avLst/>
+                    </a:prstGeom>
+                    <a:noFill/>
+                    <a:ln>
+                      <a:noFill/>
+                    </a:ln>
+                  </pic:spPr>
+                </pic:pic>
+              </a:graphicData>
+            </a:graphic>
+          </wp:anchor>
+        </w:drawing>
+      </w:r>
+      <w:r>
+        <w:t xml:space="preserve">EXAMEN DE LAS AMÍGDALAS: </w:t>
+      </w:r>
+      <w:r>
+        <w:t>Correspondiendo a la edad de la paciente, en lo que</w:t>
+      </w:r>
+      <w:r>
+        <w:t xml:space="preserve"> </w:t>
+      </w:r>
+      <w:r>
+        <w:t>se refiere al tejido de las amígdalas</w:t>
+      </w:r>
+      <w:r>
+        <w:t>,</w:t>
+      </w:r>
+      <w:r>
+        <w:t xml:space="preserve"> </w:t>
+      </w:r>
+      <w:r>
+        <w:t>atrofia</w:t>
+      </w:r>
+      <w:r>
+        <w:t xml:space="preserve"> </w:t>
+      </w:r>
+      <w:r>
+        <w:t>demasiado avanzada, llenas de pus. El aspecto era</w:t>
+      </w:r>
+      <w:r>
+        <w:t xml:space="preserve"> </w:t>
+      </w:r>
+      <w:r>
+        <w:t>idéntico al que se presenta tras una resección* de amígdalas, con residuos (pero hasta entonces sin operación).</w:t>
+      </w:r>
+      <w:r>
+        <w:t xml:space="preserve"> </w:t>
+      </w:r>
+    </w:p>
+    <w:p/>
+    <w:p>
+      <w:r>
+        <w:t>(* “Resección de amígdalas”:  se refiere en este caso a</w:t>
+      </w:r>
+      <w:r>
+        <w:t xml:space="preserve"> </w:t>
+      </w:r>
+      <w:r>
+        <w:t>su extirpación o extracción).</w:t>
+      </w:r>
+    </w:p>
+    <w:p/>
+    <w:p>
+      <w:r>
+        <w:t>COMENTARIO: Seguramente sería comprensible, tras el examen de la radiografía de esta</w:t>
+      </w:r>
+      <w:r>
+        <w:t xml:space="preserve"> </w:t>
+      </w:r>
+      <w:r>
+        <w:t>boca perfecta, por lo que se refiere a los dientes y a la cavidad bucal, se estableciera un resultado nulo del análisis. Pero esto es un error ¿por qué?</w:t>
+      </w:r>
+    </w:p>
+    <w:p>
+      <w:r>
+        <w:t>PRUEBAS. A la vista de los resultados clínicos se procedió en primer lugar, y en una fase</w:t>
+      </w:r>
+      <w:r>
+        <w:t xml:space="preserve"> </w:t>
+      </w:r>
+      <w:r>
+        <w:t>muy dolorosa, a realizar la anestesia de los polos amigdalares.</w:t>
+      </w:r>
+    </w:p>
+    <w:p>
+      <w:r>
+        <w:t>RESULTADO. No se trataba del foco primario, no dio 100% positivo, dado que necesitó</w:t>
+      </w:r>
+      <w:r>
+        <w:t xml:space="preserve"> </w:t>
+      </w:r>
+      <w:r>
+        <w:t>varios  minutos  para  poder  observarse  efectos,  o  sea,  que  se  trataba  de  un  fenómeno secundario, ya que, de lo contrario, los efectos hubiesen aparecido en el momento.</w:t>
+      </w:r>
+    </w:p>
+    <w:p>
+      <w:r>
+        <w:t>Y nos preguntamos</w:t>
+      </w:r>
+      <w:r>
+        <w:t xml:space="preserve">. </w:t>
+      </w:r>
+      <w:r>
+        <w:t xml:space="preserve">Pero, </w:t>
+      </w:r>
+      <w:r>
+        <w:t>¿cómo es que igualmente dio una respuesta, a pesar de ser tardía?</w:t>
+      </w:r>
+      <w:r>
+        <w:t xml:space="preserve"> La conclusión fue la siguiente: porque la infiltración hacia los polos amigdalares, tras algunos minutos se difundió a la región de las muelas del juicio, donde debía radicar el</w:t>
+      </w:r>
+      <w:r>
+        <w:t xml:space="preserve"> </w:t>
+      </w:r>
+      <w:r>
+        <w:t>principio del fenómeno.</w:t>
+      </w:r>
+    </w:p>
+    <w:p>
+      <w:r>
+        <w:t>La siguiente inoculación de anestesia fue practicada días después, por encima de la muela</w:t>
+      </w:r>
+      <w:r>
+        <w:t xml:space="preserve"> </w:t>
+      </w:r>
+      <w:r>
+        <w:t>del juicio (aún estaba recubierta por la encía) (no se puede apreciar en la radiografía) y posterior a la misma, se produjo un fenómeno del 100% en segundos; los dolores de cabeza desaparecieron por algunos días.</w:t>
+      </w:r>
+    </w:p>
+    <w:p>
+      <w:r>
+        <w:t>MOTIVOS: A pesar de su belleza, esta muela es en sí misma un campo de distorsión a</w:t>
+      </w:r>
+      <w:r>
+        <w:t xml:space="preserve"> </w:t>
+      </w:r>
+      <w:r>
+        <w:t>causa de la presión provocada por la falta de espacio; seguramente no existía bolsa</w:t>
+      </w:r>
+      <w:r>
+        <w:t xml:space="preserve"> retromolar, pero esto es secundario en este caso.</w:t>
+      </w:r>
+    </w:p>
+    <w:p>
+      <w:r>
+        <w:t>Precisamente estos dientes tan "bellos" son la desgracia de muchos pacientes, ya que</w:t>
+      </w:r>
+      <w:r>
+        <w:t xml:space="preserve"> </w:t>
+      </w:r>
+      <w:r>
+        <w:t>según nuestras experiencias, recogidas también en otros países, los estomatólogos se niegan*</w:t>
+      </w:r>
+      <w:r>
+        <w:t xml:space="preserve"> </w:t>
+      </w:r>
+      <w:r>
+        <w:t>a extraer tales dientes y lo contemplan como un "fallo del oficio".</w:t>
+      </w:r>
+    </w:p>
+    <w:p/>
+    <w:p>
+      <w:r>
+        <w:t>(*Con el tiempo, hemos podido percibir que tal “negación” la podía producir la gran dificultad que</w:t>
+      </w:r>
+      <w:r>
+        <w:t xml:space="preserve"> </w:t>
+      </w:r>
+      <w:r>
+        <w:t>antaño implicaba la extracción de estas muelas, además del doloroso y complicado postoperatorio que en el pasado se producía. Como ya hemos mencionado, actualmente es un tránsito que no reviste en absoluto tal gravedad).</w:t>
+      </w:r>
+    </w:p>
+    <w:p/>
+    <w:p>
+      <w:r>
+        <w:t>NOTA: El fenómeno de los puntos dolorosos en las cervicales se comenta en el capítulo</w:t>
+      </w:r>
+      <w:r>
+        <w:t xml:space="preserve"> </w:t>
+      </w:r>
+      <w:r>
+        <w:t>XVIII</w:t>
+      </w:r>
+    </w:p>
+    <w:p>
+      <w:r>
+        <w:t>Pero sigamos el desarrollo de este caso, que no es un caso aislado o un caso a modo de</w:t>
+      </w:r>
+      <w:r>
+        <w:t xml:space="preserve"> </w:t>
+      </w:r>
+      <w:r>
+        <w:t xml:space="preserve">extraño ejemplo -de ningún modo-, es uno de tantos de los centenares, o quizás miles, de que </w:t>
+      </w:r>
+      <w:r>
+        <w:t>disponemos y que aquí exponemos únicamente para demostrar el mecanismo de esta</w:t>
+      </w:r>
+      <w:r>
+        <w:t xml:space="preserve"> </w:t>
+      </w:r>
+      <w:r>
+        <w:t>patogénesis.</w:t>
+      </w:r>
+    </w:p>
+    <w:p>
+      <w:r>
+        <w:t>En el caso que estamos comentando, a la paciente se le realizó esta prueba alrededor del</w:t>
+      </w:r>
+      <w:r>
+        <w:t xml:space="preserve"> </w:t>
+      </w:r>
+      <w:r>
+        <w:t>diente en algunas ocasiones, y cada vez con el mismo resultado positivo.</w:t>
+      </w:r>
+    </w:p>
+    <w:p>
+      <w:r>
+        <w:t>TERAPIA: Esto se diferencia ahora totalmente de lo normal, es decir, no comenzamos con</w:t>
+      </w:r>
+      <w:r>
+        <w:t xml:space="preserve"> </w:t>
+      </w:r>
+      <w:r>
+        <w:t>la extracción de estas muelas del juicio, tal como se hace tras una prueba positiva. ¿Por qué? Porque  en  el  caso  de  amígdalas  -llamémoslas  aquí  amígdalas  quirúrgicas-,  es  decir;</w:t>
+      </w:r>
+      <w:r>
+        <w:t xml:space="preserve"> </w:t>
+      </w:r>
+      <w:r>
+        <w:t>totalmente patológicas, debe efectuarse su eliminación previa.</w:t>
+      </w:r>
+    </w:p>
+    <w:p>
+      <w:r>
+        <w:t>Esto tiene dos motivos: por un lado, no existe provocación, ya que el factor neural que</w:t>
+      </w:r>
+      <w:r>
+        <w:t xml:space="preserve"> </w:t>
+      </w:r>
+      <w:r>
+        <w:t>provoca la muela del juicio puede dominarse fácilmente mediante la terapia neural, y, por  otro, que la herida de la extracción posterior de las muelas del juicio cicatrizará sin más, evitando convertirse en una "osteítis post- extracción", al formarse justamente al lado del área amigdalar</w:t>
+      </w:r>
+      <w:r>
+        <w:t xml:space="preserve"> </w:t>
+      </w:r>
+      <w:r>
+        <w:t>patógena, a modo de un foco séptico.</w:t>
+      </w:r>
+    </w:p>
+    <w:p>
+      <w:r>
+        <w:t>Cuando la prueba del segundo debe repetirse nuevamente, como en este caso, significa</w:t>
+      </w:r>
+      <w:r>
+        <w:t xml:space="preserve"> </w:t>
+      </w:r>
+      <w:r>
+        <w:t xml:space="preserve">que las amígdalas deben ser </w:t>
+      </w:r>
+      <w:r>
+        <w:t>eliminadas,</w:t>
+      </w:r>
+      <w:r>
+        <w:t xml:space="preserve"> en cualquier caso, debido a su diagnóstico como totalmente patológicas, pero nunca, como lamentablemente sucede con frecuencia, en su forma hipertrófica, cuya patogeneidad remite tras la extracción de las muelas del juicio.</w:t>
+      </w:r>
+    </w:p>
+    <w:p>
+      <w:r>
+        <w:t>EPICRISIS*: Como se ha descrito, primero se eliminaron las amígdalas, aunque, en este</w:t>
+      </w:r>
+      <w:r>
+        <w:t xml:space="preserve"> </w:t>
+      </w:r>
+      <w:r>
+        <w:t xml:space="preserve">caso, no se podía hablar de amígdalas, ya que eran los restos de antiguas amígdalas, como en el caso descrito anteriormente. Esta situación clínica se diferencia únicamente de la anterior en que, como se esperaba, y como fue demostrado previamente, los dolores de cabeza no remitieron a pesar de la operación de amígdalas. En la primera paciente era preponderante el "factor tóxico-séptico", mientras que en ésta -a pesar del idéntico resultado relativo a las amígdalas- se destacaba el "factor neural", como demostró la prueba desde el principio. Por este motivo, es difícil a veces la eliminación de campos de distorsión, pero en el caso de estos "focos solitarios" o campos de distorsión únicos, con un poco de perspicacia profesional resulta </w:t>
+      </w:r>
+      <w:r>
+        <w:t>sencillo, especialmente</w:t>
+      </w:r>
+      <w:r>
+        <w:t xml:space="preserve">   en   </w:t>
+      </w:r>
+      <w:r>
+        <w:t>jóvenes, antes</w:t>
+      </w:r>
+      <w:r>
+        <w:t xml:space="preserve">   de   que   sean   bloqueados   por   abuso   de</w:t>
+      </w:r>
+      <w:r>
+        <w:t xml:space="preserve"> </w:t>
+      </w:r>
+      <w:r>
+        <w:t>medicamentos.</w:t>
+      </w:r>
+    </w:p>
+    <w:p>
+      <w:r>
+        <w:t>En el caso de nuestra paciente con el "bello diente", se terminaron repentinamente los</w:t>
+      </w:r>
+      <w:r>
+        <w:t xml:space="preserve"> </w:t>
+      </w:r>
+      <w:r>
+        <w:t>dolores de cabeza cuando en lugar de tener la muela en la boca la llevaba en el bolsillo como recuerdo.</w:t>
+      </w:r>
+    </w:p>
+    <w:p/>
+    <w:p>
+      <w:r>
+        <w:t>(* “EPICRISIS”: palabra que se refiere a los efectos que se manifiestan posteriores a alguna crisis de</w:t>
+      </w:r>
+      <w:r>
+        <w:t xml:space="preserve"> </w:t>
+      </w:r>
+      <w:r>
+        <w:t xml:space="preserve">cualquier  índole.  </w:t>
+      </w:r>
+      <w:r>
+        <w:t>En este caso, posterior a la existencia de una síntomo</w:t>
+      </w:r>
+      <w:r>
+        <w:t>-</w:t>
+      </w:r>
+      <w:r>
+        <w:t>patología, que se puede</w:t>
+      </w:r>
+      <w:r>
+        <w:t xml:space="preserve"> considerar como un modelo de crisis).</w:t>
+      </w:r>
+    </w:p>
+    <w:p>
+      <w:r>
+        <w:t>(pag. 30)</w:t>
+      </w:r>
+    </w:p>
     <w:sectPr>
       <w:pgSz w:w="11906" w:h="16838" w:code="9"/>
       <w:pgMar w:top="851" w:right="1134" w:bottom="851" w:left="1134" w:header="709" w:footer="709" w:gutter="0"/>

</xml_diff>

<commit_message>
subido libro tio g sin los despertadores y mas progreso tambien de terapia neurofocal
</commit_message>
<xml_diff>
--- a/En progreso/Adler/Terapia Neurofoca - Mejorando.docx
+++ b/En progreso/Adler/Terapia Neurofoca - Mejorando.docx
@@ -1409,7 +1409,31 @@
     </w:p>
     <w:p>
       <w:r>
-        <w:t>Estas palabras, extraídas de "L'homme inconnu”, del Premio Nobel Alexis Carrell, un gran hombre en la historia de la medicina, las cito porque en ellas se recoge toda la problemática de la medicina como una ciencia.</w:t>
+        <w:t>Estas palabras, extraídas de "</w:t>
+      </w:r>
+      <w:proofErr w:type="spellStart"/>
+      <w:r>
+        <w:t>L'homme</w:t>
+      </w:r>
+      <w:proofErr w:type="spellEnd"/>
+      <w:r>
+        <w:t xml:space="preserve"> </w:t>
+      </w:r>
+      <w:proofErr w:type="spellStart"/>
+      <w:r>
+        <w:t>inconnu</w:t>
+      </w:r>
+      <w:proofErr w:type="spellEnd"/>
+      <w:r>
+        <w:t xml:space="preserve">”, del Premio Nobel Alexis </w:t>
+      </w:r>
+      <w:proofErr w:type="spellStart"/>
+      <w:r>
+        <w:t>Carrell</w:t>
+      </w:r>
+      <w:proofErr w:type="spellEnd"/>
+      <w:r>
+        <w:t>, un gran hombre en la historia de la medicina, las cito porque en ellas se recoge toda la problemática de la medicina como una ciencia.</w:t>
       </w:r>
     </w:p>
     <w:p>
@@ -1629,13 +1653,21 @@
     </w:p>
     <w:p>
       <w:r>
-        <w:t>Con esto concluyó la visita. El paciente abandonó la consulta</w:t>
-      </w:r>
-      <w:r>
-        <w:t xml:space="preserve"> </w:t>
-      </w:r>
-      <w:r>
-        <w:t>malhumorado y con malos</w:t>
+        <w:t xml:space="preserve">Con esto concluyó la visita. El paciente abandonó la </w:t>
+      </w:r>
+      <w:proofErr w:type="gramStart"/>
+      <w:r>
+        <w:t>consulta</w:t>
+      </w:r>
+      <w:r>
+        <w:t xml:space="preserve"> </w:t>
+      </w:r>
+      <w:r>
+        <w:t>malhumorado</w:t>
+      </w:r>
+      <w:proofErr w:type="gramEnd"/>
+      <w:r>
+        <w:t xml:space="preserve"> y con malos</w:t>
       </w:r>
       <w:r>
         <w:t xml:space="preserve"> </w:t>
@@ -2024,7 +2056,15 @@
         <w:t xml:space="preserve"> </w:t>
       </w:r>
       <w:r>
-        <w:t>interesado pueda reconocerlas rápidamente, sin someterse a un largo estudio de literatura. (La lectura del libro "El sistema de regulación de base", 4ª edición ampliada, del Prof. A. Pischinger (Karl F. Hang Verlag, Heildelberg 1983), puede ser imprescindible para el profesional de la medicina para la aclaración de relaciones neurales desconocidas hasta ahora. En él veremos que muchos conocimientos empíricos ahora han sido demostrados y ampliados por una exacta investigación científica.</w:t>
+        <w:t xml:space="preserve">interesado pueda reconocerlas rápidamente, sin someterse a un largo estudio de literatura. (La lectura del libro "El sistema de regulación de base", 4ª edición ampliada, del Prof. A. Pischinger (Karl F. Hang Verlag, </w:t>
+      </w:r>
+      <w:proofErr w:type="spellStart"/>
+      <w:r>
+        <w:t>Heildelberg</w:t>
+      </w:r>
+      <w:proofErr w:type="spellEnd"/>
+      <w:r>
+        <w:t xml:space="preserve"> 1983), puede ser imprescindible para el profesional de la medicina para la aclaración de relaciones neurales desconocidas hasta ahora. En él veremos que muchos conocimientos empíricos ahora han sido demostrados y ampliados por una exacta investigación científica.</w:t>
       </w:r>
     </w:p>
     <w:p>
@@ -2340,7 +2380,11 @@
     <w:p/>
     <w:p>
       <w:r>
-        <w:t>(*</w:t>
+        <w:t>(</w:t>
+      </w:r>
+      <w:proofErr w:type="gramStart"/>
+      <w:r>
+        <w:t>*</w:t>
       </w:r>
       <w:r>
         <w:t xml:space="preserve"> </w:t>
@@ -2348,6 +2392,7 @@
       <w:r>
         <w:t>”Forma</w:t>
       </w:r>
+      <w:proofErr w:type="gramEnd"/>
       <w:r>
         <w:t xml:space="preserve"> </w:t>
       </w:r>
@@ -2887,7 +2932,31 @@
         <w:t>Dr.</w:t>
       </w:r>
       <w:r>
-        <w:t xml:space="preserve"> Blanch y también con médicos de otras ciudades, por ejemplo con los Dres. Buguñá, Bernat, Benito, Bataller, Brunet, Borrás Bataller hijo, -parece como si la B al principio de sus apellidos tuviera un significado especial- así como, sobre todo, con el eminente especialista del aparato respiratorio Dr. Jacinto Reventós, del Hospital de San Pablo y de la Clínica Platón, a </w:t>
+        <w:t xml:space="preserve"> Blanch y también con médicos de otras ciudades, por ejemplo con los Dres. </w:t>
+      </w:r>
+      <w:proofErr w:type="spellStart"/>
+      <w:r>
+        <w:t>Buguñá</w:t>
+      </w:r>
+      <w:proofErr w:type="spellEnd"/>
+      <w:r>
+        <w:t xml:space="preserve">, Bernat, Benito, </w:t>
+      </w:r>
+      <w:proofErr w:type="spellStart"/>
+      <w:r>
+        <w:t>Bataller</w:t>
+      </w:r>
+      <w:proofErr w:type="spellEnd"/>
+      <w:r>
+        <w:t xml:space="preserve">, Brunet, Borrás </w:t>
+      </w:r>
+      <w:proofErr w:type="spellStart"/>
+      <w:r>
+        <w:t>Bataller</w:t>
+      </w:r>
+      <w:proofErr w:type="spellEnd"/>
+      <w:r>
+        <w:t xml:space="preserve"> hijo, -parece como si la B al principio de sus apellidos tuviera un significado especial- así como, sobre todo, con el eminente especialista del aparato respiratorio Dr. Jacinto Reventós, del Hospital de San Pablo y de la Clínica Platón, a </w:t>
       </w:r>
       <w:r>
         <w:t>quienes</w:t>
@@ -2904,7 +2973,15 @@
         <w:t>expaciente</w:t>
       </w:r>
       <w:r>
-        <w:t>, la Srta. Elisabeth Riede, que me prestó una inestimable ayuda en la confección de este libro, y también a un colega... "que no quiere ser nombrado”.</w:t>
+        <w:t xml:space="preserve">, la Srta. Elisabeth </w:t>
+      </w:r>
+      <w:proofErr w:type="spellStart"/>
+      <w:r>
+        <w:t>Riede</w:t>
+      </w:r>
+      <w:proofErr w:type="spellEnd"/>
+      <w:r>
+        <w:t>, que me prestó una inestimable ayuda en la confección de este libro, y también a un colega... "que no quiere ser nombrado”.</w:t>
       </w:r>
     </w:p>
     <w:p/>
@@ -3107,7 +3184,15 @@
     </w:p>
     <w:p>
       <w:r>
-        <w:t>En ocasiones, al examinar por primera vez a un paciente en nuestra consulta, hemos podido observar que, con anterioridad, se extrajeron dientes, amígdalas o apéndices, sin que pudiésemos constatar signos residuales de que hubiesen habido anteriormente alteraciones patológicas.</w:t>
+        <w:t xml:space="preserve">En ocasiones, al examinar por primera vez a un paciente en nuestra consulta, hemos podido observar que, con anterioridad, se extrajeron dientes, amígdalas o apéndices, sin que pudiésemos constatar signos residuales de que </w:t>
+      </w:r>
+      <w:proofErr w:type="gramStart"/>
+      <w:r>
+        <w:t>hubiesen</w:t>
+      </w:r>
+      <w:proofErr w:type="gramEnd"/>
+      <w:r>
+        <w:t xml:space="preserve"> habido anteriormente alteraciones patológicas.</w:t>
       </w:r>
     </w:p>
     <w:p>
@@ -3637,7 +3722,15 @@
         <w:t xml:space="preserve"> </w:t>
       </w:r>
       <w:r>
-        <w:t>al término "espina irritativa" le es más próxima la denominación "campo de distorsión", que procede de la terapia neural. Asimismo, el término foco (fokus) no manifiesta nada sobre el substrato del efecto de la distorsión, ya que una denominación exacta sólo sería posible sobre una base analítica, histológica y bacteriológica, lo que, en vistas a la enfermedad secundaria provocada de esta forma, sería únicamente de menor importancia.</w:t>
+        <w:t>al término "espina irritativa" le es más próxima la denominación "campo de distorsión", que procede de la terapia neural. Asimismo, el término foco (</w:t>
+      </w:r>
+      <w:proofErr w:type="spellStart"/>
+      <w:r>
+        <w:t>fokus</w:t>
+      </w:r>
+      <w:proofErr w:type="spellEnd"/>
+      <w:r>
+        <w:t>) no manifiesta nada sobre el substrato del efecto de la distorsión, ya que una denominación exacta sólo sería posible sobre una base analítica, histológica y bacteriológica, lo que, en vistas a la enfermedad secundaria provocada de esta forma, sería únicamente de menor importancia.</w:t>
       </w:r>
     </w:p>
     <w:p>
@@ -3688,7 +3781,15 @@
         <w:t>práctica</w:t>
       </w:r>
       <w:r>
-        <w:t xml:space="preserve"> clínica en estomato-odontología, del hecho foco-neural respecto de los centros de irritación, no solamente para la dentadura permanente sino para la salud en general.</w:t>
+        <w:t xml:space="preserve"> clínica en </w:t>
+      </w:r>
+      <w:proofErr w:type="spellStart"/>
+      <w:r>
+        <w:t>estomato</w:t>
+      </w:r>
+      <w:proofErr w:type="spellEnd"/>
+      <w:r>
+        <w:t>-odontología, del hecho foco-neural respecto de los centros de irritación, no solamente para la dentadura permanente sino para la salud en general.</w:t>
       </w:r>
     </w:p>
     <w:p>
@@ -3793,7 +3894,15 @@
         <w:t>diente de leche vivo, por lo que no debe</w:t>
       </w:r>
       <w:r>
-        <w:t xml:space="preserve"> demorarse su extracción. (Imagen nº 2).</w:t>
+        <w:t xml:space="preserve"> demorarse su extracción. (Imagen </w:t>
+      </w:r>
+      <w:proofErr w:type="spellStart"/>
+      <w:r>
+        <w:t>nº</w:t>
+      </w:r>
+      <w:proofErr w:type="spellEnd"/>
+      <w:r>
+        <w:t xml:space="preserve"> 2).</w:t>
       </w:r>
     </w:p>
     <w:p>
@@ -3876,7 +3985,15 @@
         </w:drawing>
       </w:r>
       <w:r>
-        <w:t>En casos excepcionales, un diente sin infección, o sea, puramente neural, y perfectamente absorbido, puede convertirse también en un campo de distorsión. Se trata de dientes pinzados por presión lateral por la estrechez de la hilera de dientes, que, por este motivo, no pueden caerse a tiempo. (Imagen nº 3).</w:t>
+        <w:t xml:space="preserve">En casos excepcionales, un diente sin infección, o sea, puramente neural, y perfectamente absorbido, puede convertirse también en un campo de distorsión. Se trata de dientes pinzados por presión lateral por la estrechez de la hilera de dientes, que, por este motivo, no pueden caerse a tiempo. (Imagen </w:t>
+      </w:r>
+      <w:proofErr w:type="spellStart"/>
+      <w:r>
+        <w:t>nº</w:t>
+      </w:r>
+      <w:proofErr w:type="spellEnd"/>
+      <w:r>
+        <w:t xml:space="preserve"> 3).</w:t>
       </w:r>
       <w:r>
         <w:t xml:space="preserve"> </w:t>
@@ -3887,7 +4004,15 @@
         <w:t>TEXTO DE LA IMAGEN Nº</w:t>
       </w:r>
       <w:r>
-        <w:t xml:space="preserve"> 3: Paciente de 11 años. Enfermedad: caída de cabello en círculos (alopecia areata) a causa de la estrechez de la posición de los dientes. A pesar de una perfecta absorción de la raíz, no se expulsó el premolar; ello fue debido a la presión de los dientes vecinos. El diente no podía colocarse, por tanto, en su posición normal, ejerciendo así una presión patológica sobre la superficie del seno maxilar, abundantemente inervado como es bien visible. La caída del cabello en forma circular se encontraba justamente en el foco neural de este diente. Curación mediante eliminación del diente fuertemente presionado.</w:t>
+        <w:t xml:space="preserve"> 3: Paciente de 11 años. Enfermedad: caída de cabello en círculos (alopecia </w:t>
+      </w:r>
+      <w:proofErr w:type="spellStart"/>
+      <w:r>
+        <w:t>areata</w:t>
+      </w:r>
+      <w:proofErr w:type="spellEnd"/>
+      <w:r>
+        <w:t>) a causa de la estrechez de la posición de los dientes. A pesar de una perfecta absorción de la raíz, no se expulsó el premolar; ello fue debido a la presión de los dientes vecinos. El diente no podía colocarse, por tanto, en su posición normal, ejerciendo así una presión patológica sobre la superficie del seno maxilar, abundantemente inervado como es bien visible. La caída del cabello en forma circular se encontraba justamente en el foco neural de este diente. Curación mediante eliminación del diente fuertemente presionado.</w:t>
       </w:r>
     </w:p>
     <w:p>
@@ -4024,7 +4149,15 @@
         <w:t>La pereza de masticación precoz es también una de las causas del aumento de</w:t>
       </w:r>
       <w:r>
-        <w:t xml:space="preserve"> paradontalgias e implica en primera línea a todo el sistema digestivo.</w:t>
+        <w:t xml:space="preserve"> </w:t>
+      </w:r>
+      <w:proofErr w:type="spellStart"/>
+      <w:r>
+        <w:t>paradontalgias</w:t>
+      </w:r>
+      <w:proofErr w:type="spellEnd"/>
+      <w:r>
+        <w:t xml:space="preserve"> e implica en primera línea a todo el sistema digestivo.</w:t>
       </w:r>
     </w:p>
     <w:p/>
@@ -4136,7 +4269,21 @@
         <w:rPr>
           <w:rStyle w:val="Refdenotaalfinal"/>
         </w:rPr>
-        <w:t>(* “Trismo”: contractura del músculo mandibular denominado masetero, que bloquea la articulación témporo-mandibular  -ATM-).</w:t>
+        <w:t xml:space="preserve">(* “Trismo”: contractura del músculo mandibular denominado masetero, que bloquea la articulación </w:t>
+      </w:r>
+      <w:proofErr w:type="spellStart"/>
+      <w:r>
+        <w:rPr>
+          <w:rStyle w:val="Refdenotaalfinal"/>
+        </w:rPr>
+        <w:t>témporo</w:t>
+      </w:r>
+      <w:proofErr w:type="spellEnd"/>
+      <w:r>
+        <w:rPr>
+          <w:rStyle w:val="Refdenotaalfinal"/>
+        </w:rPr>
+        <w:t>-mandibular  -ATM-).</w:t>
       </w:r>
     </w:p>
     <w:p>
@@ -4181,7 +4328,15 @@
     </w:p>
     <w:p>
       <w:r>
-        <w:t>El caso en concreto que dio pié a realizar exploraciones u observaciones más precisas fue el siguiente: en una paciente (M.S.B.) que, además de las molestias reumáticas, padecía de un síndrome cervical, tras recetarle todos los medicamentos disponibles, se extrajeron también todos los focos dentales visibles, sin lograr una especial mejoría. Una muela del juicio inferior; recta y normal quedo intacta, como ocurre tan a menudo, y se deja como soporte para prótesis dentales. La paciente mencionó más tarde que este diente le causaba una molestia en la mejilla, por estar situado muy atrás y, a su petición, se extrajo. Ya que ni ella ni nosotros relacionábamos esta muela con el síndrome cervical, fue grande la sorpresa por ambas partes al comprobar, que ya al día siguiente, habían desaparecido las molestias.</w:t>
+        <w:t xml:space="preserve">El caso en concreto que dio </w:t>
+      </w:r>
+      <w:proofErr w:type="spellStart"/>
+      <w:r>
+        <w:t>pié</w:t>
+      </w:r>
+      <w:proofErr w:type="spellEnd"/>
+      <w:r>
+        <w:t xml:space="preserve"> a realizar exploraciones u observaciones más precisas fue el siguiente: en una paciente (M.S.B.) que, además de las molestias reumáticas, padecía de un síndrome cervical, tras recetarle todos los medicamentos disponibles, se extrajeron también todos los focos dentales visibles, sin lograr una especial mejoría. Una muela del juicio inferior; recta y normal quedo intacta, como ocurre tan a menudo, y se deja como soporte para prótesis dentales. La paciente mencionó más tarde que este diente le causaba una molestia en la mejilla, por estar situado muy atrás y, a su petición, se extrajo. Ya que ni ella ni nosotros relacionábamos esta muela con el síndrome cervical, fue grande la sorpresa por ambas partes al comprobar, que ya al día siguiente, habían desaparecido las molestias.</w:t>
       </w:r>
     </w:p>
     <w:p>
@@ -4191,7 +4346,15 @@
     </w:p>
     <w:p>
       <w:r>
-        <w:t>Por tanto, debemos manifestar que es un gran error el mutilar una dentadura mediante la extracción del segundo molar para crear espacio. La muela del juicio inferior desploma su eje y queda en el canal mandibular y, salvo raras excepciones (como en el caso de la primera extracción del molar de los seis años en la infancia), no discurre paralelamente a los otros dientes, ocasionando anomalías de oclusión. Lo propio ocurre con todos los otros dientes que son sacrificados para crear espacio para la muela del juicio. Así lo constatamos recientemente en el caso de un turista alemán a quien tratamos una grave pericoronitis, al que le habían sido extraídos los primeros premolares para que la muela del juicio tuviera sitio.</w:t>
+        <w:t xml:space="preserve">Por tanto, debemos manifestar que es un gran error el mutilar una dentadura mediante la extracción del segundo molar para crear espacio. La muela del juicio inferior desploma su eje y queda en el canal mandibular y, salvo raras excepciones (como en el caso de la primera extracción del molar de los seis años en la infancia), no discurre paralelamente a los otros dientes, ocasionando anomalías de oclusión. Lo propio ocurre con todos los otros dientes que son sacrificados para crear espacio para la muela del juicio. Así lo constatamos recientemente en el caso de un turista alemán a quien tratamos una grave </w:t>
+      </w:r>
+      <w:proofErr w:type="spellStart"/>
+      <w:r>
+        <w:t>pericoronitis</w:t>
+      </w:r>
+      <w:proofErr w:type="spellEnd"/>
+      <w:r>
+        <w:t>, al que le habían sido extraídos los primeros premolares para que la muela del juicio tuviera sitio.</w:t>
       </w:r>
     </w:p>
     <w:p>
@@ -4233,10 +4396,42 @@
     </w:p>
     <w:p>
       <w:r>
-        <w:t>Comparemos ahora unas radiografías, cedidas gentilmente por el Dr. A. Sollmann, del</w:t>
-      </w:r>
-      <w:r>
-        <w:t xml:space="preserve"> Instituto Antropológico de Munich. Se trata de unos maxilares de hace solamente 3000 años a. C. (Imágenes nºs 4, 5, 6, 7 y 8), y veremos que entre la muela del juicio y la rama ascendente existe un espacio que aún podría dar cabida a otra muela, mientras que hoy en día, en casi todos los maxilares, la muela del juicio, aún la de desarrollo normal, se encuentran ya casi cerca o en la rama ascendente (Imágenes nºs 9 y 10).</w:t>
+        <w:t xml:space="preserve">Comparemos ahora unas radiografías, cedidas gentilmente por el Dr. A. </w:t>
+      </w:r>
+      <w:proofErr w:type="spellStart"/>
+      <w:r>
+        <w:t>Sollmann</w:t>
+      </w:r>
+      <w:proofErr w:type="spellEnd"/>
+      <w:r>
+        <w:t>, del</w:t>
+      </w:r>
+      <w:r>
+        <w:t xml:space="preserve"> Instituto Antropológico de </w:t>
+      </w:r>
+      <w:proofErr w:type="spellStart"/>
+      <w:r>
+        <w:t>Munich</w:t>
+      </w:r>
+      <w:proofErr w:type="spellEnd"/>
+      <w:r>
+        <w:t xml:space="preserve">. Se trata de unos maxilares de hace solamente 3000 años a. C. (Imágenes </w:t>
+      </w:r>
+      <w:proofErr w:type="spellStart"/>
+      <w:r>
+        <w:t>nºs</w:t>
+      </w:r>
+      <w:proofErr w:type="spellEnd"/>
+      <w:r>
+        <w:t xml:space="preserve"> 4, 5, 6, 7 y 8), y veremos que entre la muela del juicio y la rama ascendente existe un espacio que aún podría dar cabida a otra muela, mientras que hoy en día, en casi todos los maxilares, la muela del juicio, aún la de desarrollo normal, se encuentran ya casi cerca o en la rama ascendente (Imágenes </w:t>
+      </w:r>
+      <w:proofErr w:type="spellStart"/>
+      <w:r>
+        <w:t>nºs</w:t>
+      </w:r>
+      <w:proofErr w:type="spellEnd"/>
+      <w:r>
+        <w:t xml:space="preserve"> 9 y 10).</w:t>
       </w:r>
     </w:p>
     <w:p/>
@@ -4883,7 +5078,15 @@
         <w:t xml:space="preserve">destacar dos motivos. </w:t>
       </w:r>
       <w:r>
-        <w:t>Primero: a causa de esta falta de espacio, se crea el fenómeno que describe la literatura odontológica y que se denomina “pericoronitis”, consistente en restos de la bolsita dental, con formación de bolsa marginal posterior y que se contempla como principal motivo de la infección focal.</w:t>
+        <w:t>Primero: a causa de esta falta de espacio, se crea el fenómeno que describe la literatura odontológica y que se denomina “</w:t>
+      </w:r>
+      <w:proofErr w:type="spellStart"/>
+      <w:r>
+        <w:t>pericoronitis</w:t>
+      </w:r>
+      <w:proofErr w:type="spellEnd"/>
+      <w:r>
+        <w:t>”, consistente en restos de la bolsita dental, con formación de bolsa marginal posterior y que se contempla como principal motivo de la infección focal.</w:t>
       </w:r>
     </w:p>
     <w:p>
@@ -4893,7 +5096,15 @@
     </w:p>
     <w:p>
       <w:r>
-        <w:t>El diente crece desde la corona de la raíz. A causa de la reducción del maxilar descrita anteriormente, y casi finalizado el periodo de crecimiento, las raíces se aproximan cada vez más al canal mandibular, como podemos apreciar claramente en la imagen nº 11.</w:t>
+        <w:t xml:space="preserve">El diente crece desde la corona de la raíz. A causa de la reducción del maxilar descrita anteriormente, y casi finalizado el periodo de crecimiento, las raíces se aproximan cada vez más al canal mandibular, como podemos apreciar claramente en la imagen </w:t>
+      </w:r>
+      <w:proofErr w:type="spellStart"/>
+      <w:r>
+        <w:t>nº</w:t>
+      </w:r>
+      <w:proofErr w:type="spellEnd"/>
+      <w:r>
+        <w:t xml:space="preserve"> 11.</w:t>
       </w:r>
     </w:p>
     <w:p>
@@ -4967,18 +5178,28 @@
         <w:t xml:space="preserve"> </w:t>
       </w:r>
       <w:r>
-        <w:t>campo de irritación, ya que es sabido que en estas situaciones la formación de raíces es "rechazada", de manera  que,  morfológicamente,  éstas  adoptan  las</w:t>
-      </w:r>
-      <w:r>
-        <w:t xml:space="preserve"> </w:t>
-      </w:r>
-      <w:r>
-        <w:t>más increíbles formas o deformaciones.</w:t>
-      </w:r>
-    </w:p>
-    <w:p>
-      <w:r>
-        <w:t>nºs 12 y 13).</w:t>
+        <w:t xml:space="preserve">campo de irritación, ya que es sabido que en estas situaciones la formación de raíces es "rechazada", de </w:t>
+      </w:r>
+      <w:proofErr w:type="gramStart"/>
+      <w:r>
+        <w:t>manera  que</w:t>
+      </w:r>
+      <w:proofErr w:type="gramEnd"/>
+      <w:r>
+        <w:t>,  morfológicamente,  éstas  adoptan  las</w:t>
+      </w:r>
+      <w:r>
+        <w:t xml:space="preserve"> más increíbles formas o deformaciones.</w:t>
+      </w:r>
+    </w:p>
+    <w:p>
+      <w:proofErr w:type="spellStart"/>
+      <w:r>
+        <w:t>nºs</w:t>
+      </w:r>
+      <w:proofErr w:type="spellEnd"/>
+      <w:r>
+        <w:t xml:space="preserve"> 12 y 13).</w:t>
       </w:r>
     </w:p>
     <w:p>
@@ -5127,10 +5348,15 @@
         <w:t xml:space="preserve"> </w:t>
       </w:r>
       <w:r>
-        <w:t>raíz. (Imágenes nºs 14 y 15).</w:t>
-      </w:r>
-      <w:r>
-        <w:t xml:space="preserve"> </w:t>
+        <w:t xml:space="preserve">raíz. (Imágenes </w:t>
+      </w:r>
+      <w:proofErr w:type="spellStart"/>
+      <w:r>
+        <w:t>nºs</w:t>
+      </w:r>
+      <w:proofErr w:type="spellEnd"/>
+      <w:r>
+        <w:t xml:space="preserve"> 14 y 15). </w:t>
       </w:r>
     </w:p>
     <w:p/>
@@ -5249,25 +5475,7 @@
     <w:p/>
     <w:p>
       <w:r>
-        <w:t>En el primer caso, si la raíz de la muela del juicio se encuentra directamente al lado del</w:t>
-      </w:r>
-      <w:r>
-        <w:t xml:space="preserve"> </w:t>
-      </w:r>
-      <w:r>
-        <w:t xml:space="preserve">canal mandibular (utilicemos mejor el </w:t>
-      </w:r>
-      <w:r>
-        <w:t>término</w:t>
-      </w:r>
-      <w:r>
-        <w:t xml:space="preserve"> “en la zona de irritación"), se añade otro factor, que es el siguiente: Basándonos en la ley de la palanca, si, por ejemplo, sobre un incisivo recaen 25 Kg. por presión de masticación, a la muela del juicio le corresponderán 50 Kg. Sin embargo, si a este lado faltan muelas, la presión por masticación se incrementa en mucho (por ejemplo, en el caso de soportes para prótesis, etc.) sobre dicho diente, y, por tanto, produce una sobrecarga, como puede ocurrir en el caso de una oclusión traumática. Esto produce una mayor irritación alrededor del canal y del nervio mandibular, lo que, consecuentemente, conlleva un cambio en los correspondientes segmentos del área cervical (vértebras cervicales C2 y C3), como lo demuestran los puntos dolorosos a la presión situados en la zona posterior</w:t>
-      </w:r>
-      <w:r>
-        <w:t xml:space="preserve"> </w:t>
-      </w:r>
-      <w:r>
-        <w:t>del cuello, a la altura del costado de las cervicales mencionadas.</w:t>
+        <w:t>En el primer caso, si la raíz de la muela del juicio se encuentra directamente al lado del canal mandibular (utilicemos mejor el término “en la zona de irritación"), se añade otro factor, que es el siguiente: Basándonos en la ley de la palanca, si, por ejemplo, sobre un incisivo recaen 25 Kg. por presión de masticación, a la muela del juicio le corresponderán 50 Kg. Sin embargo, si a este lado faltan muelas, la presión por masticación se incrementa en mucho (por ejemplo, en el caso de soportes para prótesis, etc.) sobre dicho diente, y, por tanto, produce una sobrecarga, como puede ocurrir en el caso de una oclusión traumática. Esto produce una mayor irritación alrededor del canal y del nervio mandibular, lo que, consecuentemente, conlleva un cambio en los correspondientes segmentos del área cervical (vértebras cervicales C2 y C3), como lo demuestran los puntos dolorosos a la presión situados en la zona posterior del cuello, a la altura del costado de las cervicales mencionadas.</w:t>
       </w:r>
     </w:p>
     <w:p/>
@@ -5341,13 +5549,23 @@
     </w:p>
     <w:p>
       <w:r>
-        <w:t>Sobre este tema, quisiéramos mencionar lo siguiente: lo que ya</w:t>
-      </w:r>
-      <w:r>
-        <w:t xml:space="preserve"> </w:t>
-      </w:r>
-      <w:r>
-        <w:t>indicábamos anteriormente sobre la muela del juicio normal, recta, pero falta de espacio, se refleja aún más -la práctica lo demuestra en miles de casos- en muelas del juicio medio o totalmente retenidas o impactadas (Imagen nº 17). A veces sin comunicación con la cavidad bucal; otras ya la tienen a través de una estría, o ya con una zona purulenta (Imagen nº 18).</w:t>
+        <w:t xml:space="preserve">Sobre este tema, quisiéramos mencionar lo siguiente: lo que ya indicábamos anteriormente sobre la muela del juicio normal, recta, pero falta de espacio, se refleja aún más -la práctica lo demuestra en miles de casos- en muelas del juicio medio o totalmente retenidas o impactadas (Imagen </w:t>
+      </w:r>
+      <w:proofErr w:type="spellStart"/>
+      <w:r>
+        <w:t>nº</w:t>
+      </w:r>
+      <w:proofErr w:type="spellEnd"/>
+      <w:r>
+        <w:t xml:space="preserve"> 17). A veces sin comunicación con la cavidad bucal; otras ya la tienen a través de una estría, o ya con una zona purulenta (Imagen </w:t>
+      </w:r>
+      <w:proofErr w:type="spellStart"/>
+      <w:r>
+        <w:t>nº</w:t>
+      </w:r>
+      <w:proofErr w:type="spellEnd"/>
+      <w:r>
+        <w:t xml:space="preserve"> 18).</w:t>
       </w:r>
     </w:p>
     <w:p>
@@ -5470,19 +5688,7 @@
         <w:t xml:space="preserve"> </w:t>
       </w:r>
       <w:r>
-        <w:t>preámbulos,</w:t>
-      </w:r>
-      <w:r>
-        <w:t xml:space="preserve"> </w:t>
-      </w:r>
-      <w:r>
-        <w:t>preferimos mostrar las diversas radiografías   con sus</w:t>
-      </w:r>
-      <w:r>
-        <w:t xml:space="preserve"> </w:t>
-      </w:r>
-      <w:r>
-        <w:t>correspondientes historiales clínicos, ya que disponemos de suficiente material con relación a este tema, tanto sobre el maxilar como sobre el mandibular.</w:t>
+        <w:t>preámbulos, preferimos mostrar las diversas radiografías   con sus correspondientes historiales clínicos, ya que disponemos de suficiente material con relación a este tema, tanto sobre el maxilar como sobre el mandibular.</w:t>
       </w:r>
     </w:p>
     <w:p>
@@ -5493,16 +5699,15 @@
         <w:t>preciso mencionar que estas colocaciones defectuosas no siempre están</w:t>
       </w:r>
       <w:r>
-        <w:t xml:space="preserve"> </w:t>
-      </w:r>
-      <w:r>
-        <w:t>provocadas por la falta de espacio, lo que podemos observar especialmente en la radiografía de un mandibular (Imagen nº 5, ya mostrada anteriormente) de la Edad de Bronce, 2000 -</w:t>
-      </w:r>
-      <w:r>
-        <w:t xml:space="preserve"> </w:t>
-      </w:r>
-      <w:r>
-        <w:t>1000 a.C.</w:t>
+        <w:t xml:space="preserve"> provocadas por la falta de espacio, lo que podemos observar especialmente en la radiografía de un mandibular (Imagen </w:t>
+      </w:r>
+      <w:proofErr w:type="spellStart"/>
+      <w:r>
+        <w:t>nº</w:t>
+      </w:r>
+      <w:proofErr w:type="spellEnd"/>
+      <w:r>
+        <w:t xml:space="preserve"> 5, ya mostrada anteriormente) de la Edad de Bronce, 2000 - 1000 a.C.</w:t>
       </w:r>
     </w:p>
     <w:p/>
@@ -5537,13 +5742,7 @@
     </w:p>
     <w:p>
       <w:r>
-        <w:t>La circunstancia de que en el maxilar se presenten menos apariciones locales motiva que</w:t>
-      </w:r>
-      <w:r>
-        <w:t xml:space="preserve"> </w:t>
-      </w:r>
-      <w:r>
-        <w:t>prestemos menos atención a esta área que, sin embargo, es igualmente importante con relación a la patología y patogénesis general de las enfermedades secundarias.</w:t>
+        <w:t>La circunstancia de que en el maxilar se presenten menos apariciones locales motiva que prestemos menos atención a esta área que, sin embargo, es igualmente importante con relación a la patología y patogénesis general de las enfermedades secundarias.</w:t>
       </w:r>
     </w:p>
     <w:p>
@@ -5612,19 +5811,23 @@
         <w:t xml:space="preserve"> </w:t>
       </w:r>
       <w:r>
-        <w:t>Si en el mandibular es la región del canal</w:t>
-      </w:r>
-      <w:r>
-        <w:t xml:space="preserve"> </w:t>
-      </w:r>
-      <w:r>
-        <w:t>donde transcurre el nervio, la zona en liza en el maxilar es la base de la cavidad maxilar, en el Tubermaxillae, que, mediante presión, y por causa, asimismo, de falta de espacio, se convierte en una zona de irritación. (Imagen</w:t>
-      </w:r>
-      <w:r>
-        <w:t xml:space="preserve"> </w:t>
-      </w:r>
-      <w:r>
-        <w:t>nº 19).</w:t>
+        <w:t xml:space="preserve">Si en el mandibular es la región del canal donde transcurre el nervio, la zona en liza en el maxilar es la base de la cavidad maxilar, en el </w:t>
+      </w:r>
+      <w:proofErr w:type="spellStart"/>
+      <w:r>
+        <w:t>Tubermaxillae</w:t>
+      </w:r>
+      <w:proofErr w:type="spellEnd"/>
+      <w:r>
+        <w:t xml:space="preserve">, que, mediante presión, y por causa, asimismo, de falta de espacio, se convierte en una zona de irritación. (Imagen </w:t>
+      </w:r>
+      <w:proofErr w:type="spellStart"/>
+      <w:r>
+        <w:t>nº</w:t>
+      </w:r>
+      <w:proofErr w:type="spellEnd"/>
+      <w:r>
+        <w:t xml:space="preserve"> 19).</w:t>
       </w:r>
     </w:p>
     <w:p/>
@@ -5691,74 +5894,39 @@
         </w:drawing>
       </w:r>
       <w:r>
-        <w:t>También en este emplazamiento se "rechaza" el crecimiento de la raíz. Las raíces se</w:t>
-      </w:r>
-      <w:r>
-        <w:t xml:space="preserve"> </w:t>
-      </w:r>
-      <w:r>
-        <w:t>deforman, igual que en el mandibular. (Imagen nº 20).</w:t>
-      </w:r>
-    </w:p>
-    <w:p>
-      <w:r>
-        <w:t>La muela del juicio superior retenida,</w:t>
-      </w:r>
-      <w:r>
-        <w:t xml:space="preserve"> </w:t>
-      </w:r>
-      <w:r>
-        <w:t>al contrario que su "colega</w:t>
-      </w:r>
-      <w:r>
-        <w:t xml:space="preserve"> </w:t>
-      </w:r>
-      <w:r>
-        <w:t>inferior", casi nunca presenta apariciones locales;</w:t>
-      </w:r>
-      <w:r>
-        <w:t xml:space="preserve"> </w:t>
-      </w:r>
-      <w:r>
-        <w:t>sin</w:t>
-      </w:r>
-      <w:r>
-        <w:t xml:space="preserve"> </w:t>
-      </w:r>
-      <w:r>
-        <w:t>embargo, actúa también patológicamente como campo de distorsión, lo que desgraciadamente no es tenido suficientemente en cuenta.</w:t>
-      </w:r>
-    </w:p>
-    <w:p/>
-    <w:p>
-      <w:r>
-        <w:t>En algunos libros o artículos se puede leer: "Si la muela impactada carece de síntomas no</w:t>
-      </w:r>
-      <w:r>
-        <w:t xml:space="preserve"> </w:t>
-      </w:r>
-      <w:r>
-        <w:t>es preciso eliminarla". Esta opinión resulta de la antigua enseñanza de la infección focal; con otras palabras, se supone que siempre debe existir una infección para justificar su extracción. Sin embargo, nuestras experiencias nos demuestran lo contrario; a pesar de que pueda permanecer</w:t>
-      </w:r>
-      <w:r>
-        <w:t xml:space="preserve"> </w:t>
-      </w:r>
-      <w:r>
-        <w:t>carente  de  síntomas  en  la  propia  muela  durante  años,  siempre  el  paciente</w:t>
-      </w:r>
-      <w:r>
-        <w:t xml:space="preserve"> </w:t>
-      </w:r>
-      <w:r>
-        <w:t>menciona alguna clase de molestia o dolor a distancia.</w:t>
-      </w:r>
-    </w:p>
-    <w:p>
-      <w:r>
-        <w:t>Se habla mucho de "distonía vegetativa", etc. etc., y se olvida que este término banal,</w:t>
-      </w:r>
-      <w:r>
-        <w:t xml:space="preserve"> </w:t>
+        <w:t xml:space="preserve">También en este emplazamiento se "rechaza" el crecimiento de la raíz. Las raíces se deforman, igual que en el mandibular. (Imagen </w:t>
+      </w:r>
+      <w:proofErr w:type="spellStart"/>
+      <w:r>
+        <w:t>nº</w:t>
+      </w:r>
+      <w:proofErr w:type="spellEnd"/>
+      <w:r>
+        <w:t xml:space="preserve"> 20).</w:t>
+      </w:r>
+    </w:p>
+    <w:p>
+      <w:r>
+        <w:t>La muela del juicio superior retenida, al contrario que su "colega inferior", casi nunca presenta apariciones locales; sin embargo, actúa también patológicamente como campo de distorsión, lo que desgraciadamente no es tenido suficientemente en cuenta.</w:t>
+      </w:r>
+    </w:p>
+    <w:p/>
+    <w:p>
+      <w:r>
+        <w:t xml:space="preserve">En algunos libros o artículos se puede leer: "Si la muela impactada carece de síntomas no es preciso eliminarla". Esta opinión resulta de la antigua enseñanza de la infección focal; con otras palabras, se supone que siempre debe existir una infección para justificar su extracción. Sin embargo, nuestras experiencias nos demuestran lo contrario; a pesar de que pueda permanecer </w:t>
+      </w:r>
+      <w:proofErr w:type="gramStart"/>
+      <w:r>
+        <w:t>carente  de</w:t>
+      </w:r>
+      <w:proofErr w:type="gramEnd"/>
+      <w:r>
+        <w:t xml:space="preserve">  síntomas  en  la  propia  muela  durante  años,  siempre  el  paciente menciona alguna clase de molestia o dolor a distancia.</w:t>
+      </w:r>
+    </w:p>
+    <w:p>
+      <w:r>
+        <w:t xml:space="preserve">Se habla mucho de "distonía vegetativa", etc. etc., y se olvida que este término banal, </w:t>
       </w:r>
       <w:r>
         <w:t>siempre bajo el punto de vista etiológico, se refiere a la muela por falta de espacio o</w:t>
@@ -5770,19 +5938,21 @@
     <w:p/>
     <w:p>
       <w:r>
-        <w:t>(*”Muela impactada”:  que no ha erupcionado o salido).</w:t>
-      </w:r>
-    </w:p>
-    <w:p/>
-    <w:p>
-      <w:r>
-        <w:t>Cuántas veces, tras la eliminación de esta "espina irritativa"*, obtenemos, inmediatamente</w:t>
-      </w:r>
-      <w:r>
-        <w:t xml:space="preserve"> </w:t>
-      </w:r>
-      <w:r>
-        <w:t>después de la operación, una notable mejoría, a pesar de algunas molestias locales y dolores pasajeros, junto a una notoria disminución “de una tensión” no percibida anteriormente, como nos manifiestan nuestros jóvenes pacientes. Entonces, en pocas semanas desaparece el dolor en los puntos de presión en las cervicales 2 y 3.</w:t>
+        <w:t>(</w:t>
+      </w:r>
+      <w:proofErr w:type="gramStart"/>
+      <w:r>
+        <w:t>*”Muela</w:t>
+      </w:r>
+      <w:proofErr w:type="gramEnd"/>
+      <w:r>
+        <w:t xml:space="preserve"> impactada”:  que no ha erupcionado o salido).</w:t>
+      </w:r>
+    </w:p>
+    <w:p/>
+    <w:p>
+      <w:r>
+        <w:t>Cuántas veces, tras la eliminación de esta "espina irritativa"*, obtenemos, inmediatamente después de la operación, una notable mejoría, a pesar de algunas molestias locales y dolores pasajeros, junto a una notoria disminución “de una tensión” no percibida anteriormente, como nos manifiestan nuestros jóvenes pacientes. Entonces, en pocas semanas desaparece el dolor en los puntos de presión en las cervicales 2 y 3.</w:t>
       </w:r>
     </w:p>
     <w:p/>
@@ -5800,24 +5970,12 @@
         <w:t>tanto, hasta</w:t>
       </w:r>
       <w:r>
-        <w:t xml:space="preserve"> que se presenten</w:t>
-      </w:r>
-      <w:r>
-        <w:t xml:space="preserve"> </w:t>
-      </w:r>
-      <w:r>
-        <w:t>síndromes cervicales u otras molestias resistentes a la terapia?</w:t>
-      </w:r>
-    </w:p>
-    <w:p>
-      <w:r>
-        <w:t>La verdadera medicina debería ser preferentemente profiláctica, ya que no faltan aparatos</w:t>
-      </w:r>
-      <w:r>
-        <w:t xml:space="preserve"> </w:t>
-      </w:r>
-      <w:r>
-        <w:t>para reconocer agentes nocivos a tiempo (naturalmente, y como siempre, falta tiempo... y el pensamiento, y también una actitud lógica en el paciente).</w:t>
+        <w:t xml:space="preserve"> que se presenten síndromes cervicales u otras molestias resistentes a la terapia?</w:t>
+      </w:r>
+    </w:p>
+    <w:p>
+      <w:r>
+        <w:t>La verdadera medicina debería ser preferentemente profiláctica, ya que no faltan aparatos para reconocer agentes nocivos a tiempo (naturalmente, y como siempre, falta tiempo... y el pensamiento, y también una actitud lógica en el paciente).</w:t>
       </w:r>
     </w:p>
     <w:p/>
@@ -5832,60 +5990,43 @@
     <w:p/>
     <w:p>
       <w:r>
-        <w:t>Nosotros aquí no tenemos la más mínima dificultad. Los pacientes que, en este sentido,</w:t>
-      </w:r>
-      <w:r>
-        <w:t xml:space="preserve"> </w:t>
-      </w:r>
-      <w:r>
-        <w:t>aún no lo son, permiten que se realice esta operación, cierta y frecuentemente difícil*, a pesar de no experimentar dolores ni molestias.</w:t>
-      </w:r>
-    </w:p>
-    <w:p/>
-    <w:p>
-      <w:r>
-        <w:t>(* En la actualidad, la dificultad referida por la extracción de los cordales está ya superada por las</w:t>
-      </w:r>
-      <w:r>
-        <w:t xml:space="preserve"> </w:t>
-      </w:r>
-      <w:r>
-        <w:t>nuevas técnicas que se emplean en la exodoncia de las muelas del juicio, que permiten tanto la cómoda intervención en la misma consulta del estomatólogo o cirujano máxilofacial, como un postoperatorio sin problemas, por lo que no se debe temer por esta causa).</w:t>
-      </w:r>
-    </w:p>
-    <w:p>
-      <w:r>
-        <w:t>Así,  pueden  resolverse  también  problemas  de  la  juventud*  actual  que,  generalmente,</w:t>
-      </w:r>
-      <w:r>
-        <w:t xml:space="preserve"> </w:t>
-      </w:r>
-      <w:r>
-        <w:t>comienzan con una "tensión", o la llamada "distonía vegetativa constitucional" mencionada más arriba.</w:t>
-      </w:r>
-    </w:p>
-    <w:p/>
-    <w:p>
-      <w:r>
-        <w:t>(* “Problemas de la juventud”:   problemas de comportamiento y actitud, en los estudios y en la</w:t>
-      </w:r>
-      <w:r>
-        <w:t xml:space="preserve"> </w:t>
-      </w:r>
-      <w:r>
-        <w:t>personalidad).</w:t>
-      </w:r>
-    </w:p>
-    <w:p/>
-    <w:p>
-      <w:r>
-        <w:t>Deberíamos prescindir de una vez del enfoque local y no olvidar que, a pesar de nuestra</w:t>
-      </w:r>
-      <w:r>
-        <w:t xml:space="preserve"> </w:t>
-      </w:r>
-      <w:r>
-        <w:t>creciente especialización, el ser humano es una unidad, un entero, y que esta unidad puede ser desequilibrada desde un solo punto.</w:t>
+        <w:t>Nosotros aquí no tenemos la más mínima dificultad. Los pacientes que, en este sentido, aún no lo son, permiten que se realice esta operación, cierta y frecuentemente difícil*, a pesar de no experimentar dolores ni molestias.</w:t>
+      </w:r>
+    </w:p>
+    <w:p/>
+    <w:p>
+      <w:r>
+        <w:t xml:space="preserve">(* En la actualidad, la dificultad referida por la extracción de los cordales está ya superada por las nuevas técnicas que se emplean en la exodoncia de las muelas del juicio, que permiten tanto la cómoda intervención en la misma consulta del estomatólogo o cirujano </w:t>
+      </w:r>
+      <w:proofErr w:type="spellStart"/>
+      <w:r>
+        <w:t>máxilofacial</w:t>
+      </w:r>
+      <w:proofErr w:type="spellEnd"/>
+      <w:r>
+        <w:t>, como un postoperatorio sin problemas, por lo que no se debe temer por esta causa).</w:t>
+      </w:r>
+    </w:p>
+    <w:p>
+      <w:proofErr w:type="gramStart"/>
+      <w:r>
+        <w:t>Así,  pueden</w:t>
+      </w:r>
+      <w:proofErr w:type="gramEnd"/>
+      <w:r>
+        <w:t xml:space="preserve">  resolverse  también  problemas  de  la  juventud*  actual  que,  generalmente, comienzan con una "tensión", o la llamada "distonía vegetativa constitucional" mencionada más arriba.</w:t>
+      </w:r>
+    </w:p>
+    <w:p/>
+    <w:p>
+      <w:r>
+        <w:t>(* “Problemas de la juventud”:   problemas de comportamiento y actitud, en los estudios y en la personalidad).</w:t>
+      </w:r>
+    </w:p>
+    <w:p/>
+    <w:p>
+      <w:r>
+        <w:t>Deberíamos prescindir de una vez del enfoque local y no olvidar que, a pesar de nuestra creciente especialización, el ser humano es una unidad, un entero, y que esta unidad puede ser desequilibrada desde un solo punto.</w:t>
       </w:r>
     </w:p>
     <w:p/>
@@ -5911,18 +6052,28 @@
     </w:p>
     <w:p>
       <w:r>
-        <w:t>Puntos dolorosos paravertebrales cervicales: positivo; especialmente en C3 (indicativo de</w:t>
-      </w:r>
-      <w:r>
-        <w:t xml:space="preserve"> </w:t>
-      </w:r>
-      <w:r>
-        <w:t>un problema Mandibular). Borde trapezoidal: miogelosas (cuello-hombros, que corresponden a las amígdalas).</w:t>
-      </w:r>
-    </w:p>
-    <w:p>
-      <w:r>
-        <w:t>RESULTADO: Análisis dental perfecto, sin caries, sin empastes (Imagen nº 21).</w:t>
+        <w:t xml:space="preserve">Puntos dolorosos paravertebrales cervicales: positivo; especialmente en C3 (indicativo de un problema Mandibular). Borde trapezoidal: </w:t>
+      </w:r>
+      <w:proofErr w:type="spellStart"/>
+      <w:r>
+        <w:t>miogelosas</w:t>
+      </w:r>
+      <w:proofErr w:type="spellEnd"/>
+      <w:r>
+        <w:t xml:space="preserve"> (cuello-hombros, que corresponden a las amígdalas).</w:t>
+      </w:r>
+    </w:p>
+    <w:p>
+      <w:r>
+        <w:t xml:space="preserve">RESULTADO: Análisis dental perfecto, sin caries, sin empastes (Imagen </w:t>
+      </w:r>
+      <w:proofErr w:type="spellStart"/>
+      <w:r>
+        <w:t>nº</w:t>
+      </w:r>
+      <w:proofErr w:type="spellEnd"/>
+      <w:r>
+        <w:t xml:space="preserve"> 21).</w:t>
       </w:r>
     </w:p>
     <w:p>
@@ -6008,74 +6159,40 @@
         <w:t>se refiere al tejido de las amígdalas</w:t>
       </w:r>
       <w:r>
-        <w:t>,</w:t>
-      </w:r>
-      <w:r>
-        <w:t xml:space="preserve"> </w:t>
-      </w:r>
-      <w:r>
-        <w:t>atrofia</w:t>
-      </w:r>
-      <w:r>
-        <w:t xml:space="preserve"> </w:t>
-      </w:r>
-      <w:r>
-        <w:t>demasiado avanzada, llenas de pus. El aspecto era</w:t>
-      </w:r>
-      <w:r>
-        <w:t xml:space="preserve"> </w:t>
-      </w:r>
-      <w:r>
-        <w:t>idéntico al que se presenta tras una resección* de amígdalas, con residuos (pero hasta entonces sin operación).</w:t>
-      </w:r>
-      <w:r>
-        <w:t xml:space="preserve"> </w:t>
-      </w:r>
-    </w:p>
-    <w:p/>
-    <w:p>
-      <w:r>
-        <w:t>(* “Resección de amígdalas”:  se refiere en este caso a</w:t>
-      </w:r>
-      <w:r>
-        <w:t xml:space="preserve"> </w:t>
-      </w:r>
-      <w:r>
-        <w:t>su extirpación o extracción).</w:t>
-      </w:r>
-    </w:p>
-    <w:p/>
-    <w:p>
-      <w:r>
-        <w:t>COMENTARIO: Seguramente sería comprensible, tras el examen de la radiografía de esta</w:t>
-      </w:r>
-      <w:r>
-        <w:t xml:space="preserve"> </w:t>
-      </w:r>
-      <w:r>
-        <w:t>boca perfecta, por lo que se refiere a los dientes y a la cavidad bucal, se estableciera un resultado nulo del análisis. Pero esto es un error ¿por qué?</w:t>
-      </w:r>
-    </w:p>
-    <w:p>
-      <w:r>
-        <w:t>PRUEBAS. A la vista de los resultados clínicos se procedió en primer lugar, y en una fase</w:t>
-      </w:r>
-      <w:r>
-        <w:t xml:space="preserve"> </w:t>
-      </w:r>
-      <w:r>
-        <w:t>muy dolorosa, a realizar la anestesia de los polos amigdalares.</w:t>
-      </w:r>
-    </w:p>
-    <w:p>
-      <w:r>
-        <w:t>RESULTADO. No se trataba del foco primario, no dio 100% positivo, dado que necesitó</w:t>
-      </w:r>
-      <w:r>
-        <w:t xml:space="preserve"> </w:t>
-      </w:r>
-      <w:r>
-        <w:t>varios  minutos  para  poder  observarse  efectos,  o  sea,  que  se  trataba  de  un  fenómeno secundario, ya que, de lo contrario, los efectos hubiesen aparecido en el momento.</w:t>
+        <w:t>, atrofia</w:t>
+      </w:r>
+      <w:r>
+        <w:t xml:space="preserve"> demasiado avanzada, llenas de pus. El aspecto era idéntico al que se presenta tras una resección* de amígdalas, con residuos (pero hasta entonces sin operación). </w:t>
+      </w:r>
+    </w:p>
+    <w:p/>
+    <w:p>
+      <w:r>
+        <w:t>(* “Resección de amígdalas”:  se refiere en este caso a su extirpación o extracción).</w:t>
+      </w:r>
+    </w:p>
+    <w:p/>
+    <w:p>
+      <w:r>
+        <w:t>COMENTARIO: Seguramente sería comprensible, tras el examen de la radiografía de esta boca perfecta, por lo que se refiere a los dientes y a la cavidad bucal, se estableciera un resultado nulo del análisis. Pero esto es un error ¿por qué?</w:t>
+      </w:r>
+    </w:p>
+    <w:p>
+      <w:r>
+        <w:t>PRUEBAS. A la vista de los resultados clínicos se procedió en primer lugar, y en una fase muy dolorosa, a realizar la anestesia de los polos amigdalares.</w:t>
+      </w:r>
+    </w:p>
+    <w:p>
+      <w:r>
+        <w:t xml:space="preserve">RESULTADO. No se trataba del foco primario, no dio 100% positivo, dado que necesitó </w:t>
+      </w:r>
+      <w:proofErr w:type="gramStart"/>
+      <w:r>
+        <w:t>varios  minutos</w:t>
+      </w:r>
+      <w:proofErr w:type="gramEnd"/>
+      <w:r>
+        <w:t xml:space="preserve">  para  poder  observarse  efectos,  o  sea,  que  se  trataba  de  un  fenómeno secundario, ya que, de lo contrario, los efectos hubiesen aparecido en el momento.</w:t>
       </w:r>
     </w:p>
     <w:p>
@@ -6092,32 +6209,17 @@
         <w:t>¿cómo es que igualmente dio una respuesta, a pesar de ser tardía?</w:t>
       </w:r>
       <w:r>
-        <w:t xml:space="preserve"> La conclusión fue la siguiente: porque la infiltración hacia los polos amigdalares, tras algunos minutos se difundió a la región de las muelas del juicio, donde debía radicar el</w:t>
-      </w:r>
-      <w:r>
-        <w:t xml:space="preserve"> </w:t>
-      </w:r>
-      <w:r>
-        <w:t>principio del fenómeno.</w:t>
-      </w:r>
-    </w:p>
-    <w:p>
-      <w:r>
-        <w:t>La siguiente inoculación de anestesia fue practicada días después, por encima de la muela</w:t>
-      </w:r>
-      <w:r>
-        <w:t xml:space="preserve"> </w:t>
-      </w:r>
-      <w:r>
-        <w:t>del juicio (aún estaba recubierta por la encía) (no se puede apreciar en la radiografía) y posterior a la misma, se produjo un fenómeno del 100% en segundos; los dolores de cabeza desaparecieron por algunos días.</w:t>
-      </w:r>
-    </w:p>
-    <w:p>
-      <w:r>
-        <w:t>MOTIVOS: A pesar de su belleza, esta muela es en sí misma un campo de distorsión a</w:t>
-      </w:r>
-      <w:r>
-        <w:t xml:space="preserve"> </w:t>
+        <w:t xml:space="preserve"> La conclusión fue la siguiente: porque la infiltración hacia los polos amigdalares, tras algunos minutos se difundió a la región de las muelas del juicio, donde debía radicar el principio del fenómeno.</w:t>
+      </w:r>
+    </w:p>
+    <w:p>
+      <w:r>
+        <w:t>La siguiente inoculación de anestesia fue practicada días después, por encima de la muela del juicio (aún estaba recubierta por la encía) (no se puede apreciar en la radiografía) y posterior a la misma, se produjo un fenómeno del 100% en segundos; los dolores de cabeza desaparecieron por algunos días.</w:t>
+      </w:r>
+    </w:p>
+    <w:p>
+      <w:r>
+        <w:t xml:space="preserve">MOTIVOS: A pesar de su belleza, esta muela es en sí misma un campo de distorsión a </w:t>
       </w:r>
       <w:r>
         <w:t>causa de la presión provocada por la falta de espacio; seguramente no existía bolsa</w:t>
@@ -6128,119 +6230,74 @@
     </w:p>
     <w:p>
       <w:r>
-        <w:t>Precisamente estos dientes tan "bellos" son la desgracia de muchos pacientes, ya que</w:t>
-      </w:r>
-      <w:r>
-        <w:t xml:space="preserve"> </w:t>
-      </w:r>
-      <w:r>
-        <w:t>según nuestras experiencias, recogidas también en otros países, los estomatólogos se niegan*</w:t>
-      </w:r>
-      <w:r>
-        <w:t xml:space="preserve"> </w:t>
-      </w:r>
-      <w:r>
-        <w:t>a extraer tales dientes y lo contemplan como un "fallo del oficio".</w:t>
-      </w:r>
-    </w:p>
-    <w:p/>
-    <w:p>
-      <w:r>
-        <w:t>(*Con el tiempo, hemos podido percibir que tal “negación” la podía producir la gran dificultad que</w:t>
-      </w:r>
-      <w:r>
-        <w:t xml:space="preserve"> </w:t>
-      </w:r>
-      <w:r>
-        <w:t>antaño implicaba la extracción de estas muelas, además del doloroso y complicado postoperatorio que en el pasado se producía. Como ya hemos mencionado, actualmente es un tránsito que no reviste en absoluto tal gravedad).</w:t>
-      </w:r>
-    </w:p>
-    <w:p/>
-    <w:p>
-      <w:r>
-        <w:t>NOTA: El fenómeno de los puntos dolorosos en las cervicales se comenta en el capítulo</w:t>
-      </w:r>
-      <w:r>
-        <w:t xml:space="preserve"> </w:t>
-      </w:r>
-      <w:r>
-        <w:t>XVIII</w:t>
-      </w:r>
-    </w:p>
-    <w:p>
-      <w:r>
-        <w:t>Pero sigamos el desarrollo de este caso, que no es un caso aislado o un caso a modo de</w:t>
-      </w:r>
-      <w:r>
-        <w:t xml:space="preserve"> </w:t>
-      </w:r>
-      <w:r>
-        <w:t xml:space="preserve">extraño ejemplo -de ningún modo-, es uno de tantos de los centenares, o quizás miles, de que </w:t>
+        <w:t xml:space="preserve">Precisamente estos dientes tan "bellos" son la desgracia de muchos pacientes, </w:t>
+      </w:r>
+      <w:proofErr w:type="gramStart"/>
+      <w:r>
+        <w:t>ya que</w:t>
+      </w:r>
+      <w:proofErr w:type="gramEnd"/>
+      <w:r>
+        <w:t xml:space="preserve"> según nuestras experiencias, recogidas también en otros países, los estomatólogos se niegan* a extraer tales dientes y lo contemplan como un "fallo del oficio".</w:t>
+      </w:r>
+    </w:p>
+    <w:p/>
+    <w:p>
+      <w:r>
+        <w:t>(*Con el tiempo, hemos podido percibir que tal “negación” la podía producir la gran dificultad que antaño implicaba la extracción de estas muelas, además del doloroso y complicado postoperatorio que en el pasado se producía. Como ya hemos mencionado, actualmente es un tránsito que no reviste en absoluto tal gravedad).</w:t>
+      </w:r>
+    </w:p>
+    <w:p/>
+    <w:p>
+      <w:r>
+        <w:t>NOTA: El fenómeno de los puntos dolorosos en las cervicales se comenta en el capítulo XVIII</w:t>
+      </w:r>
+    </w:p>
+    <w:p>
+      <w:r>
+        <w:t xml:space="preserve">Pero sigamos el desarrollo de este caso, que no es un caso aislado o un caso a modo de extraño ejemplo -de ningún modo-, es uno de tantos de los centenares, o quizás miles, de que </w:t>
       </w:r>
       <w:r>
         <w:t>disponemos y que aquí exponemos únicamente para demostrar el mecanismo de esta</w:t>
       </w:r>
       <w:r>
-        <w:t xml:space="preserve"> </w:t>
-      </w:r>
-      <w:r>
-        <w:t>patogénesis.</w:t>
-      </w:r>
-    </w:p>
-    <w:p>
-      <w:r>
-        <w:t>En el caso que estamos comentando, a la paciente se le realizó esta prueba alrededor del</w:t>
-      </w:r>
-      <w:r>
-        <w:t xml:space="preserve"> </w:t>
-      </w:r>
-      <w:r>
-        <w:t>diente en algunas ocasiones, y cada vez con el mismo resultado positivo.</w:t>
-      </w:r>
-    </w:p>
-    <w:p>
-      <w:r>
-        <w:t>TERAPIA: Esto se diferencia ahora totalmente de lo normal, es decir, no comenzamos con</w:t>
-      </w:r>
-      <w:r>
-        <w:t xml:space="preserve"> </w:t>
-      </w:r>
-      <w:r>
-        <w:t>la extracción de estas muelas del juicio, tal como se hace tras una prueba positiva. ¿Por qué? Porque  en  el  caso  de  amígdalas  -llamémoslas  aquí  amígdalas  quirúrgicas-,  es  decir;</w:t>
-      </w:r>
-      <w:r>
-        <w:t xml:space="preserve"> </w:t>
-      </w:r>
-      <w:r>
-        <w:t>totalmente patológicas, debe efectuarse su eliminación previa.</w:t>
-      </w:r>
-    </w:p>
-    <w:p>
-      <w:r>
-        <w:t>Esto tiene dos motivos: por un lado, no existe provocación, ya que el factor neural que</w:t>
-      </w:r>
-      <w:r>
-        <w:t xml:space="preserve"> </w:t>
-      </w:r>
-      <w:r>
-        <w:t>provoca la muela del juicio puede dominarse fácilmente mediante la terapia neural, y, por  otro, que la herida de la extracción posterior de las muelas del juicio cicatrizará sin más, evitando convertirse en una "osteítis post- extracción", al formarse justamente al lado del área amigdalar</w:t>
-      </w:r>
-      <w:r>
-        <w:t xml:space="preserve"> </w:t>
-      </w:r>
-      <w:r>
-        <w:t>patógena, a modo de un foco séptico.</w:t>
-      </w:r>
-    </w:p>
-    <w:p>
-      <w:r>
-        <w:t>Cuando la prueba del segundo debe repetirse nuevamente, como en este caso, significa</w:t>
-      </w:r>
-      <w:r>
-        <w:t xml:space="preserve"> </w:t>
-      </w:r>
-      <w:r>
-        <w:t xml:space="preserve">que las amígdalas deben ser </w:t>
+        <w:t xml:space="preserve"> patogénesis.</w:t>
+      </w:r>
+    </w:p>
+    <w:p>
+      <w:r>
+        <w:t>En el caso que estamos comentando, a la paciente se le realizó esta prueba alrededor del diente en algunas ocasiones, y cada vez con el mismo resultado positivo.</w:t>
+      </w:r>
+    </w:p>
+    <w:p>
+      <w:r>
+        <w:t xml:space="preserve">TERAPIA: Esto se diferencia ahora totalmente de lo normal, es decir, no comenzamos con la extracción de estas muelas del juicio, tal como se hace tras una prueba positiva. ¿Por qué? </w:t>
+      </w:r>
+      <w:proofErr w:type="gramStart"/>
+      <w:r>
+        <w:t>Porque  en</w:t>
+      </w:r>
+      <w:proofErr w:type="gramEnd"/>
+      <w:r>
+        <w:t xml:space="preserve">  el  caso  de  amígdalas  -llamémoslas  aquí  amígdalas  quirúrgicas-,  es  decir; totalmente patológicas, debe efectuarse su eliminación previa.</w:t>
+      </w:r>
+    </w:p>
+    <w:p>
+      <w:r>
+        <w:t xml:space="preserve">Esto tiene dos motivos: por un lado, no existe provocación, ya que el factor neural que provoca la muela del juicio puede dominarse fácilmente mediante la terapia neural, y, </w:t>
+      </w:r>
+      <w:proofErr w:type="gramStart"/>
+      <w:r>
+        <w:t>por  otro</w:t>
+      </w:r>
+      <w:proofErr w:type="gramEnd"/>
+      <w:r>
+        <w:t>, que la herida de la extracción posterior de las muelas del juicio cicatrizará sin más, evitando convertirse en una "osteítis post- extracción", al formarse justamente al lado del área amigdalar patógena, a modo de un foco séptico.</w:t>
+      </w:r>
+    </w:p>
+    <w:p>
+      <w:r>
+        <w:t xml:space="preserve">Cuando la prueba del segundo debe repetirse nuevamente, como en este caso, significa que las amígdalas deben ser </w:t>
       </w:r>
       <w:r>
         <w:t>eliminadas,</w:t>
@@ -6251,13 +6308,7 @@
     </w:p>
     <w:p>
       <w:r>
-        <w:t>EPICRISIS*: Como se ha descrito, primero se eliminaron las amígdalas, aunque, en este</w:t>
-      </w:r>
-      <w:r>
-        <w:t xml:space="preserve"> </w:t>
-      </w:r>
-      <w:r>
-        <w:t xml:space="preserve">caso, no se podía hablar de amígdalas, ya que eran los restos de antiguas amígdalas, como en el caso descrito anteriormente. Esta situación clínica se diferencia únicamente de la anterior en que, como se esperaba, y como fue demostrado previamente, los dolores de cabeza no remitieron a pesar de la operación de amígdalas. En la primera paciente era preponderante el "factor tóxico-séptico", mientras que en ésta -a pesar del idéntico resultado relativo a las amígdalas- se destacaba el "factor neural", como demostró la prueba desde el principio. Por este motivo, es difícil a veces la eliminación de campos de distorsión, pero en el caso de estos "focos solitarios" o campos de distorsión únicos, con un poco de perspicacia profesional resulta </w:t>
+        <w:t xml:space="preserve">EPICRISIS*: Como se ha descrito, primero se eliminaron las amígdalas, aunque, en este caso, no se podía hablar de amígdalas, ya que eran los restos de antiguas amígdalas, como en el caso descrito anteriormente. Esta situación clínica se diferencia únicamente de la anterior en que, como se esperaba, y como fue demostrado previamente, los dolores de cabeza no remitieron a pesar de la operación de amígdalas. En la primera paciente era preponderante el "factor tóxico-séptico", mientras que en ésta -a pesar del idéntico resultado relativo a las amígdalas- se destacaba el "factor neural", como demostró la prueba desde el principio. Por este motivo, es difícil a veces la eliminación de campos de distorsión, pero en el caso de estos "focos solitarios" o campos de distorsión únicos, con un poco de perspicacia profesional resulta </w:t>
       </w:r>
       <w:r>
         <w:t>sencillo, especialmente</w:t>
@@ -6269,36 +6320,26 @@
         <w:t>jóvenes, antes</w:t>
       </w:r>
       <w:r>
-        <w:t xml:space="preserve">   de   que   sean   bloqueados   por   abuso   de</w:t>
-      </w:r>
-      <w:r>
-        <w:t xml:space="preserve"> </w:t>
-      </w:r>
-      <w:r>
-        <w:t>medicamentos.</w:t>
-      </w:r>
-    </w:p>
-    <w:p>
-      <w:r>
-        <w:t>En el caso de nuestra paciente con el "bello diente", se terminaron repentinamente los</w:t>
-      </w:r>
-      <w:r>
-        <w:t xml:space="preserve"> </w:t>
-      </w:r>
-      <w:r>
-        <w:t>dolores de cabeza cuando en lugar de tener la muela en la boca la llevaba en el bolsillo como recuerdo.</w:t>
-      </w:r>
-    </w:p>
-    <w:p/>
-    <w:p>
-      <w:r>
-        <w:t>(* “EPICRISIS”: palabra que se refiere a los efectos que se manifiestan posteriores a alguna crisis de</w:t>
-      </w:r>
-      <w:r>
-        <w:t xml:space="preserve"> </w:t>
-      </w:r>
-      <w:r>
-        <w:t xml:space="preserve">cualquier  índole.  </w:t>
+        <w:t xml:space="preserve">   de   que   sean   bloqueados   por   abuso   de medicamentos.</w:t>
+      </w:r>
+    </w:p>
+    <w:p>
+      <w:r>
+        <w:t>En el caso de nuestra paciente con el "bello diente", se terminaron repentinamente los dolores de cabeza cuando en lugar de tener la muela en la boca la llevaba en el bolsillo como recuerdo.</w:t>
+      </w:r>
+    </w:p>
+    <w:p/>
+    <w:p>
+      <w:r>
+        <w:t xml:space="preserve">(* “EPICRISIS”: palabra que se refiere a los efectos que se manifiestan posteriores a alguna crisis de </w:t>
+      </w:r>
+      <w:proofErr w:type="gramStart"/>
+      <w:r>
+        <w:t>cualquier  índole</w:t>
+      </w:r>
+      <w:proofErr w:type="gramEnd"/>
+      <w:r>
+        <w:t xml:space="preserve">.  </w:t>
       </w:r>
       <w:r>
         <w:t>En este caso, posterior a la existencia de una síntomo</w:t>
@@ -6313,11 +6354,1788 @@
         <w:t xml:space="preserve"> considerar como un modelo de crisis).</w:t>
       </w:r>
     </w:p>
-    <w:p>
-      <w:r>
-        <w:t>(pag. 30)</w:t>
-      </w:r>
-    </w:p>
+    <w:p/>
+    <w:p>
+      <w:proofErr w:type="gramStart"/>
+      <w:r>
+        <w:rPr>
+          <w:b/>
+          <w:bCs/>
+        </w:rPr>
+        <w:t>DOLORES  PARAVERTEBRALES</w:t>
+      </w:r>
+      <w:proofErr w:type="gramEnd"/>
+      <w:r>
+        <w:rPr>
+          <w:b/>
+          <w:bCs/>
+        </w:rPr>
+        <w:t>:</w:t>
+      </w:r>
+    </w:p>
+    <w:p>
+      <w:r>
+        <w:t>PACIENTE: Srta. M.T., 15 años, Lloret de Mar. Desde meses atrás aparecen dolores paravertebrales y de la nuca. Puntos de dolor en vértebras cervicales C2 y C3 positivo, en ambos lados, algo más en el lado izquierdo.</w:t>
+      </w:r>
+    </w:p>
+    <w:p>
+      <w:proofErr w:type="gramStart"/>
+      <w:r>
+        <w:t>RADIOGRAFÍAS  DENTALES</w:t>
+      </w:r>
+      <w:proofErr w:type="gramEnd"/>
+      <w:r>
+        <w:t>:  Dentadura  exenta   de   caries,  muela  del  juicio  cuyo</w:t>
+      </w:r>
+      <w:r>
+        <w:t xml:space="preserve"> </w:t>
+      </w:r>
+      <w:r>
+        <w:t>crecimiento de raíz se halla inconcluso, pero que ya se encuentra en el canal mandibular. Además, principio de osteítis marginal retromolar en rarefacción*.</w:t>
+      </w:r>
+    </w:p>
+    <w:p>
+      <w:r>
+        <w:t xml:space="preserve"> </w:t>
+      </w:r>
+    </w:p>
+    <w:p>
+      <w:r>
+        <w:t>(* “Rarefacción”: que pierde densidad).</w:t>
+      </w:r>
+    </w:p>
+    <w:p/>
+    <w:p>
+      <w:r>
+        <w:t>TERAPIA: Comienzo de la extracción en el lado en que la vértebra cervical C3 es más</w:t>
+      </w:r>
+      <w:r>
+        <w:t xml:space="preserve"> </w:t>
+      </w:r>
+      <w:r>
+        <w:t>sensible el punto de dolor.</w:t>
+      </w:r>
+    </w:p>
+    <w:p>
+      <w:r>
+        <w:t>EPICRISIS: Tras la extracción, mejora de las molestias, que se repiten tras unos meses.</w:t>
+      </w:r>
+      <w:r>
+        <w:t xml:space="preserve"> </w:t>
+      </w:r>
+      <w:r>
+        <w:t>¿</w:t>
+      </w:r>
+      <w:proofErr w:type="gramStart"/>
+      <w:r>
+        <w:t>Fracaso?.</w:t>
+      </w:r>
+      <w:proofErr w:type="gramEnd"/>
+      <w:r>
+        <w:t xml:space="preserve"> De ninguna manera, ya que únicamente se había extraído una sola pieza de un lado, mientras que el resultado de las pruebas era idéntico para ambos lados. Esto se repite una y otra vez; a veces este mismo fenómeno se da en las muelas del juicio superiores retenidas o carentes de espacio. Por tanto, los pacientes deben ser informados previamente de que un campo interferente alcanza al resto de piezas que formen parte de un mismo grupo, en este caso, las del juicio, </w:t>
+      </w:r>
+      <w:proofErr w:type="gramStart"/>
+      <w:r>
+        <w:t>ya que</w:t>
+      </w:r>
+      <w:proofErr w:type="gramEnd"/>
+      <w:r>
+        <w:t xml:space="preserve"> en caso contrario, y debido al desconocimiento de la</w:t>
+      </w:r>
+      <w:r>
+        <w:t xml:space="preserve"> </w:t>
+      </w:r>
+      <w:r>
+        <w:t>materia, podría considerarse como un verdadero fracaso.</w:t>
+      </w:r>
+    </w:p>
+    <w:p>
+      <w:r>
+        <w:t>Tras la eliminación de las otras muelas, se consiguió la curación.</w:t>
+      </w:r>
+    </w:p>
+    <w:p/>
+    <w:p>
+      <w:proofErr w:type="gramStart"/>
+      <w:r>
+        <w:rPr>
+          <w:b/>
+          <w:bCs/>
+        </w:rPr>
+        <w:t>UN  VALIOSO</w:t>
+      </w:r>
+      <w:proofErr w:type="gramEnd"/>
+      <w:r>
+        <w:rPr>
+          <w:b/>
+          <w:bCs/>
+        </w:rPr>
+        <w:t xml:space="preserve"> CASO DE ESTUDIO  -  DERMOPATÍA</w:t>
+      </w:r>
+    </w:p>
+    <w:p>
+      <w:r>
+        <w:t>NOTA. Las fotografías de la paciente nos fueron facilitadas por los padres, manifestando que: “Para que otros niños no tuvieran que experimentar una tragedia como la de su hija”.</w:t>
+      </w:r>
+    </w:p>
+    <w:p/>
+    <w:p>
+      <w:r>
+        <w:t xml:space="preserve">PACIENTE: Srta. </w:t>
+      </w:r>
+      <w:proofErr w:type="spellStart"/>
+      <w:r>
+        <w:t>Michèle</w:t>
+      </w:r>
+      <w:proofErr w:type="spellEnd"/>
+      <w:r>
+        <w:t xml:space="preserve"> R., 17 años, </w:t>
+      </w:r>
+      <w:proofErr w:type="spellStart"/>
+      <w:r>
+        <w:t>Neuchâchtel</w:t>
+      </w:r>
+      <w:proofErr w:type="spellEnd"/>
+      <w:r>
+        <w:t xml:space="preserve"> (Suiza) (confiada por el Dr. B., de Lloret</w:t>
+      </w:r>
+      <w:r>
+        <w:t xml:space="preserve"> </w:t>
+      </w:r>
+      <w:r>
+        <w:t xml:space="preserve">de Mar, a raíz de su estancia en Lloret, ante el evidente </w:t>
+      </w:r>
+      <w:r>
+        <w:rPr>
+          <w:noProof/>
+        </w:rPr>
+        <w:drawing>
+          <wp:anchor distT="0" distB="0" distL="114300" distR="114300" simplePos="0" relativeHeight="251672576" behindDoc="0" locked="0" layoutInCell="1" allowOverlap="1" wp14:anchorId="25E15467" wp14:editId="215EB99D">
+            <wp:simplePos x="0" y="0"/>
+            <wp:positionH relativeFrom="column">
+              <wp:posOffset>3810</wp:posOffset>
+            </wp:positionH>
+            <wp:positionV relativeFrom="paragraph">
+              <wp:posOffset>425450</wp:posOffset>
+            </wp:positionV>
+            <wp:extent cx="1905000" cy="2057400"/>
+            <wp:effectExtent l="0" t="0" r="0" b="0"/>
+            <wp:wrapSquare wrapText="bothSides"/>
+            <wp:docPr id="21" name="Imagen 21"/>
+            <wp:cNvGraphicFramePr>
+              <a:graphicFrameLocks xmlns:a="http://schemas.openxmlformats.org/drawingml/2006/main" noChangeAspect="1"/>
+            </wp:cNvGraphicFramePr>
+            <a:graphic xmlns:a="http://schemas.openxmlformats.org/drawingml/2006/main">
+              <a:graphicData uri="http://schemas.openxmlformats.org/drawingml/2006/picture">
+                <pic:pic xmlns:pic="http://schemas.openxmlformats.org/drawingml/2006/picture">
+                  <pic:nvPicPr>
+                    <pic:cNvPr id="0" name="Picture 1"/>
+                    <pic:cNvPicPr>
+                      <a:picLocks noChangeAspect="1" noChangeArrowheads="1"/>
+                    </pic:cNvPicPr>
+                  </pic:nvPicPr>
+                  <pic:blipFill>
+                    <a:blip r:embed="rId25">
+                      <a:extLst>
+                        <a:ext uri="{28A0092B-C50C-407E-A947-70E740481C1C}">
+                          <a14:useLocalDpi xmlns:a14="http://schemas.microsoft.com/office/drawing/2010/main" val="0"/>
+                        </a:ext>
+                      </a:extLst>
+                    </a:blip>
+                    <a:srcRect/>
+                    <a:stretch>
+                      <a:fillRect/>
+                    </a:stretch>
+                  </pic:blipFill>
+                  <pic:spPr bwMode="auto">
+                    <a:xfrm>
+                      <a:off x="0" y="0"/>
+                      <a:ext cx="1905000" cy="2057400"/>
+                    </a:xfrm>
+                    <a:prstGeom prst="rect">
+                      <a:avLst/>
+                    </a:prstGeom>
+                    <a:noFill/>
+                    <a:ln>
+                      <a:noFill/>
+                    </a:ln>
+                  </pic:spPr>
+                </pic:pic>
+              </a:graphicData>
+            </a:graphic>
+          </wp:anchor>
+        </w:drawing>
+      </w:r>
+      <w:r>
+        <w:t>empeoramiento de su enfermedad).</w:t>
+      </w:r>
+    </w:p>
+    <w:p/>
+    <w:p>
+      <w:r>
+        <w:t>A la edad de 8 años, se presentó en la paciente una</w:t>
+      </w:r>
+      <w:r>
+        <w:t xml:space="preserve"> </w:t>
+      </w:r>
+      <w:r>
+        <w:t>dermopatía de génesis desconocida, suponiéndose, entre otras causas, y por diversos facultativos, una "psoriasis". Se realizaron incontables pruebas y análisis de alergias, que mostraban una hipersensibilidad a las proteínas (según explicación de los padres).</w:t>
+      </w:r>
+    </w:p>
+    <w:p/>
+    <w:p>
+      <w:r>
+        <w:t>En el transcurso de los años la situación empeoró, ya</w:t>
+      </w:r>
+      <w:r>
+        <w:t xml:space="preserve"> </w:t>
+      </w:r>
+      <w:r>
+        <w:t>que se presentaba en oleadas, y se convirtió en un eczema generalizado, con fuertes picores y otras apariciones secundarias.</w:t>
+      </w:r>
+    </w:p>
+    <w:p>
+      <w:r>
+        <w:t>A pesar de que la familia ya había estado en España en 4 ocasiones con la paciente (en la</w:t>
+      </w:r>
+      <w:r>
+        <w:t xml:space="preserve"> </w:t>
+      </w:r>
+      <w:r>
+        <w:t>Costa Brava), su estado durante la estancia en el verano de 1968 empeoró de tal manera que, paralelamente al eczema, aparecieron insomnios y problemas digestivos, y la cara de la</w:t>
+      </w:r>
+      <w:r>
+        <w:t xml:space="preserve"> </w:t>
+      </w:r>
+      <w:r>
+        <w:t xml:space="preserve">paciente parecía casi un “Edema de </w:t>
+      </w:r>
+      <w:proofErr w:type="spellStart"/>
+      <w:r>
+        <w:t>Quinke</w:t>
+      </w:r>
+      <w:proofErr w:type="spellEnd"/>
+      <w:r>
+        <w:t xml:space="preserve">” (Médico alemán, 1842-1922). (Imágenes </w:t>
+      </w:r>
+      <w:proofErr w:type="spellStart"/>
+      <w:r>
+        <w:t>nºs</w:t>
+      </w:r>
+      <w:proofErr w:type="spellEnd"/>
+      <w:r>
+        <w:t xml:space="preserve"> 22,</w:t>
+      </w:r>
+      <w:r>
+        <w:t xml:space="preserve"> </w:t>
+      </w:r>
+      <w:r>
+        <w:t>23, 24 y 25).</w:t>
+      </w:r>
+    </w:p>
+    <w:p>
+      <w:r>
+        <w:rPr>
+          <w:noProof/>
+        </w:rPr>
+        <w:drawing>
+          <wp:anchor distT="0" distB="0" distL="114300" distR="114300" simplePos="0" relativeHeight="251673600" behindDoc="0" locked="0" layoutInCell="1" allowOverlap="1" wp14:anchorId="7626DD61" wp14:editId="4863C8DD">
+            <wp:simplePos x="0" y="0"/>
+            <wp:positionH relativeFrom="column">
+              <wp:posOffset>3810</wp:posOffset>
+            </wp:positionH>
+            <wp:positionV relativeFrom="paragraph">
+              <wp:posOffset>46990</wp:posOffset>
+            </wp:positionV>
+            <wp:extent cx="1762125" cy="2057400"/>
+            <wp:effectExtent l="0" t="0" r="9525" b="0"/>
+            <wp:wrapSquare wrapText="bothSides"/>
+            <wp:docPr id="22" name="Imagen 22"/>
+            <wp:cNvGraphicFramePr>
+              <a:graphicFrameLocks xmlns:a="http://schemas.openxmlformats.org/drawingml/2006/main" noChangeAspect="1"/>
+            </wp:cNvGraphicFramePr>
+            <a:graphic xmlns:a="http://schemas.openxmlformats.org/drawingml/2006/main">
+              <a:graphicData uri="http://schemas.openxmlformats.org/drawingml/2006/picture">
+                <pic:pic xmlns:pic="http://schemas.openxmlformats.org/drawingml/2006/picture">
+                  <pic:nvPicPr>
+                    <pic:cNvPr id="0" name="Picture 3"/>
+                    <pic:cNvPicPr>
+                      <a:picLocks noChangeAspect="1" noChangeArrowheads="1"/>
+                    </pic:cNvPicPr>
+                  </pic:nvPicPr>
+                  <pic:blipFill>
+                    <a:blip r:embed="rId26">
+                      <a:extLst>
+                        <a:ext uri="{28A0092B-C50C-407E-A947-70E740481C1C}">
+                          <a14:useLocalDpi xmlns:a14="http://schemas.microsoft.com/office/drawing/2010/main" val="0"/>
+                        </a:ext>
+                      </a:extLst>
+                    </a:blip>
+                    <a:srcRect/>
+                    <a:stretch>
+                      <a:fillRect/>
+                    </a:stretch>
+                  </pic:blipFill>
+                  <pic:spPr bwMode="auto">
+                    <a:xfrm>
+                      <a:off x="0" y="0"/>
+                      <a:ext cx="1762125" cy="2057400"/>
+                    </a:xfrm>
+                    <a:prstGeom prst="rect">
+                      <a:avLst/>
+                    </a:prstGeom>
+                    <a:noFill/>
+                    <a:ln>
+                      <a:noFill/>
+                    </a:ln>
+                  </pic:spPr>
+                </pic:pic>
+              </a:graphicData>
+            </a:graphic>
+          </wp:anchor>
+        </w:drawing>
+      </w:r>
+      <w:r>
+        <w:t>TEXTO DE LAS IMAGENES Nº 22 y 23: Enfermedad</w:t>
+      </w:r>
+      <w:r>
+        <w:t xml:space="preserve"> </w:t>
+      </w:r>
+      <w:r>
+        <w:t>eccematosa de la piel a causa de campos de distorsión, a la llegada de la paciente a la consulta.</w:t>
+      </w:r>
+    </w:p>
+    <w:p/>
+    <w:p>
+      <w:r>
+        <w:rPr>
+          <w:noProof/>
+        </w:rPr>
+        <w:drawing>
+          <wp:anchor distT="0" distB="0" distL="114300" distR="114300" simplePos="0" relativeHeight="251675648" behindDoc="0" locked="0" layoutInCell="1" allowOverlap="1" wp14:anchorId="3CA436D5" wp14:editId="4BC33CAC">
+            <wp:simplePos x="0" y="0"/>
+            <wp:positionH relativeFrom="column">
+              <wp:posOffset>4061460</wp:posOffset>
+            </wp:positionH>
+            <wp:positionV relativeFrom="paragraph">
+              <wp:posOffset>0</wp:posOffset>
+            </wp:positionV>
+            <wp:extent cx="1981200" cy="2066925"/>
+            <wp:effectExtent l="0" t="0" r="0" b="9525"/>
+            <wp:wrapSquare wrapText="bothSides"/>
+            <wp:docPr id="24" name="Imagen 24"/>
+            <wp:cNvGraphicFramePr>
+              <a:graphicFrameLocks xmlns:a="http://schemas.openxmlformats.org/drawingml/2006/main" noChangeAspect="1"/>
+            </wp:cNvGraphicFramePr>
+            <a:graphic xmlns:a="http://schemas.openxmlformats.org/drawingml/2006/main">
+              <a:graphicData uri="http://schemas.openxmlformats.org/drawingml/2006/picture">
+                <pic:pic xmlns:pic="http://schemas.openxmlformats.org/drawingml/2006/picture">
+                  <pic:nvPicPr>
+                    <pic:cNvPr id="0" name="Picture 7"/>
+                    <pic:cNvPicPr>
+                      <a:picLocks noChangeAspect="1" noChangeArrowheads="1"/>
+                    </pic:cNvPicPr>
+                  </pic:nvPicPr>
+                  <pic:blipFill>
+                    <a:blip r:embed="rId27">
+                      <a:extLst>
+                        <a:ext uri="{28A0092B-C50C-407E-A947-70E740481C1C}">
+                          <a14:useLocalDpi xmlns:a14="http://schemas.microsoft.com/office/drawing/2010/main" val="0"/>
+                        </a:ext>
+                      </a:extLst>
+                    </a:blip>
+                    <a:srcRect/>
+                    <a:stretch>
+                      <a:fillRect/>
+                    </a:stretch>
+                  </pic:blipFill>
+                  <pic:spPr bwMode="auto">
+                    <a:xfrm>
+                      <a:off x="0" y="0"/>
+                      <a:ext cx="1981200" cy="2066925"/>
+                    </a:xfrm>
+                    <a:prstGeom prst="rect">
+                      <a:avLst/>
+                    </a:prstGeom>
+                    <a:noFill/>
+                    <a:ln>
+                      <a:noFill/>
+                    </a:ln>
+                  </pic:spPr>
+                </pic:pic>
+              </a:graphicData>
+            </a:graphic>
+          </wp:anchor>
+        </w:drawing>
+      </w:r>
+      <w:r>
+        <w:rPr>
+          <w:noProof/>
+        </w:rPr>
+        <w:drawing>
+          <wp:anchor distT="0" distB="0" distL="114300" distR="114300" simplePos="0" relativeHeight="251674624" behindDoc="0" locked="0" layoutInCell="1" allowOverlap="1" wp14:anchorId="6DD8D228" wp14:editId="0256C611">
+            <wp:simplePos x="0" y="0"/>
+            <wp:positionH relativeFrom="column">
+              <wp:posOffset>99060</wp:posOffset>
+            </wp:positionH>
+            <wp:positionV relativeFrom="paragraph">
+              <wp:posOffset>0</wp:posOffset>
+            </wp:positionV>
+            <wp:extent cx="2162175" cy="2000250"/>
+            <wp:effectExtent l="0" t="0" r="9525" b="0"/>
+            <wp:wrapSquare wrapText="bothSides"/>
+            <wp:docPr id="23" name="Imagen 23"/>
+            <wp:cNvGraphicFramePr>
+              <a:graphicFrameLocks xmlns:a="http://schemas.openxmlformats.org/drawingml/2006/main" noChangeAspect="1"/>
+            </wp:cNvGraphicFramePr>
+            <a:graphic xmlns:a="http://schemas.openxmlformats.org/drawingml/2006/main">
+              <a:graphicData uri="http://schemas.openxmlformats.org/drawingml/2006/picture">
+                <pic:pic xmlns:pic="http://schemas.openxmlformats.org/drawingml/2006/picture">
+                  <pic:nvPicPr>
+                    <pic:cNvPr id="0" name="Picture 5"/>
+                    <pic:cNvPicPr>
+                      <a:picLocks noChangeAspect="1" noChangeArrowheads="1"/>
+                    </pic:cNvPicPr>
+                  </pic:nvPicPr>
+                  <pic:blipFill>
+                    <a:blip r:embed="rId28">
+                      <a:extLst>
+                        <a:ext uri="{28A0092B-C50C-407E-A947-70E740481C1C}">
+                          <a14:useLocalDpi xmlns:a14="http://schemas.microsoft.com/office/drawing/2010/main" val="0"/>
+                        </a:ext>
+                      </a:extLst>
+                    </a:blip>
+                    <a:srcRect/>
+                    <a:stretch>
+                      <a:fillRect/>
+                    </a:stretch>
+                  </pic:blipFill>
+                  <pic:spPr bwMode="auto">
+                    <a:xfrm>
+                      <a:off x="0" y="0"/>
+                      <a:ext cx="2162175" cy="2000250"/>
+                    </a:xfrm>
+                    <a:prstGeom prst="rect">
+                      <a:avLst/>
+                    </a:prstGeom>
+                    <a:noFill/>
+                    <a:ln>
+                      <a:noFill/>
+                    </a:ln>
+                  </pic:spPr>
+                </pic:pic>
+              </a:graphicData>
+            </a:graphic>
+          </wp:anchor>
+        </w:drawing>
+      </w:r>
+      <w:r>
+        <w:t>TEXTO DE LAS IMAGENES Nº 24 y 25: Solo una semana después, tras un tratamiento</w:t>
+      </w:r>
+      <w:r>
+        <w:t xml:space="preserve"> </w:t>
+      </w:r>
+      <w:r>
+        <w:t>terapéutico neural como "prueba".</w:t>
+      </w:r>
+    </w:p>
+    <w:p/>
+    <w:p/>
+    <w:p/>
+    <w:p>
+      <w:proofErr w:type="gramStart"/>
+      <w:r>
+        <w:t>RESULTADO  DEL</w:t>
+      </w:r>
+      <w:proofErr w:type="gramEnd"/>
+      <w:r>
+        <w:t xml:space="preserve">  ANÁLISIS  Y  COMENTARIO:  EL  resultado  clínico  odontológico</w:t>
+      </w:r>
+      <w:r>
+        <w:t xml:space="preserve"> </w:t>
+      </w:r>
+      <w:r>
+        <w:t>mostraba  nada,  ya  que  la  paciente  tenía  una  dentadura  muy  buena,  mientras  que</w:t>
+      </w:r>
+      <w:r>
+        <w:t xml:space="preserve"> </w:t>
+      </w:r>
+      <w:r>
+        <w:t>amígdalas  podían  considerarse  como  altamente  patológicas, atróficas y enquistadas, con</w:t>
+      </w:r>
+      <w:r>
+        <w:t xml:space="preserve"> </w:t>
+      </w:r>
+      <w:r>
+        <w:t>abundante secreción de pus al ejercer presión sobre ellas.</w:t>
+      </w:r>
+    </w:p>
+    <w:p>
+      <w:r>
+        <w:t>Las radiografías dentales mostraban, además, 4 muelas del juicio retenidas y muy retrasadas en su</w:t>
+      </w:r>
+      <w:r>
+        <w:t xml:space="preserve"> </w:t>
+      </w:r>
+      <w:r>
+        <w:t>desarrollo con relación a la edad de la paciente. Estas muelas se encontraban en una posición realmente</w:t>
+      </w:r>
+      <w:r>
+        <w:t xml:space="preserve"> </w:t>
+      </w:r>
+      <w:r>
+        <w:t>anormal, directamente junto al canal mandibular (como bien puede observarse en la radiografía:</w:t>
+      </w:r>
+      <w:r>
+        <w:t xml:space="preserve"> </w:t>
+      </w:r>
+      <w:r>
+        <w:t xml:space="preserve">Imágenes </w:t>
+      </w:r>
+      <w:proofErr w:type="spellStart"/>
+      <w:r>
+        <w:t>nºs</w:t>
+      </w:r>
+      <w:proofErr w:type="spellEnd"/>
+      <w:r>
+        <w:t xml:space="preserve"> </w:t>
+      </w:r>
+      <w:proofErr w:type="gramStart"/>
+      <w:r>
+        <w:t>26  y</w:t>
+      </w:r>
+      <w:proofErr w:type="gramEnd"/>
+      <w:r>
+        <w:t xml:space="preserve"> 27), mientras que en el maxilar ejercían presión sobre la cavidad maxilar debido a su posición inclinada. (Imágenes </w:t>
+      </w:r>
+      <w:proofErr w:type="spellStart"/>
+      <w:r>
+        <w:t>nºs</w:t>
+      </w:r>
+      <w:proofErr w:type="spellEnd"/>
+      <w:r>
+        <w:t xml:space="preserve"> 28 </w:t>
+      </w:r>
+      <w:proofErr w:type="gramStart"/>
+      <w:r>
+        <w:t>y  29</w:t>
+      </w:r>
+      <w:proofErr w:type="gramEnd"/>
+      <w:r>
+        <w:t>).</w:t>
+      </w:r>
+    </w:p>
+    <w:p>
+      <w:r>
+        <w:rPr>
+          <w:noProof/>
+        </w:rPr>
+        <w:drawing>
+          <wp:inline distT="0" distB="0" distL="0" distR="0" wp14:anchorId="0F8DDF99" wp14:editId="4FC6BDC6">
+            <wp:extent cx="2219325" cy="1657350"/>
+            <wp:effectExtent l="0" t="0" r="9525" b="0"/>
+            <wp:docPr id="25" name="Imagen 25"/>
+            <wp:cNvGraphicFramePr>
+              <a:graphicFrameLocks xmlns:a="http://schemas.openxmlformats.org/drawingml/2006/main" noChangeAspect="1"/>
+            </wp:cNvGraphicFramePr>
+            <a:graphic xmlns:a="http://schemas.openxmlformats.org/drawingml/2006/main">
+              <a:graphicData uri="http://schemas.openxmlformats.org/drawingml/2006/picture">
+                <pic:pic xmlns:pic="http://schemas.openxmlformats.org/drawingml/2006/picture">
+                  <pic:nvPicPr>
+                    <pic:cNvPr id="0" name="Picture 9"/>
+                    <pic:cNvPicPr>
+                      <a:picLocks noChangeAspect="1" noChangeArrowheads="1"/>
+                    </pic:cNvPicPr>
+                  </pic:nvPicPr>
+                  <pic:blipFill>
+                    <a:blip r:embed="rId29">
+                      <a:extLst>
+                        <a:ext uri="{28A0092B-C50C-407E-A947-70E740481C1C}">
+                          <a14:useLocalDpi xmlns:a14="http://schemas.microsoft.com/office/drawing/2010/main" val="0"/>
+                        </a:ext>
+                      </a:extLst>
+                    </a:blip>
+                    <a:srcRect/>
+                    <a:stretch>
+                      <a:fillRect/>
+                    </a:stretch>
+                  </pic:blipFill>
+                  <pic:spPr bwMode="auto">
+                    <a:xfrm>
+                      <a:off x="0" y="0"/>
+                      <a:ext cx="2219325" cy="1657350"/>
+                    </a:xfrm>
+                    <a:prstGeom prst="rect">
+                      <a:avLst/>
+                    </a:prstGeom>
+                    <a:noFill/>
+                    <a:ln>
+                      <a:noFill/>
+                    </a:ln>
+                  </pic:spPr>
+                </pic:pic>
+              </a:graphicData>
+            </a:graphic>
+          </wp:inline>
+        </w:drawing>
+      </w:r>
+      <w:r>
+        <w:t xml:space="preserve">    </w:t>
+      </w:r>
+      <w:r>
+        <w:rPr>
+          <w:noProof/>
+        </w:rPr>
+        <w:drawing>
+          <wp:inline distT="0" distB="0" distL="0" distR="0" wp14:anchorId="0FFE70EB" wp14:editId="3D2489BD">
+            <wp:extent cx="2286000" cy="1666875"/>
+            <wp:effectExtent l="0" t="0" r="0" b="9525"/>
+            <wp:docPr id="26" name="Imagen 26"/>
+            <wp:cNvGraphicFramePr>
+              <a:graphicFrameLocks xmlns:a="http://schemas.openxmlformats.org/drawingml/2006/main" noChangeAspect="1"/>
+            </wp:cNvGraphicFramePr>
+            <a:graphic xmlns:a="http://schemas.openxmlformats.org/drawingml/2006/main">
+              <a:graphicData uri="http://schemas.openxmlformats.org/drawingml/2006/picture">
+                <pic:pic xmlns:pic="http://schemas.openxmlformats.org/drawingml/2006/picture">
+                  <pic:nvPicPr>
+                    <pic:cNvPr id="0" name="Picture 11"/>
+                    <pic:cNvPicPr>
+                      <a:picLocks noChangeAspect="1" noChangeArrowheads="1"/>
+                    </pic:cNvPicPr>
+                  </pic:nvPicPr>
+                  <pic:blipFill>
+                    <a:blip r:embed="rId30">
+                      <a:extLst>
+                        <a:ext uri="{28A0092B-C50C-407E-A947-70E740481C1C}">
+                          <a14:useLocalDpi xmlns:a14="http://schemas.microsoft.com/office/drawing/2010/main" val="0"/>
+                        </a:ext>
+                      </a:extLst>
+                    </a:blip>
+                    <a:srcRect/>
+                    <a:stretch>
+                      <a:fillRect/>
+                    </a:stretch>
+                  </pic:blipFill>
+                  <pic:spPr bwMode="auto">
+                    <a:xfrm>
+                      <a:off x="0" y="0"/>
+                      <a:ext cx="2286000" cy="1666875"/>
+                    </a:xfrm>
+                    <a:prstGeom prst="rect">
+                      <a:avLst/>
+                    </a:prstGeom>
+                    <a:noFill/>
+                    <a:ln>
+                      <a:noFill/>
+                    </a:ln>
+                  </pic:spPr>
+                </pic:pic>
+              </a:graphicData>
+            </a:graphic>
+          </wp:inline>
+        </w:drawing>
+      </w:r>
+    </w:p>
+    <w:p/>
+    <w:p>
+      <w:r>
+        <w:t>DÍAGNOSTICO: Las amígdalas patológicas eran desde su niñez, y, a nuestro juicio, las</w:t>
+      </w:r>
+      <w:r>
+        <w:t xml:space="preserve"> </w:t>
+      </w:r>
+      <w:r>
+        <w:t>causantes de la enfermedad de la piel, que sin duda podía englobarse en la clasificación de</w:t>
+      </w:r>
+      <w:r>
+        <w:t xml:space="preserve"> </w:t>
+      </w:r>
+      <w:r>
+        <w:t>"Costra Láctea"*.</w:t>
+      </w:r>
+    </w:p>
+    <w:p/>
+    <w:p>
+      <w:r>
+        <w:t>(* “Costra Láctea”: concreción que resulta de la desecación de la serosidad, sangre o pus, formándose</w:t>
+      </w:r>
+      <w:r>
+        <w:t xml:space="preserve"> </w:t>
+      </w:r>
+      <w:r>
+        <w:t xml:space="preserve">heridas, </w:t>
+      </w:r>
+      <w:proofErr w:type="gramStart"/>
+      <w:r>
+        <w:t>erosiones,  ulceraciones</w:t>
+      </w:r>
+      <w:proofErr w:type="gramEnd"/>
+      <w:r>
+        <w:t xml:space="preserve"> y vesículas, mostrando una textura lechosa).</w:t>
+      </w:r>
+    </w:p>
+    <w:p/>
+    <w:p>
+      <w:r>
+        <w:t>TERAPIA: Para confirmar estas aseveraciones se practicó un tratamiento muy sencillo, y</w:t>
+      </w:r>
+      <w:r>
+        <w:t xml:space="preserve"> </w:t>
+      </w:r>
+      <w:r>
+        <w:t xml:space="preserve">justamente en el momento en el que la paciente, aparte de sufrir picores infernales, se veía acompañada de insomnio, molestias digestivas, debilidad, etc., se inyectaron algunas gotas </w:t>
+      </w:r>
+      <w:proofErr w:type="gramStart"/>
+      <w:r>
+        <w:t>de</w:t>
+      </w:r>
+      <w:r>
+        <w:t xml:space="preserve"> </w:t>
+      </w:r>
+      <w:r>
+        <w:t>”</w:t>
+      </w:r>
+      <w:proofErr w:type="spellStart"/>
+      <w:r>
+        <w:t>Impletol</w:t>
+      </w:r>
+      <w:proofErr w:type="spellEnd"/>
+      <w:proofErr w:type="gramEnd"/>
+      <w:r>
+        <w:t>”*,  sobre  las  muelas  del  juicio  inferiores,  es  decir,  en  la  encía  y  en  los  polos</w:t>
+      </w:r>
+      <w:r>
+        <w:t xml:space="preserve"> </w:t>
+      </w:r>
+      <w:r>
+        <w:t>amigdalares inferiores.</w:t>
+      </w:r>
+    </w:p>
+    <w:p>
+      <w:r>
+        <w:t>(* “</w:t>
+      </w:r>
+      <w:proofErr w:type="spellStart"/>
+      <w:r>
+        <w:t>Impletol</w:t>
+      </w:r>
+      <w:proofErr w:type="spellEnd"/>
+      <w:r>
+        <w:t>”: se trata de un tipo de anestésico).</w:t>
+      </w:r>
+    </w:p>
+    <w:p/>
+    <w:p>
+      <w:r>
+        <w:t>El  resultado   fue  convincente:   los   picores   y   los   síntomas  que  los  acompañaban</w:t>
+      </w:r>
+      <w:r>
+        <w:t xml:space="preserve"> </w:t>
+      </w:r>
+      <w:r>
+        <w:t>desaparecieron en primer lugar, y más tarde el insomnio.</w:t>
+      </w:r>
+    </w:p>
+    <w:p>
+      <w:r>
+        <w:t>Las infiltraciones, que pueden practicarse también con cualquier otro anestésico, con la</w:t>
+      </w:r>
+      <w:r>
+        <w:t xml:space="preserve"> </w:t>
+      </w:r>
+      <w:r>
+        <w:t xml:space="preserve">condición de que no contenga vasoconstrictor, se repetían cada segundo día, con un resultado que no precisa explicación. Las imágenes </w:t>
+      </w:r>
+      <w:proofErr w:type="spellStart"/>
+      <w:r>
+        <w:t>nºs</w:t>
+      </w:r>
+      <w:proofErr w:type="spellEnd"/>
+      <w:r>
+        <w:t xml:space="preserve"> 24 y 25, tomadas tan solo una semana después,</w:t>
+      </w:r>
+      <w:r>
+        <w:t xml:space="preserve"> </w:t>
+      </w:r>
+      <w:r>
+        <w:t>hablan por sí mismas.</w:t>
+      </w:r>
+    </w:p>
+    <w:p>
+      <w:r>
+        <w:t>Este tratamiento se realizó únicamente a título de "prueba". Antes de su partida, se le</w:t>
+      </w:r>
+      <w:r>
+        <w:t xml:space="preserve"> </w:t>
+      </w:r>
+      <w:r>
+        <w:t>entregó el diagnóstico a la paciente, con la recomendación para el médico   de que, de presentarse nuevamente la enfermedad, aplicara nuevamente esta terapia.</w:t>
+      </w:r>
+    </w:p>
+    <w:p>
+      <w:r>
+        <w:t xml:space="preserve">A </w:t>
+      </w:r>
+      <w:proofErr w:type="gramStart"/>
+      <w:r>
+        <w:t>continuación</w:t>
+      </w:r>
+      <w:proofErr w:type="gramEnd"/>
+      <w:r>
+        <w:t xml:space="preserve"> transcribo el diagnóstico del Dr. M.H. de </w:t>
+      </w:r>
+      <w:proofErr w:type="spellStart"/>
+      <w:r>
+        <w:t>Neuchâchtel</w:t>
+      </w:r>
+      <w:proofErr w:type="spellEnd"/>
+      <w:r>
+        <w:t xml:space="preserve"> (Suiza), del 17.10.68</w:t>
+      </w:r>
+      <w:r>
+        <w:t xml:space="preserve"> </w:t>
+      </w:r>
+      <w:r>
+        <w:t>(Traducido):</w:t>
+      </w:r>
+    </w:p>
+    <w:p>
+      <w:r>
+        <w:t xml:space="preserve">29.8: Eczema </w:t>
+      </w:r>
+      <w:proofErr w:type="spellStart"/>
+      <w:r>
+        <w:t>subagúdo</w:t>
+      </w:r>
+      <w:proofErr w:type="spellEnd"/>
+      <w:r>
+        <w:t xml:space="preserve"> simétrico, </w:t>
+      </w:r>
+      <w:proofErr w:type="spellStart"/>
+      <w:r>
+        <w:t>perinasal</w:t>
+      </w:r>
+      <w:proofErr w:type="spellEnd"/>
+      <w:r>
+        <w:t xml:space="preserve"> y peribucal. Vegetaciones adenoides y </w:t>
+      </w:r>
+      <w:proofErr w:type="spellStart"/>
+      <w:r>
+        <w:t>epifaringítis</w:t>
+      </w:r>
+      <w:proofErr w:type="spellEnd"/>
+      <w:r>
+        <w:t xml:space="preserve">, amigdalitis críptica y purulenta. Examen bacteriológico: Enterococos y </w:t>
+      </w:r>
+      <w:proofErr w:type="spellStart"/>
+      <w:r>
+        <w:t>estofilococos</w:t>
+      </w:r>
+      <w:proofErr w:type="spellEnd"/>
+      <w:r>
+        <w:t xml:space="preserve"> </w:t>
+      </w:r>
+      <w:proofErr w:type="spellStart"/>
+      <w:r>
+        <w:t>citreopatógenos</w:t>
+      </w:r>
+      <w:proofErr w:type="spellEnd"/>
+      <w:r>
+        <w:t xml:space="preserve">. Anestesia </w:t>
+      </w:r>
+      <w:proofErr w:type="spellStart"/>
+      <w:r>
+        <w:t>periamigdalar</w:t>
+      </w:r>
+      <w:proofErr w:type="spellEnd"/>
+      <w:r>
+        <w:t xml:space="preserve"> con </w:t>
+      </w:r>
+      <w:proofErr w:type="spellStart"/>
+      <w:r>
+        <w:t>Xylocain</w:t>
+      </w:r>
+      <w:proofErr w:type="spellEnd"/>
+      <w:r>
+        <w:t xml:space="preserve"> 2% y tratamiento local con spray, así como </w:t>
+      </w:r>
+      <w:proofErr w:type="spellStart"/>
+      <w:r>
+        <w:t>Diribiotine</w:t>
+      </w:r>
+      <w:proofErr w:type="spellEnd"/>
+      <w:r>
+        <w:t xml:space="preserve"> por vía oral.</w:t>
+      </w:r>
+    </w:p>
+    <w:p>
+      <w:r>
+        <w:t>31.8: Lesiones faciales eccematosa totalmente desaparecidas.</w:t>
+      </w:r>
+    </w:p>
+    <w:p>
+      <w:r>
+        <w:t xml:space="preserve">02.9: Extirpación bilateral* de las amígdalas   con anestesia local (medicación previa: </w:t>
+      </w:r>
+      <w:proofErr w:type="spellStart"/>
+      <w:r>
+        <w:t>Neubutal</w:t>
+      </w:r>
+      <w:proofErr w:type="spellEnd"/>
+      <w:r>
+        <w:t xml:space="preserve">, </w:t>
+      </w:r>
+      <w:proofErr w:type="spellStart"/>
+      <w:r>
+        <w:t>Fenergan</w:t>
+      </w:r>
+      <w:proofErr w:type="spellEnd"/>
+      <w:r>
+        <w:t xml:space="preserve">, </w:t>
+      </w:r>
+      <w:proofErr w:type="spellStart"/>
+      <w:r>
+        <w:t>Acolandol</w:t>
+      </w:r>
+      <w:proofErr w:type="spellEnd"/>
+      <w:r>
+        <w:t xml:space="preserve">) y resección de las vegetaciones adenoides bajo anestesia según </w:t>
+      </w:r>
+      <w:proofErr w:type="spellStart"/>
+      <w:r>
+        <w:t>Vinydan</w:t>
+      </w:r>
+      <w:proofErr w:type="spellEnd"/>
+      <w:r>
+        <w:t>.</w:t>
+      </w:r>
+      <w:r>
+        <w:t xml:space="preserve"> </w:t>
+      </w:r>
+      <w:r>
+        <w:t>Postoperatorio sin complicaciones.</w:t>
+      </w:r>
+    </w:p>
+    <w:p/>
+    <w:p>
+      <w:r>
+        <w:t>(* “Bilateral”: en esta ocasión, se refiere a ambas amígdalas).</w:t>
+      </w:r>
+    </w:p>
+    <w:p/>
+    <w:p>
+      <w:r>
+        <w:t>EXAMEN ANATÓMICO-PATOLÓGICO: Amigdalitis crónica, hiperplásica:</w:t>
+      </w:r>
+    </w:p>
+    <w:p>
+      <w:r>
+        <w:t>Análisis de Sangre:</w:t>
+      </w:r>
+    </w:p>
+    <w:p>
+      <w:pPr>
+        <w:rPr>
+          <w:lang w:val="pt-BR"/>
+        </w:rPr>
+      </w:pPr>
+      <w:r>
+        <w:rPr>
+          <w:lang w:val="pt-BR"/>
+        </w:rPr>
+        <w:t>HB 73</w:t>
+      </w:r>
+      <w:proofErr w:type="gramStart"/>
+      <w:r>
+        <w:rPr>
+          <w:lang w:val="pt-BR"/>
+        </w:rPr>
+        <w:t>%  3</w:t>
+      </w:r>
+      <w:proofErr w:type="gramEnd"/>
+      <w:r>
+        <w:rPr>
+          <w:lang w:val="pt-BR"/>
+        </w:rPr>
+        <w:t xml:space="preserve"> </w:t>
+      </w:r>
+      <w:r>
+        <w:rPr>
+          <w:lang w:val="pt-BR"/>
+        </w:rPr>
+        <w:t xml:space="preserve">3,73 </w:t>
+      </w:r>
+      <w:proofErr w:type="spellStart"/>
+      <w:r>
+        <w:rPr>
+          <w:lang w:val="pt-BR"/>
+        </w:rPr>
+        <w:t>milmm</w:t>
+      </w:r>
+      <w:proofErr w:type="spellEnd"/>
+      <w:r>
+        <w:rPr>
+          <w:lang w:val="pt-BR"/>
+        </w:rPr>
+        <w:t xml:space="preserve">.   </w:t>
+      </w:r>
+      <w:proofErr w:type="spellStart"/>
+      <w:proofErr w:type="gramStart"/>
+      <w:r>
+        <w:rPr>
+          <w:lang w:val="pt-BR"/>
+        </w:rPr>
+        <w:t>Eritocitros</w:t>
+      </w:r>
+      <w:proofErr w:type="spellEnd"/>
+      <w:r>
+        <w:rPr>
+          <w:lang w:val="pt-BR"/>
+        </w:rPr>
+        <w:t xml:space="preserve">  8</w:t>
+      </w:r>
+      <w:proofErr w:type="gramEnd"/>
+      <w:r>
+        <w:rPr>
+          <w:lang w:val="pt-BR"/>
+        </w:rPr>
+        <w:t xml:space="preserve"> 200/mm3   </w:t>
+      </w:r>
+      <w:proofErr w:type="spellStart"/>
+      <w:r>
+        <w:rPr>
+          <w:lang w:val="pt-BR"/>
+        </w:rPr>
+        <w:t>Leucocitos</w:t>
+      </w:r>
+      <w:proofErr w:type="spellEnd"/>
+    </w:p>
+    <w:p>
+      <w:pPr>
+        <w:rPr>
+          <w:lang w:val="pt-BR"/>
+        </w:rPr>
+      </w:pPr>
+      <w:proofErr w:type="spellStart"/>
+      <w:r>
+        <w:rPr>
+          <w:lang w:val="pt-BR"/>
+        </w:rPr>
+        <w:t>Descomposición</w:t>
+      </w:r>
+      <w:proofErr w:type="spellEnd"/>
+      <w:r>
+        <w:rPr>
+          <w:lang w:val="pt-BR"/>
+        </w:rPr>
+        <w:t>:</w:t>
+      </w:r>
+    </w:p>
+    <w:p>
+      <w:pPr>
+        <w:rPr>
+          <w:lang w:val="pt-BR"/>
+        </w:rPr>
+      </w:pPr>
+      <w:proofErr w:type="gramStart"/>
+      <w:r>
+        <w:rPr>
+          <w:lang w:val="pt-BR"/>
+        </w:rPr>
+        <w:t>NNS  N.</w:t>
+      </w:r>
+      <w:proofErr w:type="gramEnd"/>
+      <w:r>
+        <w:rPr>
+          <w:lang w:val="pt-BR"/>
+        </w:rPr>
+        <w:t xml:space="preserve"> Seg. I 30,5 </w:t>
+      </w:r>
+      <w:proofErr w:type="spellStart"/>
+      <w:r>
+        <w:rPr>
+          <w:lang w:val="pt-BR"/>
+        </w:rPr>
+        <w:t>Eos</w:t>
+      </w:r>
+      <w:proofErr w:type="spellEnd"/>
+      <w:r>
+        <w:rPr>
+          <w:lang w:val="pt-BR"/>
+        </w:rPr>
+        <w:t xml:space="preserve"> I,2  </w:t>
+      </w:r>
+      <w:proofErr w:type="spellStart"/>
+      <w:r>
+        <w:rPr>
+          <w:lang w:val="pt-BR"/>
+        </w:rPr>
+        <w:t>Baso</w:t>
+      </w:r>
+      <w:proofErr w:type="spellEnd"/>
+      <w:r>
+        <w:rPr>
+          <w:lang w:val="pt-BR"/>
+        </w:rPr>
+        <w:t xml:space="preserve"> I  1,5  Mono  I,5  </w:t>
+      </w:r>
+      <w:proofErr w:type="spellStart"/>
+      <w:r>
+        <w:rPr>
+          <w:lang w:val="pt-BR"/>
+        </w:rPr>
+        <w:t>Lympho</w:t>
+      </w:r>
+      <w:proofErr w:type="spellEnd"/>
+      <w:r>
+        <w:rPr>
+          <w:lang w:val="pt-BR"/>
+        </w:rPr>
+        <w:t xml:space="preserve"> I,5 </w:t>
+      </w:r>
+      <w:proofErr w:type="spellStart"/>
+      <w:r>
+        <w:rPr>
+          <w:lang w:val="pt-BR"/>
+        </w:rPr>
+        <w:t>Plamo</w:t>
+      </w:r>
+      <w:proofErr w:type="spellEnd"/>
+      <w:r>
+        <w:rPr>
+          <w:lang w:val="pt-BR"/>
+        </w:rPr>
+        <w:t xml:space="preserve"> I,0</w:t>
+      </w:r>
+    </w:p>
+    <w:p>
+      <w:r>
+        <w:t>BSG 5/13</w:t>
+      </w:r>
+    </w:p>
+    <w:p>
+      <w:r>
+        <w:t xml:space="preserve">02.10: Eritema simétrico, región </w:t>
+      </w:r>
+      <w:proofErr w:type="spellStart"/>
+      <w:r>
+        <w:t>supraorbital</w:t>
+      </w:r>
+      <w:proofErr w:type="spellEnd"/>
+      <w:r>
+        <w:t>, derecha e izquierda.</w:t>
+      </w:r>
+    </w:p>
+    <w:p>
+      <w:r>
+        <w:t xml:space="preserve">16.10: </w:t>
+      </w:r>
+      <w:proofErr w:type="spellStart"/>
+      <w:r>
+        <w:t>Epifaringítis</w:t>
+      </w:r>
+      <w:proofErr w:type="spellEnd"/>
+      <w:r>
+        <w:t xml:space="preserve"> y </w:t>
+      </w:r>
+      <w:proofErr w:type="spellStart"/>
+      <w:r>
+        <w:t>etmoidítis</w:t>
+      </w:r>
+      <w:proofErr w:type="spellEnd"/>
+      <w:r>
+        <w:t xml:space="preserve"> posterior, tratamiento con spray.</w:t>
+      </w:r>
+    </w:p>
+    <w:p>
+      <w:r>
+        <w:t>Firmado: Dr. M.H.</w:t>
+      </w:r>
+    </w:p>
+    <w:p/>
+    <w:p>
+      <w:r>
+        <w:t>EPICRISIS: Como podemos observar del diagnóstico del otorrino, se practicó el mismo</w:t>
+      </w:r>
+      <w:r>
+        <w:t xml:space="preserve"> </w:t>
+      </w:r>
+      <w:r>
+        <w:t xml:space="preserve">tratamiento al agudizarse levemente el eczema, con el mismo resultado que durante </w:t>
+      </w:r>
+      <w:proofErr w:type="spellStart"/>
+      <w:r>
+        <w:t>eI</w:t>
+      </w:r>
+      <w:proofErr w:type="spellEnd"/>
+      <w:r>
+        <w:t xml:space="preserve"> primer tratamiento, que sirvió a la vez de diagnóstico.</w:t>
+      </w:r>
+    </w:p>
+    <w:p>
+      <w:r>
+        <w:t>La consiguiente operación de amígdalas, sin eliminar primero el factor neural (muelas del</w:t>
+      </w:r>
+      <w:r>
+        <w:t xml:space="preserve"> </w:t>
+      </w:r>
+      <w:r>
+        <w:t>juicio), no solamente curó un proceso enfermizo que duraba ya más de 10 años, sino que consiguió también un perfecto desarrollo de todo el organismo.</w:t>
+      </w:r>
+    </w:p>
+    <w:p>
+      <w:r>
+        <w:t>Por lo que respecta a las muelas del juicio impactadas, y lo que ocurría con ellas, es fácil</w:t>
+      </w:r>
+      <w:r>
+        <w:t xml:space="preserve"> </w:t>
+      </w:r>
+      <w:r>
+        <w:t>de determinar. Deberán eliminarse en el futuro, por lo que la paciente está ya informada.</w:t>
+      </w:r>
+    </w:p>
+    <w:p>
+      <w:proofErr w:type="gramStart"/>
+      <w:r>
+        <w:rPr>
+          <w:b/>
+          <w:bCs/>
+        </w:rPr>
+        <w:t>UN  TRATAMIENTO</w:t>
+      </w:r>
+      <w:proofErr w:type="gramEnd"/>
+      <w:r>
+        <w:rPr>
+          <w:b/>
+          <w:bCs/>
+        </w:rPr>
+        <w:t>:</w:t>
+      </w:r>
+    </w:p>
+    <w:p>
+      <w:r>
+        <w:t xml:space="preserve">PACIENTE: Sra. Y., 48 años - </w:t>
+      </w:r>
+      <w:proofErr w:type="spellStart"/>
+      <w:r>
+        <w:t>Neuchâchtel</w:t>
+      </w:r>
+      <w:proofErr w:type="spellEnd"/>
+      <w:r>
+        <w:t xml:space="preserve"> (Suiza). Madre de la paciente anterior, se quejaba de sus fuertes dolores de cabeza "de naturaleza</w:t>
+      </w:r>
+      <w:r>
+        <w:t xml:space="preserve"> </w:t>
+      </w:r>
+      <w:r>
+        <w:t>desconocida". Bueno, el diagnóstico no fue muy difícil ya que el punto de dolor en la 3ª vértebra cervical era muy positivo</w:t>
+      </w:r>
+    </w:p>
+    <w:p>
+      <w:r>
+        <w:rPr>
+          <w:noProof/>
+        </w:rPr>
+        <w:drawing>
+          <wp:anchor distT="0" distB="0" distL="114300" distR="114300" simplePos="0" relativeHeight="251676672" behindDoc="0" locked="0" layoutInCell="1" allowOverlap="1" wp14:anchorId="32127ADA" wp14:editId="77009A9F">
+            <wp:simplePos x="0" y="0"/>
+            <wp:positionH relativeFrom="column">
+              <wp:posOffset>108585</wp:posOffset>
+            </wp:positionH>
+            <wp:positionV relativeFrom="paragraph">
+              <wp:posOffset>211455</wp:posOffset>
+            </wp:positionV>
+            <wp:extent cx="2152650" cy="1571625"/>
+            <wp:effectExtent l="0" t="0" r="0" b="9525"/>
+            <wp:wrapSquare wrapText="bothSides"/>
+            <wp:docPr id="27" name="Imagen 27"/>
+            <wp:cNvGraphicFramePr>
+              <a:graphicFrameLocks xmlns:a="http://schemas.openxmlformats.org/drawingml/2006/main" noChangeAspect="1"/>
+            </wp:cNvGraphicFramePr>
+            <a:graphic xmlns:a="http://schemas.openxmlformats.org/drawingml/2006/main">
+              <a:graphicData uri="http://schemas.openxmlformats.org/drawingml/2006/picture">
+                <pic:pic xmlns:pic="http://schemas.openxmlformats.org/drawingml/2006/picture">
+                  <pic:nvPicPr>
+                    <pic:cNvPr id="0" name="Picture 13"/>
+                    <pic:cNvPicPr>
+                      <a:picLocks noChangeAspect="1" noChangeArrowheads="1"/>
+                    </pic:cNvPicPr>
+                  </pic:nvPicPr>
+                  <pic:blipFill>
+                    <a:blip r:embed="rId31">
+                      <a:extLst>
+                        <a:ext uri="{28A0092B-C50C-407E-A947-70E740481C1C}">
+                          <a14:useLocalDpi xmlns:a14="http://schemas.microsoft.com/office/drawing/2010/main" val="0"/>
+                        </a:ext>
+                      </a:extLst>
+                    </a:blip>
+                    <a:srcRect/>
+                    <a:stretch>
+                      <a:fillRect/>
+                    </a:stretch>
+                  </pic:blipFill>
+                  <pic:spPr bwMode="auto">
+                    <a:xfrm>
+                      <a:off x="0" y="0"/>
+                      <a:ext cx="2152650" cy="1571625"/>
+                    </a:xfrm>
+                    <a:prstGeom prst="rect">
+                      <a:avLst/>
+                    </a:prstGeom>
+                    <a:noFill/>
+                    <a:ln>
+                      <a:noFill/>
+                    </a:ln>
+                  </pic:spPr>
+                </pic:pic>
+              </a:graphicData>
+            </a:graphic>
+          </wp:anchor>
+        </w:drawing>
+      </w:r>
+    </w:p>
+    <w:p>
+      <w:r>
+        <w:t>RESULTADO DE LA RADIOGRAFÍA: Una muela</w:t>
+      </w:r>
+      <w:r>
+        <w:t xml:space="preserve"> </w:t>
+      </w:r>
+      <w:r>
+        <w:t xml:space="preserve">del juicio impactada en el mismo lado (Imagen </w:t>
+      </w:r>
+      <w:proofErr w:type="spellStart"/>
+      <w:r>
+        <w:t>nº</w:t>
+      </w:r>
+      <w:proofErr w:type="spellEnd"/>
+      <w:r>
+        <w:t>.</w:t>
+      </w:r>
+      <w:r>
+        <w:t xml:space="preserve"> </w:t>
+      </w:r>
+      <w:r>
+        <w:t>30).</w:t>
+      </w:r>
+    </w:p>
+    <w:p/>
+    <w:p>
+      <w:r>
+        <w:t>Tras   la   extracción   de   esta   muela   por</w:t>
+      </w:r>
+      <w:r>
+        <w:t xml:space="preserve"> </w:t>
+      </w:r>
+      <w:r>
+        <w:t>un</w:t>
+      </w:r>
+      <w:r>
+        <w:t xml:space="preserve"> </w:t>
+      </w:r>
+      <w:r>
+        <w:t xml:space="preserve">estomatólogo de su ciudad de residencia, </w:t>
+      </w:r>
+      <w:proofErr w:type="spellStart"/>
+      <w:r>
+        <w:t>desapare</w:t>
+      </w:r>
+      <w:proofErr w:type="spellEnd"/>
+      <w:r>
+        <w:t xml:space="preserve">- </w:t>
+      </w:r>
+      <w:proofErr w:type="spellStart"/>
+      <w:r>
+        <w:t>cieron</w:t>
+      </w:r>
+      <w:proofErr w:type="spellEnd"/>
+      <w:r>
+        <w:t xml:space="preserve"> también los dolores de cabeza. Huelga todo</w:t>
+      </w:r>
+      <w:r>
+        <w:t xml:space="preserve"> </w:t>
+      </w:r>
+      <w:r>
+        <w:t>comentario, ya que la radiografía y el resultado son suficientes para mostrar la relación.</w:t>
+      </w:r>
+    </w:p>
+    <w:p>
+      <w:proofErr w:type="gramStart"/>
+      <w:r>
+        <w:rPr>
+          <w:b/>
+          <w:bCs/>
+        </w:rPr>
+        <w:t>AFONÍA  TRAS</w:t>
+      </w:r>
+      <w:proofErr w:type="gramEnd"/>
+      <w:r>
+        <w:rPr>
+          <w:b/>
+          <w:bCs/>
+        </w:rPr>
+        <w:t xml:space="preserve"> HABLAR PROLONGADAMENTE:</w:t>
+      </w:r>
+    </w:p>
+    <w:p>
+      <w:r>
+        <w:t xml:space="preserve">PACIENTE: E.P., 45 años. Notario. El paciente, desde </w:t>
+      </w:r>
+      <w:proofErr w:type="spellStart"/>
+      <w:r>
+        <w:t>hacia</w:t>
+      </w:r>
+      <w:proofErr w:type="spellEnd"/>
+      <w:r>
+        <w:t xml:space="preserve"> años, venía padeciendo de una ligera irritación en las cuerdas vocales que, debido a su profesión y, consecuentemente, a la necesidad de hablar continuamente, se convertía fácilmente en afonía; Fue operado de amígdalas por este motivo.</w:t>
+      </w:r>
+    </w:p>
+    <w:p>
+      <w:r>
+        <w:t>El éxito logrado fue escaso y por tanto le extrajeron el 2° molar para que la muela del juicio</w:t>
+      </w:r>
+      <w:r>
+        <w:t xml:space="preserve"> </w:t>
+      </w:r>
+      <w:r>
+        <w:t>impactada tuviera espacio. Tampoco esto le trajo una mejoría.</w:t>
+      </w:r>
+    </w:p>
+    <w:p>
+      <w:r>
+        <w:t xml:space="preserve">Como se puede apreciar en la radiografía (Imagen </w:t>
+      </w:r>
+      <w:proofErr w:type="spellStart"/>
+      <w:r>
+        <w:t>nº</w:t>
+      </w:r>
+      <w:proofErr w:type="spellEnd"/>
+      <w:r>
+        <w:t xml:space="preserve"> 31), es imposible que la muela pueda modificar</w:t>
+      </w:r>
+      <w:r>
+        <w:t xml:space="preserve"> </w:t>
+      </w:r>
+      <w:r>
+        <w:t xml:space="preserve">su posición, añadiéndose una osteítis </w:t>
+      </w:r>
+      <w:proofErr w:type="spellStart"/>
+      <w:r>
+        <w:t>marginalis</w:t>
+      </w:r>
+      <w:proofErr w:type="spellEnd"/>
+      <w:r>
+        <w:t>, es decir, campos de distorsión en el mismo lugar por presión sobre el canal mandibular, más zona séptica.</w:t>
+      </w:r>
+    </w:p>
+    <w:p/>
+    <w:p>
+      <w:r>
+        <w:rPr>
+          <w:noProof/>
+        </w:rPr>
+        <w:drawing>
+          <wp:anchor distT="0" distB="0" distL="114300" distR="114300" simplePos="0" relativeHeight="251677696" behindDoc="0" locked="0" layoutInCell="1" allowOverlap="1" wp14:anchorId="5D429B81" wp14:editId="44101B92">
+            <wp:simplePos x="0" y="0"/>
+            <wp:positionH relativeFrom="column">
+              <wp:posOffset>356235</wp:posOffset>
+            </wp:positionH>
+            <wp:positionV relativeFrom="paragraph">
+              <wp:posOffset>4445</wp:posOffset>
+            </wp:positionV>
+            <wp:extent cx="2400300" cy="1762125"/>
+            <wp:effectExtent l="0" t="0" r="0" b="9525"/>
+            <wp:wrapSquare wrapText="bothSides"/>
+            <wp:docPr id="28" name="Imagen 28"/>
+            <wp:cNvGraphicFramePr>
+              <a:graphicFrameLocks xmlns:a="http://schemas.openxmlformats.org/drawingml/2006/main" noChangeAspect="1"/>
+            </wp:cNvGraphicFramePr>
+            <a:graphic xmlns:a="http://schemas.openxmlformats.org/drawingml/2006/main">
+              <a:graphicData uri="http://schemas.openxmlformats.org/drawingml/2006/picture">
+                <pic:pic xmlns:pic="http://schemas.openxmlformats.org/drawingml/2006/picture">
+                  <pic:nvPicPr>
+                    <pic:cNvPr id="0" name="Picture 15"/>
+                    <pic:cNvPicPr>
+                      <a:picLocks noChangeAspect="1" noChangeArrowheads="1"/>
+                    </pic:cNvPicPr>
+                  </pic:nvPicPr>
+                  <pic:blipFill>
+                    <a:blip r:embed="rId32">
+                      <a:extLst>
+                        <a:ext uri="{28A0092B-C50C-407E-A947-70E740481C1C}">
+                          <a14:useLocalDpi xmlns:a14="http://schemas.microsoft.com/office/drawing/2010/main" val="0"/>
+                        </a:ext>
+                      </a:extLst>
+                    </a:blip>
+                    <a:srcRect/>
+                    <a:stretch>
+                      <a:fillRect/>
+                    </a:stretch>
+                  </pic:blipFill>
+                  <pic:spPr bwMode="auto">
+                    <a:xfrm>
+                      <a:off x="0" y="0"/>
+                      <a:ext cx="2400300" cy="1762125"/>
+                    </a:xfrm>
+                    <a:prstGeom prst="rect">
+                      <a:avLst/>
+                    </a:prstGeom>
+                    <a:noFill/>
+                    <a:ln>
+                      <a:noFill/>
+                    </a:ln>
+                  </pic:spPr>
+                </pic:pic>
+              </a:graphicData>
+            </a:graphic>
+          </wp:anchor>
+        </w:drawing>
+      </w:r>
+      <w:r>
+        <w:t xml:space="preserve"> </w:t>
+      </w:r>
+      <w:r>
+        <w:t>TERAPIA:   Fue muy sencilla. Se retiró la</w:t>
+      </w:r>
+      <w:r>
+        <w:t xml:space="preserve"> </w:t>
+      </w:r>
+      <w:r>
+        <w:t xml:space="preserve">muela impactada, con lo que se eliminaron los dos campos de distorsión, y, </w:t>
+      </w:r>
+      <w:proofErr w:type="gramStart"/>
+      <w:r>
+        <w:t>consecuentemente,  la</w:t>
+      </w:r>
+      <w:proofErr w:type="gramEnd"/>
+      <w:r>
+        <w:t xml:space="preserve">  irritación  de  las  cuerdas  vocales  con</w:t>
+      </w:r>
+      <w:r>
+        <w:t xml:space="preserve"> </w:t>
+      </w:r>
+      <w:r>
+        <w:t>afonía. (Periodo de observación: 12 años).</w:t>
+      </w:r>
+    </w:p>
+    <w:p/>
+    <w:p/>
+    <w:p/>
+    <w:p>
+      <w:pPr>
+        <w:rPr>
+          <w:b/>
+          <w:bCs/>
+        </w:rPr>
+      </w:pPr>
+      <w:r>
+        <w:rPr>
+          <w:b/>
+          <w:bCs/>
+        </w:rPr>
+        <w:t>LA MISTERIOSA CIÁTICA:</w:t>
+      </w:r>
+    </w:p>
+    <w:p>
+      <w:r>
+        <w:t>PACIENTE: Dr. R.S., 64 años. Abogado. Madrid. (Transferido por el Dr. P.P.) Aquí había dos factores característicos; por una parte, una ciática misteriosa -así la nombraban los especialistas, según decía el paciente- porque se resistía a cualquier terapia; y, por la otra, molestias tróficas que eran interpretadas como "precancerosas" porque no mejoraban a pesar de todas las terapias utilizadas.</w:t>
+      </w:r>
+    </w:p>
+    <w:p>
+      <w:r>
+        <w:t>Resultado de la radiografía estomatológica, en el sentido de los campos de distorsión: 4</w:t>
+      </w:r>
+      <w:r>
+        <w:t xml:space="preserve"> </w:t>
+      </w:r>
+      <w:proofErr w:type="gramStart"/>
+      <w:r>
+        <w:t>muelas  del</w:t>
+      </w:r>
+      <w:proofErr w:type="gramEnd"/>
+      <w:r>
+        <w:t xml:space="preserve">  juicio  impactadas  o  retenidas  (sólo  se  obtuvo  radiografía  de  un  lado  -se  ha </w:t>
+      </w:r>
+      <w:proofErr w:type="spellStart"/>
+      <w:r>
+        <w:t>sobrerotulado</w:t>
+      </w:r>
+      <w:proofErr w:type="spellEnd"/>
+      <w:r>
+        <w:t xml:space="preserve">-). (Imágenes </w:t>
+      </w:r>
+      <w:proofErr w:type="spellStart"/>
+      <w:r>
+        <w:t>nº</w:t>
+      </w:r>
+      <w:proofErr w:type="spellEnd"/>
+      <w:r>
+        <w:t xml:space="preserve"> s 32 y 33).</w:t>
+      </w:r>
+    </w:p>
+    <w:p>
+      <w:r>
+        <w:rPr>
+          <w:noProof/>
+        </w:rPr>
+        <w:drawing>
+          <wp:inline distT="0" distB="0" distL="0" distR="0" wp14:anchorId="4BF2B286" wp14:editId="2389DACE">
+            <wp:extent cx="2209800" cy="1647825"/>
+            <wp:effectExtent l="0" t="0" r="0" b="9525"/>
+            <wp:docPr id="29" name="Imagen 29"/>
+            <wp:cNvGraphicFramePr>
+              <a:graphicFrameLocks xmlns:a="http://schemas.openxmlformats.org/drawingml/2006/main" noChangeAspect="1"/>
+            </wp:cNvGraphicFramePr>
+            <a:graphic xmlns:a="http://schemas.openxmlformats.org/drawingml/2006/main">
+              <a:graphicData uri="http://schemas.openxmlformats.org/drawingml/2006/picture">
+                <pic:pic xmlns:pic="http://schemas.openxmlformats.org/drawingml/2006/picture">
+                  <pic:nvPicPr>
+                    <pic:cNvPr id="0" name="Picture 17"/>
+                    <pic:cNvPicPr>
+                      <a:picLocks noChangeAspect="1" noChangeArrowheads="1"/>
+                    </pic:cNvPicPr>
+                  </pic:nvPicPr>
+                  <pic:blipFill>
+                    <a:blip r:embed="rId33">
+                      <a:extLst>
+                        <a:ext uri="{28A0092B-C50C-407E-A947-70E740481C1C}">
+                          <a14:useLocalDpi xmlns:a14="http://schemas.microsoft.com/office/drawing/2010/main" val="0"/>
+                        </a:ext>
+                      </a:extLst>
+                    </a:blip>
+                    <a:srcRect/>
+                    <a:stretch>
+                      <a:fillRect/>
+                    </a:stretch>
+                  </pic:blipFill>
+                  <pic:spPr bwMode="auto">
+                    <a:xfrm>
+                      <a:off x="0" y="0"/>
+                      <a:ext cx="2209800" cy="1647825"/>
+                    </a:xfrm>
+                    <a:prstGeom prst="rect">
+                      <a:avLst/>
+                    </a:prstGeom>
+                    <a:noFill/>
+                    <a:ln>
+                      <a:noFill/>
+                    </a:ln>
+                  </pic:spPr>
+                </pic:pic>
+              </a:graphicData>
+            </a:graphic>
+          </wp:inline>
+        </w:drawing>
+      </w:r>
+      <w:r>
+        <w:t xml:space="preserve">  </w:t>
+      </w:r>
+      <w:r>
+        <w:rPr>
+          <w:noProof/>
+        </w:rPr>
+        <w:drawing>
+          <wp:inline distT="0" distB="0" distL="0" distR="0" wp14:anchorId="583A64AD" wp14:editId="1B66BA0C">
+            <wp:extent cx="2286000" cy="1645920"/>
+            <wp:effectExtent l="0" t="0" r="0" b="0"/>
+            <wp:docPr id="30" name="Imagen 30"/>
+            <wp:cNvGraphicFramePr>
+              <a:graphicFrameLocks xmlns:a="http://schemas.openxmlformats.org/drawingml/2006/main" noChangeAspect="1"/>
+            </wp:cNvGraphicFramePr>
+            <a:graphic xmlns:a="http://schemas.openxmlformats.org/drawingml/2006/main">
+              <a:graphicData uri="http://schemas.openxmlformats.org/drawingml/2006/picture">
+                <pic:pic xmlns:pic="http://schemas.openxmlformats.org/drawingml/2006/picture">
+                  <pic:nvPicPr>
+                    <pic:cNvPr id="0" name="Picture 19"/>
+                    <pic:cNvPicPr>
+                      <a:picLocks noChangeAspect="1" noChangeArrowheads="1"/>
+                    </pic:cNvPicPr>
+                  </pic:nvPicPr>
+                  <pic:blipFill>
+                    <a:blip r:embed="rId34">
+                      <a:extLst>
+                        <a:ext uri="{28A0092B-C50C-407E-A947-70E740481C1C}">
+                          <a14:useLocalDpi xmlns:a14="http://schemas.microsoft.com/office/drawing/2010/main" val="0"/>
+                        </a:ext>
+                      </a:extLst>
+                    </a:blip>
+                    <a:srcRect/>
+                    <a:stretch>
+                      <a:fillRect/>
+                    </a:stretch>
+                  </pic:blipFill>
+                  <pic:spPr bwMode="auto">
+                    <a:xfrm>
+                      <a:off x="0" y="0"/>
+                      <a:ext cx="2286000" cy="1645920"/>
+                    </a:xfrm>
+                    <a:prstGeom prst="rect">
+                      <a:avLst/>
+                    </a:prstGeom>
+                    <a:noFill/>
+                    <a:ln>
+                      <a:noFill/>
+                    </a:ln>
+                  </pic:spPr>
+                </pic:pic>
+              </a:graphicData>
+            </a:graphic>
+          </wp:inline>
+        </w:drawing>
+      </w:r>
+    </w:p>
+    <w:p>
+      <w:r>
+        <w:t>TERAPIA: Consistió en la eliminación de las muelas del juicio inferiores, con lo que se curó</w:t>
+      </w:r>
+      <w:r>
+        <w:t xml:space="preserve"> </w:t>
+      </w:r>
+      <w:r>
+        <w:t>la "ciática misteriosa".</w:t>
+      </w:r>
+    </w:p>
+    <w:p>
+      <w:r>
+        <w:t>Transcurridos dos años, aparecieron nuevamente ligeras molestias, por lo que eliminamos</w:t>
+      </w:r>
+      <w:r>
+        <w:t xml:space="preserve"> </w:t>
+      </w:r>
+      <w:r>
+        <w:t>también las muelas del juicio superiores, tras lo cual desaparecieron todas las molestias, incluidas las de la cavidad bucal (tiempo de observación:  9 años).</w:t>
+      </w:r>
+    </w:p>
+    <w:p>
+      <w:r>
+        <w:t xml:space="preserve">Este caso es especialmente "valioso", ya que se trataba del </w:t>
+      </w:r>
+      <w:proofErr w:type="gramStart"/>
+      <w:r>
+        <w:t>Presidente</w:t>
+      </w:r>
+      <w:proofErr w:type="gramEnd"/>
+      <w:r>
+        <w:t xml:space="preserve"> de una fundación</w:t>
+      </w:r>
+      <w:r>
+        <w:t xml:space="preserve"> </w:t>
+      </w:r>
+      <w:r>
+        <w:t>millonaria dedicada a la investigación.</w:t>
+      </w:r>
+    </w:p>
+    <w:p>
+      <w:r>
+        <w:t>ALOPECIA - NEURITIS:</w:t>
+      </w:r>
+    </w:p>
+    <w:p>
+      <w:r>
+        <w:t>PACIENTE: H.H., 65 años. Jardinero. Lloret de Mar.</w:t>
+      </w:r>
+    </w:p>
+    <w:p/>
     <w:sectPr>
       <w:pgSz w:w="11906" w:h="16838" w:code="9"/>
       <w:pgMar w:top="851" w:right="1134" w:bottom="851" w:left="1134" w:header="709" w:footer="709" w:gutter="0"/>

</xml_diff>

<commit_message>
tio gurgi hasta tareas 251. Luna roja hasta pagina 20
</commit_message>
<xml_diff>
--- a/En progreso/Adler/Terapia Neurofoca - Mejorando.docx
+++ b/En progreso/Adler/Terapia Neurofoca - Mejorando.docx
@@ -1,6 +1,6 @@
 
 <file path=word/document.xml><?xml version="1.0" encoding="utf-8"?>
-<w:document xmlns:wpc="http://schemas.microsoft.com/office/word/2010/wordprocessingCanvas" xmlns:cx="http://schemas.microsoft.com/office/drawing/2014/chartex" xmlns:cx1="http://schemas.microsoft.com/office/drawing/2015/9/8/chartex" xmlns:cx2="http://schemas.microsoft.com/office/drawing/2015/10/21/chartex" xmlns:cx3="http://schemas.microsoft.com/office/drawing/2016/5/9/chartex" xmlns:cx4="http://schemas.microsoft.com/office/drawing/2016/5/10/chartex" xmlns:cx5="http://schemas.microsoft.com/office/drawing/2016/5/11/chartex" xmlns:cx6="http://schemas.microsoft.com/office/drawing/2016/5/12/chartex" xmlns:cx7="http://schemas.microsoft.com/office/drawing/2016/5/13/chartex" xmlns:cx8="http://schemas.microsoft.com/office/drawing/2016/5/14/chartex" xmlns:mc="http://schemas.openxmlformats.org/markup-compatibility/2006" xmlns:aink="http://schemas.microsoft.com/office/drawing/2016/ink" xmlns:am3d="http://schemas.microsoft.com/office/drawing/2017/model3d" xmlns:o="urn:schemas-microsoft-com:office:office" xmlns:oel="http://schemas.microsoft.com/office/2019/extlst" xmlns:r="http://schemas.openxmlformats.org/officeDocument/2006/relationships" xmlns:m="http://schemas.openxmlformats.org/officeDocument/2006/math" xmlns:v="urn:schemas-microsoft-com:vml" xmlns:wp14="http://schemas.microsoft.com/office/word/2010/wordprocessingDrawing" xmlns:wp="http://schemas.openxmlformats.org/drawingml/2006/wordprocessingDrawing" xmlns:w10="urn:schemas-microsoft-com:office:word" xmlns:w="http://schemas.openxmlformats.org/wordprocessingml/2006/main" xmlns:w14="http://schemas.microsoft.com/office/word/2010/wordml" xmlns:w15="http://schemas.microsoft.com/office/word/2012/wordml" xmlns:w16cex="http://schemas.microsoft.com/office/word/2018/wordml/cex" xmlns:w16cid="http://schemas.microsoft.com/office/word/2016/wordml/cid" xmlns:w16="http://schemas.microsoft.com/office/word/2018/wordml" xmlns:w16du="http://schemas.microsoft.com/office/word/2023/wordml/word16du" xmlns:w16sdtdh="http://schemas.microsoft.com/office/word/2020/wordml/sdtdatahash" xmlns:w16se="http://schemas.microsoft.com/office/word/2015/wordml/symex" xmlns:wpg="http://schemas.microsoft.com/office/word/2010/wordprocessingGroup" xmlns:wpi="http://schemas.microsoft.com/office/word/2010/wordprocessingInk" xmlns:wne="http://schemas.microsoft.com/office/word/2006/wordml" xmlns:wps="http://schemas.microsoft.com/office/word/2010/wordprocessingShape" mc:Ignorable="w14 w15 w16se w16cid w16 w16cex w16sdtdh wp14">
+<w:document xmlns:wpc="http://schemas.microsoft.com/office/word/2010/wordprocessingCanvas" xmlns:cx="http://schemas.microsoft.com/office/drawing/2014/chartex" xmlns:cx1="http://schemas.microsoft.com/office/drawing/2015/9/8/chartex" xmlns:cx2="http://schemas.microsoft.com/office/drawing/2015/10/21/chartex" xmlns:cx3="http://schemas.microsoft.com/office/drawing/2016/5/9/chartex" xmlns:cx4="http://schemas.microsoft.com/office/drawing/2016/5/10/chartex" xmlns:cx5="http://schemas.microsoft.com/office/drawing/2016/5/11/chartex" xmlns:cx6="http://schemas.microsoft.com/office/drawing/2016/5/12/chartex" xmlns:cx7="http://schemas.microsoft.com/office/drawing/2016/5/13/chartex" xmlns:cx8="http://schemas.microsoft.com/office/drawing/2016/5/14/chartex" xmlns:mc="http://schemas.openxmlformats.org/markup-compatibility/2006" xmlns:aink="http://schemas.microsoft.com/office/drawing/2016/ink" xmlns:am3d="http://schemas.microsoft.com/office/drawing/2017/model3d" xmlns:o="urn:schemas-microsoft-com:office:office" xmlns:oel="http://schemas.microsoft.com/office/2019/extlst" xmlns:r="http://schemas.openxmlformats.org/officeDocument/2006/relationships" xmlns:m="http://schemas.openxmlformats.org/officeDocument/2006/math" xmlns:v="urn:schemas-microsoft-com:vml" xmlns:wp14="http://schemas.microsoft.com/office/word/2010/wordprocessingDrawing" xmlns:wp="http://schemas.openxmlformats.org/drawingml/2006/wordprocessingDrawing" xmlns:w10="urn:schemas-microsoft-com:office:word" xmlns:w="http://schemas.openxmlformats.org/wordprocessingml/2006/main" xmlns:w14="http://schemas.microsoft.com/office/word/2010/wordml" xmlns:w15="http://schemas.microsoft.com/office/word/2012/wordml" xmlns:w16cex="http://schemas.microsoft.com/office/word/2018/wordml/cex" xmlns:w16cid="http://schemas.microsoft.com/office/word/2016/wordml/cid" xmlns:w16="http://schemas.microsoft.com/office/word/2018/wordml" xmlns:w16sdtdh="http://schemas.microsoft.com/office/word/2020/wordml/sdtdatahash" xmlns:w16se="http://schemas.microsoft.com/office/word/2015/wordml/symex" xmlns:wpg="http://schemas.microsoft.com/office/word/2010/wordprocessingGroup" xmlns:wpi="http://schemas.microsoft.com/office/word/2010/wordprocessingInk" xmlns:wne="http://schemas.microsoft.com/office/word/2006/wordml" xmlns:wps="http://schemas.microsoft.com/office/word/2010/wordprocessingShape" mc:Ignorable="w14 w15 w16se w16cid w16 w16cex w16sdtdh wp14">
   <w:body>
     <w:p>
       <w:pPr>
@@ -1409,31 +1409,7 @@
     </w:p>
     <w:p>
       <w:r>
-        <w:t>Estas palabras, extraídas de "</w:t>
-      </w:r>
-      <w:proofErr w:type="spellStart"/>
-      <w:r>
-        <w:t>L'homme</w:t>
-      </w:r>
-      <w:proofErr w:type="spellEnd"/>
-      <w:r>
-        <w:t xml:space="preserve"> </w:t>
-      </w:r>
-      <w:proofErr w:type="spellStart"/>
-      <w:r>
-        <w:t>inconnu</w:t>
-      </w:r>
-      <w:proofErr w:type="spellEnd"/>
-      <w:r>
-        <w:t xml:space="preserve">”, del Premio Nobel Alexis </w:t>
-      </w:r>
-      <w:proofErr w:type="spellStart"/>
-      <w:r>
-        <w:t>Carrell</w:t>
-      </w:r>
-      <w:proofErr w:type="spellEnd"/>
-      <w:r>
-        <w:t>, un gran hombre en la historia de la medicina, las cito porque en ellas se recoge toda la problemática de la medicina como una ciencia.</w:t>
+        <w:t>Estas palabras, extraídas de "L'homme inconnu”, del Premio Nobel Alexis Carrell, un gran hombre en la historia de la medicina, las cito porque en ellas se recoge toda la problemática de la medicina como una ciencia.</w:t>
       </w:r>
     </w:p>
     <w:p>
@@ -1653,21 +1629,13 @@
     </w:p>
     <w:p>
       <w:r>
-        <w:t xml:space="preserve">Con esto concluyó la visita. El paciente abandonó la </w:t>
-      </w:r>
-      <w:proofErr w:type="gramStart"/>
-      <w:r>
-        <w:t>consulta</w:t>
-      </w:r>
-      <w:r>
-        <w:t xml:space="preserve"> </w:t>
-      </w:r>
-      <w:r>
-        <w:t>malhumorado</w:t>
-      </w:r>
-      <w:proofErr w:type="gramEnd"/>
-      <w:r>
-        <w:t xml:space="preserve"> y con malos</w:t>
+        <w:t>Con esto concluyó la visita. El paciente abandonó la consulta</w:t>
+      </w:r>
+      <w:r>
+        <w:t xml:space="preserve"> </w:t>
+      </w:r>
+      <w:r>
+        <w:t>malhumorado y con malos</w:t>
       </w:r>
       <w:r>
         <w:t xml:space="preserve"> </w:t>
@@ -2056,15 +2024,7 @@
         <w:t xml:space="preserve"> </w:t>
       </w:r>
       <w:r>
-        <w:t xml:space="preserve">interesado pueda reconocerlas rápidamente, sin someterse a un largo estudio de literatura. (La lectura del libro "El sistema de regulación de base", 4ª edición ampliada, del Prof. A. Pischinger (Karl F. Hang Verlag, </w:t>
-      </w:r>
-      <w:proofErr w:type="spellStart"/>
-      <w:r>
-        <w:t>Heildelberg</w:t>
-      </w:r>
-      <w:proofErr w:type="spellEnd"/>
-      <w:r>
-        <w:t xml:space="preserve"> 1983), puede ser imprescindible para el profesional de la medicina para la aclaración de relaciones neurales desconocidas hasta ahora. En él veremos que muchos conocimientos empíricos ahora han sido demostrados y ampliados por una exacta investigación científica.</w:t>
+        <w:t>interesado pueda reconocerlas rápidamente, sin someterse a un largo estudio de literatura. (La lectura del libro "El sistema de regulación de base", 4ª edición ampliada, del Prof. A. Pischinger (Karl F. Hang Verlag, Heildelberg 1983), puede ser imprescindible para el profesional de la medicina para la aclaración de relaciones neurales desconocidas hasta ahora. En él veremos que muchos conocimientos empíricos ahora han sido demostrados y ampliados por una exacta investigación científica.</w:t>
       </w:r>
     </w:p>
     <w:p>
@@ -2380,11 +2340,7 @@
     <w:p/>
     <w:p>
       <w:r>
-        <w:t>(</w:t>
-      </w:r>
-      <w:proofErr w:type="gramStart"/>
-      <w:r>
-        <w:t>*</w:t>
+        <w:t>(*</w:t>
       </w:r>
       <w:r>
         <w:t xml:space="preserve"> </w:t>
@@ -2392,7 +2348,6 @@
       <w:r>
         <w:t>”Forma</w:t>
       </w:r>
-      <w:proofErr w:type="gramEnd"/>
       <w:r>
         <w:t xml:space="preserve"> </w:t>
       </w:r>
@@ -2932,31 +2887,7 @@
         <w:t>Dr.</w:t>
       </w:r>
       <w:r>
-        <w:t xml:space="preserve"> Blanch y también con médicos de otras ciudades, por ejemplo con los Dres. </w:t>
-      </w:r>
-      <w:proofErr w:type="spellStart"/>
-      <w:r>
-        <w:t>Buguñá</w:t>
-      </w:r>
-      <w:proofErr w:type="spellEnd"/>
-      <w:r>
-        <w:t xml:space="preserve">, Bernat, Benito, </w:t>
-      </w:r>
-      <w:proofErr w:type="spellStart"/>
-      <w:r>
-        <w:t>Bataller</w:t>
-      </w:r>
-      <w:proofErr w:type="spellEnd"/>
-      <w:r>
-        <w:t xml:space="preserve">, Brunet, Borrás </w:t>
-      </w:r>
-      <w:proofErr w:type="spellStart"/>
-      <w:r>
-        <w:t>Bataller</w:t>
-      </w:r>
-      <w:proofErr w:type="spellEnd"/>
-      <w:r>
-        <w:t xml:space="preserve"> hijo, -parece como si la B al principio de sus apellidos tuviera un significado especial- así como, sobre todo, con el eminente especialista del aparato respiratorio Dr. Jacinto Reventós, del Hospital de San Pablo y de la Clínica Platón, a </w:t>
+        <w:t xml:space="preserve"> Blanch y también con médicos de otras ciudades, por ejemplo con los Dres. Buguñá, Bernat, Benito, Bataller, Brunet, Borrás Bataller hijo, -parece como si la B al principio de sus apellidos tuviera un significado especial- así como, sobre todo, con el eminente especialista del aparato respiratorio Dr. Jacinto Reventós, del Hospital de San Pablo y de la Clínica Platón, a </w:t>
       </w:r>
       <w:r>
         <w:t>quienes</w:t>
@@ -2973,15 +2904,7 @@
         <w:t>expaciente</w:t>
       </w:r>
       <w:r>
-        <w:t xml:space="preserve">, la Srta. Elisabeth </w:t>
-      </w:r>
-      <w:proofErr w:type="spellStart"/>
-      <w:r>
-        <w:t>Riede</w:t>
-      </w:r>
-      <w:proofErr w:type="spellEnd"/>
-      <w:r>
-        <w:t>, que me prestó una inestimable ayuda en la confección de este libro, y también a un colega... "que no quiere ser nombrado”.</w:t>
+        <w:t>, la Srta. Elisabeth Riede, que me prestó una inestimable ayuda en la confección de este libro, y también a un colega... "que no quiere ser nombrado”.</w:t>
       </w:r>
     </w:p>
     <w:p/>
@@ -3184,15 +3107,7 @@
     </w:p>
     <w:p>
       <w:r>
-        <w:t xml:space="preserve">En ocasiones, al examinar por primera vez a un paciente en nuestra consulta, hemos podido observar que, con anterioridad, se extrajeron dientes, amígdalas o apéndices, sin que pudiésemos constatar signos residuales de que </w:t>
-      </w:r>
-      <w:proofErr w:type="gramStart"/>
-      <w:r>
-        <w:t>hubiesen</w:t>
-      </w:r>
-      <w:proofErr w:type="gramEnd"/>
-      <w:r>
-        <w:t xml:space="preserve"> habido anteriormente alteraciones patológicas.</w:t>
+        <w:t>En ocasiones, al examinar por primera vez a un paciente en nuestra consulta, hemos podido observar que, con anterioridad, se extrajeron dientes, amígdalas o apéndices, sin que pudiésemos constatar signos residuales de que hubiesen habido anteriormente alteraciones patológicas.</w:t>
       </w:r>
     </w:p>
     <w:p>
@@ -3722,15 +3637,7 @@
         <w:t xml:space="preserve"> </w:t>
       </w:r>
       <w:r>
-        <w:t>al término "espina irritativa" le es más próxima la denominación "campo de distorsión", que procede de la terapia neural. Asimismo, el término foco (</w:t>
-      </w:r>
-      <w:proofErr w:type="spellStart"/>
-      <w:r>
-        <w:t>fokus</w:t>
-      </w:r>
-      <w:proofErr w:type="spellEnd"/>
-      <w:r>
-        <w:t>) no manifiesta nada sobre el substrato del efecto de la distorsión, ya que una denominación exacta sólo sería posible sobre una base analítica, histológica y bacteriológica, lo que, en vistas a la enfermedad secundaria provocada de esta forma, sería únicamente de menor importancia.</w:t>
+        <w:t>al término "espina irritativa" le es más próxima la denominación "campo de distorsión", que procede de la terapia neural. Asimismo, el término foco (fokus) no manifiesta nada sobre el substrato del efecto de la distorsión, ya que una denominación exacta sólo sería posible sobre una base analítica, histológica y bacteriológica, lo que, en vistas a la enfermedad secundaria provocada de esta forma, sería únicamente de menor importancia.</w:t>
       </w:r>
     </w:p>
     <w:p>
@@ -3781,15 +3688,7 @@
         <w:t>práctica</w:t>
       </w:r>
       <w:r>
-        <w:t xml:space="preserve"> clínica en </w:t>
-      </w:r>
-      <w:proofErr w:type="spellStart"/>
-      <w:r>
-        <w:t>estomato</w:t>
-      </w:r>
-      <w:proofErr w:type="spellEnd"/>
-      <w:r>
-        <w:t>-odontología, del hecho foco-neural respecto de los centros de irritación, no solamente para la dentadura permanente sino para la salud en general.</w:t>
+        <w:t xml:space="preserve"> clínica en estomato-odontología, del hecho foco-neural respecto de los centros de irritación, no solamente para la dentadura permanente sino para la salud en general.</w:t>
       </w:r>
     </w:p>
     <w:p>
@@ -3894,15 +3793,7 @@
         <w:t>diente de leche vivo, por lo que no debe</w:t>
       </w:r>
       <w:r>
-        <w:t xml:space="preserve"> demorarse su extracción. (Imagen </w:t>
-      </w:r>
-      <w:proofErr w:type="spellStart"/>
-      <w:r>
-        <w:t>nº</w:t>
-      </w:r>
-      <w:proofErr w:type="spellEnd"/>
-      <w:r>
-        <w:t xml:space="preserve"> 2).</w:t>
+        <w:t xml:space="preserve"> demorarse su extracción. (Imagen nº 2).</w:t>
       </w:r>
     </w:p>
     <w:p>
@@ -3985,15 +3876,7 @@
         </w:drawing>
       </w:r>
       <w:r>
-        <w:t xml:space="preserve">En casos excepcionales, un diente sin infección, o sea, puramente neural, y perfectamente absorbido, puede convertirse también en un campo de distorsión. Se trata de dientes pinzados por presión lateral por la estrechez de la hilera de dientes, que, por este motivo, no pueden caerse a tiempo. (Imagen </w:t>
-      </w:r>
-      <w:proofErr w:type="spellStart"/>
-      <w:r>
-        <w:t>nº</w:t>
-      </w:r>
-      <w:proofErr w:type="spellEnd"/>
-      <w:r>
-        <w:t xml:space="preserve"> 3).</w:t>
+        <w:t>En casos excepcionales, un diente sin infección, o sea, puramente neural, y perfectamente absorbido, puede convertirse también en un campo de distorsión. Se trata de dientes pinzados por presión lateral por la estrechez de la hilera de dientes, que, por este motivo, no pueden caerse a tiempo. (Imagen nº 3).</w:t>
       </w:r>
       <w:r>
         <w:t xml:space="preserve"> </w:t>
@@ -4004,15 +3887,7 @@
         <w:t>TEXTO DE LA IMAGEN Nº</w:t>
       </w:r>
       <w:r>
-        <w:t xml:space="preserve"> 3: Paciente de 11 años. Enfermedad: caída de cabello en círculos (alopecia </w:t>
-      </w:r>
-      <w:proofErr w:type="spellStart"/>
-      <w:r>
-        <w:t>areata</w:t>
-      </w:r>
-      <w:proofErr w:type="spellEnd"/>
-      <w:r>
-        <w:t>) a causa de la estrechez de la posición de los dientes. A pesar de una perfecta absorción de la raíz, no se expulsó el premolar; ello fue debido a la presión de los dientes vecinos. El diente no podía colocarse, por tanto, en su posición normal, ejerciendo así una presión patológica sobre la superficie del seno maxilar, abundantemente inervado como es bien visible. La caída del cabello en forma circular se encontraba justamente en el foco neural de este diente. Curación mediante eliminación del diente fuertemente presionado.</w:t>
+        <w:t xml:space="preserve"> 3: Paciente de 11 años. Enfermedad: caída de cabello en círculos (alopecia areata) a causa de la estrechez de la posición de los dientes. A pesar de una perfecta absorción de la raíz, no se expulsó el premolar; ello fue debido a la presión de los dientes vecinos. El diente no podía colocarse, por tanto, en su posición normal, ejerciendo así una presión patológica sobre la superficie del seno maxilar, abundantemente inervado como es bien visible. La caída del cabello en forma circular se encontraba justamente en el foco neural de este diente. Curación mediante eliminación del diente fuertemente presionado.</w:t>
       </w:r>
     </w:p>
     <w:p>
@@ -4383,15 +4258,7 @@
         <w:t>La pereza de masticación precoz es también una de las causas del aumento de</w:t>
       </w:r>
       <w:r>
-        <w:t xml:space="preserve"> </w:t>
-      </w:r>
-      <w:proofErr w:type="spellStart"/>
-      <w:r>
-        <w:t>paradontalgias</w:t>
-      </w:r>
-      <w:proofErr w:type="spellEnd"/>
-      <w:r>
-        <w:t xml:space="preserve"> e implica en primera línea a todo el sistema digestivo.</w:t>
+        <w:t xml:space="preserve"> paradontalgias e implica en primera línea a todo el sistema digestivo.</w:t>
       </w:r>
     </w:p>
     <w:p/>
@@ -4515,32 +4382,18 @@
         <w:rPr>
           <w:rStyle w:val="Refdenotaalfinal"/>
         </w:rPr>
-        <w:t xml:space="preserve">(* “Trismo”: contractura del músculo mandibular denominado masetero, que bloquea la articulación </w:t>
-      </w:r>
-      <w:proofErr w:type="spellStart"/>
+        <w:t>(* “Trismo”: contractura del músculo mandibular denominado masetero, que bloquea la articulación témporo-mandibular</w:t>
+      </w:r>
       <w:r>
         <w:rPr>
           <w:rStyle w:val="Refdenotaalfinal"/>
         </w:rPr>
-        <w:t>témporo</w:t>
-      </w:r>
-      <w:proofErr w:type="spellEnd"/>
+        <w:t xml:space="preserve"> </w:t>
+      </w:r>
       <w:r>
         <w:rPr>
           <w:rStyle w:val="Refdenotaalfinal"/>
         </w:rPr>
-        <w:t>-mandibular</w:t>
-      </w:r>
-      <w:r>
-        <w:rPr>
-          <w:rStyle w:val="Refdenotaalfinal"/>
-        </w:rPr>
-        <w:t xml:space="preserve"> </w:t>
-      </w:r>
-      <w:r>
-        <w:rPr>
-          <w:rStyle w:val="Refdenotaalfinal"/>
-        </w:rPr>
         <w:t>-ATM-).</w:t>
       </w:r>
     </w:p>
@@ -4625,15 +4478,7 @@
     </w:p>
     <w:p>
       <w:r>
-        <w:t xml:space="preserve">El caso en concreto que dio </w:t>
-      </w:r>
-      <w:proofErr w:type="spellStart"/>
-      <w:r>
-        <w:t>pié</w:t>
-      </w:r>
-      <w:proofErr w:type="spellEnd"/>
-      <w:r>
-        <w:t xml:space="preserve"> a realizar exploraciones u observaciones más precisas fue el siguiente: en una paciente (M.S.B.) que, además de las molestias reumáticas, padecía de un síndrome cervical, tras recetarle todos los medicamentos disponibles, se extrajeron también todos los focos dentales visibles, sin lograr una especial mejoría. Una muela del juicio inferior; recta y normal quedo intacta, como ocurre tan a menudo, y se deja como soporte para prótesis dentales. La paciente mencionó más tarde que este diente le causaba una molestia en la mejilla, por estar situado muy atrás y, a su petición, se extrajo. Ya que ni ella ni nosotros relacionábamos esta muela con el síndrome cervical, fue grande la sorpresa por ambas partes al comprobar, que ya al día siguiente, habían desaparecido las molestias.</w:t>
+        <w:t>El caso en concreto que dio pié a realizar exploraciones u observaciones más precisas fue el siguiente: en una paciente (M.S.B.) que, además de las molestias reumáticas, padecía de un síndrome cervical, tras recetarle todos los medicamentos disponibles, se extrajeron también todos los focos dentales visibles, sin lograr una especial mejoría. Una muela del juicio inferior; recta y normal quedo intacta, como ocurre tan a menudo, y se deja como soporte para prótesis dentales. La paciente mencionó más tarde que este diente le causaba una molestia en la mejilla, por estar situado muy atrás y, a su petición, se extrajo. Ya que ni ella ni nosotros relacionábamos esta muela con el síndrome cervical, fue grande la sorpresa por ambas partes al comprobar, que ya al día siguiente, habían desaparecido las molestias.</w:t>
       </w:r>
     </w:p>
     <w:p>
@@ -4643,15 +4488,7 @@
     </w:p>
     <w:p>
       <w:r>
-        <w:t xml:space="preserve">Por tanto, debemos manifestar que es un gran error el mutilar una dentadura mediante la extracción del segundo molar para crear espacio. La muela del juicio inferior desploma su eje y queda en el canal mandibular y, salvo raras excepciones (como en el caso de la primera extracción del molar de los seis años en la infancia), no discurre paralelamente a los otros dientes, ocasionando anomalías de oclusión. Lo propio ocurre con todos los otros dientes que son sacrificados para crear espacio para la muela del juicio. Así lo constatamos recientemente en el caso de un turista alemán a quien tratamos una grave </w:t>
-      </w:r>
-      <w:proofErr w:type="spellStart"/>
-      <w:r>
-        <w:t>pericoronitis</w:t>
-      </w:r>
-      <w:proofErr w:type="spellEnd"/>
-      <w:r>
-        <w:t>, al que le habían sido extraídos los primeros premolares para que la muela del juicio tuviera sitio.</w:t>
+        <w:t>Por tanto, debemos manifestar que es un gran error el mutilar una dentadura mediante la extracción del segundo molar para crear espacio. La muela del juicio inferior desploma su eje y queda en el canal mandibular y, salvo raras excepciones (como en el caso de la primera extracción del molar de los seis años en la infancia), no discurre paralelamente a los otros dientes, ocasionando anomalías de oclusión. Lo propio ocurre con todos los otros dientes que son sacrificados para crear espacio para la muela del juicio. Así lo constatamos recientemente en el caso de un turista alemán a quien tratamos una grave pericoronitis, al que le habían sido extraídos los primeros premolares para que la muela del juicio tuviera sitio.</w:t>
       </w:r>
     </w:p>
     <w:p>
@@ -4693,42 +4530,10 @@
     </w:p>
     <w:p>
       <w:r>
-        <w:t xml:space="preserve">Comparemos ahora unas radiografías, cedidas gentilmente por el Dr. A. </w:t>
-      </w:r>
-      <w:proofErr w:type="spellStart"/>
-      <w:r>
-        <w:t>Sollmann</w:t>
-      </w:r>
-      <w:proofErr w:type="spellEnd"/>
-      <w:r>
-        <w:t>, del</w:t>
-      </w:r>
-      <w:r>
-        <w:t xml:space="preserve"> Instituto Antropológico de </w:t>
-      </w:r>
-      <w:proofErr w:type="spellStart"/>
-      <w:r>
-        <w:t>Munich</w:t>
-      </w:r>
-      <w:proofErr w:type="spellEnd"/>
-      <w:r>
-        <w:t xml:space="preserve">. Se trata de unos maxilares de hace solamente 3000 años a. C. (Imágenes </w:t>
-      </w:r>
-      <w:proofErr w:type="spellStart"/>
-      <w:r>
-        <w:t>nºs</w:t>
-      </w:r>
-      <w:proofErr w:type="spellEnd"/>
-      <w:r>
-        <w:t xml:space="preserve"> 4, 5, 6, 7 y 8), y veremos que entre la muela del juicio y la rama ascendente existe un espacio que aún podría dar cabida a otra muela, mientras que hoy en día, en casi todos los maxilares, la muela del juicio, aún la de desarrollo normal, se encuentran ya casi cerca o en la rama ascendente (Imágenes </w:t>
-      </w:r>
-      <w:proofErr w:type="spellStart"/>
-      <w:r>
-        <w:t>nºs</w:t>
-      </w:r>
-      <w:proofErr w:type="spellEnd"/>
-      <w:r>
-        <w:t xml:space="preserve"> 9 y 10).</w:t>
+        <w:t>Comparemos ahora unas radiografías, cedidas gentilmente por el Dr. A. Sollmann, del</w:t>
+      </w:r>
+      <w:r>
+        <w:t xml:space="preserve"> Instituto Antropológico de Munich. Se trata de unos maxilares de hace solamente 3000 años a. C. (Imágenes nºs 4, 5, 6, 7 y 8), y veremos que entre la muela del juicio y la rama ascendente existe un espacio que aún podría dar cabida a otra muela, mientras que hoy en día, en casi todos los maxilares, la muela del juicio, aún la de desarrollo normal, se encuentran ya casi cerca o en la rama ascendente (Imágenes nºs 9 y 10).</w:t>
       </w:r>
     </w:p>
     <w:p/>
@@ -5387,15 +5192,7 @@
         <w:t xml:space="preserve">destacar dos motivos. </w:t>
       </w:r>
       <w:r>
-        <w:t>Primero: a causa de esta falta de espacio, se crea el fenómeno que describe la literatura odontológica y que se denomina “</w:t>
-      </w:r>
-      <w:proofErr w:type="spellStart"/>
-      <w:r>
-        <w:t>pericoronitis</w:t>
-      </w:r>
-      <w:proofErr w:type="spellEnd"/>
-      <w:r>
-        <w:t>”, consistente en restos de la bolsita dental, con formación de bolsa marginal posterior y que se contempla como principal motivo de la infección focal.</w:t>
+        <w:t>Primero: a causa de esta falta de espacio, se crea el fenómeno que describe la literatura odontológica y que se denomina “pericoronitis”, consistente en restos de la bolsita dental, con formación de bolsa marginal posterior y que se contempla como principal motivo de la infección focal.</w:t>
       </w:r>
     </w:p>
     <w:p>
@@ -5405,15 +5202,7 @@
     </w:p>
     <w:p>
       <w:r>
-        <w:t xml:space="preserve">El diente crece desde la corona de la raíz. A causa de la reducción del maxilar descrita anteriormente, y casi finalizado el periodo de crecimiento, las raíces se aproximan cada vez más al canal mandibular, como podemos apreciar claramente en la imagen </w:t>
-      </w:r>
-      <w:proofErr w:type="spellStart"/>
-      <w:r>
-        <w:t>nº</w:t>
-      </w:r>
-      <w:proofErr w:type="spellEnd"/>
-      <w:r>
-        <w:t xml:space="preserve"> 11.</w:t>
+        <w:t>El diente crece desde la corona de la raíz. A causa de la reducción del maxilar descrita anteriormente, y casi finalizado el periodo de crecimiento, las raíces se aproximan cada vez más al canal mandibular, como podemos apreciar claramente en la imagen nº 11.</w:t>
       </w:r>
     </w:p>
     <w:p>
@@ -5524,13 +5313,8 @@
       </w:r>
     </w:p>
     <w:p>
-      <w:proofErr w:type="spellStart"/>
-      <w:r>
-        <w:t>nºs</w:t>
-      </w:r>
-      <w:proofErr w:type="spellEnd"/>
-      <w:r>
-        <w:t xml:space="preserve"> 12 y 13).</w:t>
+      <w:r>
+        <w:t>nºs 12 y 13).</w:t>
       </w:r>
     </w:p>
     <w:p>
@@ -5679,15 +5463,7 @@
         <w:t xml:space="preserve"> </w:t>
       </w:r>
       <w:r>
-        <w:t xml:space="preserve">raíz. (Imágenes </w:t>
-      </w:r>
-      <w:proofErr w:type="spellStart"/>
-      <w:r>
-        <w:t>nºs</w:t>
-      </w:r>
-      <w:proofErr w:type="spellEnd"/>
-      <w:r>
-        <w:t xml:space="preserve"> 14 y 15). </w:t>
+        <w:t xml:space="preserve">raíz. (Imágenes nºs 14 y 15). </w:t>
       </w:r>
     </w:p>
     <w:p/>
@@ -5880,23 +5656,7 @@
     </w:p>
     <w:p>
       <w:r>
-        <w:t xml:space="preserve">Sobre este tema, quisiéramos mencionar lo siguiente: lo que ya indicábamos anteriormente sobre la muela del juicio normal, recta, pero falta de espacio, se refleja aún más -la práctica lo demuestra en miles de casos- en muelas del juicio medio o totalmente retenidas o impactadas (Imagen </w:t>
-      </w:r>
-      <w:proofErr w:type="spellStart"/>
-      <w:r>
-        <w:t>nº</w:t>
-      </w:r>
-      <w:proofErr w:type="spellEnd"/>
-      <w:r>
-        <w:t xml:space="preserve"> 17). A veces sin comunicación con la cavidad bucal; otras ya la tienen a través de una estría, o ya con una zona purulenta (Imagen </w:t>
-      </w:r>
-      <w:proofErr w:type="spellStart"/>
-      <w:r>
-        <w:t>nº</w:t>
-      </w:r>
-      <w:proofErr w:type="spellEnd"/>
-      <w:r>
-        <w:t xml:space="preserve"> 18).</w:t>
+        <w:t>Sobre este tema, quisiéramos mencionar lo siguiente: lo que ya indicábamos anteriormente sobre la muela del juicio normal, recta, pero falta de espacio, se refleja aún más -la práctica lo demuestra en miles de casos- en muelas del juicio medio o totalmente retenidas o impactadas (Imagen nº 17). A veces sin comunicación con la cavidad bucal; otras ya la tienen a través de una estría, o ya con una zona purulenta (Imagen nº 18).</w:t>
       </w:r>
     </w:p>
     <w:p>
@@ -6036,15 +5796,7 @@
         <w:t>preciso mencionar que estas colocaciones defectuosas no siempre están</w:t>
       </w:r>
       <w:r>
-        <w:t xml:space="preserve"> provocadas por la falta de espacio, lo que podemos observar especialmente en la radiografía de un mandibular (Imagen </w:t>
-      </w:r>
-      <w:proofErr w:type="spellStart"/>
-      <w:r>
-        <w:t>nº</w:t>
-      </w:r>
-      <w:proofErr w:type="spellEnd"/>
-      <w:r>
-        <w:t xml:space="preserve"> 5, ya mostrada anteriormente) de la Edad de Bronce, 2000 - 1000 a.C.</w:t>
+        <w:t xml:space="preserve"> provocadas por la falta de espacio, lo que podemos observar especialmente en la radiografía de un mandibular (Imagen nº 5, ya mostrada anteriormente) de la Edad de Bronce, 2000 - 1000 a.C.</w:t>
       </w:r>
     </w:p>
     <w:p/>
@@ -6148,23 +5900,7 @@
         <w:t xml:space="preserve"> </w:t>
       </w:r>
       <w:r>
-        <w:t xml:space="preserve">Si en el mandibular es la región del canal donde transcurre el nervio, la zona en liza en el maxilar es la base de la cavidad maxilar, en el </w:t>
-      </w:r>
-      <w:proofErr w:type="spellStart"/>
-      <w:r>
-        <w:t>Tubermaxillae</w:t>
-      </w:r>
-      <w:proofErr w:type="spellEnd"/>
-      <w:r>
-        <w:t xml:space="preserve">, que, mediante presión, y por causa, asimismo, de falta de espacio, se convierte en una zona de irritación. (Imagen </w:t>
-      </w:r>
-      <w:proofErr w:type="spellStart"/>
-      <w:r>
-        <w:t>nº</w:t>
-      </w:r>
-      <w:proofErr w:type="spellEnd"/>
-      <w:r>
-        <w:t xml:space="preserve"> 19).</w:t>
+        <w:t>Si en el mandibular es la región del canal donde transcurre el nervio, la zona en liza en el maxilar es la base de la cavidad maxilar, en el Tubermaxillae, que, mediante presión, y por causa, asimismo, de falta de espacio, se convierte en una zona de irritación. (Imagen nº 19).</w:t>
       </w:r>
     </w:p>
     <w:p/>
@@ -6231,15 +5967,7 @@
         </w:drawing>
       </w:r>
       <w:r>
-        <w:t xml:space="preserve">También en este emplazamiento se "rechaza" el crecimiento de la raíz. Las raíces se deforman, igual que en el mandibular. (Imagen </w:t>
-      </w:r>
-      <w:proofErr w:type="spellStart"/>
-      <w:r>
-        <w:t>nº</w:t>
-      </w:r>
-      <w:proofErr w:type="spellEnd"/>
-      <w:r>
-        <w:t xml:space="preserve"> 20).</w:t>
+        <w:t>También en este emplazamiento se "rechaza" el crecimiento de la raíz. Las raíces se deforman, igual que en el mandibular. (Imagen nº 20).</w:t>
       </w:r>
     </w:p>
     <w:p>
@@ -6333,15 +6061,7 @@
     <w:p/>
     <w:p>
       <w:r>
-        <w:t>(</w:t>
-      </w:r>
-      <w:proofErr w:type="gramStart"/>
-      <w:r>
-        <w:t>*”Muela</w:t>
-      </w:r>
-      <w:proofErr w:type="gramEnd"/>
-      <w:r>
-        <w:t xml:space="preserve"> impactada”:</w:t>
+        <w:t>(*”Muela impactada”:</w:t>
       </w:r>
       <w:r>
         <w:t xml:space="preserve"> </w:t>
@@ -6403,15 +6123,7 @@
     <w:p/>
     <w:p>
       <w:r>
-        <w:t xml:space="preserve">(* En la actualidad, la dificultad referida por la extracción de los cordales está ya superada por las nuevas técnicas que se emplean en la exodoncia de las muelas del juicio, que permiten tanto la cómoda intervención en la misma consulta del estomatólogo o cirujano </w:t>
-      </w:r>
-      <w:proofErr w:type="spellStart"/>
-      <w:r>
-        <w:t>máxilofacial</w:t>
-      </w:r>
-      <w:proofErr w:type="spellEnd"/>
-      <w:r>
-        <w:t>, como un postoperatorio sin problemas, por lo que no se debe temer por esta causa).</w:t>
+        <w:t>(* En la actualidad, la dificultad referida por la extracción de los cordales está ya superada por las nuevas técnicas que se emplean en la exodoncia de las muelas del juicio, que permiten tanto la cómoda intervención en la misma consulta del estomatólogo o cirujano máxilofacial, como un postoperatorio sin problemas, por lo que no se debe temer por esta causa).</w:t>
       </w:r>
     </w:p>
     <w:p>
@@ -6520,28 +6232,12 @@
     </w:p>
     <w:p>
       <w:r>
-        <w:t xml:space="preserve">Puntos dolorosos paravertebrales cervicales: positivo; especialmente en C3 (indicativo de un problema Mandibular). Borde trapezoidal: </w:t>
-      </w:r>
-      <w:proofErr w:type="spellStart"/>
-      <w:r>
-        <w:t>miogelosas</w:t>
-      </w:r>
-      <w:proofErr w:type="spellEnd"/>
-      <w:r>
-        <w:t xml:space="preserve"> (cuello-hombros, que corresponden a las amígdalas).</w:t>
-      </w:r>
-    </w:p>
-    <w:p>
-      <w:r>
-        <w:t xml:space="preserve">RESULTADO: Análisis dental perfecto, sin caries, sin empastes (Imagen </w:t>
-      </w:r>
-      <w:proofErr w:type="spellStart"/>
-      <w:r>
-        <w:t>nº</w:t>
-      </w:r>
-      <w:proofErr w:type="spellEnd"/>
-      <w:r>
-        <w:t xml:space="preserve"> 21).</w:t>
+        <w:t>Puntos dolorosos paravertebrales cervicales: positivo; especialmente en C3 (indicativo de un problema Mandibular). Borde trapezoidal: miogelosas (cuello-hombros, que corresponden a las amígdalas).</w:t>
+      </w:r>
+    </w:p>
+    <w:p>
+      <w:r>
+        <w:t>RESULTADO: Análisis dental perfecto, sin caries, sin empastes (Imagen nº 21).</w:t>
       </w:r>
     </w:p>
     <w:p>
@@ -6774,15 +6470,7 @@
     </w:p>
     <w:p>
       <w:r>
-        <w:t xml:space="preserve">Precisamente estos dientes tan "bellos" son la desgracia de muchos pacientes, </w:t>
-      </w:r>
-      <w:proofErr w:type="gramStart"/>
-      <w:r>
-        <w:t>ya que</w:t>
-      </w:r>
-      <w:proofErr w:type="gramEnd"/>
-      <w:r>
-        <w:t xml:space="preserve"> según nuestras experiencias, recogidas también en otros países, los estomatólogos se niegan* a extraer tales dientes y lo contemplan como un "fallo del oficio".</w:t>
+        <w:t>Precisamente estos dientes tan "bellos" son la desgracia de muchos pacientes, ya que según nuestras experiencias, recogidas también en otros países, los estomatólogos se niegan* a extraer tales dientes y lo contemplan como un "fallo del oficio".</w:t>
       </w:r>
     </w:p>
     <w:p/>
@@ -7112,23 +6800,7 @@
     </w:p>
     <w:p>
       <w:r>
-        <w:t>EPICRISIS: Tras la extracción, mejora de las molestias, que se repiten tras unos meses. ¿</w:t>
-      </w:r>
-      <w:proofErr w:type="gramStart"/>
-      <w:r>
-        <w:t>Fracaso?.</w:t>
-      </w:r>
-      <w:proofErr w:type="gramEnd"/>
-      <w:r>
-        <w:t xml:space="preserve"> De ninguna manera, ya que únicamente se había extraído una sola pieza de un lado, mientras que el resultado de las pruebas era idéntico para ambos lados. Esto se repite una y otra vez; a veces este mismo fenómeno se da en las muelas del juicio superiores retenidas o carentes de espacio. Por tanto, los pacientes deben ser informados previamente de que un campo interferente alcanza al resto de piezas que formen parte de un mismo grupo, en este caso, las del juicio, </w:t>
-      </w:r>
-      <w:proofErr w:type="gramStart"/>
-      <w:r>
-        <w:t>ya que</w:t>
-      </w:r>
-      <w:proofErr w:type="gramEnd"/>
-      <w:r>
-        <w:t xml:space="preserve"> en caso contrario, y debido al desconocimiento de la materia, podría considerarse como un verdadero fracaso.</w:t>
+        <w:t>EPICRISIS: Tras la extracción, mejora de las molestias, que se repiten tras unos meses. ¿Fracaso?. De ninguna manera, ya que únicamente se había extraído una sola pieza de un lado, mientras que el resultado de las pruebas era idéntico para ambos lados. Esto se repite una y otra vez; a veces este mismo fenómeno se da en las muelas del juicio superiores retenidas o carentes de espacio. Por tanto, los pacientes deben ser informados previamente de que un campo interferente alcanza al resto de piezas que formen parte de un mismo grupo, en este caso, las del juicio, ya que en caso contrario, y debido al desconocimiento de la materia, podría considerarse como un verdadero fracaso.</w:t>
       </w:r>
     </w:p>
     <w:p>
@@ -7196,23 +6868,7 @@
     <w:p/>
     <w:p>
       <w:r>
-        <w:t xml:space="preserve">PACIENTE: Srta. </w:t>
-      </w:r>
-      <w:proofErr w:type="spellStart"/>
-      <w:r>
-        <w:t>Michèle</w:t>
-      </w:r>
-      <w:proofErr w:type="spellEnd"/>
-      <w:r>
-        <w:t xml:space="preserve"> R., 17 años, </w:t>
-      </w:r>
-      <w:proofErr w:type="spellStart"/>
-      <w:r>
-        <w:t>Neuchâchtel</w:t>
-      </w:r>
-      <w:proofErr w:type="spellEnd"/>
-      <w:r>
-        <w:t xml:space="preserve"> (Suiza) (confiada por el Dr. B., de Lloret de Mar, a raíz de su estancia en Lloret, ante el evidente </w:t>
+        <w:t xml:space="preserve">PACIENTE: Srta. Michèle R., 17 años, Neuchâchtel (Suiza) (confiada por el Dr. B., de Lloret de Mar, a raíz de su estancia en Lloret, ante el evidente </w:t>
       </w:r>
       <w:r>
         <w:rPr>
@@ -7293,23 +6949,7 @@
     </w:p>
     <w:p>
       <w:r>
-        <w:t xml:space="preserve">A pesar de que la familia ya había estado en España en 4 ocasiones con la paciente (en la Costa Brava), su estado durante la estancia en el verano de 1968 empeoró de tal manera que, paralelamente al eczema, aparecieron insomnios y problemas digestivos, y la cara de la paciente parecía casi un “Edema de </w:t>
-      </w:r>
-      <w:proofErr w:type="spellStart"/>
-      <w:r>
-        <w:t>Quinke</w:t>
-      </w:r>
-      <w:proofErr w:type="spellEnd"/>
-      <w:r>
-        <w:t xml:space="preserve">” (Médico alemán, 1842-1922). (Imágenes </w:t>
-      </w:r>
-      <w:proofErr w:type="spellStart"/>
-      <w:r>
-        <w:t>nºs</w:t>
-      </w:r>
-      <w:proofErr w:type="spellEnd"/>
-      <w:r>
-        <w:t xml:space="preserve"> 22, 23, 24 y 25).</w:t>
+        <w:t>A pesar de que la familia ya había estado en España en 4 ocasiones con la paciente (en la Costa Brava), su estado durante la estancia en el verano de 1968 empeoró de tal manera que, paralelamente al eczema, aparecieron insomnios y problemas digestivos, y la cara de la paciente parecía casi un “Edema de Quinke” (Médico alemán, 1842-1922). (Imágenes nºs 22, 23, 24 y 25).</w:t>
       </w:r>
     </w:p>
     <w:p>
@@ -7666,29 +7306,13 @@
     </w:p>
     <w:p>
       <w:r>
-        <w:t xml:space="preserve">Las radiografías dentales mostraban, además, 4 muelas del juicio retenidas y muy retrasadas en su desarrollo con relación a la edad de la paciente. Estas muelas se encontraban en una posición realmente anormal, directamente junto al canal mandibular (como bien puede observarse en la radiografía: Imágenes </w:t>
-      </w:r>
-      <w:proofErr w:type="spellStart"/>
-      <w:r>
-        <w:t>nºs</w:t>
-      </w:r>
-      <w:proofErr w:type="spellEnd"/>
-      <w:r>
-        <w:t xml:space="preserve"> 26</w:t>
-      </w:r>
-      <w:r>
-        <w:t xml:space="preserve"> </w:t>
-      </w:r>
-      <w:r>
-        <w:t xml:space="preserve">y 27), mientras que en el maxilar ejercían presión sobre la cavidad maxilar debido a su posición inclinada. (Imágenes </w:t>
-      </w:r>
-      <w:proofErr w:type="spellStart"/>
-      <w:r>
-        <w:t>nºs</w:t>
-      </w:r>
-      <w:proofErr w:type="spellEnd"/>
-      <w:r>
-        <w:t xml:space="preserve"> 28 y</w:t>
+        <w:t>Las radiografías dentales mostraban, además, 4 muelas del juicio retenidas y muy retrasadas en su desarrollo con relación a la edad de la paciente. Estas muelas se encontraban en una posición realmente anormal, directamente junto al canal mandibular (como bien puede observarse en la radiografía: Imágenes nºs 26</w:t>
+      </w:r>
+      <w:r>
+        <w:t xml:space="preserve"> </w:t>
+      </w:r>
+      <w:r>
+        <w:t>y 27), mientras que en el maxilar ejercían presión sobre la cavidad maxilar debido a su posición inclinada. (Imágenes nºs 28 y</w:t>
       </w:r>
       <w:r>
         <w:t xml:space="preserve"> </w:t>
@@ -7829,26 +7453,13 @@
     <w:p/>
     <w:p>
       <w:r>
-        <w:t xml:space="preserve">TERAPIA: Para confirmar estas aseveraciones se practicó un tratamiento muy sencillo, y justamente en el momento en el que la paciente, aparte de sufrir picores infernales, se veía acompañada de insomnio, molestias digestivas, debilidad, etc., se inyectaron algunas gotas </w:t>
-      </w:r>
-      <w:proofErr w:type="gramStart"/>
-      <w:r>
-        <w:t>de</w:t>
-      </w:r>
-      <w:r>
-        <w:t xml:space="preserve"> </w:t>
-      </w:r>
-      <w:r>
-        <w:t>”</w:t>
-      </w:r>
-      <w:proofErr w:type="spellStart"/>
-      <w:r>
-        <w:t>Impletol</w:t>
-      </w:r>
-      <w:proofErr w:type="spellEnd"/>
-      <w:proofErr w:type="gramEnd"/>
-      <w:r>
-        <w:t>”*,</w:t>
+        <w:t>TERAPIA: Para confirmar estas aseveraciones se practicó un tratamiento muy sencillo, y justamente en el momento en el que la paciente, aparte de sufrir picores infernales, se veía acompañada de insomnio, molestias digestivas, debilidad, etc., se inyectaron algunas gotas de</w:t>
+      </w:r>
+      <w:r>
+        <w:t xml:space="preserve"> </w:t>
+      </w:r>
+      <w:r>
+        <w:t>”Impletol”*,</w:t>
       </w:r>
       <w:r>
         <w:t xml:space="preserve"> </w:t>
@@ -7943,15 +7554,7 @@
     </w:p>
     <w:p>
       <w:r>
-        <w:t>(* “</w:t>
-      </w:r>
-      <w:proofErr w:type="spellStart"/>
-      <w:r>
-        <w:t>Impletol</w:t>
-      </w:r>
-      <w:proofErr w:type="spellEnd"/>
-      <w:r>
-        <w:t>”: se trata de un tipo de anestésico).</w:t>
+        <w:t>(* “Impletol”: se trata de un tipo de anestésico).</w:t>
       </w:r>
     </w:p>
     <w:p/>
@@ -8028,15 +7631,7 @@
     </w:p>
     <w:p>
       <w:r>
-        <w:t xml:space="preserve">Las infiltraciones, que pueden practicarse también con cualquier otro anestésico, con la condición de que no contenga vasoconstrictor, se repetían cada segundo día, con un resultado que no precisa explicación. Las imágenes </w:t>
-      </w:r>
-      <w:proofErr w:type="spellStart"/>
-      <w:r>
-        <w:t>nºs</w:t>
-      </w:r>
-      <w:proofErr w:type="spellEnd"/>
-      <w:r>
-        <w:t xml:space="preserve"> 24 y 25, tomadas tan solo una semana después, hablan por sí mismas.</w:t>
+        <w:t>Las infiltraciones, que pueden practicarse también con cualquier otro anestésico, con la condición de que no contenga vasoconstrictor, se repetían cada segundo día, con un resultado que no precisa explicación. Las imágenes nºs 24 y 25, tomadas tan solo una semana después, hablan por sí mismas.</w:t>
       </w:r>
     </w:p>
     <w:p>
@@ -8052,92 +7647,12 @@
     </w:p>
     <w:p>
       <w:r>
-        <w:t xml:space="preserve">A </w:t>
-      </w:r>
-      <w:proofErr w:type="gramStart"/>
-      <w:r>
-        <w:t>continuación</w:t>
-      </w:r>
-      <w:proofErr w:type="gramEnd"/>
-      <w:r>
-        <w:t xml:space="preserve"> transcribo el diagnóstico del Dr. M.H. de </w:t>
-      </w:r>
-      <w:proofErr w:type="spellStart"/>
-      <w:r>
-        <w:t>Neuchâchtel</w:t>
-      </w:r>
-      <w:proofErr w:type="spellEnd"/>
-      <w:r>
-        <w:t xml:space="preserve"> (Suiza), del 17.10.68 (Traducido):</w:t>
-      </w:r>
-    </w:p>
-    <w:p>
-      <w:r>
-        <w:t xml:space="preserve">29.8: Eczema </w:t>
-      </w:r>
-      <w:proofErr w:type="spellStart"/>
-      <w:r>
-        <w:t>subagúdo</w:t>
-      </w:r>
-      <w:proofErr w:type="spellEnd"/>
-      <w:r>
-        <w:t xml:space="preserve"> simétrico, </w:t>
-      </w:r>
-      <w:proofErr w:type="spellStart"/>
-      <w:r>
-        <w:t>perinasal</w:t>
-      </w:r>
-      <w:proofErr w:type="spellEnd"/>
-      <w:r>
-        <w:t xml:space="preserve"> y peribucal. Vegetaciones adenoides y </w:t>
-      </w:r>
-      <w:proofErr w:type="spellStart"/>
-      <w:r>
-        <w:t>epifaringítis</w:t>
-      </w:r>
-      <w:proofErr w:type="spellEnd"/>
-      <w:r>
-        <w:t xml:space="preserve">, amigdalitis críptica y purulenta. Examen bacteriológico: Enterococos y </w:t>
-      </w:r>
-      <w:proofErr w:type="spellStart"/>
-      <w:r>
-        <w:t>estofilococos</w:t>
-      </w:r>
-      <w:proofErr w:type="spellEnd"/>
-      <w:r>
-        <w:t xml:space="preserve"> </w:t>
-      </w:r>
-      <w:proofErr w:type="spellStart"/>
-      <w:r>
-        <w:t>citreopatógenos</w:t>
-      </w:r>
-      <w:proofErr w:type="spellEnd"/>
-      <w:r>
-        <w:t xml:space="preserve">. Anestesia </w:t>
-      </w:r>
-      <w:proofErr w:type="spellStart"/>
-      <w:r>
-        <w:t>periamigdalar</w:t>
-      </w:r>
-      <w:proofErr w:type="spellEnd"/>
-      <w:r>
-        <w:t xml:space="preserve"> con </w:t>
-      </w:r>
-      <w:proofErr w:type="spellStart"/>
-      <w:r>
-        <w:t>Xylocain</w:t>
-      </w:r>
-      <w:proofErr w:type="spellEnd"/>
-      <w:r>
-        <w:t xml:space="preserve"> 2% y tratamiento local con spray, así como </w:t>
-      </w:r>
-      <w:proofErr w:type="spellStart"/>
-      <w:r>
-        <w:t>Diribiotine</w:t>
-      </w:r>
-      <w:proofErr w:type="spellEnd"/>
-      <w:r>
-        <w:t xml:space="preserve"> por vía oral.</w:t>
+        <w:t>A continuación transcribo el diagnóstico del Dr. M.H. de Neuchâchtel (Suiza), del 17.10.68 (Traducido):</w:t>
+      </w:r>
+    </w:p>
+    <w:p>
+      <w:r>
+        <w:t>29.8: Eczema subagúdo simétrico, perinasal y peribucal. Vegetaciones adenoides y epifaringítis, amigdalitis críptica y purulenta. Examen bacteriológico: Enterococos y estofilococos citreopatógenos. Anestesia periamigdalar con Xylocain 2% y tratamiento local con spray, así como Diribiotine por vía oral.</w:t>
       </w:r>
     </w:p>
     <w:p>
@@ -8153,39 +7668,7 @@
         <w:t xml:space="preserve"> </w:t>
       </w:r>
       <w:r>
-        <w:t xml:space="preserve">con anestesia local (medicación previa: </w:t>
-      </w:r>
-      <w:proofErr w:type="spellStart"/>
-      <w:r>
-        <w:t>Neubutal</w:t>
-      </w:r>
-      <w:proofErr w:type="spellEnd"/>
-      <w:r>
-        <w:t xml:space="preserve">, </w:t>
-      </w:r>
-      <w:proofErr w:type="spellStart"/>
-      <w:r>
-        <w:t>Fenergan</w:t>
-      </w:r>
-      <w:proofErr w:type="spellEnd"/>
-      <w:r>
-        <w:t xml:space="preserve">, </w:t>
-      </w:r>
-      <w:proofErr w:type="spellStart"/>
-      <w:r>
-        <w:t>Acolandol</w:t>
-      </w:r>
-      <w:proofErr w:type="spellEnd"/>
-      <w:r>
-        <w:t xml:space="preserve">) y resección de las vegetaciones adenoides bajo anestesia según </w:t>
-      </w:r>
-      <w:proofErr w:type="spellStart"/>
-      <w:r>
-        <w:t>Vinydan</w:t>
-      </w:r>
-      <w:proofErr w:type="spellEnd"/>
-      <w:r>
-        <w:t>. Postoperatorio sin complicaciones.</w:t>
+        <w:t>con anestesia local (medicación previa: Neubutal, Fenergan, Acolandol) y resección de las vegetaciones adenoides bajo anestesia según Vinydan. Postoperatorio sin complicaciones.</w:t>
       </w:r>
     </w:p>
     <w:p/>
@@ -8205,21 +7688,20 @@
         <w:rPr>
           <w:lang w:val="pt-BR"/>
         </w:rPr>
-        <w:t xml:space="preserve">EXAMEN ANATÓMICO-PATOLÓGICO: </w:t>
-      </w:r>
-      <w:proofErr w:type="spellStart"/>
-      <w:r>
+        <w:t>EXAMEN ANATÓMICO-PATOLÓGICO: Amigdalitis crónica, hiperplásica:</w:t>
+      </w:r>
+    </w:p>
+    <w:p>
+      <w:pPr>
         <w:rPr>
           <w:lang w:val="pt-BR"/>
         </w:rPr>
-        <w:t>Amigdalitis</w:t>
-      </w:r>
-      <w:proofErr w:type="spellEnd"/>
+      </w:pPr>
       <w:r>
         <w:rPr>
           <w:lang w:val="pt-BR"/>
         </w:rPr>
-        <w:t xml:space="preserve"> crónica, hiperplásica:</w:t>
+        <w:t>Análisis de Sangre:</w:t>
       </w:r>
     </w:p>
     <w:p>
@@ -8228,19 +7710,59 @@
           <w:lang w:val="pt-BR"/>
         </w:rPr>
       </w:pPr>
-      <w:proofErr w:type="spellStart"/>
       <w:r>
         <w:rPr>
           <w:lang w:val="pt-BR"/>
         </w:rPr>
-        <w:t>Análisis</w:t>
-      </w:r>
-      <w:proofErr w:type="spellEnd"/>
+        <w:t>HB 73%</w:t>
+      </w:r>
       <w:r>
         <w:rPr>
           <w:lang w:val="pt-BR"/>
         </w:rPr>
-        <w:t xml:space="preserve"> de Sangre:</w:t>
+        <w:t xml:space="preserve"> </w:t>
+      </w:r>
+      <w:r>
+        <w:rPr>
+          <w:lang w:val="pt-BR"/>
+        </w:rPr>
+        <w:t>3 3,73 milmm.</w:t>
+      </w:r>
+      <w:r>
+        <w:rPr>
+          <w:lang w:val="pt-BR"/>
+        </w:rPr>
+        <w:t xml:space="preserve"> </w:t>
+      </w:r>
+      <w:r>
+        <w:rPr>
+          <w:lang w:val="pt-BR"/>
+        </w:rPr>
+        <w:t>Eritocitros</w:t>
+      </w:r>
+      <w:r>
+        <w:rPr>
+          <w:lang w:val="pt-BR"/>
+        </w:rPr>
+        <w:t xml:space="preserve"> </w:t>
+      </w:r>
+      <w:r>
+        <w:rPr>
+          <w:lang w:val="pt-BR"/>
+        </w:rPr>
+        <w:t>8 200/mm3</w:t>
+      </w:r>
+      <w:r>
+        <w:rPr>
+          <w:lang w:val="pt-BR"/>
+        </w:rPr>
+        <w:t xml:space="preserve"> </w:t>
+      </w:r>
+      <w:r>
+        <w:rPr>
+          <w:lang w:val="pt-BR"/>
+        </w:rPr>
+        <w:t>Leucocitos</w:t>
       </w:r>
     </w:p>
     <w:p>
@@ -8253,33 +7775,32 @@
         <w:rPr>
           <w:lang w:val="pt-BR"/>
         </w:rPr>
-        <w:t>HB 73%</w:t>
-      </w:r>
-      <w:r>
+        <w:t>Descomposición:</w:t>
+      </w:r>
+    </w:p>
+    <w:p>
+      <w:pPr>
         <w:rPr>
           <w:lang w:val="pt-BR"/>
         </w:rPr>
-        <w:t xml:space="preserve"> </w:t>
-      </w:r>
+      </w:pPr>
       <w:r>
         <w:rPr>
           <w:lang w:val="pt-BR"/>
         </w:rPr>
-        <w:t xml:space="preserve">3 3,73 </w:t>
-      </w:r>
-      <w:proofErr w:type="spellStart"/>
+        <w:t>NNS</w:t>
+      </w:r>
       <w:r>
         <w:rPr>
           <w:lang w:val="pt-BR"/>
         </w:rPr>
-        <w:t>milmm</w:t>
-      </w:r>
-      <w:proofErr w:type="spellEnd"/>
+        <w:t xml:space="preserve"> </w:t>
+      </w:r>
       <w:r>
         <w:rPr>
           <w:lang w:val="pt-BR"/>
         </w:rPr>
-        <w:t>.</w:t>
+        <w:t>N. Seg. I 30,5 Eos I,2</w:t>
       </w:r>
       <w:r>
         <w:rPr>
@@ -8287,14 +7808,12 @@
         </w:rPr>
         <w:t xml:space="preserve"> </w:t>
       </w:r>
-      <w:proofErr w:type="spellStart"/>
       <w:r>
         <w:rPr>
           <w:lang w:val="pt-BR"/>
         </w:rPr>
-        <w:t>Eritocitros</w:t>
-      </w:r>
-      <w:proofErr w:type="spellEnd"/>
+        <w:t>Baso I</w:t>
+      </w:r>
       <w:r>
         <w:rPr>
           <w:lang w:val="pt-BR"/>
@@ -8305,7 +7824,7 @@
         <w:rPr>
           <w:lang w:val="pt-BR"/>
         </w:rPr>
-        <w:t>8 200/mm3</w:t>
+        <w:t>1,5</w:t>
       </w:r>
       <w:r>
         <w:rPr>
@@ -8313,163 +7832,35 @@
         </w:rPr>
         <w:t xml:space="preserve"> </w:t>
       </w:r>
-      <w:proofErr w:type="spellStart"/>
       <w:r>
         <w:rPr>
           <w:lang w:val="pt-BR"/>
         </w:rPr>
-        <w:t>Leucocitos</w:t>
-      </w:r>
-      <w:proofErr w:type="spellEnd"/>
-    </w:p>
-    <w:p>
-      <w:pPr>
+        <w:t>Mono</w:t>
+      </w:r>
+      <w:r>
         <w:rPr>
           <w:lang w:val="pt-BR"/>
         </w:rPr>
-      </w:pPr>
-      <w:proofErr w:type="spellStart"/>
+        <w:t xml:space="preserve"> </w:t>
+      </w:r>
       <w:r>
         <w:rPr>
           <w:lang w:val="pt-BR"/>
         </w:rPr>
-        <w:t>Descomposición</w:t>
-      </w:r>
-      <w:proofErr w:type="spellEnd"/>
+        <w:t>I,5</w:t>
+      </w:r>
       <w:r>
         <w:rPr>
           <w:lang w:val="pt-BR"/>
         </w:rPr>
-        <w:t>:</w:t>
-      </w:r>
-    </w:p>
-    <w:p>
-      <w:pPr>
+        <w:t xml:space="preserve"> </w:t>
+      </w:r>
+      <w:r>
         <w:rPr>
           <w:lang w:val="pt-BR"/>
         </w:rPr>
-      </w:pPr>
-      <w:r>
-        <w:rPr>
-          <w:lang w:val="pt-BR"/>
-        </w:rPr>
-        <w:t>NNS</w:t>
-      </w:r>
-      <w:r>
-        <w:rPr>
-          <w:lang w:val="pt-BR"/>
-        </w:rPr>
-        <w:t xml:space="preserve"> </w:t>
-      </w:r>
-      <w:r>
-        <w:rPr>
-          <w:lang w:val="pt-BR"/>
-        </w:rPr>
-        <w:t xml:space="preserve">N. Seg. I 30,5 </w:t>
-      </w:r>
-      <w:proofErr w:type="spellStart"/>
-      <w:r>
-        <w:rPr>
-          <w:lang w:val="pt-BR"/>
-        </w:rPr>
-        <w:t>Eos</w:t>
-      </w:r>
-      <w:proofErr w:type="spellEnd"/>
-      <w:r>
-        <w:rPr>
-          <w:lang w:val="pt-BR"/>
-        </w:rPr>
-        <w:t xml:space="preserve"> I,2</w:t>
-      </w:r>
-      <w:r>
-        <w:rPr>
-          <w:lang w:val="pt-BR"/>
-        </w:rPr>
-        <w:t xml:space="preserve"> </w:t>
-      </w:r>
-      <w:proofErr w:type="spellStart"/>
-      <w:r>
-        <w:rPr>
-          <w:lang w:val="pt-BR"/>
-        </w:rPr>
-        <w:t>Baso</w:t>
-      </w:r>
-      <w:proofErr w:type="spellEnd"/>
-      <w:r>
-        <w:rPr>
-          <w:lang w:val="pt-BR"/>
-        </w:rPr>
-        <w:t xml:space="preserve"> I</w:t>
-      </w:r>
-      <w:r>
-        <w:rPr>
-          <w:lang w:val="pt-BR"/>
-        </w:rPr>
-        <w:t xml:space="preserve"> </w:t>
-      </w:r>
-      <w:r>
-        <w:rPr>
-          <w:lang w:val="pt-BR"/>
-        </w:rPr>
-        <w:t>1,5</w:t>
-      </w:r>
-      <w:r>
-        <w:rPr>
-          <w:lang w:val="pt-BR"/>
-        </w:rPr>
-        <w:t xml:space="preserve"> </w:t>
-      </w:r>
-      <w:r>
-        <w:rPr>
-          <w:lang w:val="pt-BR"/>
-        </w:rPr>
-        <w:t>Mono</w:t>
-      </w:r>
-      <w:r>
-        <w:rPr>
-          <w:lang w:val="pt-BR"/>
-        </w:rPr>
-        <w:t xml:space="preserve"> </w:t>
-      </w:r>
-      <w:r>
-        <w:rPr>
-          <w:lang w:val="pt-BR"/>
-        </w:rPr>
-        <w:t>I,5</w:t>
-      </w:r>
-      <w:r>
-        <w:rPr>
-          <w:lang w:val="pt-BR"/>
-        </w:rPr>
-        <w:t xml:space="preserve"> </w:t>
-      </w:r>
-      <w:proofErr w:type="spellStart"/>
-      <w:r>
-        <w:rPr>
-          <w:lang w:val="pt-BR"/>
-        </w:rPr>
-        <w:t>Lympho</w:t>
-      </w:r>
-      <w:proofErr w:type="spellEnd"/>
-      <w:r>
-        <w:rPr>
-          <w:lang w:val="pt-BR"/>
-        </w:rPr>
-        <w:t xml:space="preserve"> I,5 </w:t>
-      </w:r>
-      <w:proofErr w:type="spellStart"/>
-      <w:r>
-        <w:rPr>
-          <w:lang w:val="pt-BR"/>
-        </w:rPr>
-        <w:t>Plamo</w:t>
-      </w:r>
-      <w:proofErr w:type="spellEnd"/>
-      <w:r>
-        <w:rPr>
-          <w:lang w:val="pt-BR"/>
-        </w:rPr>
-        <w:t xml:space="preserve"> I,0</w:t>
+        <w:t>Lympho I,5 Plamo I,0</w:t>
       </w:r>
     </w:p>
     <w:p>
@@ -8479,36 +7870,12 @@
     </w:p>
     <w:p>
       <w:r>
-        <w:t xml:space="preserve">02.10: Eritema simétrico, región </w:t>
-      </w:r>
-      <w:proofErr w:type="spellStart"/>
-      <w:r>
-        <w:t>supraorbital</w:t>
-      </w:r>
-      <w:proofErr w:type="spellEnd"/>
-      <w:r>
-        <w:t>, derecha e izquierda.</w:t>
-      </w:r>
-    </w:p>
-    <w:p>
-      <w:r>
-        <w:t xml:space="preserve">16.10: </w:t>
-      </w:r>
-      <w:proofErr w:type="spellStart"/>
-      <w:r>
-        <w:t>Epifaringítis</w:t>
-      </w:r>
-      <w:proofErr w:type="spellEnd"/>
-      <w:r>
-        <w:t xml:space="preserve"> y </w:t>
-      </w:r>
-      <w:proofErr w:type="spellStart"/>
-      <w:r>
-        <w:t>etmoidítis</w:t>
-      </w:r>
-      <w:proofErr w:type="spellEnd"/>
-      <w:r>
-        <w:t xml:space="preserve"> posterior, tratamiento con spray.</w:t>
+        <w:t>02.10: Eritema simétrico, región supraorbital, derecha e izquierda.</w:t>
+      </w:r>
+    </w:p>
+    <w:p>
+      <w:r>
+        <w:t>16.10: Epifaringítis y etmoidítis posterior, tratamiento con spray.</w:t>
       </w:r>
     </w:p>
     <w:p>
@@ -8519,15 +7886,7 @@
     <w:p/>
     <w:p>
       <w:r>
-        <w:t xml:space="preserve">EPICRISIS: Como podemos observar del diagnóstico del otorrino, se practicó el mismo tratamiento al agudizarse levemente el eczema, con el mismo resultado que durante </w:t>
-      </w:r>
-      <w:proofErr w:type="spellStart"/>
-      <w:r>
-        <w:t>eI</w:t>
-      </w:r>
-      <w:proofErr w:type="spellEnd"/>
-      <w:r>
-        <w:t xml:space="preserve"> primer tratamiento, que sirvió a la vez de diagnóstico.</w:t>
+        <w:t>EPICRISIS: Como podemos observar del diagnóstico del otorrino, se practicó el mismo tratamiento al agudizarse levemente el eczema, con el mismo resultado que durante eI primer tratamiento, que sirvió a la vez de diagnóstico.</w:t>
       </w:r>
     </w:p>
     <w:p>
@@ -8565,15 +7924,7 @@
     </w:p>
     <w:p>
       <w:r>
-        <w:t xml:space="preserve">PACIENTE: Sra. Y., 48 años - </w:t>
-      </w:r>
-      <w:proofErr w:type="spellStart"/>
-      <w:r>
-        <w:t>Neuchâchtel</w:t>
-      </w:r>
-      <w:proofErr w:type="spellEnd"/>
-      <w:r>
-        <w:t xml:space="preserve"> (Suiza). Madre de la paciente anterior, se quejaba de sus fuertes dolores de cabeza "de naturaleza</w:t>
+        <w:t>PACIENTE: Sra. Y., 48 años - Neuchâchtel (Suiza). Madre de la paciente anterior, se quejaba de sus fuertes dolores de cabeza "de naturaleza</w:t>
       </w:r>
       <w:r>
         <w:t xml:space="preserve"> </w:t>
@@ -8647,15 +7998,7 @@
     </w:p>
     <w:p>
       <w:r>
-        <w:t xml:space="preserve">RESULTADO DE LA RADIOGRAFÍA: Una muela del juicio impactada en el mismo lado (Imagen </w:t>
-      </w:r>
-      <w:proofErr w:type="spellStart"/>
-      <w:r>
-        <w:t>nº</w:t>
-      </w:r>
-      <w:proofErr w:type="spellEnd"/>
-      <w:r>
-        <w:t>. 30).</w:t>
+        <w:t>RESULTADO DE LA RADIOGRAFÍA: Una muela del juicio impactada en el mismo lado (Imagen nº. 30).</w:t>
       </w:r>
     </w:p>
     <w:p/>
@@ -8697,23 +8040,7 @@
         <w:t xml:space="preserve"> </w:t>
       </w:r>
       <w:r>
-        <w:t xml:space="preserve">por un estomatólogo de su ciudad de residencia, </w:t>
-      </w:r>
-      <w:proofErr w:type="spellStart"/>
-      <w:r>
-        <w:t>desapare</w:t>
-      </w:r>
-      <w:proofErr w:type="spellEnd"/>
-      <w:r>
-        <w:t xml:space="preserve">- </w:t>
-      </w:r>
-      <w:proofErr w:type="spellStart"/>
-      <w:r>
-        <w:t>cieron</w:t>
-      </w:r>
-      <w:proofErr w:type="spellEnd"/>
-      <w:r>
-        <w:t xml:space="preserve"> también los dolores de cabeza. Huelga todo comentario, ya que la radiografía y el resultado son suficientes para mostrar la relación.</w:t>
+        <w:t>por un estomatólogo de su ciudad de residencia, desapare- cieron también los dolores de cabeza. Huelga todo comentario, ya que la radiografía y el resultado son suficientes para mostrar la relación.</w:t>
       </w:r>
     </w:p>
     <w:p>
@@ -8741,15 +8068,7 @@
     </w:p>
     <w:p>
       <w:r>
-        <w:t xml:space="preserve">PACIENTE: E.P., 45 años. Notario. El paciente, desde </w:t>
-      </w:r>
-      <w:proofErr w:type="spellStart"/>
-      <w:r>
-        <w:t>hacia</w:t>
-      </w:r>
-      <w:proofErr w:type="spellEnd"/>
-      <w:r>
-        <w:t xml:space="preserve"> años, venía padeciendo de una ligera irritación en las cuerdas vocales que, debido a su profesión y, consecuentemente, a la necesidad de hablar continuamente, se convertía fácilmente en afonía; Fue operado de amígdalas por este motivo.</w:t>
+        <w:t>PACIENTE: E.P., 45 años. Notario. El paciente, desde hacia años, venía padeciendo de una ligera irritación en las cuerdas vocales que, debido a su profesión y, consecuentemente, a la necesidad de hablar continuamente, se convertía fácilmente en afonía; Fue operado de amígdalas por este motivo.</w:t>
       </w:r>
     </w:p>
     <w:p>
@@ -8759,23 +8078,7 @@
     </w:p>
     <w:p>
       <w:r>
-        <w:t xml:space="preserve">Como se puede apreciar en la radiografía (Imagen </w:t>
-      </w:r>
-      <w:proofErr w:type="spellStart"/>
-      <w:r>
-        <w:t>nº</w:t>
-      </w:r>
-      <w:proofErr w:type="spellEnd"/>
-      <w:r>
-        <w:t xml:space="preserve"> 31), es imposible que la muela pueda modificar su posición, añadiéndose una osteítis </w:t>
-      </w:r>
-      <w:proofErr w:type="spellStart"/>
-      <w:r>
-        <w:t>marginalis</w:t>
-      </w:r>
-      <w:proofErr w:type="spellEnd"/>
-      <w:r>
-        <w:t>, es decir, campos de distorsión en el mismo lugar por presión sobre el canal mandibular, más zona séptica.</w:t>
+        <w:t>Como se puede apreciar en la radiografía (Imagen nº 31), es imposible que la muela pueda modificar su posición, añadiéndose una osteítis marginalis, es decir, campos de distorsión en el mismo lugar por presión sobre el canal mandibular, más zona séptica.</w:t>
       </w:r>
     </w:p>
     <w:p/>
@@ -9002,23 +8305,7 @@
         <w:t xml:space="preserve"> </w:t>
       </w:r>
       <w:r>
-        <w:t xml:space="preserve">ha </w:t>
-      </w:r>
-      <w:proofErr w:type="spellStart"/>
-      <w:r>
-        <w:t>sobrerotulado</w:t>
-      </w:r>
-      <w:proofErr w:type="spellEnd"/>
-      <w:r>
-        <w:t xml:space="preserve">-). (Imágenes </w:t>
-      </w:r>
-      <w:proofErr w:type="spellStart"/>
-      <w:r>
-        <w:t>nº</w:t>
-      </w:r>
-      <w:proofErr w:type="spellEnd"/>
-      <w:r>
-        <w:t xml:space="preserve"> s 32 y 33).</w:t>
+        <w:t>ha sobrerotulado-). (Imágenes nº s 32 y 33).</w:t>
       </w:r>
     </w:p>
     <w:p>
@@ -9177,23 +8464,7 @@
     </w:p>
     <w:p>
       <w:r>
-        <w:t xml:space="preserve">ENFERMEDAD: Alopecia </w:t>
-      </w:r>
-      <w:proofErr w:type="spellStart"/>
-      <w:r>
-        <w:t>areata</w:t>
-      </w:r>
-      <w:proofErr w:type="spellEnd"/>
-      <w:r>
-        <w:t xml:space="preserve"> – “Neuritis regio </w:t>
-      </w:r>
-      <w:proofErr w:type="spellStart"/>
-      <w:r>
-        <w:t>temporalis</w:t>
-      </w:r>
-      <w:proofErr w:type="spellEnd"/>
-      <w:r>
-        <w:t>”. Maxilar sin dientes; en el</w:t>
+        <w:t>ENFERMEDAD: Alopecia areata – “Neuritis regio temporalis”. Maxilar sin dientes; en el</w:t>
       </w:r>
       <w:r>
         <w:t xml:space="preserve"> </w:t>
@@ -9292,15 +8563,7 @@
     </w:p>
     <w:p>
       <w:r>
-        <w:t xml:space="preserve">TEXTO DE LA Imagen </w:t>
-      </w:r>
-      <w:proofErr w:type="spellStart"/>
-      <w:r>
-        <w:t>nº</w:t>
-      </w:r>
-      <w:proofErr w:type="spellEnd"/>
-      <w:r>
-        <w:t xml:space="preserve"> 34: </w:t>
+        <w:t xml:space="preserve">TEXTO DE LA Imagen nº 34: </w:t>
       </w:r>
       <w:r>
         <w:t>m</w:t>
@@ -9341,13 +8604,8 @@
       <w:r>
         <w:t xml:space="preserve"> </w:t>
       </w:r>
-      <w:proofErr w:type="spellStart"/>
-      <w:r>
-        <w:t>paradental</w:t>
-      </w:r>
-      <w:proofErr w:type="spellEnd"/>
-      <w:r>
-        <w:t xml:space="preserve"> difusa;</w:t>
+      <w:r>
+        <w:t>paradental difusa;</w:t>
       </w:r>
       <w:r>
         <w:t xml:space="preserve"> </w:t>
@@ -9358,13 +8616,7 @@
     </w:p>
     <w:p>
       <w:r>
-        <w:t>TERAPIA: En primer lugar, se eliminó la osteítis</w:t>
-      </w:r>
-      <w:r>
-        <w:t xml:space="preserve"> </w:t>
-      </w:r>
-      <w:r>
-        <w:t>en el maxilar desdentado que, sin embargo, al curar, no produjo mejoría de la neuritis y tampoco de la alopecia.</w:t>
+        <w:t>TERAPIA: En primer lugar, se eliminó la osteítis en el maxilar desdentado que, sin embargo, al curar, no produjo mejoría de la neuritis y tampoco de la alopecia.</w:t>
       </w:r>
     </w:p>
     <w:p>
@@ -9375,28 +8627,12 @@
         <w:t xml:space="preserve"> </w:t>
       </w:r>
       <w:r>
-        <w:t xml:space="preserve">parte de la muela del juicio inferior hacia el ámbito </w:t>
-      </w:r>
-      <w:proofErr w:type="spellStart"/>
-      <w:r>
-        <w:t>supraorbital</w:t>
-      </w:r>
-      <w:proofErr w:type="spellEnd"/>
-      <w:r>
-        <w:t>*. En este caso, esta línea discurría directamente a través de la zona de la alopecia y del dolor.</w:t>
-      </w:r>
-    </w:p>
-    <w:p>
-      <w:r>
-        <w:t>(* “</w:t>
-      </w:r>
-      <w:proofErr w:type="spellStart"/>
-      <w:r>
-        <w:t>Supraorbital</w:t>
-      </w:r>
-      <w:proofErr w:type="spellEnd"/>
-      <w:r>
-        <w:t>”:</w:t>
+        <w:t>parte de la muela del juicio inferior hacia el ámbito supraorbital*. En este caso, esta línea discurría directamente a través de la zona de la alopecia y del dolor.</w:t>
+      </w:r>
+    </w:p>
+    <w:p>
+      <w:r>
+        <w:t>(* “Supraorbital”:</w:t>
       </w:r>
       <w:r>
         <w:t xml:space="preserve"> </w:t>
@@ -9408,13 +8644,7 @@
     <w:p/>
     <w:p>
       <w:r>
-        <w:t>En base a esto, se extrajo la muela del juicio, cuya raíz mostraba corrosión en la superficie.</w:t>
-      </w:r>
-      <w:r>
-        <w:t xml:space="preserve"> </w:t>
-      </w:r>
-      <w:r>
-        <w:t>No realizamos la extracción al mismo tiempo que la operación de osteítis, ya que queríamos observar</w:t>
+        <w:t>En base a esto, se extrajo la muela del juicio, cuya raíz mostraba corrosión en la superficie. No realizamos la extracción al mismo tiempo que la operación de osteítis, ya que queríamos observar</w:t>
       </w:r>
       <w:r>
         <w:t xml:space="preserve"> </w:t>
@@ -9491,27 +8721,7 @@
     </w:p>
     <w:p>
       <w:r>
-        <w:t>Solamente a título de curiosidad, citaremos el caso de J.C., de 64 años, con alopecia total,</w:t>
-      </w:r>
-      <w:r>
-        <w:t xml:space="preserve"> </w:t>
-      </w:r>
-      <w:r>
-        <w:t>con una dentadura totalmente destrozada a causa de</w:t>
-      </w:r>
-      <w:r>
-        <w:t xml:space="preserve"> </w:t>
-      </w:r>
-      <w:r>
-        <w:t xml:space="preserve">enfermedades </w:t>
-      </w:r>
-      <w:proofErr w:type="spellStart"/>
-      <w:r>
-        <w:t>paradontósicas</w:t>
-      </w:r>
-      <w:proofErr w:type="spellEnd"/>
-      <w:r>
-        <w:t>, tras cuya extracción el paciente recuperó un pelo negro y tupido que conservó hasta su muerte, diez años más tarde, por carcinoma de próstata. Lo he explicado sólo como "curiosidad".</w:t>
+        <w:t>Solamente a título de curiosidad, citaremos el caso de J.C., de 64 años, con alopecia total, con una dentadura totalmente destrozada a causa de enfermedades paradontósicas, tras cuya extracción el paciente recuperó un pelo negro y tupido que conservó hasta su muerte, diez años más tarde, por carcinoma de próstata. Lo he explicado sólo como "curiosidad".</w:t>
       </w:r>
     </w:p>
     <w:p/>
@@ -9522,46 +8732,12 @@
     </w:p>
     <w:p>
       <w:r>
-        <w:t xml:space="preserve">Si en el caso anteriormente citado, en la imagen </w:t>
-      </w:r>
-      <w:proofErr w:type="spellStart"/>
-      <w:r>
-        <w:t>nº</w:t>
-      </w:r>
-      <w:proofErr w:type="spellEnd"/>
-      <w:r>
-        <w:t xml:space="preserve"> 34, predominaba el factor neural, en la</w:t>
-      </w:r>
-      <w:r>
-        <w:t xml:space="preserve"> </w:t>
-      </w:r>
-      <w:r>
-        <w:t xml:space="preserve">imagen </w:t>
-      </w:r>
-      <w:proofErr w:type="spellStart"/>
-      <w:r>
-        <w:t>nº</w:t>
-      </w:r>
-      <w:proofErr w:type="spellEnd"/>
-      <w:r>
-        <w:t xml:space="preserve"> 35 podrán ver claramente cómo en un mismo punto se potencian dos factores: por</w:t>
-      </w:r>
-      <w:r>
-        <w:t xml:space="preserve"> </w:t>
-      </w:r>
-      <w:r>
-        <w:t>un lado, el factor neural (falta de espacio) y, por el otro, la extrema destrucción del hueso maxilar (séptico-tóxico), en una dentadura con 32 dientes sin patología alguna, o sea, perfecta en su aspecto clínico.</w:t>
-      </w:r>
-    </w:p>
-    <w:p>
-      <w:r>
-        <w:t>PACIENTE: J.V., 35 años. Barcelona. Durante años, paulatina disminución de la capacidad</w:t>
-      </w:r>
-      <w:r>
-        <w:t xml:space="preserve"> </w:t>
-      </w:r>
-      <w:r>
-        <w:t>de movimiento en todas las articulaciones -tratada con los conocidos preparados "antirreumáticos",</w:t>
+        <w:t>Si en el caso anteriormente citado, en la imagen nº 34, predominaba el factor neural, en la imagen nº 35 podrán ver claramente cómo en un mismo punto se potencian dos factores: por un lado, el factor neural (falta de espacio) y, por el otro, la extrema destrucción del hueso maxilar (séptico-tóxico), en una dentadura con 32 dientes sin patología alguna, o sea, perfecta en su aspecto clínico.</w:t>
+      </w:r>
+    </w:p>
+    <w:p>
+      <w:r>
+        <w:t>PACIENTE: J.V., 35 años. Barcelona. Durante años, paulatina disminución de la capacidad de movimiento en todas las articulaciones -tratada con los conocidos preparados "antirreumáticos",</w:t>
       </w:r>
       <w:r>
         <w:t xml:space="preserve"> </w:t>
@@ -9620,24 +8796,12 @@
     </w:p>
     <w:p>
       <w:r>
-        <w:t>Las radiografías mostraban esta increíble destrucción a ambos lados: en este caso, ya no</w:t>
-      </w:r>
-      <w:r>
-        <w:t xml:space="preserve"> </w:t>
-      </w:r>
-      <w:r>
-        <w:t>se puede hablar de bolsas retromolares.</w:t>
-      </w:r>
-    </w:p>
-    <w:p>
-      <w:r>
-        <w:t>La terapia consistió en la eliminación de estas dos muelas y en el legrado* del hueso</w:t>
-      </w:r>
-      <w:r>
-        <w:t xml:space="preserve"> </w:t>
-      </w:r>
-      <w:r>
-        <w:t>afectado A causa del tratamiento farmacológico "bloqueante" precedente, la mejoría se produjo lentamente hasta completarse. Seguramente es un caso de estudio muy interesante, al darse las condiciones perfectas de la boca en el sentido clínico.</w:t>
+        <w:t>Las radiografías mostraban esta increíble destrucción a ambos lados: en este caso, ya no se puede hablar de bolsas retromolares.</w:t>
+      </w:r>
+    </w:p>
+    <w:p>
+      <w:r>
+        <w:t>La terapia consistió en la eliminación de estas dos muelas y en el legrado* del hueso afectado A causa del tratamiento farmacológico "bloqueante" precedente, la mejoría se produjo lentamente hasta completarse. Seguramente es un caso de estudio muy interesante, al darse las condiciones perfectas de la boca en el sentido clínico.</w:t>
       </w:r>
     </w:p>
     <w:p>
@@ -9908,13 +9072,7 @@
         <w:t xml:space="preserve"> </w:t>
       </w:r>
       <w:r>
-        <w:t>Debía</w:t>
-      </w:r>
-      <w:r>
-        <w:t xml:space="preserve"> </w:t>
-      </w:r>
-      <w:r>
-        <w:t>pasar esos días en completa oscuridad, en cama, con una palidez total y fuertísimas cefaleas. Las exploraciones realizadas en otros lugares no ofrecían resultados que permitieran localizar un criterio de partida etiológico.</w:t>
+        <w:t>Debía pasar esos días en completa oscuridad, en cama, con una palidez total y fuertísimas cefaleas. Las exploraciones realizadas en otros lugares no ofrecían resultados que permitieran localizar un criterio de partida etiológico.</w:t>
       </w:r>
     </w:p>
     <w:p>
@@ -9925,52 +9083,18 @@
         <w:t>tenía</w:t>
       </w:r>
       <w:r>
-        <w:t xml:space="preserve"> caries. Las radiografías dentales mostraban muelas del juicio impactadas</w:t>
-      </w:r>
-      <w:r>
-        <w:t xml:space="preserve"> </w:t>
-      </w:r>
-      <w:r>
-        <w:t xml:space="preserve">(Imagen </w:t>
-      </w:r>
-      <w:proofErr w:type="spellStart"/>
-      <w:r>
-        <w:t>nº</w:t>
-      </w:r>
-      <w:proofErr w:type="spellEnd"/>
-      <w:r>
-        <w:t xml:space="preserve"> 36).</w:t>
-      </w:r>
-    </w:p>
-    <w:p/>
-    <w:p>
-      <w:r>
-        <w:t>PRUEBAS NEURAL-TERAPÉUTICAS: Para establecer un claro vehículo entre causa y</w:t>
-      </w:r>
-      <w:r>
-        <w:t xml:space="preserve"> </w:t>
-      </w:r>
-      <w:r>
-        <w:t>efecto, realizamos las siguientes pruebas:</w:t>
-      </w:r>
-    </w:p>
-    <w:p>
-      <w:r>
-        <w:t xml:space="preserve">-1ª Prueba: en la aparición de los ataques, se efectuó una infiltración de </w:t>
-      </w:r>
-      <w:proofErr w:type="spellStart"/>
-      <w:r>
-        <w:t>Impletol</w:t>
-      </w:r>
-      <w:proofErr w:type="spellEnd"/>
-      <w:r>
-        <w:t xml:space="preserve"> en la</w:t>
-      </w:r>
-      <w:r>
-        <w:t xml:space="preserve"> </w:t>
-      </w:r>
-      <w:r>
-        <w:t>encía que cubría la muela del juicio inferior derecha, y algo distal (el correspondiente punto doloroso a la presión en la vértebra cervical 3 era positivo).</w:t>
+        <w:t xml:space="preserve"> caries. Las radiografías dentales mostraban muelas del juicio impactadas (Imagen nº 36).</w:t>
+      </w:r>
+    </w:p>
+    <w:p/>
+    <w:p>
+      <w:r>
+        <w:t>PRUEBAS NEURAL-TERAPÉUTICAS: Para establecer un claro vehículo entre causa y efecto, realizamos las siguientes pruebas:</w:t>
+      </w:r>
+    </w:p>
+    <w:p>
+      <w:r>
+        <w:t>-1ª Prueba: en la aparición de los ataques, se efectuó una infiltración de Impletol en la encía que cubría la muela del juicio inferior derecha, y algo distal (el correspondiente punto doloroso a la presión en la vértebra cervical 3 era positivo).</w:t>
       </w:r>
     </w:p>
     <w:p>
@@ -10053,41 +9177,19 @@
         <w:t xml:space="preserve"> </w:t>
       </w:r>
       <w:r>
-        <w:t>desapareció inmediatamente y, asimismo, las cefaleas; por ello, la paciente pudo llevar una vida normal.</w:t>
-      </w:r>
-      <w:r>
-        <w:t xml:space="preserve"> </w:t>
-      </w:r>
-      <w:r>
-        <w:t>Esta inyección sirvió a la vez de terapia, ya que la paciente no sintió molestias en casi un mes.</w:t>
-      </w:r>
-    </w:p>
-    <w:p>
-      <w:r>
-        <w:t xml:space="preserve">-2ª Prueba: al repetirse el ataque se inyectaron en el mismo lado 1ml. de </w:t>
-      </w:r>
-      <w:proofErr w:type="spellStart"/>
-      <w:r>
-        <w:t>Procaina</w:t>
-      </w:r>
-      <w:proofErr w:type="spellEnd"/>
-      <w:r>
-        <w:t>*, de</w:t>
-      </w:r>
-      <w:r>
-        <w:t xml:space="preserve"> </w:t>
-      </w:r>
-      <w:r>
-        <w:t>forma</w:t>
-      </w:r>
-      <w:r>
-        <w:t xml:space="preserve"> </w:t>
-      </w:r>
-      <w:proofErr w:type="spellStart"/>
+        <w:t>desapareció inmediatamente y, asimismo, las cefaleas; por ello, la paciente pudo llevar una vida normal. Esta inyección sirvió a la vez de terapia, ya que la paciente no sintió molestias en casi un mes.</w:t>
+      </w:r>
+    </w:p>
+    <w:p>
+      <w:r>
+        <w:t>-2ª Prueba: al repetirse el ataque se inyectaron en el mismo lado 1ml. de Procaina*, de forma</w:t>
+      </w:r>
+      <w:r>
+        <w:t xml:space="preserve"> </w:t>
+      </w:r>
       <w:r>
         <w:t>paravenosa</w:t>
       </w:r>
-      <w:proofErr w:type="spellEnd"/>
       <w:r>
         <w:t xml:space="preserve"> </w:t>
       </w:r>
@@ -10146,13 +9248,7 @@
         <w:t xml:space="preserve"> </w:t>
       </w:r>
       <w:r>
-        <w:t>la</w:t>
-      </w:r>
-      <w:r>
-        <w:t xml:space="preserve"> </w:t>
-      </w:r>
-      <w:r>
-        <w:t>Procaína, por efecto general.)</w:t>
+        <w:t>la Procaína, por efecto general.)</w:t>
       </w:r>
     </w:p>
     <w:p>
@@ -10162,13 +9258,7 @@
     </w:p>
     <w:p>
       <w:r>
-        <w:t>- 3ª Prueba: Tras unos minutos de espera y a la vista del resultado negativo de la inyección</w:t>
-      </w:r>
-      <w:r>
-        <w:t xml:space="preserve"> </w:t>
-      </w:r>
-      <w:r>
-        <w:t>intravenosa, se volvió a infiltrar sobre la misma muela.</w:t>
+        <w:t>- 3ª Prueba: Tras unos minutos de espera y a la vista del resultado negativo de la inyección intravenosa, se volvió a infiltrar sobre la misma muela.</w:t>
       </w:r>
     </w:p>
     <w:p>
@@ -10233,13 +9323,7 @@
         <w:t xml:space="preserve"> </w:t>
       </w:r>
       <w:r>
-        <w:t>por</w:t>
-      </w:r>
-      <w:r>
-        <w:t xml:space="preserve"> </w:t>
-      </w:r>
-      <w:r>
-        <w:t>espacio de un mes.</w:t>
+        <w:t>por espacio de un mes.</w:t>
       </w:r>
     </w:p>
     <w:p>
@@ -10254,32 +9338,12 @@
     </w:p>
     <w:p>
       <w:r>
-        <w:t>¿Por qué? Ello fue debido a la proximidad entre el polo amigdalar y la muela del juicio. El</w:t>
-      </w:r>
-      <w:r>
-        <w:t xml:space="preserve"> </w:t>
-      </w:r>
-      <w:r>
-        <w:t>preparado inyectado se difundió y, por tanto, llegó hasta la inervación del campo de distorsión dental. Tras esta confirmación de la "relación" existente, se extrajo la muela, por lo que la paciente se mantuvo sin molestias durante 4 meses. Transcurridos éstos, las molestias volvieron, ya que se mantenía un campo de distorsión, una muela impactada en el otro lado.</w:t>
-      </w:r>
-      <w:r>
-        <w:t xml:space="preserve"> </w:t>
-      </w:r>
-      <w:r>
-        <w:t>Se realizó de nuevo el mismo tratamiento, con el mismo resultado descrito anteriormente.</w:t>
-      </w:r>
-    </w:p>
-    <w:p>
-      <w:r>
-        <w:t xml:space="preserve">Esta prueba permitió apreciar claramente las relaciones existentes, "el saber </w:t>
-      </w:r>
-      <w:proofErr w:type="spellStart"/>
-      <w:r>
-        <w:t>donde</w:t>
-      </w:r>
-      <w:proofErr w:type="spellEnd"/>
-      <w:r>
-        <w:t>"</w:t>
+        <w:t>¿Por qué? Ello fue debido a la proximidad entre el polo amigdalar y la muela del juicio. El preparado inyectado se difundió y, por tanto, llegó hasta la inervación del campo de distorsión dental. Tras esta confirmación de la "relación" existente, se extrajo la muela, por lo que la paciente se mantuvo sin molestias durante 4 meses. Transcurridos éstos, las molestias volvieron, ya que se mantenía un campo de distorsión, una muela impactada en el otro lado. Se realizó de nuevo el mismo tratamiento, con el mismo resultado descrito anteriormente.</w:t>
+      </w:r>
+    </w:p>
+    <w:p>
+      <w:r>
+        <w:t>Esta prueba permitió apreciar claramente las relaciones existentes, "el saber donde"</w:t>
       </w:r>
       <w:r>
         <w:t>.</w:t>
@@ -10288,13 +9352,7 @@
     <w:p/>
     <w:p>
       <w:r>
-        <w:t>(*Ya se ha comentado que en las muelas del juicio -generalmente son cuatro-, e igualmente ocurre</w:t>
-      </w:r>
-      <w:r>
-        <w:t xml:space="preserve"> </w:t>
-      </w:r>
-      <w:r>
-        <w:t>con los demás grupos de dientes, el campo interferente puede sintonizar con el</w:t>
+        <w:t>(*Ya se ha comentado que en las muelas del juicio -generalmente son cuatro-, e igualmente ocurre con los demás grupos de dientes, el campo interferente puede sintonizar con el</w:t>
       </w:r>
       <w:r>
         <w:t xml:space="preserve"> </w:t>
@@ -10317,40 +9375,12 @@
     </w:p>
     <w:p>
       <w:r>
-        <w:t xml:space="preserve">PACIENTE: Sra. E.M., 35 años, </w:t>
-      </w:r>
-      <w:proofErr w:type="spellStart"/>
-      <w:r>
-        <w:t>Tossa</w:t>
-      </w:r>
-      <w:proofErr w:type="spellEnd"/>
-      <w:r>
-        <w:t xml:space="preserve"> de Mar (enviada por el Dr. B). Unos dolores de cabeza fortísimos hacían imposible llevar una vida normal a la paciente. El tratamiento del</w:t>
-      </w:r>
-      <w:r>
-        <w:t xml:space="preserve"> </w:t>
-      </w:r>
-      <w:r>
-        <w:t>especialista no trajo mejoría.</w:t>
-      </w:r>
-    </w:p>
-    <w:p>
-      <w:r>
-        <w:t xml:space="preserve">VÉRTEBRAS CERVICALES: Una </w:t>
-      </w:r>
-      <w:proofErr w:type="spellStart"/>
-      <w:r>
-        <w:t>osteocondrósis</w:t>
-      </w:r>
-      <w:proofErr w:type="spellEnd"/>
-      <w:r>
-        <w:t xml:space="preserve"> muy avanzada con relación a la edad de</w:t>
-      </w:r>
-      <w:r>
-        <w:t xml:space="preserve"> </w:t>
-      </w:r>
-      <w:r>
-        <w:t>la paciente se contemplaba, entre otras, como causante.</w:t>
+        <w:t>PACIENTE: Sra. E.M., 35 años, Tossa de Mar (enviada por el Dr. B). Unos dolores de cabeza fortísimos hacían imposible llevar una vida normal a la paciente. El tratamiento del especialista no trajo mejoría.</w:t>
+      </w:r>
+    </w:p>
+    <w:p>
+      <w:r>
+        <w:t>VÉRTEBRAS CERVICALES: Una osteocondrósis muy avanzada con relación a la edad de la paciente se contemplaba, entre otras, como causante.</w:t>
       </w:r>
     </w:p>
     <w:p>
@@ -10358,19 +9388,14 @@
         <w:t>ELECTROENCEFALOGRAMA: Con característica bioeléctrica que se manifiesta en una</w:t>
       </w:r>
       <w:r>
-        <w:t xml:space="preserve"> </w:t>
-      </w:r>
-      <w:r>
-        <w:t>irritación</w:t>
-      </w:r>
-      <w:r>
-        <w:t xml:space="preserve"> </w:t>
-      </w:r>
-      <w:proofErr w:type="spellStart"/>
+        <w:t xml:space="preserve"> irritación</w:t>
+      </w:r>
+      <w:r>
+        <w:t xml:space="preserve"> </w:t>
+      </w:r>
       <w:r>
         <w:t>mesodiencefálica</w:t>
       </w:r>
-      <w:proofErr w:type="spellEnd"/>
       <w:r>
         <w:t xml:space="preserve"> </w:t>
       </w:r>
@@ -10387,13 +9412,7 @@
         <w:t xml:space="preserve"> </w:t>
       </w:r>
       <w:r>
-        <w:t>significativa, sin características específicas de una</w:t>
-      </w:r>
-      <w:r>
-        <w:t xml:space="preserve"> </w:t>
-      </w:r>
-      <w:r>
-        <w:t>disritmia convulsiva.</w:t>
+        <w:t>significativa, sin características específicas de una disritmia convulsiva.</w:t>
       </w:r>
     </w:p>
     <w:p>
@@ -10452,46 +9471,18 @@
         <w:t xml:space="preserve"> </w:t>
       </w:r>
       <w:r>
-        <w:t>las</w:t>
-      </w:r>
-      <w:r>
-        <w:t xml:space="preserve"> </w:t>
-      </w:r>
-      <w:r>
-        <w:t>vértebras cervicales muestra en la 2ª y 3ª- vértebra unos puntos dolorosos muy acusados a la presión, especialmente a la derecha.</w:t>
-      </w:r>
-    </w:p>
-    <w:p>
-      <w:r>
-        <w:t>RADIOGRAFÍAS INTRAORALES: Abajo, a la derecha, una muela del juicio impactada</w:t>
-      </w:r>
-      <w:r>
-        <w:t xml:space="preserve"> </w:t>
-      </w:r>
-      <w:r>
-        <w:t xml:space="preserve">(Imagen </w:t>
-      </w:r>
-      <w:proofErr w:type="spellStart"/>
-      <w:r>
-        <w:t>nº</w:t>
-      </w:r>
-      <w:proofErr w:type="spellEnd"/>
-      <w:r>
-        <w:t xml:space="preserve"> 37). Abajo, a la izquierda, lo mismo;</w:t>
-      </w:r>
-      <w:r>
-        <w:t xml:space="preserve"> </w:t>
-      </w:r>
-      <w:r>
-        <w:t xml:space="preserve">además, 2º molar con raíz incompleta y con osteítis apical difusa (Imagen </w:t>
-      </w:r>
-      <w:proofErr w:type="spellStart"/>
-      <w:r>
-        <w:t>nº</w:t>
-      </w:r>
-      <w:proofErr w:type="spellEnd"/>
-      <w:r>
-        <w:t xml:space="preserve"> 38). Asimismo, en el maxilar, dos muelas del juicio desplazadas.</w:t>
+        <w:t>las vértebras cervicales muestra en la 2ª y 3ª- vértebra unos puntos dolorosos muy acusados a la presión, especialmente a la derecha.</w:t>
+      </w:r>
+    </w:p>
+    <w:p>
+      <w:r>
+        <w:t>RADIOGRAFÍAS INTRAORALES: Abajo, a la derecha, una muela del juicio impactada (Imagen nº 37). Abajo, a la izquierda, lo mismo;</w:t>
+      </w:r>
+      <w:r>
+        <w:t xml:space="preserve"> </w:t>
+      </w:r>
+      <w:r>
+        <w:t>además, 2º molar con raíz incompleta y con osteítis apical difusa (Imagen nº 38). Asimismo, en el maxilar, dos muelas del juicio desplazadas.</w:t>
       </w:r>
     </w:p>
     <w:p>
@@ -10607,13 +9598,7 @@
     </w:p>
     <w:p>
       <w:r>
-        <w:t>PRUEBAS: A pesar de que en estos casos no es necesario realizar pruebas sin antes</w:t>
-      </w:r>
-      <w:r>
-        <w:t xml:space="preserve"> </w:t>
-      </w:r>
-      <w:r>
-        <w:t>haber eliminado previamente estos campos de irritación, realizamos una infiltración sobre estas dos muelas para situar a la paciente en mejor predisposición física y psíquica, pero sin éxito al 100%. Tras ello, se realizó la operación, que también nos explicará el por qué aquí no se produjo un fenómeno al segundo.</w:t>
+        <w:t>PRUEBAS: A pesar de que en estos casos no es necesario realizar pruebas sin antes haber eliminado previamente estos campos de irritación, realizamos una infiltración sobre estas dos muelas para situar a la paciente en mejor predisposición física y psíquica, pero sin éxito al 100%. Tras ello, se realizó la operación, que también nos explicará el por qué aquí no se produjo un fenómeno al segundo.</w:t>
       </w:r>
     </w:p>
     <w:p>
@@ -10684,35 +9669,29 @@
         <w:t xml:space="preserve"> </w:t>
       </w:r>
       <w:r>
+        <w:t>de momento, únicamente en el lado derecho, a pesar de que el resultado de la radiografía indicaba un peor estado en el lado izquierdo, ¿Por qué?: porque el punto doloroso a la presión mostraba mayor sensibilidad en el lado derecho.</w:t>
+      </w:r>
+    </w:p>
+    <w:p>
+      <w:r>
+        <w:t>El</w:t>
+      </w:r>
+      <w:r>
+        <w:t xml:space="preserve"> </w:t>
+      </w:r>
+      <w:r>
+        <w:t>éxito</w:t>
+      </w:r>
+      <w:r>
+        <w:t xml:space="preserve"> </w:t>
+      </w:r>
+      <w:r>
         <w:t>de</w:t>
       </w:r>
       <w:r>
         <w:t xml:space="preserve"> </w:t>
       </w:r>
       <w:r>
-        <w:t>momento, únicamente en el lado derecho, a pesar de que el resultado de la radiografía indicaba un peor estado en el lado izquierdo, ¿Por qué?: porque el punto doloroso a la presión mostraba mayor sensibilidad en el lado derecho.</w:t>
-      </w:r>
-    </w:p>
-    <w:p>
-      <w:r>
-        <w:t>El</w:t>
-      </w:r>
-      <w:r>
-        <w:t xml:space="preserve"> </w:t>
-      </w:r>
-      <w:r>
-        <w:t>éxito</w:t>
-      </w:r>
-      <w:r>
-        <w:t xml:space="preserve"> </w:t>
-      </w:r>
-      <w:r>
-        <w:t>de</w:t>
-      </w:r>
-      <w:r>
-        <w:t xml:space="preserve"> </w:t>
-      </w:r>
-      <w:r>
         <w:t>la operación confirmó</w:t>
       </w:r>
       <w:r>
@@ -10725,13 +9704,7 @@
         <w:t xml:space="preserve"> </w:t>
       </w:r>
       <w:r>
-        <w:t>diagnóstico. Los fuertes dolores de cabeza</w:t>
-      </w:r>
-      <w:r>
-        <w:t xml:space="preserve"> </w:t>
-      </w:r>
-      <w:r>
-        <w:t>desaparecieron precisamente porque esta muela derecha era, de momento, la causa. Si se hubiera empezado por el otro lado, que estaba peor a causa de la muela desvitalizada, se hubiera llegado a una provocación, hubiera sido un fracaso y la paciente, que ya estaba desmoralizada a causa de los ineficaces tratamientos anteriores, no se hubiera sometido fácilmente a una nueva intervención.</w:t>
+        <w:t>diagnóstico. Los fuertes dolores de cabeza desaparecieron precisamente porque esta muela derecha era, de momento, la causa. Si se hubiera empezado por el otro lado, que estaba peor a causa de la muela desvitalizada, se hubiera llegado a una provocación, hubiera sido un fracaso y la paciente, que ya estaba desmoralizada a causa de los ineficaces tratamientos anteriores, no se hubiera sometido fácilmente a una nueva intervención.</w:t>
       </w:r>
     </w:p>
     <w:p>
@@ -10741,15 +9714,7 @@
     </w:p>
     <w:p>
       <w:r>
-        <w:t>100</w:t>
-      </w:r>
-      <w:proofErr w:type="gramStart"/>
-      <w:r>
-        <w:t>%?.</w:t>
-      </w:r>
-      <w:proofErr w:type="gramEnd"/>
-      <w:r>
-        <w:t xml:space="preserve"> La respuesta está seguramente en los resultados que nos presenta el operador. La muela había empujado, durante el crecimiento de su raíz, la laminilla ósea superior del canal mandibular, de manera que éste estaba abierto (cosa no muy frecuente). En una radiografía craneal puede verse cómo la raíz se sitúa un poco en el canal.</w:t>
+        <w:t>100%?. La respuesta está seguramente en los resultados que nos presenta el operador. La muela había empujado, durante el crecimiento de su raíz, la laminilla ósea superior del canal mandibular, de manera que éste estaba abierto (cosa no muy frecuente). En una radiografía craneal puede verse cómo la raíz se sitúa un poco en el canal.</w:t>
       </w:r>
     </w:p>
     <w:p>
@@ -10817,22 +9782,13 @@
         <w:t>pequeñas</w:t>
       </w:r>
       <w:r>
-        <w:t xml:space="preserve"> </w:t>
-      </w:r>
-      <w:r>
-        <w:t xml:space="preserve">anomalías, que deben relacionarse con los </w:t>
+        <w:t xml:space="preserve"> anomalías, que deben relacionarse con los </w:t>
       </w:r>
       <w:r>
         <w:t>componentes tóxicos</w:t>
       </w:r>
       <w:r>
-        <w:t xml:space="preserve"> del segundo molar. Éste se</w:t>
-      </w:r>
-      <w:r>
-        <w:t xml:space="preserve"> </w:t>
-      </w:r>
-      <w:r>
-        <w:t>eliminó en su momento junto con la muela impactada, y con ello las cefalalgias y las otras molestias secundarias. Debemos mencionar que la muela del juicio izquierda, en la radiografía casi similar a la derecha, no estaba en conexión con el canal mandibular.</w:t>
+        <w:t xml:space="preserve"> del segundo molar. Éste se eliminó en su momento junto con la muela impactada, y con ello las cefalalgias y las otras molestias secundarias. Debemos mencionar que la muela del juicio izquierda, en la radiografía casi similar a la derecha, no estaba en conexión con el canal mandibular.</w:t>
       </w:r>
     </w:p>
     <w:p>
@@ -10842,13 +9798,7 @@
     </w:p>
     <w:p>
       <w:r>
-        <w:t>Cuantas penalidades se podrían prevenir o atenuar si pensáramos en estos campos de</w:t>
-      </w:r>
-      <w:r>
-        <w:t xml:space="preserve"> </w:t>
-      </w:r>
-      <w:r>
-        <w:t>distorsión tan peligrosos y los elimináramos a tiempo.</w:t>
+        <w:t>Cuantas penalidades se podrían prevenir o atenuar si pensáramos en estos campos de distorsión tan peligrosos y los elimináramos a tiempo.</w:t>
       </w:r>
     </w:p>
     <w:p>
@@ -10927,30 +9877,12 @@
     </w:p>
     <w:p>
       <w:r>
-        <w:t>Dado que anteriormente había trabajado de cocinera en casa de un dermatólogo, se le</w:t>
-      </w:r>
-      <w:r>
-        <w:t xml:space="preserve"> </w:t>
-      </w:r>
-      <w:r>
-        <w:t>habían aplicado todos los remedios posibles, empezando por nieve de C02 y pasando por todo tipo de pomadas, pero sin éxito. Por tanto, cambió de casa, cosa muy comprensible.</w:t>
-      </w:r>
-    </w:p>
-    <w:p>
-      <w:r>
-        <w:t>Un examen puramente odontológico resolvió el problema en unos momentos. Se trataba de</w:t>
-      </w:r>
-      <w:r>
-        <w:t xml:space="preserve"> </w:t>
-      </w:r>
-      <w:r>
-        <w:t>una muela del juicio ladeada, que, a causa de su presión, durante la erupción destruyó el 2° molar, que estaba desvitalizado y gangrenoso; además, se formó alrededor de la muela del juicio una osteítis marginal, y bajo el segundo molar una rarefacción, es decir, tres peligrosos campos de distorsión unidos. No en balde se dice que la unión hace la fuerza; así también en</w:t>
-      </w:r>
-      <w:r>
-        <w:t xml:space="preserve"> </w:t>
-      </w:r>
-      <w:r>
-        <w:t>los campos de distorsión. (Imagen º 39).</w:t>
+        <w:t>Dado que anteriormente había trabajado de cocinera en casa de un dermatólogo, se le habían aplicado todos los remedios posibles, empezando por nieve de C02 y pasando por todo tipo de pomadas, pero sin éxito. Por tanto, cambió de casa, cosa muy comprensible.</w:t>
+      </w:r>
+    </w:p>
+    <w:p>
+      <w:r>
+        <w:t>Un examen puramente odontológico resolvió el problema en unos momentos. Se trataba de una muela del juicio ladeada, que, a causa de su presión, durante la erupción destruyó el 2° molar, que estaba desvitalizado y gangrenoso; además, se formó alrededor de la muela del juicio una osteítis marginal, y bajo el segundo molar una rarefacción, es decir, tres peligrosos campos de distorsión unidos. No en balde se dice que la unión hace la fuerza; así también en los campos de distorsión. (Imagen º 39).</w:t>
       </w:r>
     </w:p>
     <w:p>
@@ -10991,27 +9923,13 @@
         <w:t xml:space="preserve"> </w:t>
       </w:r>
       <w:r>
-        <w:t>Se</w:t>
-      </w:r>
-      <w:r>
-        <w:t xml:space="preserve"> </w:t>
-      </w:r>
-      <w:r>
-        <w:t>extrajeron</w:t>
-      </w:r>
-      <w:r>
-        <w:t xml:space="preserve"> </w:t>
-      </w:r>
-      <w:r>
-        <w:t xml:space="preserve">las dos muelas culpables, se eliminó, asimismo, la zona </w:t>
-      </w:r>
-      <w:proofErr w:type="spellStart"/>
-      <w:r>
-        <w:t>osteítica</w:t>
-      </w:r>
-      <w:proofErr w:type="spellEnd"/>
-      <w:r>
-        <w:t xml:space="preserve"> y en pocos días la paciente</w:t>
+        <w:t>Se extrajeron</w:t>
+      </w:r>
+      <w:r>
+        <w:t xml:space="preserve"> </w:t>
+      </w:r>
+      <w:r>
+        <w:t>las dos muelas culpables, se eliminó, asimismo, la zona osteítica y en pocos días la paciente</w:t>
       </w:r>
       <w:r>
         <w:t xml:space="preserve"> </w:t>
@@ -11119,13 +10037,7 @@
         </w:drawing>
       </w:r>
       <w:r>
-        <w:t>patrona de cocina también, porque no es una satisfacción el tener un</w:t>
-      </w:r>
-      <w:r>
-        <w:t xml:space="preserve"> </w:t>
-      </w:r>
-      <w:r>
-        <w:t>eczema tan grave cerca de ollas y platos.</w:t>
+        <w:t>patrona de cocina también, porque no es una satisfacción el tener un eczema tan grave cerca de ollas y platos.</w:t>
       </w:r>
     </w:p>
     <w:p/>
@@ -11150,21 +10062,7 @@
     </w:p>
     <w:p>
       <w:r>
-        <w:t xml:space="preserve">Como ya disponíamos de una radiografía (Imagen </w:t>
-      </w:r>
-      <w:proofErr w:type="spellStart"/>
-      <w:r>
-        <w:t>nº</w:t>
-      </w:r>
-      <w:proofErr w:type="spellEnd"/>
-      <w:r>
-        <w:t>. 40), alertamos a la familia sobre las</w:t>
-      </w:r>
-      <w:r>
-        <w:t xml:space="preserve"> </w:t>
-      </w:r>
-      <w:r>
-        <w:t>posibles conexiones, dado que, aparte del factor neural (presión canal mandibular), se establecía un factor séptico por la comunicación de una muela impactada con la cavidad bucal, o sea, dos campos de distorsión que se potenciaban.</w:t>
+        <w:t>Como ya disponíamos de una radiografía (Imagen nº. 40), alertamos a la familia sobre las posibles conexiones, dado que, aparte del factor neural (presión canal mandibular), se establecía un factor séptico por la comunicación de una muela impactada con la cavidad bucal, o sea, dos campos de distorsión que se potenciaban.</w:t>
       </w:r>
     </w:p>
     <w:p>
@@ -11271,13 +10169,7 @@
         <w:t xml:space="preserve"> </w:t>
       </w:r>
       <w:r>
-        <w:t>mencionados</w:t>
-      </w:r>
-      <w:r>
-        <w:t xml:space="preserve"> </w:t>
-      </w:r>
-      <w:r>
-        <w:t>elementos de esta zona puso fin, en unos días, a las temperaturas subfebriles, así como a la nefritis. Periodo de observación: 26 años.</w:t>
+        <w:t>mencionados elementos de esta zona puso fin, en unos días, a las temperaturas subfebriles, así como a la nefritis. Periodo de observación: 26 años.</w:t>
       </w:r>
     </w:p>
     <w:p>
@@ -11285,38 +10177,1513 @@
         <w:t>Sería</w:t>
       </w:r>
       <w:r>
-        <w:t xml:space="preserve"> conveniente mencionar que la paciente fue</w:t>
-      </w:r>
-      <w:r>
-        <w:t xml:space="preserve"> </w:t>
-      </w:r>
-      <w:r>
-        <w:t>tratada por un especialista afamado, el cual, a causa de su ignorancia en los factores descritos, trató la enfermedad de acuerdo con su diagnóstico local, sin</w:t>
-      </w:r>
-      <w:r>
-        <w:t xml:space="preserve"> </w:t>
-      </w:r>
-      <w:r>
-        <w:t>tener en cuenta la etiología. La curación era, por tanto, imposible hasta no haber eliminado el</w:t>
-      </w:r>
-      <w:r>
-        <w:t xml:space="preserve"> </w:t>
-      </w:r>
-      <w:r>
-        <w:t>factor causal.</w:t>
-      </w:r>
-    </w:p>
-    <w:p>
-      <w:r>
-        <w:t>(</w:t>
-      </w:r>
-      <w:proofErr w:type="spellStart"/>
-      <w:r>
-        <w:t>pag.</w:t>
-      </w:r>
-      <w:proofErr w:type="spellEnd"/>
-      <w:r>
-        <w:t xml:space="preserve"> 40)</w:t>
+        <w:t xml:space="preserve"> conveniente mencionar que la paciente fue tratada por un especialista afamado, el cual, a causa de su ignorancia en los factores descritos, trató la enfermedad de acuerdo con su diagnóstico local, sin tener en cuenta la etiología. La curación era, por tanto, imposible hasta no haber eliminado el factor causal.</w:t>
+      </w:r>
+    </w:p>
+    <w:p>
+      <w:pPr>
+        <w:rPr>
+          <w:b/>
+          <w:bCs/>
+        </w:rPr>
+      </w:pPr>
+    </w:p>
+    <w:p>
+      <w:r>
+        <w:rPr>
+          <w:b/>
+          <w:bCs/>
+        </w:rPr>
+        <w:t>AMIGDALITIS RECIDIVANTE:</w:t>
+      </w:r>
+    </w:p>
+    <w:p>
+      <w:r>
+        <w:t>La radiografía de la muela del juicio inferior, con su profunda bolsa marginal, muestra con especial  claridad  cómo  -me  atrevería  a  afirmar  incluso-  el  cuerpo  intenta  expulsar  este peligroso campo de distorsión. Este mecanismo natural se da con frecuencia; sin embargo, todavía merece poca atención "porque no duele", a pesar de que muy a menudo es la causa de una amigdalitis crónica. La resección de las amígdalas produce una mejoría momentánea,</w:t>
+      </w:r>
+      <w:r>
+        <w:t xml:space="preserve"> </w:t>
+      </w:r>
+      <w:r>
+        <w:t>pero la faringitis y otras molestias perduran.</w:t>
+      </w:r>
+    </w:p>
+    <w:p>
+      <w:r>
+        <w:t>PACIENTE: V.P., 26 años, conductor de camión, Blanes. Debía ser operado de amígdalas</w:t>
+      </w:r>
+      <w:r>
+        <w:t xml:space="preserve"> </w:t>
+      </w:r>
+      <w:r>
+        <w:t>a causa de una amigdalitis recidivante, además de presentar las clásicas concomitancias en la nuca -dolores hasta la región occipital-. La consulta previa mostraba el diagnóstico visible en la radiografía. (Imagen nº. 41).</w:t>
+      </w:r>
+    </w:p>
+    <w:p/>
+    <w:p>
+      <w:r>
+        <w:rPr>
+          <w:noProof/>
+        </w:rPr>
+        <w:drawing>
+          <wp:anchor distT="0" distB="0" distL="114300" distR="114300" simplePos="0" relativeHeight="251683840" behindDoc="1" locked="0" layoutInCell="1" allowOverlap="1" wp14:anchorId="0711A621" wp14:editId="366E0C5D">
+            <wp:simplePos x="0" y="0"/>
+            <wp:positionH relativeFrom="column">
+              <wp:posOffset>0</wp:posOffset>
+            </wp:positionH>
+            <wp:positionV relativeFrom="paragraph">
+              <wp:posOffset>33655</wp:posOffset>
+            </wp:positionV>
+            <wp:extent cx="2266950" cy="1657350"/>
+            <wp:effectExtent l="0" t="0" r="0" b="0"/>
+            <wp:wrapTight wrapText="bothSides">
+              <wp:wrapPolygon edited="0">
+                <wp:start x="0" y="0"/>
+                <wp:lineTo x="0" y="21352"/>
+                <wp:lineTo x="21418" y="21352"/>
+                <wp:lineTo x="21418" y="0"/>
+                <wp:lineTo x="0" y="0"/>
+              </wp:wrapPolygon>
+            </wp:wrapTight>
+            <wp:docPr id="1577409025" name="Imagen 2"/>
+            <wp:cNvGraphicFramePr>
+              <a:graphicFrameLocks xmlns:a="http://schemas.openxmlformats.org/drawingml/2006/main" noChangeAspect="1"/>
+            </wp:cNvGraphicFramePr>
+            <a:graphic xmlns:a="http://schemas.openxmlformats.org/drawingml/2006/main">
+              <a:graphicData uri="http://schemas.openxmlformats.org/drawingml/2006/picture">
+                <pic:pic xmlns:pic="http://schemas.openxmlformats.org/drawingml/2006/picture">
+                  <pic:nvPicPr>
+                    <pic:cNvPr id="0" name="Picture 2"/>
+                    <pic:cNvPicPr>
+                      <a:picLocks noChangeAspect="1" noChangeArrowheads="1"/>
+                    </pic:cNvPicPr>
+                  </pic:nvPicPr>
+                  <pic:blipFill>
+                    <a:blip r:embed="rId42">
+                      <a:extLst>
+                        <a:ext uri="{28A0092B-C50C-407E-A947-70E740481C1C}">
+                          <a14:useLocalDpi xmlns:a14="http://schemas.microsoft.com/office/drawing/2010/main" val="0"/>
+                        </a:ext>
+                      </a:extLst>
+                    </a:blip>
+                    <a:srcRect/>
+                    <a:stretch>
+                      <a:fillRect/>
+                    </a:stretch>
+                  </pic:blipFill>
+                  <pic:spPr bwMode="auto">
+                    <a:xfrm>
+                      <a:off x="0" y="0"/>
+                      <a:ext cx="2266950" cy="1657350"/>
+                    </a:xfrm>
+                    <a:prstGeom prst="rect">
+                      <a:avLst/>
+                    </a:prstGeom>
+                    <a:noFill/>
+                  </pic:spPr>
+                </pic:pic>
+              </a:graphicData>
+            </a:graphic>
+            <wp14:sizeRelH relativeFrom="page">
+              <wp14:pctWidth>0</wp14:pctWidth>
+            </wp14:sizeRelH>
+            <wp14:sizeRelV relativeFrom="page">
+              <wp14:pctHeight>0</wp14:pctHeight>
+            </wp14:sizeRelV>
+          </wp:anchor>
+        </w:drawing>
+      </w:r>
+      <w:r>
+        <w:t>La extracción y el legrado de la osteítis difusa</w:t>
+      </w:r>
+      <w:r>
+        <w:t xml:space="preserve"> </w:t>
+      </w:r>
+      <w:r>
+        <w:t>"normalizaron" las amígdalas. En el caso de un diagnóstico como éste, debe comenzarse siempre con la eliminación de la muela, se llame la terapia como quiera. Se conjugan aquí el factor séptico (profundas bolsas sépticas) con el factor puramente neural (falta de espacio igual a presión), es decir,</w:t>
+      </w:r>
+      <w:r>
+        <w:t xml:space="preserve"> </w:t>
+      </w:r>
+      <w:r>
+        <w:t>factores que se potencian.</w:t>
+      </w:r>
+    </w:p>
+    <w:p/>
+    <w:p>
+      <w:r>
+        <w:rPr>
+          <w:b/>
+          <w:bCs/>
+        </w:rPr>
+        <w:t>DOLORES  DE ESPALDA:</w:t>
+      </w:r>
+    </w:p>
+    <w:p>
+      <w:r>
+        <w:t>PACIENTE:  J.M.,  30  años,  fabricante,  Hostalrich.  Fuertes  dolores  de  espalda  sin localización exacta desde hacía meses. Las molestias fueron tratadas, como de costumbre,</w:t>
+      </w:r>
+      <w:r>
+        <w:t xml:space="preserve"> </w:t>
+      </w:r>
+      <w:r>
+        <w:t>con analgésicos y cremas antirreumáticas, sin resultados positivos.</w:t>
+      </w:r>
+    </w:p>
+    <w:p>
+      <w:r>
+        <w:t>La exploración de la cavidad bucal muestra visible en la radiografía (Imagen nº. 42) una</w:t>
+      </w:r>
+      <w:r>
+        <w:t xml:space="preserve"> </w:t>
+      </w:r>
+      <w:r>
+        <w:t>profunda bolsa retromolar, así como una muela del juicio carente de espacio (cubierta aun parcialmente por la encía).</w:t>
+      </w:r>
+    </w:p>
+    <w:p>
+      <w:r>
+        <w:rPr>
+          <w:noProof/>
+        </w:rPr>
+        <w:drawing>
+          <wp:anchor distT="0" distB="0" distL="114300" distR="114300" simplePos="0" relativeHeight="251684864" behindDoc="1" locked="0" layoutInCell="1" allowOverlap="1" wp14:anchorId="4570CBF8" wp14:editId="3FEE4314">
+            <wp:simplePos x="0" y="0"/>
+            <wp:positionH relativeFrom="column">
+              <wp:posOffset>0</wp:posOffset>
+            </wp:positionH>
+            <wp:positionV relativeFrom="paragraph">
+              <wp:posOffset>33020</wp:posOffset>
+            </wp:positionV>
+            <wp:extent cx="2305050" cy="1524000"/>
+            <wp:effectExtent l="0" t="0" r="0" b="0"/>
+            <wp:wrapTight wrapText="bothSides">
+              <wp:wrapPolygon edited="0">
+                <wp:start x="0" y="0"/>
+                <wp:lineTo x="0" y="21330"/>
+                <wp:lineTo x="21421" y="21330"/>
+                <wp:lineTo x="21421" y="0"/>
+                <wp:lineTo x="0" y="0"/>
+              </wp:wrapPolygon>
+            </wp:wrapTight>
+            <wp:docPr id="554492094" name="Imagen 4"/>
+            <wp:cNvGraphicFramePr>
+              <a:graphicFrameLocks xmlns:a="http://schemas.openxmlformats.org/drawingml/2006/main" noChangeAspect="1"/>
+            </wp:cNvGraphicFramePr>
+            <a:graphic xmlns:a="http://schemas.openxmlformats.org/drawingml/2006/main">
+              <a:graphicData uri="http://schemas.openxmlformats.org/drawingml/2006/picture">
+                <pic:pic xmlns:pic="http://schemas.openxmlformats.org/drawingml/2006/picture">
+                  <pic:nvPicPr>
+                    <pic:cNvPr id="0" name="Picture 3"/>
+                    <pic:cNvPicPr>
+                      <a:picLocks noChangeAspect="1" noChangeArrowheads="1"/>
+                    </pic:cNvPicPr>
+                  </pic:nvPicPr>
+                  <pic:blipFill>
+                    <a:blip r:embed="rId43">
+                      <a:extLst>
+                        <a:ext uri="{28A0092B-C50C-407E-A947-70E740481C1C}">
+                          <a14:useLocalDpi xmlns:a14="http://schemas.microsoft.com/office/drawing/2010/main" val="0"/>
+                        </a:ext>
+                      </a:extLst>
+                    </a:blip>
+                    <a:srcRect/>
+                    <a:stretch>
+                      <a:fillRect/>
+                    </a:stretch>
+                  </pic:blipFill>
+                  <pic:spPr bwMode="auto">
+                    <a:xfrm>
+                      <a:off x="0" y="0"/>
+                      <a:ext cx="2305050" cy="1524000"/>
+                    </a:xfrm>
+                    <a:prstGeom prst="rect">
+                      <a:avLst/>
+                    </a:prstGeom>
+                    <a:noFill/>
+                  </pic:spPr>
+                </pic:pic>
+              </a:graphicData>
+            </a:graphic>
+            <wp14:sizeRelH relativeFrom="page">
+              <wp14:pctWidth>0</wp14:pctWidth>
+            </wp14:sizeRelH>
+            <wp14:sizeRelV relativeFrom="page">
+              <wp14:pctHeight>0</wp14:pctHeight>
+            </wp14:sizeRelV>
+          </wp:anchor>
+        </w:drawing>
+      </w:r>
+      <w:r>
+        <w:t>TERAPIA: Tampoco en este caso existe una</w:t>
+      </w:r>
+      <w:r>
+        <w:t xml:space="preserve"> </w:t>
+      </w:r>
+      <w:r>
+        <w:t>solución  de  compromiso  mediante  eliminación de la bolsa, sino únicamente la extracción para hacer desaparecer la "tensión", más la zona séptica, lo que se hizo.</w:t>
+      </w:r>
+    </w:p>
+    <w:p>
+      <w:r>
+        <w:t>En el periodo de observación de 15 años no hubo reincidencia y, por tanto, conseguimos</w:t>
+      </w:r>
+      <w:r>
+        <w:t xml:space="preserve"> </w:t>
+      </w:r>
+      <w:r>
+        <w:t>una curación total.</w:t>
+      </w:r>
+    </w:p>
+    <w:p/>
+    <w:p>
+      <w:r>
+        <w:rPr>
+          <w:b/>
+          <w:bCs/>
+        </w:rPr>
+        <w:t>SÍNDROME  CERVICAL IZQUIERDO:</w:t>
+      </w:r>
+    </w:p>
+    <w:p>
+      <w:r>
+        <w:t>COMENTARIO: Cuándo el paciente es un médico, el historial clínico dobla su valor, porque, honestamente, ¿quién, en tal circunstancia, no habrá probado y aplicado todos sus conocimientos facultativos?</w:t>
+      </w:r>
+    </w:p>
+    <w:p>
+      <w:r>
+        <w:t>PACIENTE: Dr. H., 60 años, Baviera. Síndrome cervical, con mucho dolor. Esto es todo; es</w:t>
+      </w:r>
+      <w:r>
+        <w:t xml:space="preserve"> </w:t>
+      </w:r>
+      <w:r>
+        <w:t>decir, la terapia de la medicina tradicional alópata fue inútil.</w:t>
+      </w:r>
+    </w:p>
+    <w:p>
+      <w:r>
+        <w:t>LA EXPLORACIÓN NEURO-FOCAL MOSTRABA LO SIGUIENTE: El punto, a la presión,</w:t>
+      </w:r>
+      <w:r>
+        <w:t xml:space="preserve"> </w:t>
+      </w:r>
+      <w:r>
+        <w:t>en la 3ª vértebra cervical era especialmente positivo (doloroso). Se trataba, pues, del lado en que el paciente sufría los más frecuentes dolores en la nuca.</w:t>
+      </w:r>
+    </w:p>
+    <w:p>
+      <w:r>
+        <w:t>RADIOGRAFÍAS:  Muela  del  juicio  situada  demasiado  próxima  a  la  rama  maxilar</w:t>
+      </w:r>
+      <w:r>
+        <w:t xml:space="preserve"> </w:t>
+      </w:r>
+      <w:r>
+        <w:t>ascendente, en posición normal (como en el caso precedente).</w:t>
+      </w:r>
+    </w:p>
+    <w:p>
+      <w:r>
+        <w:t>CONCLUSIONES: En primer lugar, se le recomendó al colega la extracción de esa muela;</w:t>
+      </w:r>
+      <w:r>
+        <w:t xml:space="preserve"> </w:t>
+      </w:r>
+      <w:r>
+        <w:t>además, su esposa era estomatólogo.</w:t>
+      </w:r>
+    </w:p>
+    <w:p>
+      <w:r>
+        <w:t>Hasta aquí nuestro diagnóstico con relación a sus dolores (de otras fuentes le fueron</w:t>
+      </w:r>
+      <w:r>
+        <w:t xml:space="preserve"> </w:t>
+      </w:r>
+      <w:r>
+        <w:t>aconsejadas otras terapias). Al cabo de un año recibimos las siguientes noticias desde Italia:</w:t>
+      </w:r>
+    </w:p>
+    <w:p>
+      <w:r>
+        <w:t>"Al bañarme, esta vez en el Adriático, me vuelve a la memoria con qué gentileza criticó Vd.</w:t>
+      </w:r>
+      <w:r>
+        <w:t xml:space="preserve"> </w:t>
+      </w:r>
+      <w:r>
+        <w:t>mi muela del juicio. Tenia Vd. -como siempre- razón. Fuera muela, fuera molestias.</w:t>
+      </w:r>
+    </w:p>
+    <w:p>
+      <w:r>
+        <w:t>Con un agradecido saludo</w:t>
+      </w:r>
+    </w:p>
+    <w:p>
+      <w:r>
+        <w:t>Su Dr. y esposa"</w:t>
+      </w:r>
+    </w:p>
+    <w:p/>
+    <w:p>
+      <w:r>
+        <w:t>Bueno; las curaciones, esta vez confirmada por un conocido médico, son muy elásticas, es</w:t>
+      </w:r>
+      <w:r>
+        <w:t xml:space="preserve"> </w:t>
+      </w:r>
+      <w:r>
+        <w:t>decir, cuando el factor tiempo tiene la palabra; y esto es muy difícil de enjuiciar. Cuando el paciente viene al cabo de los años buscando un diagnóstico y una terapia, tras haber "tragado" cientos y cientos de píldoras, bloqueando así su sistema de defensa, entonces ya no es tan sencilla la curación. Por tanto, todo depende del "tiempo". Esto me recuerda los informes meteorológicos alemanes en verano, o la vida de muchos matrimonios: "primero despejado, luego nublado, más tarde chubascos y tormentas”. Así también puede ser el éxito de las</w:t>
+      </w:r>
+      <w:r>
+        <w:t xml:space="preserve"> </w:t>
+      </w:r>
+      <w:r>
+        <w:t>terapias en la eliminación de los campos de distorsión.</w:t>
+      </w:r>
+    </w:p>
+    <w:p/>
+    <w:p>
+      <w:r>
+        <w:rPr>
+          <w:b/>
+          <w:bCs/>
+        </w:rPr>
+        <w:t>HEPATITIS  Y SÍNDROME CERVICAL:</w:t>
+      </w:r>
+    </w:p>
+    <w:p>
+      <w:r>
+        <w:t>PACIENTE: T.C., 30 años, empleado de telefónica. Barcelona.</w:t>
+      </w:r>
+    </w:p>
+    <w:p>
+      <w:r>
+        <w:t>Este historial clínico se aparta un poco de lo común y nos muestra, sobre todo, que aún queda un largo camino por recorrer hasta que el concepto de enfermedad sea visto de otra manera, que la que actualmente prevalece en la medicina académica o científica. Con ello queremos decir: primero, buscar la causa, y luego aceptar la enfermedad como la ve el</w:t>
+      </w:r>
+      <w:r>
+        <w:t xml:space="preserve"> </w:t>
+      </w:r>
+      <w:r>
+        <w:t>patólogo en su estado final, o sea, darle un nombre.</w:t>
+      </w:r>
+    </w:p>
+    <w:p>
+      <w:r>
+        <w:t>Este  paciente  fue  tratado  en  los  más  diversos  centros  a  causa  de  su  hepatitis;</w:t>
+      </w:r>
+      <w:r>
+        <w:t xml:space="preserve"> </w:t>
+      </w:r>
+      <w:r>
+        <w:t>naturalmente, se realizaron todos los análisis clínicos, pero de esto nos enteramos más tarde.</w:t>
+      </w:r>
+    </w:p>
+    <w:p>
+      <w:r>
+        <w:t>FUE ASÍ: Cuando este empleado de teléfonos se hallaba sentado arriba en un mástil</w:t>
+      </w:r>
+      <w:r>
+        <w:t xml:space="preserve"> </w:t>
+      </w:r>
+      <w:r>
+        <w:t>trabajando para nosotros, en una instalación, nos dimos cuenta de que, para mirar hacia un lado, al no poder mover solo la cabeza, debía girar cada vez todo el cuerpo.</w:t>
+      </w:r>
+    </w:p>
+    <w:p>
+      <w:r>
+        <w:t>Cuando volvió al suelo, y movido por mi interés, le palpé las vértebras cervicales, pudiendo</w:t>
+      </w:r>
+      <w:r>
+        <w:t xml:space="preserve"> </w:t>
+      </w:r>
+      <w:r>
+        <w:t>comprobar puntos dolorosos a la presión. Antes de que marchara, tras esta improvisada visita le invité a una cerveza, pero este paciente "bajado del cielo" declinó argumentando que, a causa de una afección hepática, no podía tomar bebidas alcohólicas y que por causa de ésta ya  le  habían  aplicado  75  inyecciones  y  había  tomado  300  pastillas,  pero  nada  parecía</w:t>
+      </w:r>
+      <w:r>
+        <w:t xml:space="preserve"> </w:t>
+      </w:r>
+      <w:r>
+        <w:t>ayudarle.</w:t>
+      </w:r>
+    </w:p>
+    <w:p>
+      <w:r>
+        <w:t>Le pedí que me acompañara a mi consulta para hacerle algunas radiografías y aceptó</w:t>
+      </w:r>
+      <w:r>
+        <w:t xml:space="preserve"> </w:t>
+      </w:r>
+      <w:r>
+        <w:t>“gentilmente”. Éstas mostraban una dentadura sin caries ni empastes, únicamente, y a través de  una  ligera  capa  de  membrana  mucosa,  se podía   apreciar   la   muela   del   juicio,   que   se</w:t>
+      </w:r>
+      <w:r>
+        <w:t xml:space="preserve"> </w:t>
+      </w:r>
+      <w:r>
+        <w:t xml:space="preserve">encontraba </w:t>
+      </w:r>
+      <w:r>
+        <w:rPr>
+          <w:noProof/>
+        </w:rPr>
+        <w:drawing>
+          <wp:anchor distT="0" distB="0" distL="114300" distR="114300" simplePos="0" relativeHeight="251685888" behindDoc="1" locked="0" layoutInCell="1" allowOverlap="1" wp14:anchorId="2DE52CDE" wp14:editId="717D78EA">
+            <wp:simplePos x="0" y="0"/>
+            <wp:positionH relativeFrom="column">
+              <wp:posOffset>0</wp:posOffset>
+            </wp:positionH>
+            <wp:positionV relativeFrom="paragraph">
+              <wp:posOffset>0</wp:posOffset>
+            </wp:positionV>
+            <wp:extent cx="2352675" cy="1724025"/>
+            <wp:effectExtent l="0" t="0" r="9525" b="9525"/>
+            <wp:wrapTight wrapText="bothSides">
+              <wp:wrapPolygon edited="0">
+                <wp:start x="0" y="0"/>
+                <wp:lineTo x="0" y="21481"/>
+                <wp:lineTo x="21513" y="21481"/>
+                <wp:lineTo x="21513" y="0"/>
+                <wp:lineTo x="0" y="0"/>
+              </wp:wrapPolygon>
+            </wp:wrapTight>
+            <wp:docPr id="1532442463" name="Imagen 6"/>
+            <wp:cNvGraphicFramePr>
+              <a:graphicFrameLocks xmlns:a="http://schemas.openxmlformats.org/drawingml/2006/main" noChangeAspect="1"/>
+            </wp:cNvGraphicFramePr>
+            <a:graphic xmlns:a="http://schemas.openxmlformats.org/drawingml/2006/main">
+              <a:graphicData uri="http://schemas.openxmlformats.org/drawingml/2006/picture">
+                <pic:pic xmlns:pic="http://schemas.openxmlformats.org/drawingml/2006/picture">
+                  <pic:nvPicPr>
+                    <pic:cNvPr id="0" name="Picture 4"/>
+                    <pic:cNvPicPr>
+                      <a:picLocks noChangeAspect="1" noChangeArrowheads="1"/>
+                    </pic:cNvPicPr>
+                  </pic:nvPicPr>
+                  <pic:blipFill>
+                    <a:blip r:embed="rId44">
+                      <a:extLst>
+                        <a:ext uri="{28A0092B-C50C-407E-A947-70E740481C1C}">
+                          <a14:useLocalDpi xmlns:a14="http://schemas.microsoft.com/office/drawing/2010/main" val="0"/>
+                        </a:ext>
+                      </a:extLst>
+                    </a:blip>
+                    <a:srcRect/>
+                    <a:stretch>
+                      <a:fillRect/>
+                    </a:stretch>
+                  </pic:blipFill>
+                  <pic:spPr bwMode="auto">
+                    <a:xfrm>
+                      <a:off x="0" y="0"/>
+                      <a:ext cx="2352675" cy="1724025"/>
+                    </a:xfrm>
+                    <a:prstGeom prst="rect">
+                      <a:avLst/>
+                    </a:prstGeom>
+                    <a:noFill/>
+                  </pic:spPr>
+                </pic:pic>
+              </a:graphicData>
+            </a:graphic>
+            <wp14:sizeRelH relativeFrom="page">
+              <wp14:pctWidth>0</wp14:pctWidth>
+            </wp14:sizeRelH>
+            <wp14:sizeRelV relativeFrom="page">
+              <wp14:pctHeight>0</wp14:pctHeight>
+            </wp14:sizeRelV>
+          </wp:anchor>
+        </w:drawing>
+      </w:r>
+      <w:r>
+        <w:t>faltada de espacio, y, detrás, una gran</w:t>
+      </w:r>
+      <w:r>
+        <w:t xml:space="preserve"> destrucción del hueso causada por una </w:t>
+      </w:r>
+      <w:r>
+        <w:t>pericoronitis   crónica   (Imagen   nº.   43).   En   la</w:t>
+      </w:r>
+      <w:r>
+        <w:t xml:space="preserve"> </w:t>
+      </w:r>
+      <w:r>
+        <w:t>radiografía  se  ve  muy  bien  cómo  la  muela  del juicio presiona sobre su vecina.</w:t>
+      </w:r>
+    </w:p>
+    <w:p/>
+    <w:p/>
+    <w:p/>
+    <w:p/>
+    <w:p>
+      <w:r>
+        <w:t xml:space="preserve">TERAPIA: Eliminamos este peligroso </w:t>
+      </w:r>
+      <w:r>
+        <w:t>c</w:t>
+      </w:r>
+      <w:r>
+        <w:t>ampo de irritación y, tras cuatro días, me dijo</w:t>
+      </w:r>
+      <w:r>
+        <w:t xml:space="preserve"> </w:t>
+      </w:r>
+      <w:r>
+        <w:t>el</w:t>
+      </w:r>
+      <w:r>
+        <w:t xml:space="preserve"> </w:t>
+      </w:r>
+      <w:r>
+        <w:t>empleado: "Hoy ya me puede invitar a una cerveza, mis molestias hepáticas han desaparecido y ya puedo girar la cabeza".</w:t>
+      </w:r>
+    </w:p>
+    <w:p>
+      <w:r>
+        <w:t>Estas no son curaciones milagrosas, o casos excepcionales, sino que se trata de un hecho</w:t>
+      </w:r>
+      <w:r>
+        <w:t xml:space="preserve"> </w:t>
+      </w:r>
+      <w:r>
+        <w:t>completamente normal, porque si el cuerpo no "contestara" a esta gran zona pútrida y al factor puramente neural de la presión, entonces toda nuestra fisiología estaría equivocada.</w:t>
+      </w:r>
+    </w:p>
+    <w:p>
+      <w:r>
+        <w:t>En ocasiones, vemos las más asombrosas y distintas patologías a pesar de proceder de un</w:t>
+      </w:r>
+      <w:r>
+        <w:t xml:space="preserve"> </w:t>
+      </w:r>
+      <w:r>
+        <w:t>mismo modelo de campo de irritación. Aparte de que pueden existir las llamadas "conexiones energéticas" con los diferentes órganos, a nuestro juicio, juega un importantísimo papel la predisposición, el posible daño causado, el trauma, etc.</w:t>
+      </w:r>
+    </w:p>
+    <w:p/>
+    <w:p>
+      <w:r>
+        <w:rPr>
+          <w:b/>
+          <w:bCs/>
+        </w:rPr>
+        <w:t>SÍNDROMES  CERVICALES: PACIENTE: N.N., 30 años, periodista, Madrid.</w:t>
+      </w:r>
+    </w:p>
+    <w:p/>
+    <w:p>
+      <w:r>
+        <w:rPr>
+          <w:noProof/>
+        </w:rPr>
+        <w:drawing>
+          <wp:anchor distT="0" distB="0" distL="114300" distR="114300" simplePos="0" relativeHeight="251686912" behindDoc="1" locked="0" layoutInCell="1" allowOverlap="1" wp14:anchorId="7544F858" wp14:editId="4D18A324">
+            <wp:simplePos x="0" y="0"/>
+            <wp:positionH relativeFrom="column">
+              <wp:posOffset>0</wp:posOffset>
+            </wp:positionH>
+            <wp:positionV relativeFrom="paragraph">
+              <wp:posOffset>123825</wp:posOffset>
+            </wp:positionV>
+            <wp:extent cx="2200275" cy="1657350"/>
+            <wp:effectExtent l="0" t="0" r="9525" b="0"/>
+            <wp:wrapTight wrapText="bothSides">
+              <wp:wrapPolygon edited="0">
+                <wp:start x="0" y="0"/>
+                <wp:lineTo x="0" y="21352"/>
+                <wp:lineTo x="21506" y="21352"/>
+                <wp:lineTo x="21506" y="0"/>
+                <wp:lineTo x="0" y="0"/>
+              </wp:wrapPolygon>
+            </wp:wrapTight>
+            <wp:docPr id="16987656" name="Imagen 8"/>
+            <wp:cNvGraphicFramePr>
+              <a:graphicFrameLocks xmlns:a="http://schemas.openxmlformats.org/drawingml/2006/main" noChangeAspect="1"/>
+            </wp:cNvGraphicFramePr>
+            <a:graphic xmlns:a="http://schemas.openxmlformats.org/drawingml/2006/main">
+              <a:graphicData uri="http://schemas.openxmlformats.org/drawingml/2006/picture">
+                <pic:pic xmlns:pic="http://schemas.openxmlformats.org/drawingml/2006/picture">
+                  <pic:nvPicPr>
+                    <pic:cNvPr id="0" name="Picture 5"/>
+                    <pic:cNvPicPr>
+                      <a:picLocks noChangeAspect="1" noChangeArrowheads="1"/>
+                    </pic:cNvPicPr>
+                  </pic:nvPicPr>
+                  <pic:blipFill>
+                    <a:blip r:embed="rId45">
+                      <a:extLst>
+                        <a:ext uri="{28A0092B-C50C-407E-A947-70E740481C1C}">
+                          <a14:useLocalDpi xmlns:a14="http://schemas.microsoft.com/office/drawing/2010/main" val="0"/>
+                        </a:ext>
+                      </a:extLst>
+                    </a:blip>
+                    <a:srcRect/>
+                    <a:stretch>
+                      <a:fillRect/>
+                    </a:stretch>
+                  </pic:blipFill>
+                  <pic:spPr bwMode="auto">
+                    <a:xfrm>
+                      <a:off x="0" y="0"/>
+                      <a:ext cx="2200275" cy="1657350"/>
+                    </a:xfrm>
+                    <a:prstGeom prst="rect">
+                      <a:avLst/>
+                    </a:prstGeom>
+                    <a:noFill/>
+                  </pic:spPr>
+                </pic:pic>
+              </a:graphicData>
+            </a:graphic>
+            <wp14:sizeRelH relativeFrom="page">
+              <wp14:pctWidth>0</wp14:pctWidth>
+            </wp14:sizeRelH>
+            <wp14:sizeRelV relativeFrom="page">
+              <wp14:pctHeight>0</wp14:pctHeight>
+            </wp14:sizeRelV>
+          </wp:anchor>
+        </w:drawing>
+      </w:r>
+      <w:r>
+        <w:t>Aquí,  radiológicamente  (Imagen  nº.  44),  se</w:t>
+      </w:r>
+      <w:r>
+        <w:t xml:space="preserve"> </w:t>
+      </w:r>
+      <w:r>
+        <w:t>presenta la misma situación que la observada en la Imagen nº 43, del anterior caso clínico, pero, aparte del síndrome cervical (padecido por gran cantidad de pacientes con este mismo resultado</w:t>
+      </w:r>
+      <w:r>
+        <w:t xml:space="preserve"> </w:t>
+      </w:r>
+      <w:r>
+        <w:t>radiológico), existían vagos dolores de cabeza y</w:t>
+      </w:r>
+      <w:r>
+        <w:t xml:space="preserve"> diversas pequeñas molestias más, que </w:t>
+      </w:r>
+      <w:r>
+        <w:t>desaparecieron una vez eliminado este campo de</w:t>
+      </w:r>
+      <w:r>
+        <w:t xml:space="preserve"> </w:t>
+      </w:r>
+      <w:r>
+        <w:t>irritación.</w:t>
+      </w:r>
+    </w:p>
+    <w:p/>
+    <w:p>
+      <w:r>
+        <w:t>PACIENTE: Sra. PP, 20 años, Lloret de Mar. Hay poco que decir sobre esta paciente, ya</w:t>
+      </w:r>
+      <w:r>
+        <w:t xml:space="preserve"> </w:t>
+      </w:r>
+      <w:r>
+        <w:t>que, aparte del síndrome cervical que se manifestaba especialmente al realizar labores, no tenia otras molestias. Tras la extracción de la muela del juicio inferior (Imagen nº. 45), desaparecieron los dolores, a pesar de que al realizar sus labores se inclinaba hacia delante. Pero volvieron, ya que del otro lado aún no había sido eliminada la muela. Tras la supresión de la  muela,  desapareció  el  campo  de  irritación,  y,  en  consecuencia,  desaparecieron  los</w:t>
+      </w:r>
+      <w:r>
+        <w:t xml:space="preserve"> </w:t>
+      </w:r>
+      <w:r>
+        <w:t>achaques.</w:t>
+      </w:r>
+    </w:p>
+    <w:p>
+      <w:pPr>
+        <w:ind w:firstLine="0"/>
+        <w:jc w:val="center"/>
+      </w:pPr>
+      <w:r>
+        <w:rPr>
+          <w:noProof/>
+        </w:rPr>
+        <w:drawing>
+          <wp:inline distT="0" distB="0" distL="0" distR="0" wp14:anchorId="6676F983" wp14:editId="68DB0572">
+            <wp:extent cx="2428875" cy="1619250"/>
+            <wp:effectExtent l="0" t="0" r="9525" b="0"/>
+            <wp:docPr id="1234982104" name="Imagen 10"/>
+            <wp:cNvGraphicFramePr>
+              <a:graphicFrameLocks xmlns:a="http://schemas.openxmlformats.org/drawingml/2006/main" noChangeAspect="1"/>
+            </wp:cNvGraphicFramePr>
+            <a:graphic xmlns:a="http://schemas.openxmlformats.org/drawingml/2006/main">
+              <a:graphicData uri="http://schemas.openxmlformats.org/drawingml/2006/picture">
+                <pic:pic xmlns:pic="http://schemas.openxmlformats.org/drawingml/2006/picture">
+                  <pic:nvPicPr>
+                    <pic:cNvPr id="0" name="Picture 74"/>
+                    <pic:cNvPicPr>
+                      <a:picLocks noChangeAspect="1" noChangeArrowheads="1"/>
+                    </pic:cNvPicPr>
+                  </pic:nvPicPr>
+                  <pic:blipFill>
+                    <a:blip r:embed="rId46">
+                      <a:extLst>
+                        <a:ext uri="{28A0092B-C50C-407E-A947-70E740481C1C}">
+                          <a14:useLocalDpi xmlns:a14="http://schemas.microsoft.com/office/drawing/2010/main" val="0"/>
+                        </a:ext>
+                      </a:extLst>
+                    </a:blip>
+                    <a:srcRect/>
+                    <a:stretch>
+                      <a:fillRect/>
+                    </a:stretch>
+                  </pic:blipFill>
+                  <pic:spPr bwMode="auto">
+                    <a:xfrm>
+                      <a:off x="0" y="0"/>
+                      <a:ext cx="2428875" cy="1619250"/>
+                    </a:xfrm>
+                    <a:prstGeom prst="rect">
+                      <a:avLst/>
+                    </a:prstGeom>
+                    <a:noFill/>
+                    <a:ln>
+                      <a:noFill/>
+                    </a:ln>
+                  </pic:spPr>
+                </pic:pic>
+              </a:graphicData>
+            </a:graphic>
+          </wp:inline>
+        </w:drawing>
+      </w:r>
+    </w:p>
+    <w:p/>
+    <w:p>
+      <w:r>
+        <w:t>El  paciente  debe  ser  informado  desde  el  principio  sobre  estas  posibles  reacciones,</w:t>
+      </w:r>
+      <w:r>
+        <w:t xml:space="preserve"> </w:t>
+      </w:r>
+      <w:r>
+        <w:t>consecuencia de no haber sido eliminados todos los campos irritativos en un mismo acto, ya que las molestias, o bien pueden no desaparecer o, simplemente, de haberse disipado en un primer momento, pueden luego reaparecer, lo que podría ser fácilmente interpretado como un fracaso.</w:t>
+      </w:r>
+    </w:p>
+    <w:p>
+      <w:r>
+        <w:rPr>
+          <w:b/>
+          <w:bCs/>
+        </w:rPr>
+        <w:t>TRASTORNOS AL ANDAR:</w:t>
+      </w:r>
+    </w:p>
+    <w:p>
+      <w:r>
+        <w:t>PACIENTE: Sra. S., 60 años, Tossa de Mar.   Aparte de leves síntomas poliartríticos, el centro de gravedad de la enfermedad se hallaba en los trastornos motores de la pierna dere- cha. Esta paciente nos fue enviada antes de serle practicada cualquier terapia.</w:t>
+      </w:r>
+    </w:p>
+    <w:p>
+      <w:r>
+        <w:t>La radiografía dental (Imagen nº. 46) mostraba una muela del juicio retenida en el mismo</w:t>
+      </w:r>
+      <w:r>
+        <w:t xml:space="preserve"> </w:t>
+      </w:r>
+      <w:r>
+        <w:t>lado del dolor. La extracción trajo una rápida mejoría, que permaneció. Aquí, en primera línea,</w:t>
+      </w:r>
+      <w:r>
+        <w:t xml:space="preserve"> </w:t>
+      </w:r>
+      <w:r>
+        <w:t>nos hallábamos frente a un factor neural por falta de espacio*.</w:t>
+      </w:r>
+    </w:p>
+    <w:p/>
+    <w:p>
+      <w:r>
+        <w:rPr>
+          <w:noProof/>
+        </w:rPr>
+        <w:drawing>
+          <wp:anchor distT="0" distB="0" distL="114300" distR="114300" simplePos="0" relativeHeight="251687936" behindDoc="1" locked="0" layoutInCell="1" allowOverlap="1" wp14:anchorId="73013134" wp14:editId="68386870">
+            <wp:simplePos x="0" y="0"/>
+            <wp:positionH relativeFrom="column">
+              <wp:posOffset>635</wp:posOffset>
+            </wp:positionH>
+            <wp:positionV relativeFrom="paragraph">
+              <wp:posOffset>294005</wp:posOffset>
+            </wp:positionV>
+            <wp:extent cx="2295525" cy="1743075"/>
+            <wp:effectExtent l="0" t="0" r="9525" b="9525"/>
+            <wp:wrapTight wrapText="bothSides">
+              <wp:wrapPolygon edited="0">
+                <wp:start x="0" y="0"/>
+                <wp:lineTo x="0" y="21482"/>
+                <wp:lineTo x="21510" y="21482"/>
+                <wp:lineTo x="21510" y="0"/>
+                <wp:lineTo x="0" y="0"/>
+              </wp:wrapPolygon>
+            </wp:wrapTight>
+            <wp:docPr id="2030939150" name="Imagen 16"/>
+            <wp:cNvGraphicFramePr>
+              <a:graphicFrameLocks xmlns:a="http://schemas.openxmlformats.org/drawingml/2006/main" noChangeAspect="1"/>
+            </wp:cNvGraphicFramePr>
+            <a:graphic xmlns:a="http://schemas.openxmlformats.org/drawingml/2006/main">
+              <a:graphicData uri="http://schemas.openxmlformats.org/drawingml/2006/picture">
+                <pic:pic xmlns:pic="http://schemas.openxmlformats.org/drawingml/2006/picture">
+                  <pic:nvPicPr>
+                    <pic:cNvPr id="0" name="Picture 7"/>
+                    <pic:cNvPicPr>
+                      <a:picLocks noChangeAspect="1" noChangeArrowheads="1"/>
+                    </pic:cNvPicPr>
+                  </pic:nvPicPr>
+                  <pic:blipFill>
+                    <a:blip r:embed="rId47">
+                      <a:extLst>
+                        <a:ext uri="{28A0092B-C50C-407E-A947-70E740481C1C}">
+                          <a14:useLocalDpi xmlns:a14="http://schemas.microsoft.com/office/drawing/2010/main" val="0"/>
+                        </a:ext>
+                      </a:extLst>
+                    </a:blip>
+                    <a:srcRect/>
+                    <a:stretch>
+                      <a:fillRect/>
+                    </a:stretch>
+                  </pic:blipFill>
+                  <pic:spPr bwMode="auto">
+                    <a:xfrm>
+                      <a:off x="0" y="0"/>
+                      <a:ext cx="2295525" cy="1743075"/>
+                    </a:xfrm>
+                    <a:prstGeom prst="rect">
+                      <a:avLst/>
+                    </a:prstGeom>
+                    <a:noFill/>
+                  </pic:spPr>
+                </pic:pic>
+              </a:graphicData>
+            </a:graphic>
+            <wp14:sizeRelH relativeFrom="page">
+              <wp14:pctWidth>0</wp14:pctWidth>
+            </wp14:sizeRelH>
+            <wp14:sizeRelV relativeFrom="page">
+              <wp14:pctHeight>0</wp14:pctHeight>
+            </wp14:sizeRelV>
+          </wp:anchor>
+        </w:drawing>
+      </w:r>
+      <w:r>
+        <w:t>(* “Falta de espacio”:   fenómeno antropológico</w:t>
+      </w:r>
+      <w:r>
+        <w:t xml:space="preserve"> </w:t>
+      </w:r>
+      <w:r>
+        <w:t>que se refiere a la modificación de las dimensiones del cráneo a lo largo de la historia, manifestada también  por  una  significativa  disminución  de  los</w:t>
+      </w:r>
+      <w:r>
+        <w:t xml:space="preserve"> huesos maxilar y mandibular, dándose la </w:t>
+      </w:r>
+      <w:r>
+        <w:t>circunstancia de que las piezas dentales casi no</w:t>
+      </w:r>
+      <w:r>
+        <w:t xml:space="preserve"> </w:t>
+      </w:r>
+      <w:r>
+        <w:t>han modificado sus proporciones, lo que ocasiona una evidente falta de espacio en este lugar anatómico,  fenómeno que da origen a la compresión dental).</w:t>
+      </w:r>
+    </w:p>
+    <w:p/>
+    <w:p>
+      <w:r>
+        <w:rPr>
+          <w:b/>
+          <w:bCs/>
+        </w:rPr>
+        <w:t>¿CUÁL  ES  EL DIAGNÓSTICO?:</w:t>
+      </w:r>
+    </w:p>
+    <w:p>
+      <w:r>
+        <w:t>Bueno, en este nuevo caso todavía no ha sido aclarado hasta hoy, pero sí la enfermedad, que, no era una enfermedad en sí, sino únicamente la reacción del sistema nervioso al campo de irritación. De todos modos, no era algo usual. Fue muy difícil sobre todo dar con algún diagnóstico etiológico, ya que se trataba de un hombre joven, muy robusto y fuerte, sin puntos de referencia en su historial clínico y sin haber estado enfermo.</w:t>
+      </w:r>
+    </w:p>
+    <w:p>
+      <w:r>
+        <w:t>PACIENTE: J.A., 18 años, estudiante. Los síntomas eran los siguientes:</w:t>
+      </w:r>
+    </w:p>
+    <w:p>
+      <w:r>
+        <w:t>Perdía de cuando en cuando las fuerzas en ambas piernas, especialmente jugando a la</w:t>
+      </w:r>
+      <w:r>
+        <w:t xml:space="preserve"> </w:t>
+      </w:r>
+      <w:r>
+        <w:t>pelota con los compañeros de la escuela; caía al suelo y debía permanecer algunos días en cama, donde se recuperaba completamente, hasta que, sin causas evidentes, le volvía a</w:t>
+      </w:r>
+      <w:r>
+        <w:t xml:space="preserve"> </w:t>
+      </w:r>
+      <w:r>
+        <w:t>suceder lo mismo.</w:t>
+      </w:r>
+    </w:p>
+    <w:p>
+      <w:r>
+        <w:t>El examen realizado por un especialista, aparentemente, no mostraba nada especial, y se</w:t>
+      </w:r>
+      <w:r>
+        <w:t xml:space="preserve"> </w:t>
+      </w:r>
+      <w:r>
+        <w:t>explica a los padres que seguramente habría que practicar alguna intervención quirúrgica en la columna vertebral (injerto de astilla ósea en el segmento por compresión). Consultados por los padres del paciente, les rogamos que viniesen con el joven para realizar una exploración neuro-focal, que dio el siguiente resultado: detectamos puntos de dolor muy sensibles en la segunda vértebra cervical, y especialmente fuertes en la tercera vértebra, muestra de una</w:t>
+      </w:r>
+      <w:r>
+        <w:t xml:space="preserve"> </w:t>
+      </w:r>
+      <w:r>
+        <w:t>clara situación patológica en el mandibular.</w:t>
+      </w:r>
+    </w:p>
+    <w:p>
+      <w:r>
+        <w:t>RESULTADO  DEL  RECONOCIMIENTO  OCULAR  ODONTOLÓGICO:  Sin  pronóstico</w:t>
+      </w:r>
+      <w:r>
+        <w:t xml:space="preserve"> </w:t>
+      </w:r>
+      <w:r>
+        <w:t>patológico. Dentadura sin caries.</w:t>
+      </w:r>
+    </w:p>
+    <w:p>
+      <w:r>
+        <w:t>RADIOGRAFÍAS  INTRAORALES:  4  muelas  del  juicio  desplazadas.  Significativas  de</w:t>
+      </w:r>
+      <w:r>
+        <w:t xml:space="preserve"> </w:t>
+      </w:r>
+      <w:r>
+        <w:t>patogénesis.</w:t>
+      </w:r>
+    </w:p>
+    <w:p>
+      <w:r>
+        <w:t>TERAPIA: En primer lugar, se extrajeron las dos muelas del juicio inferiores, ya que éstas</w:t>
+      </w:r>
+      <w:r>
+        <w:t xml:space="preserve"> </w:t>
+      </w:r>
+      <w:r>
+        <w:t>presentan frecuentemente una relación con las extremidades inferiores. La intervención obtuvo un éxito del 100%. Una vez cicatrizadas las heridas, el joven podía jugar al fútbol el tiempo que quisiera sin que se presentaran molestias en las piernas.</w:t>
+      </w:r>
+    </w:p>
+    <w:p>
+      <w:r>
+        <w:t>COMENTARIO: Desde el punto de vista puramente mecánico, existe, mediante la dinámica</w:t>
+      </w:r>
+      <w:r>
+        <w:t xml:space="preserve"> </w:t>
+      </w:r>
+      <w:r>
+        <w:t>de la columna vertebral, una conexión entre las vértebras cervicales y las Iumbares; un "cambio" en uno de estos dos puntos puede ejercer una influencia patológica sobre el otro. De ello dan fe también las mejorías temporales obtenidas mediante la llamada "terapia manual" (quiropráxia). En el presente caso, se trataba, sin duda alguna, de este fenómeno de equilibrio</w:t>
+      </w:r>
+      <w:r>
+        <w:t xml:space="preserve"> </w:t>
+      </w:r>
+      <w:r>
+        <w:t>de la columna vertebral. Los dolores desaparecieron para siempre, y sin operarse de columna.</w:t>
+      </w:r>
+    </w:p>
+    <w:p/>
+    <w:p>
+      <w:r>
+        <w:t>(* Pasado el tiempo, el mismo Dr. E. Adler terminó aconsejando desde un principio a sus pacientes la</w:t>
+      </w:r>
+      <w:r>
+        <w:t xml:space="preserve"> </w:t>
+      </w:r>
+      <w:r>
+        <w:t>extracción de todas las muelas del juicio, dado que, a la larga,  siempre terminan dando problemas).</w:t>
+      </w:r>
+    </w:p>
+    <w:p/>
+    <w:p>
+      <w:r>
+        <w:rPr>
+          <w:b/>
+          <w:bCs/>
+        </w:rPr>
+        <w:t>GASTRITIS:</w:t>
+      </w:r>
+    </w:p>
+    <w:p>
+      <w:r>
+        <w:t>PACIENTE:  J.Av.,  25  años,  carnicero,  Blanes.  Paciente  de  naturaleza  particularmente fuerte, padecía desde hacia años de una gastritis que no respondía a ninguna terapia.</w:t>
+      </w:r>
+    </w:p>
+    <w:p>
+      <w:r>
+        <w:t>La radiografía (Imagen nº. 47) permite la observación precisa de algunas particularidades.</w:t>
+      </w:r>
+    </w:p>
+    <w:p>
+      <w:r>
+        <w:t>Por una parte, una "bolsa" séptica marginal de un cordal*, e, inmediatamente debajo, se apreciaba una condensación del hueso, señal de una buena reacción defensiva: el organismo quiere impedir la invasión mediante una densificación. Pero, además, vemos la muela directamente junto (en contacto) al canal mandibular, en la zona de irritación, o sea, un campo netamente neural. En este caso, damos mayor importancia a los efectos patogénicos de éste</w:t>
+      </w:r>
+      <w:r>
+        <w:t xml:space="preserve"> </w:t>
+      </w:r>
+      <w:r>
+        <w:t>último, a pesar de que ambos se potencian. (* “Cordal”: muela del juicio).</w:t>
+      </w:r>
+    </w:p>
+    <w:p/>
+    <w:p>
+      <w:r>
+        <w:rPr>
+          <w:noProof/>
+        </w:rPr>
+        <w:drawing>
+          <wp:anchor distT="0" distB="0" distL="114300" distR="114300" simplePos="0" relativeHeight="251688960" behindDoc="1" locked="0" layoutInCell="1" allowOverlap="1" wp14:anchorId="6DF3BAE2" wp14:editId="59CD72A1">
+            <wp:simplePos x="0" y="0"/>
+            <wp:positionH relativeFrom="column">
+              <wp:posOffset>0</wp:posOffset>
+            </wp:positionH>
+            <wp:positionV relativeFrom="paragraph">
+              <wp:posOffset>66675</wp:posOffset>
+            </wp:positionV>
+            <wp:extent cx="2324100" cy="1743075"/>
+            <wp:effectExtent l="0" t="0" r="0" b="9525"/>
+            <wp:wrapTight wrapText="bothSides">
+              <wp:wrapPolygon edited="0">
+                <wp:start x="0" y="0"/>
+                <wp:lineTo x="0" y="21482"/>
+                <wp:lineTo x="21423" y="21482"/>
+                <wp:lineTo x="21423" y="0"/>
+                <wp:lineTo x="0" y="0"/>
+              </wp:wrapPolygon>
+            </wp:wrapTight>
+            <wp:docPr id="1955968275" name="Imagen 18"/>
+            <wp:cNvGraphicFramePr>
+              <a:graphicFrameLocks xmlns:a="http://schemas.openxmlformats.org/drawingml/2006/main" noChangeAspect="1"/>
+            </wp:cNvGraphicFramePr>
+            <a:graphic xmlns:a="http://schemas.openxmlformats.org/drawingml/2006/main">
+              <a:graphicData uri="http://schemas.openxmlformats.org/drawingml/2006/picture">
+                <pic:pic xmlns:pic="http://schemas.openxmlformats.org/drawingml/2006/picture">
+                  <pic:nvPicPr>
+                    <pic:cNvPr id="0" name="Picture 8"/>
+                    <pic:cNvPicPr>
+                      <a:picLocks noChangeAspect="1" noChangeArrowheads="1"/>
+                    </pic:cNvPicPr>
+                  </pic:nvPicPr>
+                  <pic:blipFill>
+                    <a:blip r:embed="rId48">
+                      <a:extLst>
+                        <a:ext uri="{28A0092B-C50C-407E-A947-70E740481C1C}">
+                          <a14:useLocalDpi xmlns:a14="http://schemas.microsoft.com/office/drawing/2010/main" val="0"/>
+                        </a:ext>
+                      </a:extLst>
+                    </a:blip>
+                    <a:srcRect/>
+                    <a:stretch>
+                      <a:fillRect/>
+                    </a:stretch>
+                  </pic:blipFill>
+                  <pic:spPr bwMode="auto">
+                    <a:xfrm>
+                      <a:off x="0" y="0"/>
+                      <a:ext cx="2324100" cy="1743075"/>
+                    </a:xfrm>
+                    <a:prstGeom prst="rect">
+                      <a:avLst/>
+                    </a:prstGeom>
+                    <a:noFill/>
+                  </pic:spPr>
+                </pic:pic>
+              </a:graphicData>
+            </a:graphic>
+            <wp14:sizeRelH relativeFrom="page">
+              <wp14:pctWidth>0</wp14:pctWidth>
+            </wp14:sizeRelH>
+            <wp14:sizeRelV relativeFrom="page">
+              <wp14:pctHeight>0</wp14:pctHeight>
+            </wp14:sizeRelV>
+          </wp:anchor>
+        </w:drawing>
+      </w:r>
+      <w:r>
+        <w:t>La extracción produjo una mejoría repentina,</w:t>
+      </w:r>
+      <w:r>
+        <w:t xml:space="preserve"> </w:t>
+      </w:r>
+      <w:r>
+        <w:t>que   permaneció   y   que   pudimos   observar durante 20 años. De manera que nuestra suposición no fue pura teoría, sino que se vio confirmada   por   el   éxito.   La   reacción,   la predisposición o el "locus majoris reactianis" de cada individuo, son un mundo aparte. Y para nosotros,  lamentablemente,  siempre  tratamos</w:t>
+      </w:r>
+      <w:r>
+        <w:t xml:space="preserve"> </w:t>
+      </w:r>
+      <w:r>
+        <w:t>con el "saber dónde".</w:t>
+      </w:r>
+    </w:p>
+    <w:p>
+      <w:r>
+        <w:t>Pero aquí se hace necesaria una explicación: en el caso citado, así como en cientos de</w:t>
+      </w:r>
+      <w:r>
+        <w:t xml:space="preserve"> </w:t>
+      </w:r>
+      <w:r>
+        <w:t>otros, el paciente es informado sobre el "posible efecto"; no se le promete nada, sino que, como ya indicamos en otro apartado, se le aclara que se trata de un campo de irritación (espina irritativa -aquí en España-). Además, que con la extracción de la muela no perderá nada, sino que se  beneficiará. Nunca vimos a un paciente que no pidiera, de por sí, que se eliminaran estos campos de irritación lo antes posible, o ¡al momento!. Quizá sea ésta la diferencia entre nosotros y las grandes clínicas, donde el paciente es enviado de un lugar a otro y, finalmente, ya no sale nada y, como máximo, acaba riendo porque le ha sido extraída una muela a causa de tal o cual enfermedad. El paciente debe saber lo que puede esperar: entonces no habrían fracasos. Esto, naturalmente, requiere tiempo y contacto, y de esto</w:t>
+      </w:r>
+      <w:r>
+        <w:t xml:space="preserve"> </w:t>
+      </w:r>
+      <w:r>
+        <w:t>precisamente cada vez hay menos.</w:t>
+      </w:r>
+    </w:p>
+    <w:p/>
+    <w:p>
+      <w:r>
+        <w:rPr>
+          <w:b/>
+          <w:bCs/>
+        </w:rPr>
+        <w:t>UN  DOLOR  DE CABEZA "IMPOSIBLE":</w:t>
+      </w:r>
+    </w:p>
+    <w:p>
+      <w:r>
+        <w:t>Cuando vemos la gran cantidad de pacientes aquejados de dolores de cabeza, cuyos motivos son a veces muy fáciles de hallar, uno se pregunta: ¿cómo es posible que estas causas sean tan escasamente conocidas? (Y no solamente ocurre aquí en este país, ya vemos a pacientes de todo el mundo en igual circunstancia. Por esto, resulta incomprensible</w:t>
+      </w:r>
+      <w:r>
+        <w:t xml:space="preserve"> </w:t>
+      </w:r>
+      <w:r>
+        <w:t>toda esta situación).</w:t>
+      </w:r>
+    </w:p>
+    <w:p>
+      <w:r>
+        <w:t>En el libro de bolsillo “MMW Dolor de cabeza 1.975 - Contribuciones al estado actual de las</w:t>
+      </w:r>
+      <w:r>
+        <w:t xml:space="preserve"> </w:t>
+      </w:r>
+      <w:r>
+        <w:t>investigaciones   sobre   el   dolor   de   cabeza   desde   el   punto   de   vista   internacional   e interdisciplinar”   (Oteo Sapos, Munich), el ámbito maxilar se menciona en algún apartado, pero, en general, no se le presta mayor atención. Sobre todo, el contenido trata sobre los síndromes cervicales, aspectos locales, sin considerar su estrecha relación con el ámbito maxilar y de las amígdalas.   Especialmente, y en el caso de dolores de cabeza en jóvenes, no se considera el factor neural provocado por la presión de las muelas del juicio. Esto es válido</w:t>
+      </w:r>
+      <w:r>
+        <w:t xml:space="preserve"> </w:t>
+      </w:r>
+      <w:r>
+        <w:t>hasta para muchas clínicas dentales.</w:t>
+      </w:r>
+    </w:p>
+    <w:p>
+      <w:r>
+        <w:t>En el transcurso de estas explicaciones, damos algunos ejemplos; pero sirva éste relatar la</w:t>
+      </w:r>
+      <w:r>
+        <w:t xml:space="preserve"> </w:t>
+      </w:r>
+      <w:r>
+        <w:t>tragedia de estos pacientes:</w:t>
+      </w:r>
+    </w:p>
+    <w:p>
+      <w:r>
+        <w:t>PACIENTE: Sra. A.J., 29 años; Madre de dos niños. Barcelona.</w:t>
+      </w:r>
+    </w:p>
+    <w:p>
+      <w:r>
+        <w:t>Desde la edad de 22 años viene padeciendo de ligeros dolores de cabeza, que fueron</w:t>
+      </w:r>
+      <w:r>
+        <w:t xml:space="preserve"> </w:t>
+      </w:r>
+      <w:r>
+        <w:t>tratados  con  los  métodos  tradicionales.  No  se  conocía  ninguna  enfermedad  específica;</w:t>
+      </w:r>
+      <w:r>
+        <w:t xml:space="preserve"> </w:t>
+      </w:r>
+      <w:r>
+        <w:t>cualquier diagnóstico expresaba: "Sin resultado".</w:t>
+      </w:r>
+    </w:p>
+    <w:p>
+      <w:r>
+        <w:t>Pero en el transcurso de los años, el dolor aumentó de tal forma que se probaron todos los</w:t>
+      </w:r>
+      <w:r>
+        <w:t xml:space="preserve"> </w:t>
+      </w:r>
+      <w:r>
+        <w:t>remedios contra el dolor de cabeza, a los que cada vez reaccionaba menos, y que, además, provocaban síntomas secundarios. Uno de estos remedios, en polvo, era el más eficaz, pero, desgraciadamente, un frasco, presentación original, le duraba solo tres días (normalmente 8-</w:t>
+      </w:r>
+      <w:r>
+        <w:t xml:space="preserve"> </w:t>
+      </w:r>
+      <w:r>
+        <w:t>14 días, tomando a diario).</w:t>
+      </w:r>
+    </w:p>
+    <w:p>
+      <w:r>
+        <w:t>La paciente, que ya no podía vivir sin este medicamento, consiguió que el fabricante, cuyo</w:t>
+      </w:r>
+      <w:r>
+        <w:t xml:space="preserve"> </w:t>
+      </w:r>
+      <w:r>
+        <w:t>laboratorio  se  encontraba  en  la  vecindad,  le  suministrara  estos  polvos  envasados  en recipientes de gran tamaño para mermelada.</w:t>
+      </w:r>
+    </w:p>
+    <w:p>
+      <w:r>
+        <w:rPr>
+          <w:noProof/>
+        </w:rPr>
+        <w:drawing>
+          <wp:anchor distT="0" distB="0" distL="114300" distR="114300" simplePos="0" relativeHeight="251689984" behindDoc="1" locked="0" layoutInCell="1" allowOverlap="1" wp14:anchorId="2D0608AC" wp14:editId="2495955F">
+            <wp:simplePos x="0" y="0"/>
+            <wp:positionH relativeFrom="column">
+              <wp:posOffset>0</wp:posOffset>
+            </wp:positionH>
+            <wp:positionV relativeFrom="paragraph">
+              <wp:posOffset>66040</wp:posOffset>
+            </wp:positionV>
+            <wp:extent cx="2200275" cy="1657350"/>
+            <wp:effectExtent l="0" t="0" r="9525" b="0"/>
+            <wp:wrapTight wrapText="bothSides">
+              <wp:wrapPolygon edited="0">
+                <wp:start x="0" y="0"/>
+                <wp:lineTo x="0" y="21352"/>
+                <wp:lineTo x="21506" y="21352"/>
+                <wp:lineTo x="21506" y="0"/>
+                <wp:lineTo x="0" y="0"/>
+              </wp:wrapPolygon>
+            </wp:wrapTight>
+            <wp:docPr id="1615208903" name="Imagen 20"/>
+            <wp:cNvGraphicFramePr>
+              <a:graphicFrameLocks xmlns:a="http://schemas.openxmlformats.org/drawingml/2006/main" noChangeAspect="1"/>
+            </wp:cNvGraphicFramePr>
+            <a:graphic xmlns:a="http://schemas.openxmlformats.org/drawingml/2006/main">
+              <a:graphicData uri="http://schemas.openxmlformats.org/drawingml/2006/picture">
+                <pic:pic xmlns:pic="http://schemas.openxmlformats.org/drawingml/2006/picture">
+                  <pic:nvPicPr>
+                    <pic:cNvPr id="0" name="Picture 9"/>
+                    <pic:cNvPicPr>
+                      <a:picLocks noChangeAspect="1" noChangeArrowheads="1"/>
+                    </pic:cNvPicPr>
+                  </pic:nvPicPr>
+                  <pic:blipFill>
+                    <a:blip r:embed="rId49">
+                      <a:extLst>
+                        <a:ext uri="{28A0092B-C50C-407E-A947-70E740481C1C}">
+                          <a14:useLocalDpi xmlns:a14="http://schemas.microsoft.com/office/drawing/2010/main" val="0"/>
+                        </a:ext>
+                      </a:extLst>
+                    </a:blip>
+                    <a:srcRect/>
+                    <a:stretch>
+                      <a:fillRect/>
+                    </a:stretch>
+                  </pic:blipFill>
+                  <pic:spPr bwMode="auto">
+                    <a:xfrm>
+                      <a:off x="0" y="0"/>
+                      <a:ext cx="2200275" cy="1657350"/>
+                    </a:xfrm>
+                    <a:prstGeom prst="rect">
+                      <a:avLst/>
+                    </a:prstGeom>
+                    <a:noFill/>
+                  </pic:spPr>
+                </pic:pic>
+              </a:graphicData>
+            </a:graphic>
+            <wp14:sizeRelH relativeFrom="page">
+              <wp14:pctWidth>0</wp14:pctWidth>
+            </wp14:sizeRelH>
+            <wp14:sizeRelV relativeFrom="page">
+              <wp14:pctHeight>0</wp14:pctHeight>
+            </wp14:sizeRelV>
+          </wp:anchor>
+        </w:drawing>
+      </w:r>
+      <w:r>
+        <w:t>La solución fue esencialmente sencilla, ya que en</w:t>
+      </w:r>
+      <w:r>
+        <w:t xml:space="preserve"> </w:t>
+      </w:r>
+      <w:r>
+        <w:t>la boca solo encontramos dientes sanos, sin caries y sin empastes, pero, no obstante, en las radiografías se   hicieron   visibles   dos   peligrosos   campos   de irritación (Imágenes nºs. 48 y 49). Se trataba de dos muelas del juicio;   mediante una inyección sobre la muela de la izquierda, que se encontraba desplazada, los dolores cesaron por algunas horas; además, el</w:t>
+      </w:r>
+      <w:r>
+        <w:t xml:space="preserve"> </w:t>
+      </w:r>
+      <w:r>
+        <w:t>punto   doloroso   en   la   vértebra   cervical   3ª   era</w:t>
+      </w:r>
+      <w:r>
+        <w:t xml:space="preserve"> extremadamente positivo.</w:t>
+      </w:r>
+    </w:p>
+    <w:p/>
+    <w:p>
+      <w:r>
+        <w:rPr>
+          <w:noProof/>
+        </w:rPr>
+        <w:drawing>
+          <wp:anchor distT="0" distB="0" distL="114300" distR="114300" simplePos="0" relativeHeight="251691008" behindDoc="1" locked="0" layoutInCell="1" allowOverlap="1" wp14:anchorId="5C0D3A4A" wp14:editId="002D7BBF">
+            <wp:simplePos x="0" y="0"/>
+            <wp:positionH relativeFrom="column">
+              <wp:posOffset>0</wp:posOffset>
+            </wp:positionH>
+            <wp:positionV relativeFrom="paragraph">
+              <wp:posOffset>75565</wp:posOffset>
+            </wp:positionV>
+            <wp:extent cx="2238375" cy="1685925"/>
+            <wp:effectExtent l="0" t="0" r="9525" b="9525"/>
+            <wp:wrapTight wrapText="bothSides">
+              <wp:wrapPolygon edited="0">
+                <wp:start x="0" y="0"/>
+                <wp:lineTo x="0" y="21478"/>
+                <wp:lineTo x="21508" y="21478"/>
+                <wp:lineTo x="21508" y="0"/>
+                <wp:lineTo x="0" y="0"/>
+              </wp:wrapPolygon>
+            </wp:wrapTight>
+            <wp:docPr id="2138732445" name="Imagen 22"/>
+            <wp:cNvGraphicFramePr>
+              <a:graphicFrameLocks xmlns:a="http://schemas.openxmlformats.org/drawingml/2006/main" noChangeAspect="1"/>
+            </wp:cNvGraphicFramePr>
+            <a:graphic xmlns:a="http://schemas.openxmlformats.org/drawingml/2006/main">
+              <a:graphicData uri="http://schemas.openxmlformats.org/drawingml/2006/picture">
+                <pic:pic xmlns:pic="http://schemas.openxmlformats.org/drawingml/2006/picture">
+                  <pic:nvPicPr>
+                    <pic:cNvPr id="0" name="Picture 10"/>
+                    <pic:cNvPicPr>
+                      <a:picLocks noChangeAspect="1" noChangeArrowheads="1"/>
+                    </pic:cNvPicPr>
+                  </pic:nvPicPr>
+                  <pic:blipFill>
+                    <a:blip r:embed="rId50">
+                      <a:extLst>
+                        <a:ext uri="{28A0092B-C50C-407E-A947-70E740481C1C}">
+                          <a14:useLocalDpi xmlns:a14="http://schemas.microsoft.com/office/drawing/2010/main" val="0"/>
+                        </a:ext>
+                      </a:extLst>
+                    </a:blip>
+                    <a:srcRect/>
+                    <a:stretch>
+                      <a:fillRect/>
+                    </a:stretch>
+                  </pic:blipFill>
+                  <pic:spPr bwMode="auto">
+                    <a:xfrm>
+                      <a:off x="0" y="0"/>
+                      <a:ext cx="2238375" cy="1685925"/>
+                    </a:xfrm>
+                    <a:prstGeom prst="rect">
+                      <a:avLst/>
+                    </a:prstGeom>
+                    <a:noFill/>
+                  </pic:spPr>
+                </pic:pic>
+              </a:graphicData>
+            </a:graphic>
+            <wp14:sizeRelH relativeFrom="page">
+              <wp14:pctWidth>0</wp14:pctWidth>
+            </wp14:sizeRelH>
+            <wp14:sizeRelV relativeFrom="page">
+              <wp14:pctHeight>0</wp14:pctHeight>
+            </wp14:sizeRelV>
+          </wp:anchor>
+        </w:drawing>
+      </w:r>
+      <w:r>
+        <w:t>Tras estos resultados, le recomendamos que se</w:t>
+      </w:r>
+      <w:r>
+        <w:t xml:space="preserve"> </w:t>
+      </w:r>
+      <w:r>
+        <w:t>dejara extraer primero esta muela.</w:t>
+      </w:r>
+    </w:p>
+    <w:p>
+      <w:r>
+        <w:t>RESULTADO:  Cuando  se  levantó  de  la  silla  de</w:t>
+      </w:r>
+      <w:r>
+        <w:t xml:space="preserve"> </w:t>
+      </w:r>
+      <w:r>
+        <w:t>operaciones, esos terribles dolores de cabeza habían desaparecido...  y  se  repitieron  a  los  tres  meses.</w:t>
+      </w:r>
+      <w:r>
+        <w:t xml:space="preserve"> </w:t>
+      </w:r>
+      <w:r>
+        <w:t>¿Fracaso? ¡De ninguna manera! En el otro maxilar se encontraba   todavía   la   otra   muela,   retenida,   en posición vertical, a pesar de que el molar anterior ya le</w:t>
+      </w:r>
+      <w:r>
+        <w:t xml:space="preserve"> </w:t>
+      </w:r>
+      <w:r>
+        <w:t>había sido extraído años antes. Aquí se aprecia también, como es costumbre, que es un "fallo técnico" buscar la solución mediante extracción del molar anterior.</w:t>
+      </w:r>
+    </w:p>
+    <w:p>
+      <w:r>
+        <w:t>También se aprecia claramente en la radiografía cómo las raíces de estas muelas se encuentran en íntima vecindad con el canal mandibular; en la parte superior de la corona distal, la dura cortical comprime la muela, que se encuentra parcialmente situada en la rama</w:t>
+      </w:r>
+      <w:r>
+        <w:t xml:space="preserve"> </w:t>
+      </w:r>
+      <w:r>
+        <w:t>ascendente.</w:t>
+      </w:r>
+    </w:p>
+    <w:p>
+      <w:r>
+        <w:t>RESULTADO FINAL: tras la eliminación de este campo de irritación, la paciente se liberó</w:t>
+      </w:r>
+      <w:r>
+        <w:t xml:space="preserve"> </w:t>
+      </w:r>
+      <w:r>
+        <w:t>definitivamente  de  sus  terribles  dolores  de  cabeza,  y  de  su  frasco  de  mermelada  con medicamentos.</w:t>
+      </w:r>
+    </w:p>
+    <w:p>
+      <w:r>
+        <w:t>¿No les da qué pensar este caso?. ¿El dolor de cabeza es un diagnóstico?. ¿No seremos</w:t>
+      </w:r>
+      <w:r>
+        <w:t xml:space="preserve"> </w:t>
+      </w:r>
+      <w:r>
+        <w:t>nosotros mismos que, lentamente, convertimos a los pacientes en casos incurables a causa de la ignorancia de que sí existe un diagnóstico etiológico dental? ¿Quién será entonces el médico que, continuando esta terapia puramente sintomática, cure a estos pacientes, cuando ya se hayan presentado daños irreversibles en el hígado, en los riñones, etc.?. Esto seguramente nos da a pensar -ya que no se trata de casos aislados, que por tanto serian irrelevantes-  que  son  miles  y  miles  los  casos  que  se  están  dando  continuamente. Naturalmente, ésta es solamente una de las muchas causas de los problemas en la salud de</w:t>
+      </w:r>
+      <w:r>
+        <w:t xml:space="preserve"> </w:t>
+      </w:r>
+      <w:r>
+        <w:t>todos, como ya indicamos al principio, de las que existen muchas ignoradas todavía.</w:t>
+      </w:r>
+    </w:p>
+    <w:p>
+      <w:r>
+        <w:t>(pag. 47)</w:t>
       </w:r>
     </w:p>
     <w:sectPr>
@@ -11330,7 +11697,7 @@
 </file>
 
 <file path=word/numbering.xml><?xml version="1.0" encoding="utf-8"?>
-<w:numbering xmlns:wpc="http://schemas.microsoft.com/office/word/2010/wordprocessingCanvas" xmlns:cx="http://schemas.microsoft.com/office/drawing/2014/chartex" xmlns:cx1="http://schemas.microsoft.com/office/drawing/2015/9/8/chartex" xmlns:cx2="http://schemas.microsoft.com/office/drawing/2015/10/21/chartex" xmlns:cx3="http://schemas.microsoft.com/office/drawing/2016/5/9/chartex" xmlns:cx4="http://schemas.microsoft.com/office/drawing/2016/5/10/chartex" xmlns:cx5="http://schemas.microsoft.com/office/drawing/2016/5/11/chartex" xmlns:cx6="http://schemas.microsoft.com/office/drawing/2016/5/12/chartex" xmlns:cx7="http://schemas.microsoft.com/office/drawing/2016/5/13/chartex" xmlns:cx8="http://schemas.microsoft.com/office/drawing/2016/5/14/chartex" xmlns:mc="http://schemas.openxmlformats.org/markup-compatibility/2006" xmlns:aink="http://schemas.microsoft.com/office/drawing/2016/ink" xmlns:am3d="http://schemas.microsoft.com/office/drawing/2017/model3d" xmlns:o="urn:schemas-microsoft-com:office:office" xmlns:oel="http://schemas.microsoft.com/office/2019/extlst" xmlns:r="http://schemas.openxmlformats.org/officeDocument/2006/relationships" xmlns:m="http://schemas.openxmlformats.org/officeDocument/2006/math" xmlns:v="urn:schemas-microsoft-com:vml" xmlns:wp14="http://schemas.microsoft.com/office/word/2010/wordprocessingDrawing" xmlns:wp="http://schemas.openxmlformats.org/drawingml/2006/wordprocessingDrawing" xmlns:w10="urn:schemas-microsoft-com:office:word" xmlns:w="http://schemas.openxmlformats.org/wordprocessingml/2006/main" xmlns:w14="http://schemas.microsoft.com/office/word/2010/wordml" xmlns:w15="http://schemas.microsoft.com/office/word/2012/wordml" xmlns:w16cex="http://schemas.microsoft.com/office/word/2018/wordml/cex" xmlns:w16cid="http://schemas.microsoft.com/office/word/2016/wordml/cid" xmlns:w16="http://schemas.microsoft.com/office/word/2018/wordml" xmlns:w16du="http://schemas.microsoft.com/office/word/2023/wordml/word16du" xmlns:w16sdtdh="http://schemas.microsoft.com/office/word/2020/wordml/sdtdatahash" xmlns:w16se="http://schemas.microsoft.com/office/word/2015/wordml/symex" xmlns:wpg="http://schemas.microsoft.com/office/word/2010/wordprocessingGroup" xmlns:wpi="http://schemas.microsoft.com/office/word/2010/wordprocessingInk" xmlns:wne="http://schemas.microsoft.com/office/word/2006/wordml" xmlns:wps="http://schemas.microsoft.com/office/word/2010/wordprocessingShape" mc:Ignorable="w14 w15 w16se w16cid w16 w16cex w16sdtdh wp14">
+<w:numbering xmlns:wpc="http://schemas.microsoft.com/office/word/2010/wordprocessingCanvas" xmlns:cx="http://schemas.microsoft.com/office/drawing/2014/chartex" xmlns:cx1="http://schemas.microsoft.com/office/drawing/2015/9/8/chartex" xmlns:cx2="http://schemas.microsoft.com/office/drawing/2015/10/21/chartex" xmlns:cx3="http://schemas.microsoft.com/office/drawing/2016/5/9/chartex" xmlns:cx4="http://schemas.microsoft.com/office/drawing/2016/5/10/chartex" xmlns:cx5="http://schemas.microsoft.com/office/drawing/2016/5/11/chartex" xmlns:cx6="http://schemas.microsoft.com/office/drawing/2016/5/12/chartex" xmlns:cx7="http://schemas.microsoft.com/office/drawing/2016/5/13/chartex" xmlns:cx8="http://schemas.microsoft.com/office/drawing/2016/5/14/chartex" xmlns:mc="http://schemas.openxmlformats.org/markup-compatibility/2006" xmlns:aink="http://schemas.microsoft.com/office/drawing/2016/ink" xmlns:am3d="http://schemas.microsoft.com/office/drawing/2017/model3d" xmlns:o="urn:schemas-microsoft-com:office:office" xmlns:oel="http://schemas.microsoft.com/office/2019/extlst" xmlns:r="http://schemas.openxmlformats.org/officeDocument/2006/relationships" xmlns:m="http://schemas.openxmlformats.org/officeDocument/2006/math" xmlns:v="urn:schemas-microsoft-com:vml" xmlns:wp14="http://schemas.microsoft.com/office/word/2010/wordprocessingDrawing" xmlns:wp="http://schemas.openxmlformats.org/drawingml/2006/wordprocessingDrawing" xmlns:w10="urn:schemas-microsoft-com:office:word" xmlns:w="http://schemas.openxmlformats.org/wordprocessingml/2006/main" xmlns:w14="http://schemas.microsoft.com/office/word/2010/wordml" xmlns:w15="http://schemas.microsoft.com/office/word/2012/wordml" xmlns:w16cex="http://schemas.microsoft.com/office/word/2018/wordml/cex" xmlns:w16cid="http://schemas.microsoft.com/office/word/2016/wordml/cid" xmlns:w16="http://schemas.microsoft.com/office/word/2018/wordml" xmlns:w16sdtdh="http://schemas.microsoft.com/office/word/2020/wordml/sdtdatahash" xmlns:w16se="http://schemas.microsoft.com/office/word/2015/wordml/symex" xmlns:wpg="http://schemas.microsoft.com/office/word/2010/wordprocessingGroup" xmlns:wpi="http://schemas.microsoft.com/office/word/2010/wordprocessingInk" xmlns:wne="http://schemas.microsoft.com/office/word/2006/wordml" xmlns:wps="http://schemas.microsoft.com/office/word/2010/wordprocessingShape" mc:Ignorable="w14 w15 w16se w16cid w16 w16cex w16sdtdh wp14">
   <w:abstractNum w:abstractNumId="0" w15:restartNumberingAfterBreak="0">
     <w:nsid w:val="FFFFFF7C"/>
     <w:multiLevelType w:val="singleLevel"/>

</xml_diff>